<commit_message>
se amplía exploratoria de datos e incluye maqueta y trabajo en equipo
</commit_message>
<xml_diff>
--- a/documentacion/Entrega2-definciones inciales.docx
+++ b/documentacion/Entrega2-definciones inciales.docx
@@ -116,7 +116,35 @@
         <w:rPr>
           <w:lang w:val="es-ES"/>
         </w:rPr>
-        <w:t>Este proyecto tiene un alcance limitado a productos de consumo masivo vendidos a través de plataformas de e-commerce (en este caso, Olist Store), durante un período determinado (3 años inicialmente, pero ajustable). El modelo debe ser capaz de anticipar cuáles productos tendrán mayor demanda en diferentes épocas del año, considerando patrones estacionales y de comportamiento del consumidor. La solución está diseñada para empresas que buscan mejorar su gestión de inventarios y maximizar la disponibilidad de productos según las necesidades de sus clientes.</w:t>
+        <w:t>Este proyecto tiene un alcance limitado a productos de consumo masivo vendidos a través de plataformas de e-</w:t>
+      </w:r>
+      <w:proofErr w:type="spellStart"/>
+      <w:r>
+        <w:rPr>
+          <w:lang w:val="es-ES"/>
+        </w:rPr>
+        <w:t>commerce</w:t>
+      </w:r>
+      <w:proofErr w:type="spellEnd"/>
+      <w:r>
+        <w:rPr>
+          <w:lang w:val="es-ES"/>
+        </w:rPr>
+        <w:t xml:space="preserve"> (en este caso, </w:t>
+      </w:r>
+      <w:proofErr w:type="spellStart"/>
+      <w:r>
+        <w:rPr>
+          <w:lang w:val="es-ES"/>
+        </w:rPr>
+        <w:t>Olist</w:t>
+      </w:r>
+      <w:proofErr w:type="spellEnd"/>
+      <w:r>
+        <w:rPr>
+          <w:lang w:val="es-ES"/>
+        </w:rPr>
+        <w:t xml:space="preserve"> Store), durante un período determinado (3 años inicialmente, pero ajustable). El modelo debe ser capaz de anticipar cuáles productos tendrán mayor demanda en diferentes épocas del año, considerando patrones estacionales y de comportamiento del consumidor. La solución está diseñada para empresas que buscan mejorar su gestión de inventarios y maximizar la disponibilidad de productos según las necesidades de sus clientes.</w:t>
       </w:r>
     </w:p>
     <w:p>
@@ -157,7 +185,25 @@
           <w:sz w:val="22"/>
           <w:szCs w:val="22"/>
         </w:rPr>
-        <w:t>Para el desarrollo del proyecto de predicción de demanda estacional, se utilizarán datos históricos de la plataforma Olist Store. Estos datos proporcionan información detallada sobre los productos vendidos, las transacciones realizadas, los clientes, los vendedores y las reseñas. A continuación, se describen las principales tablas que serán empleadas en el análisis:</w:t>
+        <w:t xml:space="preserve">Para el desarrollo del proyecto de predicción de demanda estacional, se utilizarán datos históricos de la plataforma </w:t>
+      </w:r>
+      <w:proofErr w:type="spellStart"/>
+      <w:r>
+        <w:rPr>
+          <w:rFonts w:asciiTheme="minorHAnsi" w:hAnsiTheme="minorHAnsi" w:cstheme="minorHAnsi"/>
+          <w:sz w:val="22"/>
+          <w:szCs w:val="22"/>
+        </w:rPr>
+        <w:t>Olist</w:t>
+      </w:r>
+      <w:proofErr w:type="spellEnd"/>
+      <w:r>
+        <w:rPr>
+          <w:rFonts w:asciiTheme="minorHAnsi" w:hAnsiTheme="minorHAnsi" w:cstheme="minorHAnsi"/>
+          <w:sz w:val="22"/>
+          <w:szCs w:val="22"/>
+        </w:rPr>
+        <w:t xml:space="preserve"> Store. Estos datos proporcionan información detallada sobre los productos vendidos, las transacciones realizadas, los clientes, los vendedores y las reseñas. A continuación, se describen las principales tablas que serán empleadas en el análisis:</w:t>
       </w:r>
     </w:p>
     <w:p>
@@ -402,6 +448,7 @@
                 <w:bCs w:val="0"/>
               </w:rPr>
             </w:pPr>
+            <w:proofErr w:type="spellStart"/>
             <w:r>
               <w:rPr>
                 <w:rStyle w:val="CdigoHTML"/>
@@ -411,6 +458,7 @@
               </w:rPr>
               <w:t>cep_prefix</w:t>
             </w:r>
+            <w:proofErr w:type="spellEnd"/>
           </w:p>
         </w:tc>
         <w:tc>
@@ -445,12 +493,14 @@
                 <w:rFonts w:cstheme="minorHAnsi"/>
               </w:rPr>
             </w:pPr>
+            <w:proofErr w:type="spellStart"/>
             <w:r>
               <w:rPr>
                 <w:rFonts w:eastAsia="Calibri" w:cstheme="minorHAnsi"/>
               </w:rPr>
               <w:t>string</w:t>
             </w:r>
+            <w:proofErr w:type="spellEnd"/>
           </w:p>
         </w:tc>
         <w:tc>
@@ -507,6 +557,7 @@
                 <w:rFonts w:cstheme="minorHAnsi"/>
               </w:rPr>
             </w:pPr>
+            <w:proofErr w:type="spellStart"/>
             <w:r>
               <w:rPr>
                 <w:rStyle w:val="CdigoHTML"/>
@@ -516,6 +567,7 @@
               </w:rPr>
               <w:t>city</w:t>
             </w:r>
+            <w:proofErr w:type="spellEnd"/>
           </w:p>
         </w:tc>
         <w:tc>
@@ -550,12 +602,14 @@
                 <w:rFonts w:cstheme="minorHAnsi"/>
               </w:rPr>
             </w:pPr>
+            <w:proofErr w:type="spellStart"/>
             <w:r>
               <w:rPr>
                 <w:rFonts w:eastAsia="Calibri" w:cstheme="minorHAnsi"/>
               </w:rPr>
               <w:t>string</w:t>
             </w:r>
+            <w:proofErr w:type="spellEnd"/>
           </w:p>
         </w:tc>
         <w:tc>
@@ -574,7 +628,21 @@
               <w:rPr>
                 <w:rFonts w:eastAsia="Calibri" w:cstheme="minorHAnsi"/>
               </w:rPr>
-              <w:t>"teresina"</w:t>
+              <w:t>"</w:t>
+            </w:r>
+            <w:proofErr w:type="spellStart"/>
+            <w:r>
+              <w:rPr>
+                <w:rFonts w:eastAsia="Calibri" w:cstheme="minorHAnsi"/>
+              </w:rPr>
+              <w:t>teresina</w:t>
+            </w:r>
+            <w:proofErr w:type="spellEnd"/>
+            <w:r>
+              <w:rPr>
+                <w:rFonts w:eastAsia="Calibri" w:cstheme="minorHAnsi"/>
+              </w:rPr>
+              <w:t>"</w:t>
             </w:r>
           </w:p>
         </w:tc>
@@ -652,12 +720,14 @@
                 <w:rFonts w:cstheme="minorHAnsi"/>
               </w:rPr>
             </w:pPr>
+            <w:proofErr w:type="spellStart"/>
             <w:r>
               <w:rPr>
                 <w:rFonts w:eastAsia="Calibri" w:cstheme="minorHAnsi"/>
               </w:rPr>
               <w:t>string</w:t>
             </w:r>
+            <w:proofErr w:type="spellEnd"/>
           </w:p>
         </w:tc>
         <w:tc>
@@ -708,6 +778,7 @@
                 <w:rFonts w:cstheme="minorHAnsi"/>
               </w:rPr>
             </w:pPr>
+            <w:proofErr w:type="spellStart"/>
             <w:r>
               <w:rPr>
                 <w:rStyle w:val="CdigoHTML"/>
@@ -717,6 +788,7 @@
               </w:rPr>
               <w:t>lat</w:t>
             </w:r>
+            <w:proofErr w:type="spellEnd"/>
           </w:p>
         </w:tc>
         <w:tc>
@@ -810,6 +882,7 @@
                 <w:rFonts w:cstheme="minorHAnsi"/>
               </w:rPr>
             </w:pPr>
+            <w:proofErr w:type="spellStart"/>
             <w:r>
               <w:rPr>
                 <w:rStyle w:val="CdigoHTML"/>
@@ -819,6 +892,7 @@
               </w:rPr>
               <w:t>lon</w:t>
             </w:r>
+            <w:proofErr w:type="spellEnd"/>
           </w:p>
         </w:tc>
         <w:tc>
@@ -910,6 +984,7 @@
         </w:rPr>
         <w:t xml:space="preserve">Tabla </w:t>
       </w:r>
+      <w:proofErr w:type="spellStart"/>
       <w:r>
         <w:rPr>
           <w:rStyle w:val="CdigoHTML"/>
@@ -919,6 +994,7 @@
         </w:rPr>
         <w:t>customers</w:t>
       </w:r>
+      <w:proofErr w:type="spellEnd"/>
     </w:p>
     <w:p>
       <w:pPr>
@@ -936,7 +1012,25 @@
           <w:sz w:val="22"/>
           <w:szCs w:val="22"/>
         </w:rPr>
-        <w:t>Información detallada sobre los clientes que realizaron compras en Olist Store.</w:t>
+        <w:t xml:space="preserve">Información detallada sobre los clientes que realizaron compras en </w:t>
+      </w:r>
+      <w:proofErr w:type="spellStart"/>
+      <w:r>
+        <w:rPr>
+          <w:rFonts w:asciiTheme="minorHAnsi" w:hAnsiTheme="minorHAnsi" w:cstheme="minorHAnsi"/>
+          <w:sz w:val="22"/>
+          <w:szCs w:val="22"/>
+        </w:rPr>
+        <w:t>Olist</w:t>
+      </w:r>
+      <w:proofErr w:type="spellEnd"/>
+      <w:r>
+        <w:rPr>
+          <w:rFonts w:asciiTheme="minorHAnsi" w:hAnsiTheme="minorHAnsi" w:cstheme="minorHAnsi"/>
+          <w:sz w:val="22"/>
+          <w:szCs w:val="22"/>
+        </w:rPr>
+        <w:t xml:space="preserve"> Store.</w:t>
       </w:r>
     </w:p>
     <w:tbl>
@@ -1139,6 +1233,7 @@
                 <w:bCs w:val="0"/>
               </w:rPr>
             </w:pPr>
+            <w:proofErr w:type="spellStart"/>
             <w:r>
               <w:rPr>
                 <w:rStyle w:val="CdigoHTML"/>
@@ -1148,6 +1243,7 @@
               </w:rPr>
               <w:t>customer_id</w:t>
             </w:r>
+            <w:proofErr w:type="spellEnd"/>
           </w:p>
         </w:tc>
         <w:tc>
@@ -1182,12 +1278,14 @@
                 <w:rFonts w:cstheme="minorHAnsi"/>
               </w:rPr>
             </w:pPr>
+            <w:proofErr w:type="spellStart"/>
             <w:r>
               <w:rPr>
                 <w:rFonts w:eastAsia="Calibri" w:cstheme="minorHAnsi"/>
               </w:rPr>
               <w:t>string</w:t>
             </w:r>
+            <w:proofErr w:type="spellEnd"/>
           </w:p>
         </w:tc>
         <w:tc>
@@ -1244,6 +1342,7 @@
                 <w:rFonts w:cstheme="minorHAnsi"/>
               </w:rPr>
             </w:pPr>
+            <w:proofErr w:type="spellStart"/>
             <w:r>
               <w:rPr>
                 <w:rStyle w:val="CdigoHTML"/>
@@ -1254,6 +1353,7 @@
               <w:lastRenderedPageBreak/>
               <w:t>customer_unique_id</w:t>
             </w:r>
+            <w:proofErr w:type="spellEnd"/>
           </w:p>
         </w:tc>
         <w:tc>
@@ -1288,12 +1388,14 @@
                 <w:rFonts w:cstheme="minorHAnsi"/>
               </w:rPr>
             </w:pPr>
+            <w:proofErr w:type="spellStart"/>
             <w:r>
               <w:rPr>
                 <w:rFonts w:eastAsia="Calibri" w:cstheme="minorHAnsi"/>
               </w:rPr>
               <w:t>string</w:t>
             </w:r>
+            <w:proofErr w:type="spellEnd"/>
           </w:p>
         </w:tc>
         <w:tc>
@@ -1347,6 +1449,7 @@
                 <w:rFonts w:cstheme="minorHAnsi"/>
               </w:rPr>
             </w:pPr>
+            <w:proofErr w:type="spellStart"/>
             <w:r>
               <w:rPr>
                 <w:rStyle w:val="CdigoHTML"/>
@@ -1356,6 +1459,7 @@
               </w:rPr>
               <w:t>customer_zip_code_prefix</w:t>
             </w:r>
+            <w:proofErr w:type="spellEnd"/>
           </w:p>
         </w:tc>
         <w:tc>
@@ -1390,12 +1494,14 @@
                 <w:rFonts w:cstheme="minorHAnsi"/>
               </w:rPr>
             </w:pPr>
+            <w:proofErr w:type="spellStart"/>
             <w:r>
               <w:rPr>
                 <w:rFonts w:eastAsia="Calibri" w:cstheme="minorHAnsi"/>
               </w:rPr>
               <w:t>string</w:t>
             </w:r>
+            <w:proofErr w:type="spellEnd"/>
           </w:p>
         </w:tc>
         <w:tc>
@@ -1434,7 +1540,21 @@
               <w:rPr>
                 <w:rFonts w:eastAsia="Calibri" w:cstheme="minorHAnsi"/>
               </w:rPr>
-              <w:t>Clave foránea (geo.cep_prefix)</w:t>
+              <w:t>Clave foránea (</w:t>
+            </w:r>
+            <w:proofErr w:type="spellStart"/>
+            <w:r>
+              <w:rPr>
+                <w:rFonts w:eastAsia="Calibri" w:cstheme="minorHAnsi"/>
+              </w:rPr>
+              <w:t>geo.cep_prefix</w:t>
+            </w:r>
+            <w:proofErr w:type="spellEnd"/>
+            <w:r>
+              <w:rPr>
+                <w:rFonts w:eastAsia="Calibri" w:cstheme="minorHAnsi"/>
+              </w:rPr>
+              <w:t>)</w:t>
             </w:r>
           </w:p>
         </w:tc>
@@ -1452,6 +1572,7 @@
                 <w:rFonts w:cstheme="minorHAnsi"/>
               </w:rPr>
             </w:pPr>
+            <w:proofErr w:type="spellStart"/>
             <w:r>
               <w:rPr>
                 <w:rStyle w:val="CdigoHTML"/>
@@ -1461,6 +1582,7 @@
               </w:rPr>
               <w:t>customer_city</w:t>
             </w:r>
+            <w:proofErr w:type="spellEnd"/>
           </w:p>
         </w:tc>
         <w:tc>
@@ -1495,12 +1617,14 @@
                 <w:rFonts w:cstheme="minorHAnsi"/>
               </w:rPr>
             </w:pPr>
+            <w:proofErr w:type="spellStart"/>
             <w:r>
               <w:rPr>
                 <w:rFonts w:eastAsia="Calibri" w:cstheme="minorHAnsi"/>
               </w:rPr>
               <w:t>string</w:t>
             </w:r>
+            <w:proofErr w:type="spellEnd"/>
           </w:p>
         </w:tc>
         <w:tc>
@@ -1519,7 +1643,21 @@
               <w:rPr>
                 <w:rFonts w:eastAsia="Calibri" w:cstheme="minorHAnsi"/>
               </w:rPr>
-              <w:t>"jacunda"</w:t>
+              <w:t>"</w:t>
+            </w:r>
+            <w:proofErr w:type="spellStart"/>
+            <w:r>
+              <w:rPr>
+                <w:rFonts w:eastAsia="Calibri" w:cstheme="minorHAnsi"/>
+              </w:rPr>
+              <w:t>jacunda</w:t>
+            </w:r>
+            <w:proofErr w:type="spellEnd"/>
+            <w:r>
+              <w:rPr>
+                <w:rFonts w:eastAsia="Calibri" w:cstheme="minorHAnsi"/>
+              </w:rPr>
+              <w:t>"</w:t>
             </w:r>
           </w:p>
         </w:tc>
@@ -1554,6 +1692,7 @@
                 <w:rFonts w:cstheme="minorHAnsi"/>
               </w:rPr>
             </w:pPr>
+            <w:proofErr w:type="spellStart"/>
             <w:r>
               <w:rPr>
                 <w:rStyle w:val="CdigoHTML"/>
@@ -1563,6 +1702,7 @@
               </w:rPr>
               <w:t>customer_state</w:t>
             </w:r>
+            <w:proofErr w:type="spellEnd"/>
           </w:p>
         </w:tc>
         <w:tc>
@@ -1597,12 +1737,14 @@
                 <w:rFonts w:cstheme="minorHAnsi"/>
               </w:rPr>
             </w:pPr>
+            <w:proofErr w:type="spellStart"/>
             <w:r>
               <w:rPr>
                 <w:rFonts w:eastAsia="Calibri" w:cstheme="minorHAnsi"/>
               </w:rPr>
               <w:t>string</w:t>
             </w:r>
+            <w:proofErr w:type="spellEnd"/>
           </w:p>
         </w:tc>
         <w:tc>
@@ -1654,6 +1796,7 @@
         </w:rPr>
         <w:t xml:space="preserve">Tabla </w:t>
       </w:r>
+      <w:proofErr w:type="spellStart"/>
       <w:r>
         <w:rPr>
           <w:rStyle w:val="CdigoHTML"/>
@@ -1663,6 +1806,7 @@
         </w:rPr>
         <w:t>order_items</w:t>
       </w:r>
+      <w:proofErr w:type="spellEnd"/>
     </w:p>
     <w:p>
       <w:pPr>
@@ -1680,7 +1824,25 @@
           <w:sz w:val="22"/>
           <w:szCs w:val="22"/>
         </w:rPr>
-        <w:t>Esta tabla contiene los detalles de los ítems incluidos en cada pedido realizado en Olist Store.</w:t>
+        <w:t xml:space="preserve">Esta tabla contiene los detalles de los ítems incluidos en cada pedido realizado en </w:t>
+      </w:r>
+      <w:proofErr w:type="spellStart"/>
+      <w:r>
+        <w:rPr>
+          <w:rFonts w:asciiTheme="minorHAnsi" w:hAnsiTheme="minorHAnsi" w:cstheme="minorHAnsi"/>
+          <w:sz w:val="22"/>
+          <w:szCs w:val="22"/>
+        </w:rPr>
+        <w:t>Olist</w:t>
+      </w:r>
+      <w:proofErr w:type="spellEnd"/>
+      <w:r>
+        <w:rPr>
+          <w:rFonts w:asciiTheme="minorHAnsi" w:hAnsiTheme="minorHAnsi" w:cstheme="minorHAnsi"/>
+          <w:sz w:val="22"/>
+          <w:szCs w:val="22"/>
+        </w:rPr>
+        <w:t xml:space="preserve"> Store.</w:t>
       </w:r>
     </w:p>
     <w:tbl>
@@ -1883,6 +2045,7 @@
                 <w:bCs w:val="0"/>
               </w:rPr>
             </w:pPr>
+            <w:proofErr w:type="spellStart"/>
             <w:r>
               <w:rPr>
                 <w:rStyle w:val="CdigoHTML"/>
@@ -1892,6 +2055,7 @@
               </w:rPr>
               <w:t>order_id</w:t>
             </w:r>
+            <w:proofErr w:type="spellEnd"/>
           </w:p>
         </w:tc>
         <w:tc>
@@ -1926,12 +2090,14 @@
                 <w:rFonts w:cstheme="minorHAnsi"/>
               </w:rPr>
             </w:pPr>
+            <w:proofErr w:type="spellStart"/>
             <w:r>
               <w:rPr>
                 <w:rFonts w:eastAsia="Calibri" w:cstheme="minorHAnsi"/>
               </w:rPr>
               <w:t>string</w:t>
             </w:r>
+            <w:proofErr w:type="spellEnd"/>
           </w:p>
         </w:tc>
         <w:tc>
@@ -1970,7 +2136,21 @@
               <w:rPr>
                 <w:rFonts w:eastAsia="Calibri" w:cstheme="minorHAnsi"/>
               </w:rPr>
-              <w:t>Clave foránea (orders.order_id)</w:t>
+              <w:t>Clave foránea (</w:t>
+            </w:r>
+            <w:proofErr w:type="spellStart"/>
+            <w:r>
+              <w:rPr>
+                <w:rFonts w:eastAsia="Calibri" w:cstheme="minorHAnsi"/>
+              </w:rPr>
+              <w:t>orders.order_id</w:t>
+            </w:r>
+            <w:proofErr w:type="spellEnd"/>
+            <w:r>
+              <w:rPr>
+                <w:rFonts w:eastAsia="Calibri" w:cstheme="minorHAnsi"/>
+              </w:rPr>
+              <w:t>)</w:t>
             </w:r>
           </w:p>
         </w:tc>
@@ -1988,6 +2168,7 @@
                 <w:rFonts w:cstheme="minorHAnsi"/>
               </w:rPr>
             </w:pPr>
+            <w:proofErr w:type="spellStart"/>
             <w:r>
               <w:rPr>
                 <w:rStyle w:val="CdigoHTML"/>
@@ -1997,6 +2178,7 @@
               </w:rPr>
               <w:t>order_item_id</w:t>
             </w:r>
+            <w:proofErr w:type="spellEnd"/>
           </w:p>
         </w:tc>
         <w:tc>
@@ -2031,12 +2213,14 @@
                 <w:rFonts w:cstheme="minorHAnsi"/>
               </w:rPr>
             </w:pPr>
+            <w:proofErr w:type="spellStart"/>
             <w:r>
               <w:rPr>
                 <w:rFonts w:eastAsia="Calibri" w:cstheme="minorHAnsi"/>
               </w:rPr>
               <w:t>integer</w:t>
             </w:r>
+            <w:proofErr w:type="spellEnd"/>
           </w:p>
         </w:tc>
         <w:tc>
@@ -2075,8 +2259,16 @@
               <w:rPr>
                 <w:rFonts w:eastAsia="Calibri" w:cstheme="minorHAnsi"/>
               </w:rPr>
-              <w:t>Clave primaria compuesta junto a order_id</w:t>
-            </w:r>
+              <w:t xml:space="preserve">Clave primaria compuesta junto a </w:t>
+            </w:r>
+            <w:proofErr w:type="spellStart"/>
+            <w:r>
+              <w:rPr>
+                <w:rFonts w:eastAsia="Calibri" w:cstheme="minorHAnsi"/>
+              </w:rPr>
+              <w:t>order_id</w:t>
+            </w:r>
+            <w:proofErr w:type="spellEnd"/>
           </w:p>
         </w:tc>
       </w:tr>
@@ -2096,6 +2288,7 @@
                 <w:rFonts w:cstheme="minorHAnsi"/>
               </w:rPr>
             </w:pPr>
+            <w:proofErr w:type="spellStart"/>
             <w:r>
               <w:rPr>
                 <w:rStyle w:val="CdigoHTML"/>
@@ -2105,6 +2298,7 @@
               </w:rPr>
               <w:t>product_id</w:t>
             </w:r>
+            <w:proofErr w:type="spellEnd"/>
           </w:p>
         </w:tc>
         <w:tc>
@@ -2139,12 +2333,14 @@
                 <w:rFonts w:cstheme="minorHAnsi"/>
               </w:rPr>
             </w:pPr>
+            <w:proofErr w:type="spellStart"/>
             <w:r>
               <w:rPr>
                 <w:rFonts w:eastAsia="Calibri" w:cstheme="minorHAnsi"/>
               </w:rPr>
               <w:t>string</w:t>
             </w:r>
+            <w:proofErr w:type="spellEnd"/>
           </w:p>
         </w:tc>
         <w:tc>
@@ -2183,7 +2379,21 @@
               <w:rPr>
                 <w:rFonts w:eastAsia="Calibri" w:cstheme="minorHAnsi"/>
               </w:rPr>
-              <w:t>Clave foránea (products.product_id)</w:t>
+              <w:t>Clave foránea (</w:t>
+            </w:r>
+            <w:proofErr w:type="spellStart"/>
+            <w:r>
+              <w:rPr>
+                <w:rFonts w:eastAsia="Calibri" w:cstheme="minorHAnsi"/>
+              </w:rPr>
+              <w:t>products.product_id</w:t>
+            </w:r>
+            <w:proofErr w:type="spellEnd"/>
+            <w:r>
+              <w:rPr>
+                <w:rFonts w:eastAsia="Calibri" w:cstheme="minorHAnsi"/>
+              </w:rPr>
+              <w:t>)</w:t>
             </w:r>
           </w:p>
         </w:tc>
@@ -2201,6 +2411,7 @@
                 <w:rFonts w:cstheme="minorHAnsi"/>
               </w:rPr>
             </w:pPr>
+            <w:proofErr w:type="spellStart"/>
             <w:r>
               <w:rPr>
                 <w:rStyle w:val="CdigoHTML"/>
@@ -2210,6 +2421,7 @@
               </w:rPr>
               <w:t>seller_id</w:t>
             </w:r>
+            <w:proofErr w:type="spellEnd"/>
           </w:p>
         </w:tc>
         <w:tc>
@@ -2244,12 +2456,14 @@
                 <w:rFonts w:cstheme="minorHAnsi"/>
               </w:rPr>
             </w:pPr>
+            <w:proofErr w:type="spellStart"/>
             <w:r>
               <w:rPr>
                 <w:rFonts w:eastAsia="Calibri" w:cstheme="minorHAnsi"/>
               </w:rPr>
               <w:t>string</w:t>
             </w:r>
+            <w:proofErr w:type="spellEnd"/>
           </w:p>
         </w:tc>
         <w:tc>
@@ -2282,13 +2496,47 @@
               <w:cnfStyle w:val="000000000000" w:firstRow="0" w:lastRow="0" w:firstColumn="0" w:lastColumn="0" w:oddVBand="0" w:evenVBand="0" w:oddHBand="0" w:evenHBand="0" w:firstRowFirstColumn="0" w:firstRowLastColumn="0" w:lastRowFirstColumn="0" w:lastRowLastColumn="0"/>
               <w:rPr>
                 <w:rFonts w:cstheme="minorHAnsi"/>
-              </w:rPr>
-            </w:pPr>
-            <w:r>
-              <w:rPr>
-                <w:rFonts w:eastAsia="Calibri" w:cstheme="minorHAnsi"/>
-              </w:rPr>
-              <w:t>Clave foránea (sellers.seller_id)</w:t>
+                <w:lang w:val="en-US"/>
+              </w:rPr>
+            </w:pPr>
+            <w:r>
+              <w:rPr>
+                <w:rFonts w:eastAsia="Calibri" w:cstheme="minorHAnsi"/>
+                <w:lang w:val="en-US"/>
+              </w:rPr>
+              <w:t xml:space="preserve">Clave </w:t>
+            </w:r>
+            <w:proofErr w:type="spellStart"/>
+            <w:r>
+              <w:rPr>
+                <w:rFonts w:eastAsia="Calibri" w:cstheme="minorHAnsi"/>
+                <w:lang w:val="en-US"/>
+              </w:rPr>
+              <w:t>foránea</w:t>
+            </w:r>
+            <w:proofErr w:type="spellEnd"/>
+            <w:r>
+              <w:rPr>
+                <w:rFonts w:eastAsia="Calibri" w:cstheme="minorHAnsi"/>
+                <w:lang w:val="en-US"/>
+              </w:rPr>
+              <w:t xml:space="preserve"> (</w:t>
+            </w:r>
+            <w:proofErr w:type="spellStart"/>
+            <w:r>
+              <w:rPr>
+                <w:rFonts w:eastAsia="Calibri" w:cstheme="minorHAnsi"/>
+                <w:lang w:val="en-US"/>
+              </w:rPr>
+              <w:t>sellers.seller_id</w:t>
+            </w:r>
+            <w:proofErr w:type="spellEnd"/>
+            <w:r>
+              <w:rPr>
+                <w:rFonts w:eastAsia="Calibri" w:cstheme="minorHAnsi"/>
+                <w:lang w:val="en-US"/>
+              </w:rPr>
+              <w:t>)</w:t>
             </w:r>
           </w:p>
         </w:tc>
@@ -2309,6 +2557,7 @@
                 <w:rFonts w:cstheme="minorHAnsi"/>
               </w:rPr>
             </w:pPr>
+            <w:proofErr w:type="spellStart"/>
             <w:r>
               <w:rPr>
                 <w:rStyle w:val="CdigoHTML"/>
@@ -2318,6 +2567,7 @@
               </w:rPr>
               <w:t>shipping_limit_date</w:t>
             </w:r>
+            <w:proofErr w:type="spellEnd"/>
           </w:p>
         </w:tc>
         <w:tc>
@@ -2352,12 +2602,14 @@
                 <w:rFonts w:cstheme="minorHAnsi"/>
               </w:rPr>
             </w:pPr>
+            <w:proofErr w:type="spellStart"/>
             <w:r>
               <w:rPr>
                 <w:rFonts w:eastAsia="Calibri" w:cstheme="minorHAnsi"/>
               </w:rPr>
               <w:t>timestamp</w:t>
             </w:r>
+            <w:proofErr w:type="spellEnd"/>
           </w:p>
         </w:tc>
         <w:tc>
@@ -2408,6 +2660,7 @@
                 <w:rFonts w:cstheme="minorHAnsi"/>
               </w:rPr>
             </w:pPr>
+            <w:proofErr w:type="spellStart"/>
             <w:r>
               <w:rPr>
                 <w:rStyle w:val="CdigoHTML"/>
@@ -2417,6 +2670,7 @@
               </w:rPr>
               <w:t>price</w:t>
             </w:r>
+            <w:proofErr w:type="spellEnd"/>
           </w:p>
         </w:tc>
         <w:tc>
@@ -2510,6 +2764,7 @@
                 <w:rFonts w:cstheme="minorHAnsi"/>
               </w:rPr>
             </w:pPr>
+            <w:proofErr w:type="spellStart"/>
             <w:r>
               <w:rPr>
                 <w:rStyle w:val="CdigoHTML"/>
@@ -2519,6 +2774,7 @@
               </w:rPr>
               <w:t>freight_value</w:t>
             </w:r>
+            <w:proofErr w:type="spellEnd"/>
           </w:p>
         </w:tc>
         <w:tc>
@@ -2610,6 +2866,7 @@
         </w:rPr>
         <w:t xml:space="preserve">Tabla </w:t>
       </w:r>
+      <w:proofErr w:type="spellStart"/>
       <w:r>
         <w:rPr>
           <w:rStyle w:val="CdigoHTML"/>
@@ -2619,6 +2876,7 @@
         </w:rPr>
         <w:t>order_payments</w:t>
       </w:r>
+      <w:proofErr w:type="spellEnd"/>
     </w:p>
     <w:p>
       <w:pPr>
@@ -2839,6 +3097,7 @@
                 <w:bCs w:val="0"/>
               </w:rPr>
             </w:pPr>
+            <w:proofErr w:type="spellStart"/>
             <w:r>
               <w:rPr>
                 <w:rStyle w:val="CdigoHTML"/>
@@ -2848,6 +3107,7 @@
               </w:rPr>
               <w:t>order_id</w:t>
             </w:r>
+            <w:proofErr w:type="spellEnd"/>
           </w:p>
         </w:tc>
         <w:tc>
@@ -2882,12 +3142,14 @@
                 <w:rFonts w:cstheme="minorHAnsi"/>
               </w:rPr>
             </w:pPr>
+            <w:proofErr w:type="spellStart"/>
             <w:r>
               <w:rPr>
                 <w:rFonts w:eastAsia="Calibri" w:cstheme="minorHAnsi"/>
               </w:rPr>
               <w:t>string</w:t>
             </w:r>
+            <w:proofErr w:type="spellEnd"/>
           </w:p>
         </w:tc>
         <w:tc>
@@ -2926,7 +3188,21 @@
               <w:rPr>
                 <w:rFonts w:eastAsia="Calibri" w:cstheme="minorHAnsi"/>
               </w:rPr>
-              <w:t>Clave foránea (orders.order_id)</w:t>
+              <w:t>Clave foránea (</w:t>
+            </w:r>
+            <w:proofErr w:type="spellStart"/>
+            <w:r>
+              <w:rPr>
+                <w:rFonts w:eastAsia="Calibri" w:cstheme="minorHAnsi"/>
+              </w:rPr>
+              <w:t>orders.order_id</w:t>
+            </w:r>
+            <w:proofErr w:type="spellEnd"/>
+            <w:r>
+              <w:rPr>
+                <w:rFonts w:eastAsia="Calibri" w:cstheme="minorHAnsi"/>
+              </w:rPr>
+              <w:t>)</w:t>
             </w:r>
           </w:p>
         </w:tc>
@@ -2944,6 +3220,7 @@
                 <w:rFonts w:cstheme="minorHAnsi"/>
               </w:rPr>
             </w:pPr>
+            <w:proofErr w:type="spellStart"/>
             <w:r>
               <w:rPr>
                 <w:rStyle w:val="CdigoHTML"/>
@@ -2953,6 +3230,7 @@
               </w:rPr>
               <w:t>payment_sequential</w:t>
             </w:r>
+            <w:proofErr w:type="spellEnd"/>
           </w:p>
         </w:tc>
         <w:tc>
@@ -2987,12 +3265,14 @@
                 <w:rFonts w:cstheme="minorHAnsi"/>
               </w:rPr>
             </w:pPr>
+            <w:proofErr w:type="spellStart"/>
             <w:r>
               <w:rPr>
                 <w:rFonts w:eastAsia="Calibri" w:cstheme="minorHAnsi"/>
               </w:rPr>
               <w:t>integer</w:t>
             </w:r>
+            <w:proofErr w:type="spellEnd"/>
           </w:p>
         </w:tc>
         <w:tc>
@@ -3031,8 +3311,16 @@
               <w:rPr>
                 <w:rFonts w:eastAsia="Calibri" w:cstheme="minorHAnsi"/>
               </w:rPr>
-              <w:t>Clave primaria compuesta junto a order_id</w:t>
-            </w:r>
+              <w:t xml:space="preserve">Clave primaria compuesta junto a </w:t>
+            </w:r>
+            <w:proofErr w:type="spellStart"/>
+            <w:r>
+              <w:rPr>
+                <w:rFonts w:eastAsia="Calibri" w:cstheme="minorHAnsi"/>
+              </w:rPr>
+              <w:t>order_id</w:t>
+            </w:r>
+            <w:proofErr w:type="spellEnd"/>
           </w:p>
         </w:tc>
       </w:tr>
@@ -3052,6 +3340,7 @@
                 <w:rFonts w:cstheme="minorHAnsi"/>
               </w:rPr>
             </w:pPr>
+            <w:proofErr w:type="spellStart"/>
             <w:r>
               <w:rPr>
                 <w:rStyle w:val="CdigoHTML"/>
@@ -3061,6 +3350,7 @@
               </w:rPr>
               <w:t>payment_type</w:t>
             </w:r>
+            <w:proofErr w:type="spellEnd"/>
           </w:p>
         </w:tc>
         <w:tc>
@@ -3095,12 +3385,14 @@
                 <w:rFonts w:cstheme="minorHAnsi"/>
               </w:rPr>
             </w:pPr>
+            <w:proofErr w:type="spellStart"/>
             <w:r>
               <w:rPr>
                 <w:rFonts w:eastAsia="Calibri" w:cstheme="minorHAnsi"/>
               </w:rPr>
               <w:t>string</w:t>
             </w:r>
+            <w:proofErr w:type="spellEnd"/>
           </w:p>
         </w:tc>
         <w:tc>
@@ -3119,7 +3411,21 @@
               <w:rPr>
                 <w:rFonts w:eastAsia="Calibri" w:cstheme="minorHAnsi"/>
               </w:rPr>
-              <w:t>"credit_card"</w:t>
+              <w:t>"</w:t>
+            </w:r>
+            <w:proofErr w:type="spellStart"/>
+            <w:r>
+              <w:rPr>
+                <w:rFonts w:eastAsia="Calibri" w:cstheme="minorHAnsi"/>
+              </w:rPr>
+              <w:t>credit_card</w:t>
+            </w:r>
+            <w:proofErr w:type="spellEnd"/>
+            <w:r>
+              <w:rPr>
+                <w:rFonts w:eastAsia="Calibri" w:cstheme="minorHAnsi"/>
+              </w:rPr>
+              <w:t>"</w:t>
             </w:r>
           </w:p>
         </w:tc>
@@ -3151,6 +3457,7 @@
                 <w:rFonts w:cstheme="minorHAnsi"/>
               </w:rPr>
             </w:pPr>
+            <w:proofErr w:type="spellStart"/>
             <w:r>
               <w:rPr>
                 <w:rStyle w:val="CdigoHTML"/>
@@ -3160,6 +3467,7 @@
               </w:rPr>
               <w:t>payment_installments</w:t>
             </w:r>
+            <w:proofErr w:type="spellEnd"/>
           </w:p>
         </w:tc>
         <w:tc>
@@ -3194,12 +3502,14 @@
                 <w:rFonts w:cstheme="minorHAnsi"/>
               </w:rPr>
             </w:pPr>
+            <w:proofErr w:type="spellStart"/>
             <w:r>
               <w:rPr>
                 <w:rFonts w:eastAsia="Calibri" w:cstheme="minorHAnsi"/>
               </w:rPr>
               <w:t>integer</w:t>
             </w:r>
+            <w:proofErr w:type="spellEnd"/>
           </w:p>
         </w:tc>
         <w:tc>
@@ -3253,6 +3563,7 @@
                 <w:rFonts w:cstheme="minorHAnsi"/>
               </w:rPr>
             </w:pPr>
+            <w:proofErr w:type="spellStart"/>
             <w:r>
               <w:rPr>
                 <w:rStyle w:val="CdigoHTML"/>
@@ -3262,6 +3573,7 @@
               </w:rPr>
               <w:t>payment_value</w:t>
             </w:r>
+            <w:proofErr w:type="spellEnd"/>
           </w:p>
         </w:tc>
         <w:tc>
@@ -3353,6 +3665,7 @@
         </w:rPr>
         <w:t xml:space="preserve">Tabla </w:t>
       </w:r>
+      <w:proofErr w:type="spellStart"/>
       <w:r>
         <w:rPr>
           <w:rStyle w:val="CdigoHTML"/>
@@ -3362,6 +3675,7 @@
         </w:rPr>
         <w:t>order_reviews</w:t>
       </w:r>
+      <w:proofErr w:type="spellEnd"/>
     </w:p>
     <w:p>
       <w:pPr>
@@ -3379,7 +3693,25 @@
           <w:sz w:val="22"/>
           <w:szCs w:val="22"/>
         </w:rPr>
-        <w:t>Incluye información sobre las reseñas de los clientes en Olist Store.</w:t>
+        <w:t xml:space="preserve">Incluye información sobre las reseñas de los clientes en </w:t>
+      </w:r>
+      <w:proofErr w:type="spellStart"/>
+      <w:r>
+        <w:rPr>
+          <w:rFonts w:asciiTheme="minorHAnsi" w:hAnsiTheme="minorHAnsi" w:cstheme="minorHAnsi"/>
+          <w:sz w:val="22"/>
+          <w:szCs w:val="22"/>
+        </w:rPr>
+        <w:t>Olist</w:t>
+      </w:r>
+      <w:proofErr w:type="spellEnd"/>
+      <w:r>
+        <w:rPr>
+          <w:rFonts w:asciiTheme="minorHAnsi" w:hAnsiTheme="minorHAnsi" w:cstheme="minorHAnsi"/>
+          <w:sz w:val="22"/>
+          <w:szCs w:val="22"/>
+        </w:rPr>
+        <w:t xml:space="preserve"> Store.</w:t>
       </w:r>
     </w:p>
     <w:tbl>
@@ -3582,6 +3914,7 @@
                 <w:bCs w:val="0"/>
               </w:rPr>
             </w:pPr>
+            <w:proofErr w:type="spellStart"/>
             <w:r>
               <w:rPr>
                 <w:rStyle w:val="CdigoHTML"/>
@@ -3591,6 +3924,7 @@
               </w:rPr>
               <w:t>review_id</w:t>
             </w:r>
+            <w:proofErr w:type="spellEnd"/>
           </w:p>
         </w:tc>
         <w:tc>
@@ -3625,12 +3959,14 @@
                 <w:rFonts w:cstheme="minorHAnsi"/>
               </w:rPr>
             </w:pPr>
+            <w:proofErr w:type="spellStart"/>
             <w:r>
               <w:rPr>
                 <w:rFonts w:eastAsia="Calibri" w:cstheme="minorHAnsi"/>
               </w:rPr>
               <w:t>string</w:t>
             </w:r>
+            <w:proofErr w:type="spellEnd"/>
           </w:p>
         </w:tc>
         <w:tc>
@@ -3687,6 +4023,7 @@
                 <w:rFonts w:cstheme="minorHAnsi"/>
               </w:rPr>
             </w:pPr>
+            <w:proofErr w:type="spellStart"/>
             <w:r>
               <w:rPr>
                 <w:rStyle w:val="CdigoHTML"/>
@@ -3696,6 +4033,7 @@
               </w:rPr>
               <w:t>order_id</w:t>
             </w:r>
+            <w:proofErr w:type="spellEnd"/>
           </w:p>
         </w:tc>
         <w:tc>
@@ -3730,12 +4068,14 @@
                 <w:rFonts w:cstheme="minorHAnsi"/>
               </w:rPr>
             </w:pPr>
+            <w:proofErr w:type="spellStart"/>
             <w:r>
               <w:rPr>
                 <w:rFonts w:eastAsia="Calibri" w:cstheme="minorHAnsi"/>
               </w:rPr>
               <w:t>string</w:t>
             </w:r>
+            <w:proofErr w:type="spellEnd"/>
           </w:p>
         </w:tc>
         <w:tc>
@@ -3774,7 +4114,21 @@
               <w:rPr>
                 <w:rFonts w:eastAsia="Calibri" w:cstheme="minorHAnsi"/>
               </w:rPr>
-              <w:t>Clave foránea (orders.order_id)</w:t>
+              <w:t>Clave foránea (</w:t>
+            </w:r>
+            <w:proofErr w:type="spellStart"/>
+            <w:r>
+              <w:rPr>
+                <w:rFonts w:eastAsia="Calibri" w:cstheme="minorHAnsi"/>
+              </w:rPr>
+              <w:t>orders.order_id</w:t>
+            </w:r>
+            <w:proofErr w:type="spellEnd"/>
+            <w:r>
+              <w:rPr>
+                <w:rFonts w:eastAsia="Calibri" w:cstheme="minorHAnsi"/>
+              </w:rPr>
+              <w:t>)</w:t>
             </w:r>
           </w:p>
         </w:tc>
@@ -3795,6 +4149,7 @@
                 <w:rFonts w:cstheme="minorHAnsi"/>
               </w:rPr>
             </w:pPr>
+            <w:proofErr w:type="spellStart"/>
             <w:r>
               <w:rPr>
                 <w:rStyle w:val="CdigoHTML"/>
@@ -3804,6 +4159,7 @@
               </w:rPr>
               <w:t>review_score</w:t>
             </w:r>
+            <w:proofErr w:type="spellEnd"/>
           </w:p>
         </w:tc>
         <w:tc>
@@ -3838,12 +4194,14 @@
                 <w:rFonts w:cstheme="minorHAnsi"/>
               </w:rPr>
             </w:pPr>
+            <w:proofErr w:type="spellStart"/>
             <w:r>
               <w:rPr>
                 <w:rFonts w:eastAsia="Calibri" w:cstheme="minorHAnsi"/>
               </w:rPr>
               <w:t>string</w:t>
             </w:r>
+            <w:proofErr w:type="spellEnd"/>
           </w:p>
         </w:tc>
         <w:tc>
@@ -3894,6 +4252,7 @@
                 <w:rFonts w:cstheme="minorHAnsi"/>
               </w:rPr>
             </w:pPr>
+            <w:proofErr w:type="spellStart"/>
             <w:r>
               <w:rPr>
                 <w:rStyle w:val="CdigoHTML"/>
@@ -3904,6 +4263,7 @@
               <w:lastRenderedPageBreak/>
               <w:t>review_comment_title</w:t>
             </w:r>
+            <w:proofErr w:type="spellEnd"/>
           </w:p>
         </w:tc>
         <w:tc>
@@ -3938,12 +4298,14 @@
                 <w:rFonts w:cstheme="minorHAnsi"/>
               </w:rPr>
             </w:pPr>
+            <w:proofErr w:type="spellStart"/>
             <w:r>
               <w:rPr>
                 <w:rFonts w:eastAsia="Calibri" w:cstheme="minorHAnsi"/>
               </w:rPr>
               <w:t>string</w:t>
             </w:r>
+            <w:proofErr w:type="spellEnd"/>
           </w:p>
         </w:tc>
         <w:tc>
@@ -3997,6 +4359,7 @@
                 <w:rFonts w:cstheme="minorHAnsi"/>
               </w:rPr>
             </w:pPr>
+            <w:proofErr w:type="spellStart"/>
             <w:r>
               <w:rPr>
                 <w:rStyle w:val="CdigoHTML"/>
@@ -4006,6 +4369,7 @@
               </w:rPr>
               <w:t>review_comment_message</w:t>
             </w:r>
+            <w:proofErr w:type="spellEnd"/>
           </w:p>
         </w:tc>
         <w:tc>
@@ -4040,12 +4404,14 @@
                 <w:rFonts w:cstheme="minorHAnsi"/>
               </w:rPr>
             </w:pPr>
+            <w:proofErr w:type="spellStart"/>
             <w:r>
               <w:rPr>
                 <w:rFonts w:eastAsia="Calibri" w:cstheme="minorHAnsi"/>
               </w:rPr>
               <w:t>string</w:t>
             </w:r>
+            <w:proofErr w:type="spellEnd"/>
           </w:p>
         </w:tc>
         <w:tc>
@@ -4064,7 +4430,35 @@
               <w:rPr>
                 <w:rFonts w:eastAsia="Calibri" w:cstheme="minorHAnsi"/>
               </w:rPr>
-              <w:t>"Adorei a mercadoria!"</w:t>
+              <w:t>"</w:t>
+            </w:r>
+            <w:proofErr w:type="spellStart"/>
+            <w:r>
+              <w:rPr>
+                <w:rFonts w:eastAsia="Calibri" w:cstheme="minorHAnsi"/>
+              </w:rPr>
+              <w:t>Adorei</w:t>
+            </w:r>
+            <w:proofErr w:type="spellEnd"/>
+            <w:r>
+              <w:rPr>
+                <w:rFonts w:eastAsia="Calibri" w:cstheme="minorHAnsi"/>
+              </w:rPr>
+              <w:t xml:space="preserve"> a </w:t>
+            </w:r>
+            <w:proofErr w:type="spellStart"/>
+            <w:r>
+              <w:rPr>
+                <w:rFonts w:eastAsia="Calibri" w:cstheme="minorHAnsi"/>
+              </w:rPr>
+              <w:t>mercadoria</w:t>
+            </w:r>
+            <w:proofErr w:type="spellEnd"/>
+            <w:r>
+              <w:rPr>
+                <w:rFonts w:eastAsia="Calibri" w:cstheme="minorHAnsi"/>
+              </w:rPr>
+              <w:t>!"</w:t>
             </w:r>
           </w:p>
         </w:tc>
@@ -4096,6 +4490,7 @@
                 <w:rFonts w:cstheme="minorHAnsi"/>
               </w:rPr>
             </w:pPr>
+            <w:proofErr w:type="spellStart"/>
             <w:r>
               <w:rPr>
                 <w:rStyle w:val="CdigoHTML"/>
@@ -4105,6 +4500,7 @@
               </w:rPr>
               <w:t>review_creation_date</w:t>
             </w:r>
+            <w:proofErr w:type="spellEnd"/>
           </w:p>
         </w:tc>
         <w:tc>
@@ -4139,12 +4535,14 @@
                 <w:rFonts w:cstheme="minorHAnsi"/>
               </w:rPr>
             </w:pPr>
+            <w:proofErr w:type="spellStart"/>
             <w:r>
               <w:rPr>
                 <w:rFonts w:eastAsia="Calibri" w:cstheme="minorHAnsi"/>
               </w:rPr>
               <w:t>timestamp</w:t>
             </w:r>
+            <w:proofErr w:type="spellEnd"/>
           </w:p>
         </w:tc>
         <w:tc>
@@ -4198,6 +4596,7 @@
                 <w:rFonts w:cstheme="minorHAnsi"/>
               </w:rPr>
             </w:pPr>
+            <w:proofErr w:type="spellStart"/>
             <w:r>
               <w:rPr>
                 <w:rStyle w:val="CdigoHTML"/>
@@ -4207,6 +4606,7 @@
               </w:rPr>
               <w:t>review_answer_timestamp</w:t>
             </w:r>
+            <w:proofErr w:type="spellEnd"/>
           </w:p>
         </w:tc>
         <w:tc>
@@ -4241,12 +4641,14 @@
                 <w:rFonts w:cstheme="minorHAnsi"/>
               </w:rPr>
             </w:pPr>
+            <w:proofErr w:type="spellStart"/>
             <w:r>
               <w:rPr>
                 <w:rFonts w:eastAsia="Calibri" w:cstheme="minorHAnsi"/>
               </w:rPr>
               <w:t>timestamp</w:t>
             </w:r>
+            <w:proofErr w:type="spellEnd"/>
           </w:p>
         </w:tc>
         <w:tc>
@@ -4298,6 +4700,7 @@
         </w:rPr>
         <w:t xml:space="preserve">Tabla </w:t>
       </w:r>
+      <w:proofErr w:type="spellStart"/>
       <w:r>
         <w:rPr>
           <w:rStyle w:val="CdigoHTML"/>
@@ -4307,6 +4710,7 @@
         </w:rPr>
         <w:t>orders</w:t>
       </w:r>
+      <w:proofErr w:type="spellEnd"/>
     </w:p>
     <w:p>
       <w:pPr>
@@ -4527,6 +4931,7 @@
                 <w:bCs w:val="0"/>
               </w:rPr>
             </w:pPr>
+            <w:proofErr w:type="spellStart"/>
             <w:r>
               <w:rPr>
                 <w:rStyle w:val="CdigoHTML"/>
@@ -4536,6 +4941,7 @@
               </w:rPr>
               <w:t>order_id</w:t>
             </w:r>
+            <w:proofErr w:type="spellEnd"/>
           </w:p>
         </w:tc>
         <w:tc>
@@ -4570,12 +4976,14 @@
                 <w:rFonts w:cstheme="minorHAnsi"/>
               </w:rPr>
             </w:pPr>
+            <w:proofErr w:type="spellStart"/>
             <w:r>
               <w:rPr>
                 <w:rFonts w:eastAsia="Calibri" w:cstheme="minorHAnsi"/>
               </w:rPr>
               <w:t>string</w:t>
             </w:r>
+            <w:proofErr w:type="spellEnd"/>
           </w:p>
         </w:tc>
         <w:tc>
@@ -4632,6 +5040,7 @@
                 <w:rFonts w:cstheme="minorHAnsi"/>
               </w:rPr>
             </w:pPr>
+            <w:proofErr w:type="spellStart"/>
             <w:r>
               <w:rPr>
                 <w:rStyle w:val="CdigoHTML"/>
@@ -4641,6 +5050,7 @@
               </w:rPr>
               <w:t>customer_id</w:t>
             </w:r>
+            <w:proofErr w:type="spellEnd"/>
           </w:p>
         </w:tc>
         <w:tc>
@@ -4675,12 +5085,14 @@
                 <w:rFonts w:cstheme="minorHAnsi"/>
               </w:rPr>
             </w:pPr>
+            <w:proofErr w:type="spellStart"/>
             <w:r>
               <w:rPr>
                 <w:rFonts w:eastAsia="Calibri" w:cstheme="minorHAnsi"/>
               </w:rPr>
               <w:t>string</w:t>
             </w:r>
+            <w:proofErr w:type="spellEnd"/>
           </w:p>
         </w:tc>
         <w:tc>
@@ -4719,7 +5131,21 @@
               <w:rPr>
                 <w:rFonts w:eastAsia="Calibri" w:cstheme="minorHAnsi"/>
               </w:rPr>
-              <w:t>Clave foránea (customers.customer_id)</w:t>
+              <w:t>Clave foránea (</w:t>
+            </w:r>
+            <w:proofErr w:type="spellStart"/>
+            <w:r>
+              <w:rPr>
+                <w:rFonts w:eastAsia="Calibri" w:cstheme="minorHAnsi"/>
+              </w:rPr>
+              <w:t>customers.customer_id</w:t>
+            </w:r>
+            <w:proofErr w:type="spellEnd"/>
+            <w:r>
+              <w:rPr>
+                <w:rFonts w:eastAsia="Calibri" w:cstheme="minorHAnsi"/>
+              </w:rPr>
+              <w:t>)</w:t>
             </w:r>
           </w:p>
         </w:tc>
@@ -4740,6 +5166,7 @@
                 <w:rFonts w:cstheme="minorHAnsi"/>
               </w:rPr>
             </w:pPr>
+            <w:proofErr w:type="spellStart"/>
             <w:r>
               <w:rPr>
                 <w:rStyle w:val="CdigoHTML"/>
@@ -4749,6 +5176,7 @@
               </w:rPr>
               <w:t>order_status</w:t>
             </w:r>
+            <w:proofErr w:type="spellEnd"/>
           </w:p>
         </w:tc>
         <w:tc>
@@ -4767,7 +5195,35 @@
               <w:rPr>
                 <w:rFonts w:eastAsia="Calibri" w:cstheme="minorHAnsi"/>
               </w:rPr>
-              <w:t>Estado del pedido (ej. delivered, canceled)</w:t>
+              <w:t xml:space="preserve">Estado del pedido (ej. </w:t>
+            </w:r>
+            <w:proofErr w:type="spellStart"/>
+            <w:r>
+              <w:rPr>
+                <w:rFonts w:eastAsia="Calibri" w:cstheme="minorHAnsi"/>
+              </w:rPr>
+              <w:t>delivered</w:t>
+            </w:r>
+            <w:proofErr w:type="spellEnd"/>
+            <w:r>
+              <w:rPr>
+                <w:rFonts w:eastAsia="Calibri" w:cstheme="minorHAnsi"/>
+              </w:rPr>
+              <w:t xml:space="preserve">, </w:t>
+            </w:r>
+            <w:proofErr w:type="spellStart"/>
+            <w:r>
+              <w:rPr>
+                <w:rFonts w:eastAsia="Calibri" w:cstheme="minorHAnsi"/>
+              </w:rPr>
+              <w:t>canceled</w:t>
+            </w:r>
+            <w:proofErr w:type="spellEnd"/>
+            <w:r>
+              <w:rPr>
+                <w:rFonts w:eastAsia="Calibri" w:cstheme="minorHAnsi"/>
+              </w:rPr>
+              <w:t>)</w:t>
             </w:r>
           </w:p>
         </w:tc>
@@ -4783,12 +5239,14 @@
                 <w:rFonts w:cstheme="minorHAnsi"/>
               </w:rPr>
             </w:pPr>
+            <w:proofErr w:type="spellStart"/>
             <w:r>
               <w:rPr>
                 <w:rFonts w:eastAsia="Calibri" w:cstheme="minorHAnsi"/>
               </w:rPr>
               <w:t>string</w:t>
             </w:r>
+            <w:proofErr w:type="spellEnd"/>
           </w:p>
         </w:tc>
         <w:tc>
@@ -4807,7 +5265,21 @@
               <w:rPr>
                 <w:rFonts w:eastAsia="Calibri" w:cstheme="minorHAnsi"/>
               </w:rPr>
-              <w:t>"delivered"</w:t>
+              <w:t>"</w:t>
+            </w:r>
+            <w:proofErr w:type="spellStart"/>
+            <w:r>
+              <w:rPr>
+                <w:rFonts w:eastAsia="Calibri" w:cstheme="minorHAnsi"/>
+              </w:rPr>
+              <w:t>delivered</w:t>
+            </w:r>
+            <w:proofErr w:type="spellEnd"/>
+            <w:r>
+              <w:rPr>
+                <w:rFonts w:eastAsia="Calibri" w:cstheme="minorHAnsi"/>
+              </w:rPr>
+              <w:t>"</w:t>
             </w:r>
           </w:p>
         </w:tc>
@@ -4839,6 +5311,7 @@
                 <w:rFonts w:cstheme="minorHAnsi"/>
               </w:rPr>
             </w:pPr>
+            <w:proofErr w:type="spellStart"/>
             <w:r>
               <w:rPr>
                 <w:rStyle w:val="CdigoHTML"/>
@@ -4848,6 +5321,7 @@
               </w:rPr>
               <w:t>order_purchase_timestamp</w:t>
             </w:r>
+            <w:proofErr w:type="spellEnd"/>
           </w:p>
         </w:tc>
         <w:tc>
@@ -4882,12 +5356,14 @@
                 <w:rFonts w:cstheme="minorHAnsi"/>
               </w:rPr>
             </w:pPr>
+            <w:proofErr w:type="spellStart"/>
             <w:r>
               <w:rPr>
                 <w:rFonts w:eastAsia="Calibri" w:cstheme="minorHAnsi"/>
               </w:rPr>
               <w:t>timestamp</w:t>
             </w:r>
+            <w:proofErr w:type="spellEnd"/>
           </w:p>
         </w:tc>
         <w:tc>
@@ -4941,6 +5417,7 @@
                 <w:rFonts w:cstheme="minorHAnsi"/>
               </w:rPr>
             </w:pPr>
+            <w:proofErr w:type="spellStart"/>
             <w:r>
               <w:rPr>
                 <w:rStyle w:val="CdigoHTML"/>
@@ -4950,6 +5427,7 @@
               </w:rPr>
               <w:t>order_approved_at</w:t>
             </w:r>
+            <w:proofErr w:type="spellEnd"/>
           </w:p>
         </w:tc>
         <w:tc>
@@ -4984,12 +5462,14 @@
                 <w:rFonts w:cstheme="minorHAnsi"/>
               </w:rPr>
             </w:pPr>
+            <w:proofErr w:type="spellStart"/>
             <w:r>
               <w:rPr>
                 <w:rFonts w:eastAsia="Calibri" w:cstheme="minorHAnsi"/>
               </w:rPr>
               <w:t>timestamp</w:t>
             </w:r>
+            <w:proofErr w:type="spellEnd"/>
           </w:p>
         </w:tc>
         <w:tc>
@@ -5040,6 +5520,7 @@
                 <w:rFonts w:cstheme="minorHAnsi"/>
               </w:rPr>
             </w:pPr>
+            <w:proofErr w:type="spellStart"/>
             <w:r>
               <w:rPr>
                 <w:rStyle w:val="CdigoHTML"/>
@@ -5049,6 +5530,7 @@
               </w:rPr>
               <w:t>order_delivered_carrier_date</w:t>
             </w:r>
+            <w:proofErr w:type="spellEnd"/>
           </w:p>
         </w:tc>
         <w:tc>
@@ -5083,12 +5565,14 @@
                 <w:rFonts w:cstheme="minorHAnsi"/>
               </w:rPr>
             </w:pPr>
+            <w:proofErr w:type="spellStart"/>
             <w:r>
               <w:rPr>
                 <w:rFonts w:eastAsia="Calibri" w:cstheme="minorHAnsi"/>
               </w:rPr>
               <w:t>timestamp</w:t>
             </w:r>
+            <w:proofErr w:type="spellEnd"/>
           </w:p>
         </w:tc>
         <w:tc>
@@ -5142,6 +5626,7 @@
                 <w:rFonts w:cstheme="minorHAnsi"/>
               </w:rPr>
             </w:pPr>
+            <w:proofErr w:type="spellStart"/>
             <w:r>
               <w:rPr>
                 <w:rStyle w:val="CdigoHTML"/>
@@ -5151,6 +5636,7 @@
               </w:rPr>
               <w:t>order_delivered_customer_date</w:t>
             </w:r>
+            <w:proofErr w:type="spellEnd"/>
           </w:p>
         </w:tc>
         <w:tc>
@@ -5185,12 +5671,14 @@
                 <w:rFonts w:cstheme="minorHAnsi"/>
               </w:rPr>
             </w:pPr>
+            <w:proofErr w:type="spellStart"/>
             <w:r>
               <w:rPr>
                 <w:rFonts w:eastAsia="Calibri" w:cstheme="minorHAnsi"/>
               </w:rPr>
               <w:t>timestamp</w:t>
             </w:r>
+            <w:proofErr w:type="spellEnd"/>
           </w:p>
         </w:tc>
         <w:tc>
@@ -5241,6 +5729,7 @@
                 <w:rFonts w:cstheme="minorHAnsi"/>
               </w:rPr>
             </w:pPr>
+            <w:proofErr w:type="spellStart"/>
             <w:r>
               <w:rPr>
                 <w:rStyle w:val="CdigoHTML"/>
@@ -5250,6 +5739,7 @@
               </w:rPr>
               <w:t>order_estimated_delivery_date</w:t>
             </w:r>
+            <w:proofErr w:type="spellEnd"/>
           </w:p>
         </w:tc>
         <w:tc>
@@ -5284,12 +5774,14 @@
                 <w:rFonts w:cstheme="minorHAnsi"/>
               </w:rPr>
             </w:pPr>
+            <w:proofErr w:type="spellStart"/>
             <w:r>
               <w:rPr>
                 <w:rFonts w:eastAsia="Calibri" w:cstheme="minorHAnsi"/>
               </w:rPr>
               <w:t>timestamp</w:t>
             </w:r>
+            <w:proofErr w:type="spellEnd"/>
           </w:p>
         </w:tc>
         <w:tc>
@@ -5341,6 +5833,7 @@
         </w:rPr>
         <w:t xml:space="preserve">Tabla </w:t>
       </w:r>
+      <w:proofErr w:type="spellStart"/>
       <w:r>
         <w:rPr>
           <w:rStyle w:val="CdigoHTML"/>
@@ -5350,6 +5843,7 @@
         </w:rPr>
         <w:t>products</w:t>
       </w:r>
+      <w:proofErr w:type="spellEnd"/>
     </w:p>
     <w:p>
       <w:pPr>
@@ -5570,6 +6064,7 @@
                 <w:bCs w:val="0"/>
               </w:rPr>
             </w:pPr>
+            <w:proofErr w:type="spellStart"/>
             <w:r>
               <w:rPr>
                 <w:rStyle w:val="CdigoHTML"/>
@@ -5580,6 +6075,7 @@
               <w:lastRenderedPageBreak/>
               <w:t>product_id</w:t>
             </w:r>
+            <w:proofErr w:type="spellEnd"/>
           </w:p>
         </w:tc>
         <w:tc>
@@ -5614,12 +6110,14 @@
                 <w:rFonts w:cstheme="minorHAnsi"/>
               </w:rPr>
             </w:pPr>
+            <w:proofErr w:type="spellStart"/>
             <w:r>
               <w:rPr>
                 <w:rFonts w:eastAsia="Calibri" w:cstheme="minorHAnsi"/>
               </w:rPr>
               <w:t>string</w:t>
             </w:r>
+            <w:proofErr w:type="spellEnd"/>
           </w:p>
         </w:tc>
         <w:tc>
@@ -5676,6 +6174,7 @@
                 <w:rFonts w:cstheme="minorHAnsi"/>
               </w:rPr>
             </w:pPr>
+            <w:proofErr w:type="spellStart"/>
             <w:r>
               <w:rPr>
                 <w:rStyle w:val="CdigoHTML"/>
@@ -5685,6 +6184,7 @@
               </w:rPr>
               <w:t>product_category_name</w:t>
             </w:r>
+            <w:proofErr w:type="spellEnd"/>
           </w:p>
         </w:tc>
         <w:tc>
@@ -5719,12 +6219,14 @@
                 <w:rFonts w:cstheme="minorHAnsi"/>
               </w:rPr>
             </w:pPr>
+            <w:proofErr w:type="spellStart"/>
             <w:r>
               <w:rPr>
                 <w:rFonts w:eastAsia="Calibri" w:cstheme="minorHAnsi"/>
               </w:rPr>
               <w:t>string</w:t>
             </w:r>
+            <w:proofErr w:type="spellEnd"/>
           </w:p>
         </w:tc>
         <w:tc>
@@ -5743,7 +6245,21 @@
               <w:rPr>
                 <w:rFonts w:eastAsia="Calibri" w:cstheme="minorHAnsi"/>
               </w:rPr>
-              <w:t>"perfumaria"</w:t>
+              <w:t>"</w:t>
+            </w:r>
+            <w:proofErr w:type="spellStart"/>
+            <w:r>
+              <w:rPr>
+                <w:rFonts w:eastAsia="Calibri" w:cstheme="minorHAnsi"/>
+              </w:rPr>
+              <w:t>perfumaria</w:t>
+            </w:r>
+            <w:proofErr w:type="spellEnd"/>
+            <w:r>
+              <w:rPr>
+                <w:rFonts w:eastAsia="Calibri" w:cstheme="minorHAnsi"/>
+              </w:rPr>
+              <w:t>"</w:t>
             </w:r>
           </w:p>
         </w:tc>
@@ -5778,6 +6294,7 @@
                 <w:rFonts w:cstheme="minorHAnsi"/>
               </w:rPr>
             </w:pPr>
+            <w:proofErr w:type="spellStart"/>
             <w:r>
               <w:rPr>
                 <w:rStyle w:val="CdigoHTML"/>
@@ -5787,6 +6304,7 @@
               </w:rPr>
               <w:t>product_name_lenght</w:t>
             </w:r>
+            <w:proofErr w:type="spellEnd"/>
           </w:p>
         </w:tc>
         <w:tc>
@@ -5821,12 +6339,14 @@
                 <w:rFonts w:cstheme="minorHAnsi"/>
               </w:rPr>
             </w:pPr>
+            <w:proofErr w:type="spellStart"/>
             <w:r>
               <w:rPr>
                 <w:rFonts w:eastAsia="Calibri" w:cstheme="minorHAnsi"/>
               </w:rPr>
               <w:t>integer</w:t>
             </w:r>
+            <w:proofErr w:type="spellEnd"/>
           </w:p>
         </w:tc>
         <w:tc>
@@ -5877,6 +6397,7 @@
                 <w:rFonts w:cstheme="minorHAnsi"/>
               </w:rPr>
             </w:pPr>
+            <w:proofErr w:type="spellStart"/>
             <w:r>
               <w:rPr>
                 <w:rStyle w:val="CdigoHTML"/>
@@ -5886,6 +6407,7 @@
               </w:rPr>
               <w:t>product_description_lenght</w:t>
             </w:r>
+            <w:proofErr w:type="spellEnd"/>
           </w:p>
         </w:tc>
         <w:tc>
@@ -5920,12 +6442,14 @@
                 <w:rFonts w:cstheme="minorHAnsi"/>
               </w:rPr>
             </w:pPr>
+            <w:proofErr w:type="spellStart"/>
             <w:r>
               <w:rPr>
                 <w:rFonts w:eastAsia="Calibri" w:cstheme="minorHAnsi"/>
               </w:rPr>
               <w:t>integer</w:t>
             </w:r>
+            <w:proofErr w:type="spellEnd"/>
           </w:p>
         </w:tc>
         <w:tc>
@@ -5979,6 +6503,7 @@
                 <w:rFonts w:cstheme="minorHAnsi"/>
               </w:rPr>
             </w:pPr>
+            <w:proofErr w:type="spellStart"/>
             <w:r>
               <w:rPr>
                 <w:rStyle w:val="CdigoHTML"/>
@@ -5988,6 +6513,7 @@
               </w:rPr>
               <w:t>product_photos_qty</w:t>
             </w:r>
+            <w:proofErr w:type="spellEnd"/>
           </w:p>
         </w:tc>
         <w:tc>
@@ -6022,12 +6548,14 @@
                 <w:rFonts w:cstheme="minorHAnsi"/>
               </w:rPr>
             </w:pPr>
+            <w:proofErr w:type="spellStart"/>
             <w:r>
               <w:rPr>
                 <w:rFonts w:eastAsia="Calibri" w:cstheme="minorHAnsi"/>
               </w:rPr>
               <w:t>integer</w:t>
             </w:r>
+            <w:proofErr w:type="spellEnd"/>
           </w:p>
         </w:tc>
         <w:tc>
@@ -6078,6 +6606,7 @@
                 <w:rFonts w:cstheme="minorHAnsi"/>
               </w:rPr>
             </w:pPr>
+            <w:proofErr w:type="spellStart"/>
             <w:r>
               <w:rPr>
                 <w:rStyle w:val="CdigoHTML"/>
@@ -6087,6 +6616,7 @@
               </w:rPr>
               <w:t>product_weight_g</w:t>
             </w:r>
+            <w:proofErr w:type="spellEnd"/>
           </w:p>
         </w:tc>
         <w:tc>
@@ -6121,12 +6651,14 @@
                 <w:rFonts w:cstheme="minorHAnsi"/>
               </w:rPr>
             </w:pPr>
+            <w:proofErr w:type="spellStart"/>
             <w:r>
               <w:rPr>
                 <w:rFonts w:eastAsia="Calibri" w:cstheme="minorHAnsi"/>
               </w:rPr>
               <w:t>integer</w:t>
             </w:r>
+            <w:proofErr w:type="spellEnd"/>
           </w:p>
         </w:tc>
         <w:tc>
@@ -6180,6 +6712,7 @@
                 <w:rFonts w:cstheme="minorHAnsi"/>
               </w:rPr>
             </w:pPr>
+            <w:proofErr w:type="spellStart"/>
             <w:r>
               <w:rPr>
                 <w:rStyle w:val="CdigoHTML"/>
@@ -6189,6 +6722,7 @@
               </w:rPr>
               <w:t>product_length_cm</w:t>
             </w:r>
+            <w:proofErr w:type="spellEnd"/>
           </w:p>
         </w:tc>
         <w:tc>
@@ -6223,12 +6757,14 @@
                 <w:rFonts w:cstheme="minorHAnsi"/>
               </w:rPr>
             </w:pPr>
+            <w:proofErr w:type="spellStart"/>
             <w:r>
               <w:rPr>
                 <w:rFonts w:eastAsia="Calibri" w:cstheme="minorHAnsi"/>
               </w:rPr>
               <w:t>integer</w:t>
             </w:r>
+            <w:proofErr w:type="spellEnd"/>
           </w:p>
         </w:tc>
         <w:tc>
@@ -6279,6 +6815,7 @@
                 <w:rFonts w:cstheme="minorHAnsi"/>
               </w:rPr>
             </w:pPr>
+            <w:proofErr w:type="spellStart"/>
             <w:r>
               <w:rPr>
                 <w:rStyle w:val="CdigoHTML"/>
@@ -6288,6 +6825,7 @@
               </w:rPr>
               <w:t>product_height_cm</w:t>
             </w:r>
+            <w:proofErr w:type="spellEnd"/>
           </w:p>
         </w:tc>
         <w:tc>
@@ -6322,12 +6860,14 @@
                 <w:rFonts w:cstheme="minorHAnsi"/>
               </w:rPr>
             </w:pPr>
+            <w:proofErr w:type="spellStart"/>
             <w:r>
               <w:rPr>
                 <w:rFonts w:eastAsia="Calibri" w:cstheme="minorHAnsi"/>
               </w:rPr>
               <w:t>integer</w:t>
             </w:r>
+            <w:proofErr w:type="spellEnd"/>
           </w:p>
         </w:tc>
         <w:tc>
@@ -6381,6 +6921,7 @@
                 <w:rFonts w:cstheme="minorHAnsi"/>
               </w:rPr>
             </w:pPr>
+            <w:proofErr w:type="spellStart"/>
             <w:r>
               <w:rPr>
                 <w:rStyle w:val="CdigoHTML"/>
@@ -6390,6 +6931,7 @@
               </w:rPr>
               <w:t>product_width_cm</w:t>
             </w:r>
+            <w:proofErr w:type="spellEnd"/>
           </w:p>
         </w:tc>
         <w:tc>
@@ -6424,12 +6966,14 @@
                 <w:rFonts w:cstheme="minorHAnsi"/>
               </w:rPr>
             </w:pPr>
+            <w:proofErr w:type="spellStart"/>
             <w:r>
               <w:rPr>
                 <w:rFonts w:eastAsia="Calibri" w:cstheme="minorHAnsi"/>
               </w:rPr>
               <w:t>integer</w:t>
             </w:r>
+            <w:proofErr w:type="spellEnd"/>
           </w:p>
         </w:tc>
         <w:tc>
@@ -6481,6 +7025,7 @@
         </w:rPr>
         <w:t xml:space="preserve">Tabla </w:t>
       </w:r>
+      <w:proofErr w:type="spellStart"/>
       <w:r>
         <w:rPr>
           <w:rStyle w:val="CdigoHTML"/>
@@ -6490,6 +7035,7 @@
         </w:rPr>
         <w:t>sellers</w:t>
       </w:r>
+      <w:proofErr w:type="spellEnd"/>
     </w:p>
     <w:p>
       <w:pPr>
@@ -6507,7 +7053,25 @@
           <w:sz w:val="22"/>
           <w:szCs w:val="22"/>
         </w:rPr>
-        <w:t>Información sobre los vendedores que ofrecen productos en Olist Store.</w:t>
+        <w:t xml:space="preserve">Información sobre los vendedores que ofrecen productos en </w:t>
+      </w:r>
+      <w:proofErr w:type="spellStart"/>
+      <w:r>
+        <w:rPr>
+          <w:rFonts w:asciiTheme="minorHAnsi" w:hAnsiTheme="minorHAnsi" w:cstheme="minorHAnsi"/>
+          <w:sz w:val="22"/>
+          <w:szCs w:val="22"/>
+        </w:rPr>
+        <w:t>Olist</w:t>
+      </w:r>
+      <w:proofErr w:type="spellEnd"/>
+      <w:r>
+        <w:rPr>
+          <w:rFonts w:asciiTheme="minorHAnsi" w:hAnsiTheme="minorHAnsi" w:cstheme="minorHAnsi"/>
+          <w:sz w:val="22"/>
+          <w:szCs w:val="22"/>
+        </w:rPr>
+        <w:t xml:space="preserve"> Store.</w:t>
       </w:r>
     </w:p>
     <w:tbl>
@@ -6710,6 +7274,7 @@
                 <w:bCs w:val="0"/>
               </w:rPr>
             </w:pPr>
+            <w:proofErr w:type="spellStart"/>
             <w:r>
               <w:rPr>
                 <w:rStyle w:val="CdigoHTML"/>
@@ -6719,6 +7284,7 @@
               </w:rPr>
               <w:t>seller_id</w:t>
             </w:r>
+            <w:proofErr w:type="spellEnd"/>
           </w:p>
         </w:tc>
         <w:tc>
@@ -6753,12 +7319,14 @@
                 <w:rFonts w:cstheme="minorHAnsi"/>
               </w:rPr>
             </w:pPr>
+            <w:proofErr w:type="spellStart"/>
             <w:r>
               <w:rPr>
                 <w:rFonts w:eastAsia="Calibri" w:cstheme="minorHAnsi"/>
               </w:rPr>
               <w:t>string</w:t>
             </w:r>
+            <w:proofErr w:type="spellEnd"/>
           </w:p>
         </w:tc>
         <w:tc>
@@ -6815,6 +7383,7 @@
                 <w:rFonts w:cstheme="minorHAnsi"/>
               </w:rPr>
             </w:pPr>
+            <w:proofErr w:type="spellStart"/>
             <w:r>
               <w:rPr>
                 <w:rStyle w:val="CdigoHTML"/>
@@ -6824,6 +7393,7 @@
               </w:rPr>
               <w:t>seller_zip_code_prefix</w:t>
             </w:r>
+            <w:proofErr w:type="spellEnd"/>
           </w:p>
         </w:tc>
         <w:tc>
@@ -6858,12 +7428,14 @@
                 <w:rFonts w:cstheme="minorHAnsi"/>
               </w:rPr>
             </w:pPr>
+            <w:proofErr w:type="spellStart"/>
             <w:r>
               <w:rPr>
                 <w:rFonts w:eastAsia="Calibri" w:cstheme="minorHAnsi"/>
               </w:rPr>
               <w:t>string</w:t>
             </w:r>
+            <w:proofErr w:type="spellEnd"/>
           </w:p>
         </w:tc>
         <w:tc>
@@ -6902,7 +7474,21 @@
               <w:rPr>
                 <w:rFonts w:eastAsia="Calibri" w:cstheme="minorHAnsi"/>
               </w:rPr>
-              <w:t>Clave foránea (geo.cep_prefix)</w:t>
+              <w:t>Clave foránea (</w:t>
+            </w:r>
+            <w:proofErr w:type="spellStart"/>
+            <w:r>
+              <w:rPr>
+                <w:rFonts w:eastAsia="Calibri" w:cstheme="minorHAnsi"/>
+              </w:rPr>
+              <w:t>geo.cep_prefix</w:t>
+            </w:r>
+            <w:proofErr w:type="spellEnd"/>
+            <w:r>
+              <w:rPr>
+                <w:rFonts w:eastAsia="Calibri" w:cstheme="minorHAnsi"/>
+              </w:rPr>
+              <w:t>)</w:t>
             </w:r>
           </w:p>
         </w:tc>
@@ -6923,6 +7509,7 @@
                 <w:rFonts w:cstheme="minorHAnsi"/>
               </w:rPr>
             </w:pPr>
+            <w:proofErr w:type="spellStart"/>
             <w:r>
               <w:rPr>
                 <w:rStyle w:val="CdigoHTML"/>
@@ -6932,6 +7519,7 @@
               </w:rPr>
               <w:t>seller_city</w:t>
             </w:r>
+            <w:proofErr w:type="spellEnd"/>
           </w:p>
         </w:tc>
         <w:tc>
@@ -6966,12 +7554,14 @@
                 <w:rFonts w:cstheme="minorHAnsi"/>
               </w:rPr>
             </w:pPr>
+            <w:proofErr w:type="spellStart"/>
             <w:r>
               <w:rPr>
                 <w:rFonts w:eastAsia="Calibri" w:cstheme="minorHAnsi"/>
               </w:rPr>
               <w:t>string</w:t>
             </w:r>
+            <w:proofErr w:type="spellEnd"/>
           </w:p>
         </w:tc>
         <w:tc>
@@ -6990,7 +7580,21 @@
               <w:rPr>
                 <w:rFonts w:eastAsia="Calibri" w:cstheme="minorHAnsi"/>
               </w:rPr>
-              <w:t>"campinas"</w:t>
+              <w:t>"</w:t>
+            </w:r>
+            <w:proofErr w:type="spellStart"/>
+            <w:r>
+              <w:rPr>
+                <w:rFonts w:eastAsia="Calibri" w:cstheme="minorHAnsi"/>
+              </w:rPr>
+              <w:t>campinas</w:t>
+            </w:r>
+            <w:proofErr w:type="spellEnd"/>
+            <w:r>
+              <w:rPr>
+                <w:rFonts w:eastAsia="Calibri" w:cstheme="minorHAnsi"/>
+              </w:rPr>
+              <w:t>"</w:t>
             </w:r>
           </w:p>
         </w:tc>
@@ -7022,6 +7626,7 @@
                 <w:rFonts w:cstheme="minorHAnsi"/>
               </w:rPr>
             </w:pPr>
+            <w:proofErr w:type="spellStart"/>
             <w:r>
               <w:rPr>
                 <w:rStyle w:val="CdigoHTML"/>
@@ -7031,6 +7636,7 @@
               </w:rPr>
               <w:t>seller_state</w:t>
             </w:r>
+            <w:proofErr w:type="spellEnd"/>
           </w:p>
         </w:tc>
         <w:tc>
@@ -7065,12 +7671,14 @@
                 <w:rFonts w:cstheme="minorHAnsi"/>
               </w:rPr>
             </w:pPr>
+            <w:proofErr w:type="spellStart"/>
             <w:r>
               <w:rPr>
                 <w:rFonts w:eastAsia="Calibri" w:cstheme="minorHAnsi"/>
               </w:rPr>
               <w:t>string</w:t>
             </w:r>
+            <w:proofErr w:type="spellEnd"/>
           </w:p>
         </w:tc>
         <w:tc>
@@ -7127,8 +7735,16 @@
         <w:rPr>
           <w:rFonts w:asciiTheme="minorHAnsi" w:hAnsiTheme="minorHAnsi" w:cstheme="minorHAnsi"/>
         </w:rPr>
-        <w:t>Tabla datos product_category</w:t>
-      </w:r>
+        <w:t xml:space="preserve">Tabla datos </w:t>
+      </w:r>
+      <w:proofErr w:type="spellStart"/>
+      <w:r>
+        <w:rPr>
+          <w:rFonts w:asciiTheme="minorHAnsi" w:hAnsiTheme="minorHAnsi" w:cstheme="minorHAnsi"/>
+        </w:rPr>
+        <w:t>product_category</w:t>
+      </w:r>
+      <w:proofErr w:type="spellEnd"/>
     </w:p>
     <w:p>
       <w:pPr>
@@ -7332,6 +7948,7 @@
                 <w:lang w:eastAsia="es-CO"/>
               </w:rPr>
             </w:pPr>
+            <w:proofErr w:type="spellStart"/>
             <w:r>
               <w:rPr>
                 <w:rFonts w:eastAsia="Times New Roman" w:cstheme="minorHAnsi"/>
@@ -7339,6 +7956,7 @@
               </w:rPr>
               <w:t>product_category_name</w:t>
             </w:r>
+            <w:proofErr w:type="spellEnd"/>
           </w:p>
         </w:tc>
         <w:tc>
@@ -7376,6 +7994,7 @@
                 <w:lang w:eastAsia="es-CO"/>
               </w:rPr>
             </w:pPr>
+            <w:proofErr w:type="spellStart"/>
             <w:r>
               <w:rPr>
                 <w:rFonts w:eastAsia="Times New Roman" w:cstheme="minorHAnsi"/>
@@ -7383,6 +8002,7 @@
               </w:rPr>
               <w:t>string</w:t>
             </w:r>
+            <w:proofErr w:type="spellEnd"/>
           </w:p>
         </w:tc>
         <w:tc>
@@ -7403,28 +8023,44 @@
                 <w:rFonts w:eastAsia="Times New Roman" w:cstheme="minorHAnsi"/>
                 <w:lang w:eastAsia="es-CO"/>
               </w:rPr>
-              <w:t>"beleza_saude"</w:t>
-            </w:r>
-          </w:p>
-        </w:tc>
-        <w:tc>
-          <w:tcPr>
-            <w:tcW w:w="1295" w:type="dxa"/>
-          </w:tcPr>
-          <w:p>
-            <w:pPr>
-              <w:spacing w:after="0" w:line="240" w:lineRule="auto"/>
-              <w:cnfStyle w:val="000000100000" w:firstRow="0" w:lastRow="0" w:firstColumn="0" w:lastColumn="0" w:oddVBand="0" w:evenVBand="0" w:oddHBand="1" w:evenHBand="0" w:firstRowFirstColumn="0" w:firstRowLastColumn="0" w:lastRowFirstColumn="0" w:lastRowLastColumn="0"/>
+              <w:t>"</w:t>
+            </w:r>
+            <w:proofErr w:type="spellStart"/>
+            <w:r>
               <w:rPr>
                 <w:rFonts w:eastAsia="Times New Roman" w:cstheme="minorHAnsi"/>
                 <w:lang w:eastAsia="es-CO"/>
               </w:rPr>
-            </w:pPr>
+              <w:t>beleza_saude</w:t>
+            </w:r>
+            <w:proofErr w:type="spellEnd"/>
             <w:r>
               <w:rPr>
                 <w:rFonts w:eastAsia="Times New Roman" w:cstheme="minorHAnsi"/>
                 <w:lang w:eastAsia="es-CO"/>
               </w:rPr>
+              <w:t>"</w:t>
+            </w:r>
+          </w:p>
+        </w:tc>
+        <w:tc>
+          <w:tcPr>
+            <w:tcW w:w="1295" w:type="dxa"/>
+          </w:tcPr>
+          <w:p>
+            <w:pPr>
+              <w:spacing w:after="0" w:line="240" w:lineRule="auto"/>
+              <w:cnfStyle w:val="000000100000" w:firstRow="0" w:lastRow="0" w:firstColumn="0" w:lastColumn="0" w:oddVBand="0" w:evenVBand="0" w:oddHBand="1" w:evenHBand="0" w:firstRowFirstColumn="0" w:firstRowLastColumn="0" w:lastRowFirstColumn="0" w:lastRowLastColumn="0"/>
+              <w:rPr>
+                <w:rFonts w:eastAsia="Times New Roman" w:cstheme="minorHAnsi"/>
+                <w:lang w:eastAsia="es-CO"/>
+              </w:rPr>
+            </w:pPr>
+            <w:r>
+              <w:rPr>
+                <w:rFonts w:eastAsia="Times New Roman" w:cstheme="minorHAnsi"/>
+                <w:lang w:eastAsia="es-CO"/>
+              </w:rPr>
               <w:t>Clave primaria</w:t>
             </w:r>
           </w:p>
@@ -7444,6 +8080,7 @@
                 <w:lang w:eastAsia="es-CO"/>
               </w:rPr>
             </w:pPr>
+            <w:proofErr w:type="spellStart"/>
             <w:r>
               <w:rPr>
                 <w:rFonts w:eastAsia="Times New Roman" w:cstheme="minorHAnsi"/>
@@ -7451,6 +8088,7 @@
               </w:rPr>
               <w:t>product_category_name_english</w:t>
             </w:r>
+            <w:proofErr w:type="spellEnd"/>
           </w:p>
         </w:tc>
         <w:tc>
@@ -7488,6 +8126,7 @@
                 <w:lang w:eastAsia="es-CO"/>
               </w:rPr>
             </w:pPr>
+            <w:proofErr w:type="spellStart"/>
             <w:r>
               <w:rPr>
                 <w:rFonts w:eastAsia="Times New Roman" w:cstheme="minorHAnsi"/>
@@ -7495,6 +8134,7 @@
               </w:rPr>
               <w:t>string</w:t>
             </w:r>
+            <w:proofErr w:type="spellEnd"/>
           </w:p>
         </w:tc>
         <w:tc>
@@ -7515,7 +8155,23 @@
                 <w:rFonts w:eastAsia="Times New Roman" w:cstheme="minorHAnsi"/>
                 <w:lang w:eastAsia="es-CO"/>
               </w:rPr>
-              <w:t>"health_beauty"</w:t>
+              <w:t>"</w:t>
+            </w:r>
+            <w:proofErr w:type="spellStart"/>
+            <w:r>
+              <w:rPr>
+                <w:rFonts w:eastAsia="Times New Roman" w:cstheme="minorHAnsi"/>
+                <w:lang w:eastAsia="es-CO"/>
+              </w:rPr>
+              <w:t>health_beauty</w:t>
+            </w:r>
+            <w:proofErr w:type="spellEnd"/>
+            <w:r>
+              <w:rPr>
+                <w:rFonts w:eastAsia="Times New Roman" w:cstheme="minorHAnsi"/>
+                <w:lang w:eastAsia="es-CO"/>
+              </w:rPr>
+              <w:t>"</w:t>
             </w:r>
           </w:p>
         </w:tc>
@@ -7696,7 +8352,15 @@
         </w:rPr>
       </w:pPr>
       <w:r>
-        <w:t>Para preparar los datos, utilizamos cuatro scripts, cada uno desempeñando un papel esencial en las etapas de estandarización, transformación y enriquecimiento de los datos de geolocalización. La conversión de los archivos originales en formato CSV al formato Parquet, que ofrece una estructura más eficiente para el almacenamiento y consulta de grandes volúmenes de datos, fue una de estas etapas fundamentales.</w:t>
+        <w:t xml:space="preserve">Para preparar los datos, utilizamos cuatro scripts, cada uno desempeñando un papel esencial en las etapas de estandarización, transformación y enriquecimiento de los datos de geolocalización. La conversión de los archivos originales en formato CSV al formato </w:t>
+      </w:r>
+      <w:proofErr w:type="spellStart"/>
+      <w:r>
+        <w:t>Parquet</w:t>
+      </w:r>
+      <w:proofErr w:type="spellEnd"/>
+      <w:r>
+        <w:t>, que ofrece una estructura más eficiente para el almacenamiento y consulta de grandes volúmenes de datos, fue una de estas etapas fundamentales.</w:t>
       </w:r>
     </w:p>
     <w:p>
@@ -7723,7 +8387,15 @@
         <w:t>log.csv</w:t>
       </w:r>
       <w:r>
-        <w:t xml:space="preserve"> se incorporó en este proceso, asegurando que su información estuviera alineada con las demás bases. Después de esta estandarización, los archivos se convirtieron y guardaron en una nueva carpeta en formato Parquet, optimizando el acceso y la manipulación de los datos para las etapas posteriores.</w:t>
+        <w:t xml:space="preserve"> se incorporó en este proceso, asegurando que su información estuviera alineada con las demás bases. Después de esta estandarización, los archivos se convirtieron y guardaron en una nueva carpeta en formato </w:t>
+      </w:r>
+      <w:proofErr w:type="spellStart"/>
+      <w:r>
+        <w:t>Parquet</w:t>
+      </w:r>
+      <w:proofErr w:type="spellEnd"/>
+      <w:r>
+        <w:t>, optimizando el acceso y la manipulación de los datos para las etapas posteriores.</w:t>
       </w:r>
     </w:p>
     <w:p>
@@ -7797,39 +8469,61 @@
       <w:r>
         <w:t xml:space="preserve"> Por último, refinamos y unificamos los datos. Leímos los archivos </w:t>
       </w:r>
+      <w:proofErr w:type="spellStart"/>
       <w:r>
         <w:rPr>
           <w:rStyle w:val="SourceText"/>
         </w:rPr>
         <w:t>geolocation_correios.parquet</w:t>
       </w:r>
+      <w:proofErr w:type="spellEnd"/>
       <w:r>
         <w:t xml:space="preserve"> y </w:t>
       </w:r>
+      <w:proofErr w:type="spellStart"/>
       <w:r>
         <w:rPr>
           <w:rStyle w:val="SourceText"/>
         </w:rPr>
         <w:t>geo_coords.parquet</w:t>
       </w:r>
+      <w:proofErr w:type="spellEnd"/>
       <w:r>
         <w:t xml:space="preserve">, realizando un </w:t>
       </w:r>
+      <w:proofErr w:type="spellStart"/>
       <w:r>
         <w:rPr>
           <w:rStyle w:val="nfasis"/>
         </w:rPr>
-        <w:t>inner join</w:t>
-      </w:r>
+        <w:t>inner</w:t>
+      </w:r>
+      <w:proofErr w:type="spellEnd"/>
+      <w:r>
+        <w:rPr>
+          <w:rStyle w:val="nfasis"/>
+        </w:rPr>
+        <w:t xml:space="preserve"> </w:t>
+      </w:r>
+      <w:proofErr w:type="spellStart"/>
+      <w:r>
+        <w:rPr>
+          <w:rStyle w:val="nfasis"/>
+        </w:rPr>
+        <w:t>join</w:t>
+      </w:r>
+      <w:proofErr w:type="spellEnd"/>
       <w:r>
         <w:t xml:space="preserve"> basado en la columna </w:t>
       </w:r>
+      <w:proofErr w:type="spellStart"/>
       <w:r>
         <w:rPr>
           <w:rStyle w:val="SourceText"/>
         </w:rPr>
         <w:t>cep_prefix</w:t>
       </w:r>
+      <w:proofErr w:type="spellEnd"/>
       <w:r>
         <w:t xml:space="preserve"> para asegurar la </w:t>
       </w:r>
@@ -7837,12 +8531,14 @@
         <w:lastRenderedPageBreak/>
         <w:t xml:space="preserve">correspondencia entre las ubicaciones y las coordenadas geográficas. Después de la unión, las columnas de latitud y longitud se convirtieron al tipo de dato </w:t>
       </w:r>
+      <w:proofErr w:type="spellStart"/>
       <w:r>
         <w:rPr>
           <w:rStyle w:val="nfasis"/>
         </w:rPr>
         <w:t>double</w:t>
       </w:r>
+      <w:proofErr w:type="spellEnd"/>
       <w:r>
         <w:t>, garantizando una mayor precisión en el tratamiento de las coordenadas geográficas.</w:t>
       </w:r>
@@ -7858,21 +8554,25 @@
       <w:r>
         <w:t xml:space="preserve">Los datos enriquecidos se consolidaron y guardaron en el archivo </w:t>
       </w:r>
+      <w:proofErr w:type="spellStart"/>
       <w:r>
         <w:rPr>
           <w:rStyle w:val="SourceText"/>
         </w:rPr>
         <w:t>geolocation_correios_coords.parquet</w:t>
       </w:r>
+      <w:proofErr w:type="spellEnd"/>
       <w:r>
         <w:t>. Con las columnas de latitud y longitud ajustadas al tipo de dato adecuado (</w:t>
       </w:r>
+      <w:proofErr w:type="spellStart"/>
       <w:r>
         <w:rPr>
           <w:rStyle w:val="nfasis"/>
         </w:rPr>
         <w:t>double</w:t>
       </w:r>
+      <w:proofErr w:type="spellEnd"/>
       <w:r>
         <w:t>), aseguramos la precisión necesaria para análisis posteriores. Los datos están ahora listos para análisis espaciales, con precisión garantizada para consultas y cruces eficientes.</w:t>
       </w:r>
@@ -7934,7 +8634,21 @@
         <w:rPr>
           <w:lang w:val="es-ES"/>
         </w:rPr>
-        <w:t>, el nombre de las variables las posibles llaves que permitirían hacer un join para formar una base de datos principal a explorar.</w:t>
+        <w:t xml:space="preserve">, el nombre de las variables las posibles llaves que permitirían hacer un </w:t>
+      </w:r>
+      <w:proofErr w:type="spellStart"/>
+      <w:r>
+        <w:rPr>
+          <w:lang w:val="es-ES"/>
+        </w:rPr>
+        <w:t>join</w:t>
+      </w:r>
+      <w:proofErr w:type="spellEnd"/>
+      <w:r>
+        <w:rPr>
+          <w:lang w:val="es-ES"/>
+        </w:rPr>
+        <w:t xml:space="preserve"> para formar una base de datos principal a explorar.</w:t>
       </w:r>
     </w:p>
     <w:p>
@@ -7953,7 +8667,21 @@
         <w:rPr>
           <w:lang w:val="es-ES"/>
         </w:rPr>
-        <w:t>Se hace una exploración de la base de datos combinada y se procede ha hacer limpieza de la misma de la siguiente manera:</w:t>
+        <w:t xml:space="preserve">Se hace una exploración de la base de datos combinada y se procede </w:t>
+      </w:r>
+      <w:proofErr w:type="spellStart"/>
+      <w:r>
+        <w:rPr>
+          <w:lang w:val="es-ES"/>
+        </w:rPr>
+        <w:t>ha</w:t>
+      </w:r>
+      <w:proofErr w:type="spellEnd"/>
+      <w:r>
+        <w:rPr>
+          <w:lang w:val="es-ES"/>
+        </w:rPr>
+        <w:t xml:space="preserve"> hacer limpieza de la misma de la siguiente manera:</w:t>
       </w:r>
     </w:p>
     <w:p>
@@ -7972,7 +8700,21 @@
         <w:rPr>
           <w:lang w:val="es-ES"/>
         </w:rPr>
-        <w:t xml:space="preserve"> El análisis del DataFrame revela que contiene un total de 119,143 filas y 39 columnas, lo que sugiere una base de datos considerable para el estudio de órdenes de compra. </w:t>
+        <w:t xml:space="preserve"> El análisis del </w:t>
+      </w:r>
+      <w:proofErr w:type="spellStart"/>
+      <w:r>
+        <w:rPr>
+          <w:lang w:val="es-ES"/>
+        </w:rPr>
+        <w:t>DataFrame</w:t>
+      </w:r>
+      <w:proofErr w:type="spellEnd"/>
+      <w:r>
+        <w:rPr>
+          <w:lang w:val="es-ES"/>
+        </w:rPr>
+        <w:t xml:space="preserve"> revela que contiene un total de 119,143 filas y 39 columnas, lo que sugiere una base de datos considerable para el estudio de órdenes de compra. </w:t>
       </w:r>
     </w:p>
     <w:p>
@@ -8010,43 +8752,49 @@
         <w:rPr>
           <w:lang w:val="es-ES"/>
         </w:rPr>
-        <w:t xml:space="preserve"> En cuanto a las estadísticas numéricas, el precio medio de los productos es de 120.65 reales, con un valor de flete promedio de 20.03 reales. Sin embargo, se presentan discrepancias notables en los datos, ya que hay valores nulos en varias columnas, como order_approved_at, order_delivered_carrier_date, y order_delivered_customer_date, lo que puede complicar un análisis enfocado en de la eficiencia en la entrega (para este ejercicio el enfoque </w:t>
-      </w:r>
-      <w:r>
-        <w:rPr>
-          <w:lang w:val="es-ES"/>
-        </w:rPr>
-        <w:t>está</w:t>
-      </w:r>
-      <w:r>
-        <w:rPr>
-          <w:lang w:val="es-ES"/>
-        </w:rPr>
-        <w:t xml:space="preserve"> en </w:t>
-      </w:r>
-      <w:r>
-        <w:rPr>
-          <w:lang w:val="es-ES"/>
-        </w:rPr>
-        <w:t>predicción</w:t>
-      </w:r>
-      <w:r>
-        <w:rPr>
-          <w:lang w:val="es-ES"/>
-        </w:rPr>
-        <w:t xml:space="preserve"> de precios y </w:t>
-      </w:r>
-      <w:r>
-        <w:rPr>
-          <w:lang w:val="es-ES"/>
-        </w:rPr>
-        <w:t>demanda</w:t>
-      </w:r>
-      <w:r>
-        <w:rPr>
-          <w:lang w:val="es-ES"/>
-        </w:rPr>
-        <w:t xml:space="preserve">, no eficiencias de entrega). </w:t>
+        <w:t xml:space="preserve"> En cuanto a las estadísticas numéricas, el precio medio de los productos es de 120.65 reales, con un valor de flete promedio de 20.03 reales. Sin embargo, se presentan discrepancias notables en los datos, ya que hay valores nulos en varias columnas, como </w:t>
+      </w:r>
+      <w:proofErr w:type="spellStart"/>
+      <w:r>
+        <w:rPr>
+          <w:lang w:val="es-ES"/>
+        </w:rPr>
+        <w:t>order_approved_at</w:t>
+      </w:r>
+      <w:proofErr w:type="spellEnd"/>
+      <w:r>
+        <w:rPr>
+          <w:lang w:val="es-ES"/>
+        </w:rPr>
+        <w:t xml:space="preserve">, </w:t>
+      </w:r>
+      <w:proofErr w:type="spellStart"/>
+      <w:r>
+        <w:rPr>
+          <w:lang w:val="es-ES"/>
+        </w:rPr>
+        <w:t>order_delivered_carrier_date</w:t>
+      </w:r>
+      <w:proofErr w:type="spellEnd"/>
+      <w:r>
+        <w:rPr>
+          <w:lang w:val="es-ES"/>
+        </w:rPr>
+        <w:t xml:space="preserve">, y </w:t>
+      </w:r>
+      <w:proofErr w:type="spellStart"/>
+      <w:r>
+        <w:rPr>
+          <w:lang w:val="es-ES"/>
+        </w:rPr>
+        <w:t>order_delivered_customer_date</w:t>
+      </w:r>
+      <w:proofErr w:type="spellEnd"/>
+      <w:r>
+        <w:rPr>
+          <w:lang w:val="es-ES"/>
+        </w:rPr>
+        <w:t xml:space="preserve">, lo que puede complicar un análisis enfocado en de la eficiencia en la entrega (para este ejercicio el enfoque está en predicción de precios y demanda, no eficiencias de entrega). </w:t>
       </w:r>
     </w:p>
     <w:p>
@@ -8084,7 +8832,49 @@
         <w:rPr>
           <w:lang w:val="es-ES"/>
         </w:rPr>
-        <w:t xml:space="preserve"> Los tipos de variables en el DataFrame incluyen una mezcla de datos categóricos y numéricos, así como datos temporales. En particular, se observa que la mayoría de las columnas son de tipo object, seguidas de float64 para los datos numéricos y datetime64 para las fechas. Por último, las primeras cinco filas del DataFrame proporcionan una visión inicial de la estructura de los datos, mostrando pedidos con información sobre el estado, las fechas de compra y entrega, así como los detalles del producto y del vendedor. Esto establece una base sólida para un análisis más profundo de los patrones de compra y entrega en la plataforma.</w:t>
+        <w:t xml:space="preserve"> Los tipos de variables en el </w:t>
+      </w:r>
+      <w:proofErr w:type="spellStart"/>
+      <w:r>
+        <w:rPr>
+          <w:lang w:val="es-ES"/>
+        </w:rPr>
+        <w:t>DataFrame</w:t>
+      </w:r>
+      <w:proofErr w:type="spellEnd"/>
+      <w:r>
+        <w:rPr>
+          <w:lang w:val="es-ES"/>
+        </w:rPr>
+        <w:t xml:space="preserve"> incluyen una mezcla de datos categóricos y numéricos, así como datos temporales. En particular, se observa que la mayoría de las columnas son de tipo </w:t>
+      </w:r>
+      <w:proofErr w:type="spellStart"/>
+      <w:r>
+        <w:rPr>
+          <w:lang w:val="es-ES"/>
+        </w:rPr>
+        <w:t>object</w:t>
+      </w:r>
+      <w:proofErr w:type="spellEnd"/>
+      <w:r>
+        <w:rPr>
+          <w:lang w:val="es-ES"/>
+        </w:rPr>
+        <w:t xml:space="preserve">, seguidas de float64 para los datos numéricos y datetime64 para las fechas. Por último, las primeras cinco filas del </w:t>
+      </w:r>
+      <w:proofErr w:type="spellStart"/>
+      <w:r>
+        <w:rPr>
+          <w:lang w:val="es-ES"/>
+        </w:rPr>
+        <w:t>DataFrame</w:t>
+      </w:r>
+      <w:proofErr w:type="spellEnd"/>
+      <w:r>
+        <w:rPr>
+          <w:lang w:val="es-ES"/>
+        </w:rPr>
+        <w:t xml:space="preserve"> proporcionan una visión inicial de la estructura de los datos, mostrando pedidos con información sobre el estado, las fechas de compra y entrega, así como los detalles del producto y del vendedor. Esto establece una base sólida para un análisis más profundo de los patrones de compra y entrega en la plataforma.</w:t>
       </w:r>
     </w:p>
     <w:p>
@@ -8103,43 +8893,7 @@
         <w:rPr>
           <w:lang w:val="es-ES"/>
         </w:rPr>
-        <w:t xml:space="preserve"> Dado el considerable tamaño de valores nulos en las </w:t>
-      </w:r>
-      <w:r>
-        <w:rPr>
-          <w:lang w:val="es-ES"/>
-        </w:rPr>
-        <w:t>variables</w:t>
-      </w:r>
-      <w:r>
-        <w:rPr>
-          <w:lang w:val="es-ES"/>
-        </w:rPr>
-        <w:t xml:space="preserve"> relacionadas a la calificación del producto y </w:t>
-      </w:r>
-      <w:r>
-        <w:rPr>
-          <w:lang w:val="es-ES"/>
-        </w:rPr>
-        <w:t>experiencia</w:t>
-      </w:r>
-      <w:r>
-        <w:rPr>
-          <w:lang w:val="es-ES"/>
-        </w:rPr>
-        <w:t xml:space="preserve"> de usuario se determina descartar el uso de esta información para el </w:t>
-      </w:r>
-      <w:r>
-        <w:rPr>
-          <w:lang w:val="es-ES"/>
-        </w:rPr>
-        <w:t>análisis</w:t>
-      </w:r>
-      <w:r>
-        <w:rPr>
-          <w:lang w:val="es-ES"/>
-        </w:rPr>
-        <w:t xml:space="preserve">, pues eliminar los valores nulos o tener en cuenta </w:t>
+        <w:t xml:space="preserve"> Dado el considerable tamaño de valores nulos en las variables relacionadas a la calificación del producto y experiencia de usuario se determina descartar el uso de esta información para el análisis, pues eliminar los valores nulos o tener en cuenta </w:t>
       </w:r>
       <w:r>
         <w:rPr>
@@ -8227,7 +8981,7 @@
           <w:noProof/>
         </w:rPr>
         <w:drawing>
-          <wp:inline distT="0" distB="0" distL="0" distR="0" wp14:anchorId="0545CAAE" wp14:editId="04A8A999">
+          <wp:inline distT="0" distB="0" distL="0" distR="0" wp14:anchorId="0545CAAE" wp14:editId="3A7F9337">
             <wp:extent cx="2727347" cy="4495800"/>
             <wp:effectExtent l="0" t="0" r="0" b="0"/>
             <wp:docPr id="1923469928" name="Imagen 1" descr="Texto&#10;&#10;Descripción generada automáticamente con confianza media"/>
@@ -8279,61 +9033,21 @@
         <w:rPr>
           <w:lang w:val="es-ES"/>
         </w:rPr>
-        <w:t>Después</w:t>
-      </w:r>
-      <w:r>
-        <w:rPr>
-          <w:lang w:val="es-ES"/>
-        </w:rPr>
-        <w:t xml:space="preserve"> de la depuración de </w:t>
-      </w:r>
-      <w:r>
-        <w:rPr>
-          <w:lang w:val="es-ES"/>
-        </w:rPr>
-        <w:t>variables</w:t>
-      </w:r>
-      <w:r>
-        <w:rPr>
-          <w:lang w:val="es-ES"/>
-        </w:rPr>
-        <w:t xml:space="preserve"> con alto grado de valores nulos, se procede a eliminar los valores nulos de variables. Si bien existen grupos de tamaño considerable (como product_category_name con una cantidad de nulos de 2542), estos son se estiman relevantes para el entrenamiento del modelo, de </w:t>
-      </w:r>
-      <w:r>
-        <w:rPr>
-          <w:lang w:val="es-ES"/>
-        </w:rPr>
-        <w:t>manera</w:t>
-      </w:r>
-      <w:r>
-        <w:rPr>
-          <w:lang w:val="es-ES"/>
-        </w:rPr>
-        <w:t xml:space="preserve"> que se </w:t>
-      </w:r>
-      <w:r>
-        <w:rPr>
-          <w:lang w:val="es-ES"/>
-        </w:rPr>
-        <w:t>mantienen</w:t>
-      </w:r>
-      <w:r>
-        <w:rPr>
-          <w:lang w:val="es-ES"/>
-        </w:rPr>
-        <w:t xml:space="preserve"> las variables a costa de eliminar sus registros </w:t>
-      </w:r>
-      <w:r>
-        <w:rPr>
-          <w:lang w:val="es-ES"/>
-        </w:rPr>
-        <w:t>inválidos</w:t>
-      </w:r>
-      <w:r>
-        <w:rPr>
-          <w:lang w:val="es-ES"/>
-        </w:rPr>
-        <w:t>.</w:t>
+        <w:t xml:space="preserve">Después de la depuración de variables con alto grado de valores nulos, se procede a eliminar los valores nulos de variables. Si bien existen grupos de tamaño considerable (como </w:t>
+      </w:r>
+      <w:proofErr w:type="spellStart"/>
+      <w:r>
+        <w:rPr>
+          <w:lang w:val="es-ES"/>
+        </w:rPr>
+        <w:t>product_category_name</w:t>
+      </w:r>
+      <w:proofErr w:type="spellEnd"/>
+      <w:r>
+        <w:rPr>
+          <w:lang w:val="es-ES"/>
+        </w:rPr>
+        <w:t xml:space="preserve"> con una cantidad de nulos de 2542), estos son se estiman relevantes para el entrenamiento del modelo, de manera que se mantienen las variables a costa de eliminar sus registros inválidos.</w:t>
       </w:r>
     </w:p>
     <w:p>
@@ -8377,7 +9091,21 @@
         <w:rPr>
           <w:lang w:val="es-ES"/>
         </w:rPr>
-        <w:t>Las estadísticas descriptivas de las columnas numéricas del DataFrame revelan información clave sobre los datos. En cuanto a los precios, la media es de 120.93, con un mínimo de 0.85 y un máximo de 6735.00; la desviación estándar es de 184.19. En lo que respecta al valor de flete, la media es de 20.08, el mínimo es 0.00 y el máximo alcanza 409.68, con una desviación estándar de 15.87. Las fechas de compra muestran una fecha mínima de 2016-09-05 y una máxima de 2018-09-03, con un promedio de 2017-12-31.</w:t>
+        <w:t xml:space="preserve">Las estadísticas descriptivas de las columnas numéricas del </w:t>
+      </w:r>
+      <w:proofErr w:type="spellStart"/>
+      <w:r>
+        <w:rPr>
+          <w:lang w:val="es-ES"/>
+        </w:rPr>
+        <w:t>DataFrame</w:t>
+      </w:r>
+      <w:proofErr w:type="spellEnd"/>
+      <w:r>
+        <w:rPr>
+          <w:lang w:val="es-ES"/>
+        </w:rPr>
+        <w:t xml:space="preserve"> revelan información clave sobre los datos. En cuanto a los precios, la media es de 120.93, con un mínimo de 0.85 y un máximo de 6735.00; la desviación estándar es de 184.19. En lo que respecta al valor de flete, la media es de 20.08, el mínimo es 0.00 y el máximo alcanza 409.68, con una desviación estándar de 15.87. Las fechas de compra muestran una fecha mínima de 2016-09-05 y una máxima de 2018-09-03, con un promedio de 2017-12-31.</w:t>
       </w:r>
     </w:p>
     <w:p>
@@ -8396,7 +9124,77 @@
         <w:rPr>
           <w:lang w:val="es-ES"/>
         </w:rPr>
-        <w:t>Al visualizar las primeras filas del DataFrame, se pueden observar ejemplos concretos de los datos, confirmando que las columnas están correctamente pobladas. A partir de esta información, se pueden considerar diversas áreas de análisis, como el estudio de tendencias de ventas a lo largo del tiempo utilizando las fechas de compra para identificar patrones estacionales, el análisis de los productos más vendidos mediante product_id y order_item_id, y la evaluación del impacto del flete en las ventas comparando price y freight_value.</w:t>
+        <w:t xml:space="preserve">Al visualizar las primeras filas del </w:t>
+      </w:r>
+      <w:proofErr w:type="spellStart"/>
+      <w:r>
+        <w:rPr>
+          <w:lang w:val="es-ES"/>
+        </w:rPr>
+        <w:t>DataFrame</w:t>
+      </w:r>
+      <w:proofErr w:type="spellEnd"/>
+      <w:r>
+        <w:rPr>
+          <w:lang w:val="es-ES"/>
+        </w:rPr>
+        <w:t xml:space="preserve">, se pueden observar ejemplos concretos de los datos, confirmando que las columnas están correctamente pobladas. A partir de esta información, se pueden considerar diversas áreas de análisis, como el estudio de tendencias de ventas a lo largo del tiempo utilizando las fechas de compra para identificar patrones estacionales, el análisis de los productos más vendidos mediante </w:t>
+      </w:r>
+      <w:proofErr w:type="spellStart"/>
+      <w:r>
+        <w:rPr>
+          <w:lang w:val="es-ES"/>
+        </w:rPr>
+        <w:t>product_id</w:t>
+      </w:r>
+      <w:proofErr w:type="spellEnd"/>
+      <w:r>
+        <w:rPr>
+          <w:lang w:val="es-ES"/>
+        </w:rPr>
+        <w:t xml:space="preserve"> y </w:t>
+      </w:r>
+      <w:proofErr w:type="spellStart"/>
+      <w:r>
+        <w:rPr>
+          <w:lang w:val="es-ES"/>
+        </w:rPr>
+        <w:t>order_item_id</w:t>
+      </w:r>
+      <w:proofErr w:type="spellEnd"/>
+      <w:r>
+        <w:rPr>
+          <w:lang w:val="es-ES"/>
+        </w:rPr>
+        <w:t xml:space="preserve">, y la evaluación del impacto del flete en las ventas comparando </w:t>
+      </w:r>
+      <w:proofErr w:type="spellStart"/>
+      <w:r>
+        <w:rPr>
+          <w:lang w:val="es-ES"/>
+        </w:rPr>
+        <w:t>price</w:t>
+      </w:r>
+      <w:proofErr w:type="spellEnd"/>
+      <w:r>
+        <w:rPr>
+          <w:lang w:val="es-ES"/>
+        </w:rPr>
+        <w:t xml:space="preserve"> y </w:t>
+      </w:r>
+      <w:proofErr w:type="spellStart"/>
+      <w:r>
+        <w:rPr>
+          <w:lang w:val="es-ES"/>
+        </w:rPr>
+        <w:t>freight_value</w:t>
+      </w:r>
+      <w:proofErr w:type="spellEnd"/>
+      <w:r>
+        <w:rPr>
+          <w:lang w:val="es-ES"/>
+        </w:rPr>
+        <w:t>.</w:t>
       </w:r>
     </w:p>
     <w:p>
@@ -8414,7 +9212,91 @@
         <w:rPr>
           <w:lang w:val="es-ES"/>
         </w:rPr>
-        <w:t xml:space="preserve">Grafica 1 / Valor del pago por estado del pedido: Esta gráfica presenta la distribución del valor del pago según diferentes estados del pedido, como "delivered", "shipped", "invoiced", "processing", etc. La mayoría de los pagos están concentrados en valores bajos, pero existen algunos valores atípicos (outliers) que alcanzan hasta los 14,000. En particular, el estado "delivered" parece tener una mayor variabilidad y más valores atípicos que el resto de los estados, lo que sugiere que hay una amplia gama </w:t>
+        <w:t>Grafica 1 / Valor del pago por estado del pedido: Esta gráfica presenta la distribución del valor del pago según diferentes estados del pedido, como "</w:t>
+      </w:r>
+      <w:proofErr w:type="spellStart"/>
+      <w:r>
+        <w:rPr>
+          <w:lang w:val="es-ES"/>
+        </w:rPr>
+        <w:t>delivered</w:t>
+      </w:r>
+      <w:proofErr w:type="spellEnd"/>
+      <w:r>
+        <w:rPr>
+          <w:lang w:val="es-ES"/>
+        </w:rPr>
+        <w:t>", "</w:t>
+      </w:r>
+      <w:proofErr w:type="spellStart"/>
+      <w:r>
+        <w:rPr>
+          <w:lang w:val="es-ES"/>
+        </w:rPr>
+        <w:t>shipped</w:t>
+      </w:r>
+      <w:proofErr w:type="spellEnd"/>
+      <w:r>
+        <w:rPr>
+          <w:lang w:val="es-ES"/>
+        </w:rPr>
+        <w:t>", "</w:t>
+      </w:r>
+      <w:proofErr w:type="spellStart"/>
+      <w:r>
+        <w:rPr>
+          <w:lang w:val="es-ES"/>
+        </w:rPr>
+        <w:t>invoiced</w:t>
+      </w:r>
+      <w:proofErr w:type="spellEnd"/>
+      <w:r>
+        <w:rPr>
+          <w:lang w:val="es-ES"/>
+        </w:rPr>
+        <w:t>", "</w:t>
+      </w:r>
+      <w:proofErr w:type="spellStart"/>
+      <w:r>
+        <w:rPr>
+          <w:lang w:val="es-ES"/>
+        </w:rPr>
+        <w:t>processing</w:t>
+      </w:r>
+      <w:proofErr w:type="spellEnd"/>
+      <w:r>
+        <w:rPr>
+          <w:lang w:val="es-ES"/>
+        </w:rPr>
+        <w:t>", etc. La mayoría de los pagos están concentrados en valores bajos, pero existen algunos valores atípicos (</w:t>
+      </w:r>
+      <w:proofErr w:type="spellStart"/>
+      <w:r>
+        <w:rPr>
+          <w:lang w:val="es-ES"/>
+        </w:rPr>
+        <w:t>outliers</w:t>
+      </w:r>
+      <w:proofErr w:type="spellEnd"/>
+      <w:r>
+        <w:rPr>
+          <w:lang w:val="es-ES"/>
+        </w:rPr>
+        <w:t>) que alcanzan hasta los 14,000. En particular, el estado "</w:t>
+      </w:r>
+      <w:proofErr w:type="spellStart"/>
+      <w:r>
+        <w:rPr>
+          <w:lang w:val="es-ES"/>
+        </w:rPr>
+        <w:t>delivered</w:t>
+      </w:r>
+      <w:proofErr w:type="spellEnd"/>
+      <w:r>
+        <w:rPr>
+          <w:lang w:val="es-ES"/>
+        </w:rPr>
+        <w:t xml:space="preserve">" parece tener una mayor variabilidad y más valores atípicos que el resto de los estados, lo que sugiere que hay una amplia gama </w:t>
       </w:r>
       <w:r>
         <w:rPr>
@@ -8434,6 +9316,7 @@
       </w:pPr>
       <w:r>
         <w:rPr>
+          <w:noProof/>
           <w:lang w:val="es-ES"/>
         </w:rPr>
         <w:drawing>
@@ -8502,6 +9385,7 @@
       </w:pPr>
       <w:r>
         <w:rPr>
+          <w:noProof/>
           <w:lang w:val="es-ES"/>
         </w:rPr>
         <w:drawing>
@@ -8557,7 +9441,77 @@
         <w:rPr>
           <w:lang w:val="es-ES"/>
         </w:rPr>
-        <w:t>Grafica 3 / Top 10 productos más vendidos según su categoria: Se observa que las categorías de hogaar, belleza, bienestar y tecnología liderán las ventas del market place Olist.</w:t>
+        <w:t xml:space="preserve">Grafica 3 / Top 10 productos más vendidos según su </w:t>
+      </w:r>
+      <w:proofErr w:type="spellStart"/>
+      <w:r>
+        <w:rPr>
+          <w:lang w:val="es-ES"/>
+        </w:rPr>
+        <w:t>categoria</w:t>
+      </w:r>
+      <w:proofErr w:type="spellEnd"/>
+      <w:r>
+        <w:rPr>
+          <w:lang w:val="es-ES"/>
+        </w:rPr>
+        <w:t xml:space="preserve">: Se observa que las categorías de </w:t>
+      </w:r>
+      <w:proofErr w:type="spellStart"/>
+      <w:r>
+        <w:rPr>
+          <w:lang w:val="es-ES"/>
+        </w:rPr>
+        <w:t>hogaar</w:t>
+      </w:r>
+      <w:proofErr w:type="spellEnd"/>
+      <w:r>
+        <w:rPr>
+          <w:lang w:val="es-ES"/>
+        </w:rPr>
+        <w:t xml:space="preserve">, belleza, bienestar y tecnología </w:t>
+      </w:r>
+      <w:proofErr w:type="spellStart"/>
+      <w:r>
+        <w:rPr>
+          <w:lang w:val="es-ES"/>
+        </w:rPr>
+        <w:t>liderán</w:t>
+      </w:r>
+      <w:proofErr w:type="spellEnd"/>
+      <w:r>
+        <w:rPr>
+          <w:lang w:val="es-ES"/>
+        </w:rPr>
+        <w:t xml:space="preserve"> las ventas del </w:t>
+      </w:r>
+      <w:proofErr w:type="spellStart"/>
+      <w:r>
+        <w:rPr>
+          <w:lang w:val="es-ES"/>
+        </w:rPr>
+        <w:t>market</w:t>
+      </w:r>
+      <w:proofErr w:type="spellEnd"/>
+      <w:r>
+        <w:rPr>
+          <w:lang w:val="es-ES"/>
+        </w:rPr>
+        <w:t xml:space="preserve"> place </w:t>
+      </w:r>
+      <w:proofErr w:type="spellStart"/>
+      <w:r>
+        <w:rPr>
+          <w:lang w:val="es-ES"/>
+        </w:rPr>
+        <w:t>Olist</w:t>
+      </w:r>
+      <w:proofErr w:type="spellEnd"/>
+      <w:r>
+        <w:rPr>
+          <w:lang w:val="es-ES"/>
+        </w:rPr>
+        <w:t>.</w:t>
       </w:r>
     </w:p>
     <w:p>
@@ -8575,6 +9529,7 @@
       </w:pPr>
       <w:r>
         <w:rPr>
+          <w:noProof/>
           <w:lang w:val="es-ES"/>
         </w:rPr>
         <w:lastRenderedPageBreak/>
@@ -8726,7 +9681,49 @@
         <w:rPr>
           <w:lang w:val="es-ES"/>
         </w:rPr>
-        <w:t>La grafica de categoria de producto vendido por temporeda sugiere que "beleza_saude" tiene una gran demanda tanto en primavera como en verano, mientras que en invierno se observa un aumento en la venta de productos tecnológicos. Esto puede reflejar una estacionalidad en las preferencias de los clientes, probablemente impulsada por factores como el clima o eventos de temporada.</w:t>
+        <w:t xml:space="preserve">La grafica de </w:t>
+      </w:r>
+      <w:proofErr w:type="spellStart"/>
+      <w:r>
+        <w:rPr>
+          <w:lang w:val="es-ES"/>
+        </w:rPr>
+        <w:t>categoria</w:t>
+      </w:r>
+      <w:proofErr w:type="spellEnd"/>
+      <w:r>
+        <w:rPr>
+          <w:lang w:val="es-ES"/>
+        </w:rPr>
+        <w:t xml:space="preserve"> de producto vendido por </w:t>
+      </w:r>
+      <w:proofErr w:type="spellStart"/>
+      <w:r>
+        <w:rPr>
+          <w:lang w:val="es-ES"/>
+        </w:rPr>
+        <w:t>temporeda</w:t>
+      </w:r>
+      <w:proofErr w:type="spellEnd"/>
+      <w:r>
+        <w:rPr>
+          <w:lang w:val="es-ES"/>
+        </w:rPr>
+        <w:t xml:space="preserve"> sugiere que "</w:t>
+      </w:r>
+      <w:proofErr w:type="spellStart"/>
+      <w:r>
+        <w:rPr>
+          <w:lang w:val="es-ES"/>
+        </w:rPr>
+        <w:t>beleza_saude</w:t>
+      </w:r>
+      <w:proofErr w:type="spellEnd"/>
+      <w:r>
+        <w:rPr>
+          <w:lang w:val="es-ES"/>
+        </w:rPr>
+        <w:t>" tiene una gran demanda tanto en primavera como en verano, mientras que en invierno se observa un aumento en la venta de productos tecnológicos. Esto puede reflejar una estacionalidad en las preferencias de los clientes, probablemente impulsada por factores como el clima o eventos de temporada.</w:t>
       </w:r>
     </w:p>
     <w:p>
@@ -8737,36 +9734,17 @@
       </w:pPr>
       <w:r>
         <w:rPr>
-          <w:lang w:val="es-ES"/>
-        </w:rPr>
-        <w:br w:type="textWrapping" w:clear="all"/>
-      </w:r>
-    </w:p>
-    <w:p>
-      <w:pPr>
-        <w:rPr>
-          <w:lang w:val="es-ES"/>
-        </w:rPr>
-      </w:pPr>
-    </w:p>
-    <w:p>
-      <w:pPr>
-        <w:rPr>
-          <w:lang w:val="es-ES"/>
-        </w:rPr>
-      </w:pPr>
-      <w:r>
-        <w:rPr>
+          <w:noProof/>
           <w:lang w:val="es-ES"/>
         </w:rPr>
         <w:drawing>
-          <wp:anchor distT="0" distB="0" distL="114300" distR="114300" simplePos="0" relativeHeight="251659264" behindDoc="0" locked="0" layoutInCell="1" allowOverlap="1" wp14:anchorId="3DAD1AA5" wp14:editId="2EFCF150">
-            <wp:simplePos x="1219200" y="5000625"/>
+          <wp:anchor distT="0" distB="0" distL="114300" distR="114300" simplePos="0" relativeHeight="251659264" behindDoc="0" locked="0" layoutInCell="1" allowOverlap="1" wp14:anchorId="3DAD1AA5" wp14:editId="56CEBD22">
+            <wp:simplePos x="0" y="0"/>
             <wp:positionH relativeFrom="column">
-              <wp:posOffset>1219200</wp:posOffset>
+              <wp:posOffset>1212850</wp:posOffset>
             </wp:positionH>
             <wp:positionV relativeFrom="paragraph">
-              <wp:align>top</wp:align>
+              <wp:posOffset>5715</wp:posOffset>
             </wp:positionV>
             <wp:extent cx="5334000" cy="2448702"/>
             <wp:effectExtent l="0" t="0" r="0" b="8890"/>
@@ -8827,6 +9805,306 @@
       <w:pPr>
         <w:pStyle w:val="Prrafodelista"/>
         <w:numPr>
+          <w:ilvl w:val="0"/>
+          <w:numId w:val="7"/>
+        </w:numPr>
+        <w:jc w:val="both"/>
+        <w:rPr>
+          <w:lang w:val="es-ES"/>
+        </w:rPr>
+      </w:pPr>
+      <w:r>
+        <w:rPr>
+          <w:lang w:val="es-ES"/>
+        </w:rPr>
+        <w:t xml:space="preserve">A </w:t>
+      </w:r>
+      <w:r>
+        <w:rPr>
+          <w:lang w:val="es-ES"/>
+        </w:rPr>
+        <w:t>continuación,</w:t>
+      </w:r>
+      <w:r>
+        <w:rPr>
+          <w:lang w:val="es-ES"/>
+        </w:rPr>
+        <w:t xml:space="preserve"> se exploraron los 5 productos más vendidos por temporada para determinar la distribución de las </w:t>
+      </w:r>
+      <w:r>
+        <w:rPr>
+          <w:lang w:val="es-ES"/>
+        </w:rPr>
+        <w:t>ventas,</w:t>
+      </w:r>
+      <w:r>
+        <w:rPr>
+          <w:lang w:val="es-ES"/>
+        </w:rPr>
+        <w:t xml:space="preserve"> en todas las temporadas se pueden ver los productos de las categorías “</w:t>
+      </w:r>
+      <w:proofErr w:type="spellStart"/>
+      <w:r>
+        <w:rPr>
+          <w:lang w:val="es-ES"/>
+        </w:rPr>
+        <w:t>cama_mesa_banho</w:t>
+      </w:r>
+      <w:proofErr w:type="spellEnd"/>
+      <w:r>
+        <w:rPr>
+          <w:lang w:val="es-ES"/>
+        </w:rPr>
+        <w:t>” y “</w:t>
+      </w:r>
+      <w:proofErr w:type="spellStart"/>
+      <w:r>
+        <w:rPr>
+          <w:lang w:val="es-ES"/>
+        </w:rPr>
+        <w:t>moveis_decoracao</w:t>
+      </w:r>
+      <w:proofErr w:type="spellEnd"/>
+      <w:r>
+        <w:rPr>
+          <w:lang w:val="es-ES"/>
+        </w:rPr>
+        <w:t>” y en otoño es la época de donde son mas frecuentes ventas por mayores valores de manera constante</w:t>
+      </w:r>
+      <w:r>
+        <w:rPr>
+          <w:lang w:val="es-ES"/>
+        </w:rPr>
+        <w:t xml:space="preserve"> para todas las categorías,</w:t>
+      </w:r>
+      <w:r>
+        <w:rPr>
+          <w:lang w:val="es-ES"/>
+        </w:rPr>
+        <w:t xml:space="preserve"> aunque </w:t>
+      </w:r>
+      <w:r>
+        <w:rPr>
+          <w:lang w:val="es-ES"/>
+        </w:rPr>
+        <w:t>la mayor frecuencia de ventas se obtiene</w:t>
+      </w:r>
+      <w:r>
+        <w:rPr>
+          <w:lang w:val="es-ES"/>
+        </w:rPr>
+        <w:t xml:space="preserve"> en verano</w:t>
+      </w:r>
+      <w:r>
+        <w:rPr>
+          <w:lang w:val="es-ES"/>
+        </w:rPr>
+        <w:t>,</w:t>
+      </w:r>
+      <w:r>
+        <w:rPr>
+          <w:lang w:val="es-ES"/>
+        </w:rPr>
+        <w:t xml:space="preserve"> en la categoría de muebles y decoración.</w:t>
+      </w:r>
+    </w:p>
+    <w:p>
+      <w:pPr>
+        <w:rPr>
+          <w:lang w:val="es-ES"/>
+        </w:rPr>
+      </w:pPr>
+      <w:r>
+        <w:rPr>
+          <w:lang w:val="es-ES"/>
+        </w:rPr>
+        <w:lastRenderedPageBreak/>
+        <w:drawing>
+          <wp:inline distT="0" distB="0" distL="0" distR="0" wp14:anchorId="702CC368" wp14:editId="32755B26">
+            <wp:extent cx="6113913" cy="3130550"/>
+            <wp:effectExtent l="0" t="0" r="1270" b="0"/>
+            <wp:docPr id="1083515803" name="Imagen 1"/>
+            <wp:cNvGraphicFramePr>
+              <a:graphicFrameLocks xmlns:a="http://schemas.openxmlformats.org/drawingml/2006/main" noChangeAspect="1"/>
+            </wp:cNvGraphicFramePr>
+            <a:graphic xmlns:a="http://schemas.openxmlformats.org/drawingml/2006/main">
+              <a:graphicData uri="http://schemas.openxmlformats.org/drawingml/2006/picture">
+                <pic:pic xmlns:pic="http://schemas.openxmlformats.org/drawingml/2006/picture">
+                  <pic:nvPicPr>
+                    <pic:cNvPr id="1083515803" name=""/>
+                    <pic:cNvPicPr/>
+                  </pic:nvPicPr>
+                  <pic:blipFill>
+                    <a:blip r:embed="rId12"/>
+                    <a:stretch>
+                      <a:fillRect/>
+                    </a:stretch>
+                  </pic:blipFill>
+                  <pic:spPr>
+                    <a:xfrm>
+                      <a:off x="0" y="0"/>
+                      <a:ext cx="6113913" cy="3130550"/>
+                    </a:xfrm>
+                    <a:prstGeom prst="rect">
+                      <a:avLst/>
+                    </a:prstGeom>
+                  </pic:spPr>
+                </pic:pic>
+              </a:graphicData>
+            </a:graphic>
+          </wp:inline>
+        </w:drawing>
+      </w:r>
+    </w:p>
+    <w:p>
+      <w:pPr>
+        <w:rPr>
+          <w:lang w:val="es-ES"/>
+        </w:rPr>
+      </w:pPr>
+    </w:p>
+    <w:p>
+      <w:pPr>
+        <w:pStyle w:val="Prrafodelista"/>
+        <w:numPr>
+          <w:ilvl w:val="0"/>
+          <w:numId w:val="7"/>
+        </w:numPr>
+        <w:jc w:val="both"/>
+        <w:rPr>
+          <w:lang w:val="es-ES"/>
+        </w:rPr>
+      </w:pPr>
+      <w:r>
+        <w:rPr>
+          <w:lang w:val="es-ES"/>
+        </w:rPr>
+        <w:t xml:space="preserve">Para complementar este análisis se realizaron </w:t>
+      </w:r>
+      <w:proofErr w:type="spellStart"/>
+      <w:r>
+        <w:rPr>
+          <w:lang w:val="es-ES"/>
+        </w:rPr>
+        <w:t>boxplot</w:t>
+      </w:r>
+      <w:proofErr w:type="spellEnd"/>
+      <w:r>
+        <w:rPr>
+          <w:lang w:val="es-ES"/>
+        </w:rPr>
+        <w:t xml:space="preserve"> que permiten identificar la variación en los valores totales de ventas para cada temporada en las 5 categorías de muestra, se encontró que en todos los casos los valores atípicos </w:t>
+      </w:r>
+      <w:r>
+        <w:rPr>
+          <w:lang w:val="es-ES"/>
+        </w:rPr>
+        <w:t xml:space="preserve">están presentes y </w:t>
+      </w:r>
+      <w:r>
+        <w:rPr>
+          <w:lang w:val="es-ES"/>
+        </w:rPr>
+        <w:t>corresponden al rango alto. En invierno</w:t>
+      </w:r>
+      <w:r>
+        <w:rPr>
+          <w:lang w:val="es-ES"/>
+        </w:rPr>
+        <w:t xml:space="preserve"> </w:t>
+      </w:r>
+      <w:proofErr w:type="spellStart"/>
+      <w:r>
+        <w:rPr>
+          <w:lang w:val="es-ES"/>
+        </w:rPr>
+        <w:t>y</w:t>
+      </w:r>
+      <w:proofErr w:type="spellEnd"/>
+      <w:r>
+        <w:rPr>
+          <w:lang w:val="es-ES"/>
+        </w:rPr>
+        <w:t xml:space="preserve"> primavera</w:t>
+      </w:r>
+      <w:r>
+        <w:rPr>
+          <w:lang w:val="es-ES"/>
+        </w:rPr>
+        <w:t xml:space="preserve"> informática y accesorios tiene un</w:t>
+      </w:r>
+      <w:r>
+        <w:rPr>
+          <w:lang w:val="es-ES"/>
+        </w:rPr>
+        <w:t>a media mayor del total de ventas, mientras en otoño y verano predominan los presentes religiosos.</w:t>
+      </w:r>
+    </w:p>
+    <w:p>
+      <w:pPr>
+        <w:rPr>
+          <w:lang w:val="es-ES"/>
+        </w:rPr>
+      </w:pPr>
+    </w:p>
+    <w:p>
+      <w:pPr>
+        <w:rPr>
+          <w:lang w:val="es-ES"/>
+        </w:rPr>
+      </w:pPr>
+    </w:p>
+    <w:p>
+      <w:pPr>
+        <w:rPr>
+          <w:lang w:val="es-ES"/>
+        </w:rPr>
+      </w:pPr>
+      <w:r>
+        <w:rPr>
+          <w:lang w:val="es-ES"/>
+        </w:rPr>
+        <w:drawing>
+          <wp:inline distT="0" distB="0" distL="0" distR="0" wp14:anchorId="627195B9" wp14:editId="1144818D">
+            <wp:extent cx="6056509" cy="3132000"/>
+            <wp:effectExtent l="0" t="0" r="1905" b="0"/>
+            <wp:docPr id="1048291334" name="Imagen 1"/>
+            <wp:cNvGraphicFramePr>
+              <a:graphicFrameLocks xmlns:a="http://schemas.openxmlformats.org/drawingml/2006/main" noChangeAspect="1"/>
+            </wp:cNvGraphicFramePr>
+            <a:graphic xmlns:a="http://schemas.openxmlformats.org/drawingml/2006/main">
+              <a:graphicData uri="http://schemas.openxmlformats.org/drawingml/2006/picture">
+                <pic:pic xmlns:pic="http://schemas.openxmlformats.org/drawingml/2006/picture">
+                  <pic:nvPicPr>
+                    <pic:cNvPr id="1048291334" name=""/>
+                    <pic:cNvPicPr/>
+                  </pic:nvPicPr>
+                  <pic:blipFill>
+                    <a:blip r:embed="rId13"/>
+                    <a:stretch>
+                      <a:fillRect/>
+                    </a:stretch>
+                  </pic:blipFill>
+                  <pic:spPr>
+                    <a:xfrm>
+                      <a:off x="0" y="0"/>
+                      <a:ext cx="6056509" cy="3132000"/>
+                    </a:xfrm>
+                    <a:prstGeom prst="rect">
+                      <a:avLst/>
+                    </a:prstGeom>
+                  </pic:spPr>
+                </pic:pic>
+              </a:graphicData>
+            </a:graphic>
+          </wp:inline>
+        </w:drawing>
+      </w:r>
+    </w:p>
+    <w:p>
+      <w:pPr>
+        <w:pStyle w:val="Prrafodelista"/>
+        <w:numPr>
           <w:ilvl w:val="1"/>
           <w:numId w:val="2"/>
         </w:numPr>
@@ -8839,7 +10117,49 @@
         <w:rPr>
           <w:lang w:val="es-ES"/>
         </w:rPr>
-        <w:t xml:space="preserve">Finalmente, se hizo un ejercicio de revisión de correlación de las variables cuantitativas alrededor de la variable Price (ignorando las variables de payment value y total value). Se definió lo siguiente: </w:t>
+        <w:t xml:space="preserve">Finalmente, se hizo un ejercicio de revisión de correlación de las variables cuantitativas alrededor de la variable Price (ignorando las variables de </w:t>
+      </w:r>
+      <w:proofErr w:type="spellStart"/>
+      <w:r>
+        <w:rPr>
+          <w:lang w:val="es-ES"/>
+        </w:rPr>
+        <w:t>payment</w:t>
+      </w:r>
+      <w:proofErr w:type="spellEnd"/>
+      <w:r>
+        <w:rPr>
+          <w:lang w:val="es-ES"/>
+        </w:rPr>
+        <w:t xml:space="preserve"> </w:t>
+      </w:r>
+      <w:proofErr w:type="spellStart"/>
+      <w:r>
+        <w:rPr>
+          <w:lang w:val="es-ES"/>
+        </w:rPr>
+        <w:t>value</w:t>
+      </w:r>
+      <w:proofErr w:type="spellEnd"/>
+      <w:r>
+        <w:rPr>
+          <w:lang w:val="es-ES"/>
+        </w:rPr>
+        <w:t xml:space="preserve"> y total </w:t>
+      </w:r>
+      <w:proofErr w:type="spellStart"/>
+      <w:r>
+        <w:rPr>
+          <w:lang w:val="es-ES"/>
+        </w:rPr>
+        <w:t>value</w:t>
+      </w:r>
+      <w:proofErr w:type="spellEnd"/>
+      <w:r>
+        <w:rPr>
+          <w:lang w:val="es-ES"/>
+        </w:rPr>
+        <w:t xml:space="preserve">). Se definió lo siguiente: </w:t>
       </w:r>
     </w:p>
     <w:p>
@@ -8858,13 +10178,26 @@
         <w:rPr>
           <w:lang w:val="es-ES"/>
         </w:rPr>
+        <w:lastRenderedPageBreak/>
         <w:t>E</w:t>
       </w:r>
       <w:r>
         <w:rPr>
           <w:lang w:val="es-ES"/>
         </w:rPr>
-        <w:t>l valor de flete presenta una correlación positiva moderada de 0.416653 con el precio. Esto sugiere que los productos más caros tienden a tener mayores costos de envío, lo que podría deberse al tamaño, peso o distancia de entrega de los mismos.</w:t>
+        <w:t xml:space="preserve">l valor de flete presenta una correlación positiva moderada de 0.416653 con el precio. Esto sugiere que los productos más caros tienden a tener mayores costos de envío, lo que podría deberse al tamaño, peso o distancia de entrega de </w:t>
+      </w:r>
+      <w:r>
+        <w:rPr>
+          <w:lang w:val="es-ES"/>
+        </w:rPr>
+        <w:t>estos</w:t>
+      </w:r>
+      <w:r>
+        <w:rPr>
+          <w:lang w:val="es-ES"/>
+        </w:rPr>
+        <w:t>.</w:t>
       </w:r>
     </w:p>
     <w:p>
@@ -8883,14 +10216,7 @@
         <w:rPr>
           <w:lang w:val="es-ES"/>
         </w:rPr>
-        <w:t xml:space="preserve">Otro aspecto destacado es la correlación positiva con el número de cuotas de pago, que tiene un valor de 0.279394. Esto indica que, a medida que aumenta el número de cuotas, el precio de los artículos también </w:t>
-      </w:r>
-      <w:r>
-        <w:rPr>
-          <w:lang w:val="es-ES"/>
-        </w:rPr>
-        <w:lastRenderedPageBreak/>
-        <w:t>tiende a ser más alto. Esta relación sugiere que los productos de mayor precio a menudo son adquiridos a través de planes de pago a plazos.</w:t>
+        <w:t>Otro aspecto destacado es la correlación positiva con el número de cuotas de pago, que tiene un valor de 0.279394. Esto indica que, a medida que aumenta el número de cuotas, el precio de los artículos también tiende a ser más alto. Esta relación sugiere que los productos de mayor precio a menudo son adquiridos a través de planes de pago a plazos.</w:t>
       </w:r>
     </w:p>
     <w:p>
@@ -8959,6 +10285,7 @@
       </w:pPr>
       <w:r>
         <w:rPr>
+          <w:noProof/>
           <w:lang w:val="es-ES"/>
         </w:rPr>
         <w:drawing>
@@ -8977,7 +10304,7 @@
                     <pic:cNvPicPr/>
                   </pic:nvPicPr>
                   <pic:blipFill>
-                    <a:blip r:embed="rId12"/>
+                    <a:blip r:embed="rId14"/>
                     <a:stretch>
                       <a:fillRect/>
                     </a:stretch>
@@ -9017,7 +10344,168 @@
           <w:szCs w:val="24"/>
           <w:lang w:val="es-ES"/>
         </w:rPr>
-        <w:t>Maqueta del dashboard.</w:t>
+        <w:lastRenderedPageBreak/>
+        <w:t xml:space="preserve">Maqueta del </w:t>
+      </w:r>
+      <w:proofErr w:type="spellStart"/>
+      <w:r>
+        <w:rPr>
+          <w:sz w:val="24"/>
+          <w:szCs w:val="24"/>
+          <w:lang w:val="es-ES"/>
+        </w:rPr>
+        <w:t>dashboard</w:t>
+      </w:r>
+      <w:proofErr w:type="spellEnd"/>
+      <w:r>
+        <w:rPr>
+          <w:sz w:val="24"/>
+          <w:szCs w:val="24"/>
+          <w:lang w:val="es-ES"/>
+        </w:rPr>
+        <w:t>.</w:t>
+      </w:r>
+    </w:p>
+    <w:p>
+      <w:pPr>
+        <w:pStyle w:val="Prrafodelista"/>
+        <w:ind w:left="360"/>
+        <w:jc w:val="both"/>
+        <w:rPr>
+          <w:lang w:val="es-ES"/>
+        </w:rPr>
+      </w:pPr>
+      <w:r>
+        <w:rPr>
+          <w:lang w:val="es-ES"/>
+        </w:rPr>
+        <w:t xml:space="preserve">A </w:t>
+      </w:r>
+      <w:r>
+        <w:rPr>
+          <w:lang w:val="es-ES"/>
+        </w:rPr>
+        <w:t>continuación,</w:t>
+      </w:r>
+      <w:r>
+        <w:rPr>
+          <w:lang w:val="es-ES"/>
+        </w:rPr>
+        <w:t xml:space="preserve"> se presenta la maqueta </w:t>
+      </w:r>
+      <w:r>
+        <w:rPr>
+          <w:lang w:val="es-ES"/>
+        </w:rPr>
+        <w:t>inicial del proyecto, La idea es que el usuario selecciona</w:t>
+      </w:r>
+      <w:r>
+        <w:rPr>
+          <w:lang w:val="es-ES"/>
+        </w:rPr>
+        <w:t xml:space="preserve"> la temporada para obtener los resultados del modelo</w:t>
+      </w:r>
+      <w:r>
+        <w:rPr>
+          <w:lang w:val="es-ES"/>
+        </w:rPr>
+        <w:t xml:space="preserve">. Así, </w:t>
+      </w:r>
+      <w:r>
+        <w:rPr>
+          <w:lang w:val="es-ES"/>
+        </w:rPr>
+        <w:t xml:space="preserve">puede obtener un precio estimado de ventas en la categoría seleccionada para esa temporada, también obtendrá información sobre cómo es la distribución espacial de los clientes en los estados y ciudades de Brasil </w:t>
+      </w:r>
+      <w:r>
+        <w:rPr>
+          <w:lang w:val="es-ES"/>
+        </w:rPr>
+        <w:t xml:space="preserve">para identificar donde está ubicada la mayor demanda. En el tablero también se mostrará la </w:t>
+      </w:r>
+      <w:r>
+        <w:rPr>
+          <w:lang w:val="es-ES"/>
+        </w:rPr>
+        <w:t>a proyección de ventas en el top 10 de categorías</w:t>
+      </w:r>
+      <w:r>
+        <w:rPr>
+          <w:lang w:val="es-ES"/>
+        </w:rPr>
+        <w:t xml:space="preserve"> y</w:t>
+      </w:r>
+      <w:r>
+        <w:rPr>
+          <w:lang w:val="es-ES"/>
+        </w:rPr>
+        <w:t xml:space="preserve"> una tabla donde se encuentra clasificada la demanda en</w:t>
+      </w:r>
+      <w:r>
+        <w:rPr>
+          <w:lang w:val="es-ES"/>
+        </w:rPr>
+        <w:t>:</w:t>
+      </w:r>
+      <w:r>
+        <w:rPr>
+          <w:lang w:val="es-ES"/>
+        </w:rPr>
+        <w:t xml:space="preserve"> alta, media y baja según el rango de ventas por categoría en la temporada seleccionada.</w:t>
+      </w:r>
+    </w:p>
+    <w:p>
+      <w:pPr>
+        <w:rPr>
+          <w:lang w:val="es-ES"/>
+        </w:rPr>
+      </w:pPr>
+      <w:r>
+        <w:rPr>
+          <w:noProof/>
+        </w:rPr>
+        <w:drawing>
+          <wp:inline distT="0" distB="0" distL="0" distR="0" wp14:anchorId="387BB8E1" wp14:editId="7D707171">
+            <wp:extent cx="4711700" cy="3561600"/>
+            <wp:effectExtent l="0" t="0" r="0" b="1270"/>
+            <wp:docPr id="1958492136" name="Imagen 1"/>
+            <wp:cNvGraphicFramePr>
+              <a:graphicFrameLocks xmlns:a="http://schemas.openxmlformats.org/drawingml/2006/main" noChangeAspect="1"/>
+            </wp:cNvGraphicFramePr>
+            <a:graphic xmlns:a="http://schemas.openxmlformats.org/drawingml/2006/main">
+              <a:graphicData uri="http://schemas.openxmlformats.org/drawingml/2006/picture">
+                <pic:pic xmlns:pic="http://schemas.openxmlformats.org/drawingml/2006/picture">
+                  <pic:nvPicPr>
+                    <pic:cNvPr id="1958492136" name=""/>
+                    <pic:cNvPicPr/>
+                  </pic:nvPicPr>
+                  <pic:blipFill rotWithShape="1">
+                    <a:blip r:embed="rId15"/>
+                    <a:srcRect l="21852" t="23045" r="31111" b="13744"/>
+                    <a:stretch/>
+                  </pic:blipFill>
+                  <pic:spPr bwMode="auto">
+                    <a:xfrm>
+                      <a:off x="0" y="0"/>
+                      <a:ext cx="4718411" cy="3566673"/>
+                    </a:xfrm>
+                    <a:prstGeom prst="rect">
+                      <a:avLst/>
+                    </a:prstGeom>
+                    <a:ln>
+                      <a:noFill/>
+                    </a:ln>
+                    <a:extLst>
+                      <a:ext uri="{53640926-AAD7-44D8-BBD7-CCE9431645EC}">
+                        <a14:shadowObscured xmlns:a14="http://schemas.microsoft.com/office/drawing/2010/main"/>
+                      </a:ext>
+                    </a:extLst>
+                  </pic:spPr>
+                </pic:pic>
+              </a:graphicData>
+            </a:graphic>
+          </wp:inline>
+        </w:drawing>
       </w:r>
     </w:p>
     <w:p>
@@ -9040,6 +10528,88 @@
           <w:lang w:val="es-ES"/>
         </w:rPr>
         <w:t xml:space="preserve"> Repositorios del proyecto.</w:t>
+      </w:r>
+    </w:p>
+    <w:p>
+      <w:pPr>
+        <w:pStyle w:val="Prrafodelista"/>
+        <w:ind w:left="360"/>
+        <w:rPr>
+          <w:lang w:val="es-ES"/>
+        </w:rPr>
+      </w:pPr>
+      <w:hyperlink r:id="rId16" w:history="1">
+        <w:r>
+          <w:rPr>
+            <w:rStyle w:val="Hipervnculo"/>
+            <w:lang w:val="es-ES"/>
+          </w:rPr>
+          <w:t>https://github.com/felipelobatodasilva/despliegue_analytica</w:t>
+        </w:r>
+      </w:hyperlink>
+    </w:p>
+    <w:p>
+      <w:pPr>
+        <w:pStyle w:val="Prrafodelista"/>
+        <w:ind w:left="360"/>
+        <w:rPr>
+          <w:lang w:val="es-ES"/>
+        </w:rPr>
+      </w:pPr>
+    </w:p>
+    <w:p>
+      <w:pPr>
+        <w:pStyle w:val="Prrafodelista"/>
+        <w:numPr>
+          <w:ilvl w:val="0"/>
+          <w:numId w:val="2"/>
+        </w:numPr>
+      </w:pPr>
+      <w:r>
+        <w:t>Reporte de trabajo en equipo</w:t>
+      </w:r>
+    </w:p>
+    <w:p>
+      <w:pPr>
+        <w:rPr>
+          <w:lang w:val="es-ES"/>
+        </w:rPr>
+      </w:pPr>
+      <w:r>
+        <w:rPr>
+          <w:lang w:val="es-ES"/>
+        </w:rPr>
+        <w:t xml:space="preserve">Sobre </w:t>
+      </w:r>
+      <w:r>
+        <w:rPr>
+          <w:lang w:val="es-ES"/>
+        </w:rPr>
+        <w:t xml:space="preserve">los principales responsables de </w:t>
+      </w:r>
+      <w:r>
+        <w:rPr>
+          <w:lang w:val="es-ES"/>
+        </w:rPr>
+        <w:t>las principales actividades realizadas</w:t>
+      </w:r>
+      <w:r>
+        <w:rPr>
+          <w:lang w:val="es-ES"/>
+        </w:rPr>
+        <w:t xml:space="preserve">: </w:t>
+      </w:r>
+      <w:r>
+        <w:rPr>
+          <w:lang w:val="es-ES"/>
+        </w:rPr>
+        <w:t>Felipe trabajó en la creación de repositorio y cargue de las bases de datos, Ana en la definición del problema</w:t>
+      </w:r>
+      <w:r>
+        <w:rPr>
+          <w:lang w:val="es-ES"/>
+        </w:rPr>
+        <w:t xml:space="preserve"> de negocio, la pregunta, alcance y apoyo en la unión de bases de datos, Nicolás en unión de Bases de datos y exploratoria de datos, Yoselin en elaboración de la maqueta y apoyo en la exploratoria de datos.</w:t>
       </w:r>
     </w:p>
     <w:p>
@@ -9305,6 +10875,345 @@
     </w:lvl>
   </w:abstractNum>
   <w:abstractNum w:abstractNumId="2" w15:restartNumberingAfterBreak="0">
+    <w:nsid w:val="0EC9724C"/>
+    <w:multiLevelType w:val="hybridMultilevel"/>
+    <w:tmpl w:val="4AFE84CC"/>
+    <w:lvl w:ilvl="0" w:tplc="240A0001">
+      <w:start w:val="1"/>
+      <w:numFmt w:val="bullet"/>
+      <w:lvlText w:val=""/>
+      <w:lvlJc w:val="left"/>
+      <w:pPr>
+        <w:ind w:left="720" w:hanging="360"/>
+      </w:pPr>
+      <w:rPr>
+        <w:rFonts w:ascii="Symbol" w:hAnsi="Symbol" w:hint="default"/>
+      </w:rPr>
+    </w:lvl>
+    <w:lvl w:ilvl="1" w:tplc="240A0003" w:tentative="1">
+      <w:start w:val="1"/>
+      <w:numFmt w:val="bullet"/>
+      <w:lvlText w:val="o"/>
+      <w:lvlJc w:val="left"/>
+      <w:pPr>
+        <w:ind w:left="1440" w:hanging="360"/>
+      </w:pPr>
+      <w:rPr>
+        <w:rFonts w:ascii="Courier New" w:hAnsi="Courier New" w:cs="Courier New" w:hint="default"/>
+      </w:rPr>
+    </w:lvl>
+    <w:lvl w:ilvl="2" w:tplc="240A0005" w:tentative="1">
+      <w:start w:val="1"/>
+      <w:numFmt w:val="bullet"/>
+      <w:lvlText w:val=""/>
+      <w:lvlJc w:val="left"/>
+      <w:pPr>
+        <w:ind w:left="2160" w:hanging="360"/>
+      </w:pPr>
+      <w:rPr>
+        <w:rFonts w:ascii="Wingdings" w:hAnsi="Wingdings" w:hint="default"/>
+      </w:rPr>
+    </w:lvl>
+    <w:lvl w:ilvl="3" w:tplc="240A0001" w:tentative="1">
+      <w:start w:val="1"/>
+      <w:numFmt w:val="bullet"/>
+      <w:lvlText w:val=""/>
+      <w:lvlJc w:val="left"/>
+      <w:pPr>
+        <w:ind w:left="2880" w:hanging="360"/>
+      </w:pPr>
+      <w:rPr>
+        <w:rFonts w:ascii="Symbol" w:hAnsi="Symbol" w:hint="default"/>
+      </w:rPr>
+    </w:lvl>
+    <w:lvl w:ilvl="4" w:tplc="240A0003" w:tentative="1">
+      <w:start w:val="1"/>
+      <w:numFmt w:val="bullet"/>
+      <w:lvlText w:val="o"/>
+      <w:lvlJc w:val="left"/>
+      <w:pPr>
+        <w:ind w:left="3600" w:hanging="360"/>
+      </w:pPr>
+      <w:rPr>
+        <w:rFonts w:ascii="Courier New" w:hAnsi="Courier New" w:cs="Courier New" w:hint="default"/>
+      </w:rPr>
+    </w:lvl>
+    <w:lvl w:ilvl="5" w:tplc="240A0005" w:tentative="1">
+      <w:start w:val="1"/>
+      <w:numFmt w:val="bullet"/>
+      <w:lvlText w:val=""/>
+      <w:lvlJc w:val="left"/>
+      <w:pPr>
+        <w:ind w:left="4320" w:hanging="360"/>
+      </w:pPr>
+      <w:rPr>
+        <w:rFonts w:ascii="Wingdings" w:hAnsi="Wingdings" w:hint="default"/>
+      </w:rPr>
+    </w:lvl>
+    <w:lvl w:ilvl="6" w:tplc="240A0001" w:tentative="1">
+      <w:start w:val="1"/>
+      <w:numFmt w:val="bullet"/>
+      <w:lvlText w:val=""/>
+      <w:lvlJc w:val="left"/>
+      <w:pPr>
+        <w:ind w:left="5040" w:hanging="360"/>
+      </w:pPr>
+      <w:rPr>
+        <w:rFonts w:ascii="Symbol" w:hAnsi="Symbol" w:hint="default"/>
+      </w:rPr>
+    </w:lvl>
+    <w:lvl w:ilvl="7" w:tplc="240A0003" w:tentative="1">
+      <w:start w:val="1"/>
+      <w:numFmt w:val="bullet"/>
+      <w:lvlText w:val="o"/>
+      <w:lvlJc w:val="left"/>
+      <w:pPr>
+        <w:ind w:left="5760" w:hanging="360"/>
+      </w:pPr>
+      <w:rPr>
+        <w:rFonts w:ascii="Courier New" w:hAnsi="Courier New" w:cs="Courier New" w:hint="default"/>
+      </w:rPr>
+    </w:lvl>
+    <w:lvl w:ilvl="8" w:tplc="240A0005" w:tentative="1">
+      <w:start w:val="1"/>
+      <w:numFmt w:val="bullet"/>
+      <w:lvlText w:val=""/>
+      <w:lvlJc w:val="left"/>
+      <w:pPr>
+        <w:ind w:left="6480" w:hanging="360"/>
+      </w:pPr>
+      <w:rPr>
+        <w:rFonts w:ascii="Wingdings" w:hAnsi="Wingdings" w:hint="default"/>
+      </w:rPr>
+    </w:lvl>
+  </w:abstractNum>
+  <w:abstractNum w:abstractNumId="3" w15:restartNumberingAfterBreak="0">
+    <w:nsid w:val="382C2A13"/>
+    <w:multiLevelType w:val="hybridMultilevel"/>
+    <w:tmpl w:val="902C7752"/>
+    <w:lvl w:ilvl="0" w:tplc="240A0001">
+      <w:start w:val="1"/>
+      <w:numFmt w:val="bullet"/>
+      <w:lvlText w:val=""/>
+      <w:lvlJc w:val="left"/>
+      <w:pPr>
+        <w:ind w:left="720" w:hanging="360"/>
+      </w:pPr>
+      <w:rPr>
+        <w:rFonts w:ascii="Symbol" w:hAnsi="Symbol" w:hint="default"/>
+      </w:rPr>
+    </w:lvl>
+    <w:lvl w:ilvl="1" w:tplc="240A0003" w:tentative="1">
+      <w:start w:val="1"/>
+      <w:numFmt w:val="bullet"/>
+      <w:lvlText w:val="o"/>
+      <w:lvlJc w:val="left"/>
+      <w:pPr>
+        <w:ind w:left="1440" w:hanging="360"/>
+      </w:pPr>
+      <w:rPr>
+        <w:rFonts w:ascii="Courier New" w:hAnsi="Courier New" w:cs="Courier New" w:hint="default"/>
+      </w:rPr>
+    </w:lvl>
+    <w:lvl w:ilvl="2" w:tplc="240A0005" w:tentative="1">
+      <w:start w:val="1"/>
+      <w:numFmt w:val="bullet"/>
+      <w:lvlText w:val=""/>
+      <w:lvlJc w:val="left"/>
+      <w:pPr>
+        <w:ind w:left="2160" w:hanging="360"/>
+      </w:pPr>
+      <w:rPr>
+        <w:rFonts w:ascii="Wingdings" w:hAnsi="Wingdings" w:hint="default"/>
+      </w:rPr>
+    </w:lvl>
+    <w:lvl w:ilvl="3" w:tplc="240A0001" w:tentative="1">
+      <w:start w:val="1"/>
+      <w:numFmt w:val="bullet"/>
+      <w:lvlText w:val=""/>
+      <w:lvlJc w:val="left"/>
+      <w:pPr>
+        <w:ind w:left="2880" w:hanging="360"/>
+      </w:pPr>
+      <w:rPr>
+        <w:rFonts w:ascii="Symbol" w:hAnsi="Symbol" w:hint="default"/>
+      </w:rPr>
+    </w:lvl>
+    <w:lvl w:ilvl="4" w:tplc="240A0003" w:tentative="1">
+      <w:start w:val="1"/>
+      <w:numFmt w:val="bullet"/>
+      <w:lvlText w:val="o"/>
+      <w:lvlJc w:val="left"/>
+      <w:pPr>
+        <w:ind w:left="3600" w:hanging="360"/>
+      </w:pPr>
+      <w:rPr>
+        <w:rFonts w:ascii="Courier New" w:hAnsi="Courier New" w:cs="Courier New" w:hint="default"/>
+      </w:rPr>
+    </w:lvl>
+    <w:lvl w:ilvl="5" w:tplc="240A0005" w:tentative="1">
+      <w:start w:val="1"/>
+      <w:numFmt w:val="bullet"/>
+      <w:lvlText w:val=""/>
+      <w:lvlJc w:val="left"/>
+      <w:pPr>
+        <w:ind w:left="4320" w:hanging="360"/>
+      </w:pPr>
+      <w:rPr>
+        <w:rFonts w:ascii="Wingdings" w:hAnsi="Wingdings" w:hint="default"/>
+      </w:rPr>
+    </w:lvl>
+    <w:lvl w:ilvl="6" w:tplc="240A0001" w:tentative="1">
+      <w:start w:val="1"/>
+      <w:numFmt w:val="bullet"/>
+      <w:lvlText w:val=""/>
+      <w:lvlJc w:val="left"/>
+      <w:pPr>
+        <w:ind w:left="5040" w:hanging="360"/>
+      </w:pPr>
+      <w:rPr>
+        <w:rFonts w:ascii="Symbol" w:hAnsi="Symbol" w:hint="default"/>
+      </w:rPr>
+    </w:lvl>
+    <w:lvl w:ilvl="7" w:tplc="240A0003" w:tentative="1">
+      <w:start w:val="1"/>
+      <w:numFmt w:val="bullet"/>
+      <w:lvlText w:val="o"/>
+      <w:lvlJc w:val="left"/>
+      <w:pPr>
+        <w:ind w:left="5760" w:hanging="360"/>
+      </w:pPr>
+      <w:rPr>
+        <w:rFonts w:ascii="Courier New" w:hAnsi="Courier New" w:cs="Courier New" w:hint="default"/>
+      </w:rPr>
+    </w:lvl>
+    <w:lvl w:ilvl="8" w:tplc="240A0005" w:tentative="1">
+      <w:start w:val="1"/>
+      <w:numFmt w:val="bullet"/>
+      <w:lvlText w:val=""/>
+      <w:lvlJc w:val="left"/>
+      <w:pPr>
+        <w:ind w:left="6480" w:hanging="360"/>
+      </w:pPr>
+      <w:rPr>
+        <w:rFonts w:ascii="Wingdings" w:hAnsi="Wingdings" w:hint="default"/>
+      </w:rPr>
+    </w:lvl>
+  </w:abstractNum>
+  <w:abstractNum w:abstractNumId="4" w15:restartNumberingAfterBreak="0">
+    <w:nsid w:val="6A2434C5"/>
+    <w:multiLevelType w:val="hybridMultilevel"/>
+    <w:tmpl w:val="23ACD9DE"/>
+    <w:lvl w:ilvl="0" w:tplc="240A0001">
+      <w:start w:val="1"/>
+      <w:numFmt w:val="bullet"/>
+      <w:lvlText w:val=""/>
+      <w:lvlJc w:val="left"/>
+      <w:pPr>
+        <w:ind w:left="1440" w:hanging="360"/>
+      </w:pPr>
+      <w:rPr>
+        <w:rFonts w:ascii="Symbol" w:hAnsi="Symbol" w:hint="default"/>
+      </w:rPr>
+    </w:lvl>
+    <w:lvl w:ilvl="1" w:tplc="240A0003" w:tentative="1">
+      <w:start w:val="1"/>
+      <w:numFmt w:val="bullet"/>
+      <w:lvlText w:val="o"/>
+      <w:lvlJc w:val="left"/>
+      <w:pPr>
+        <w:ind w:left="2160" w:hanging="360"/>
+      </w:pPr>
+      <w:rPr>
+        <w:rFonts w:ascii="Courier New" w:hAnsi="Courier New" w:cs="Courier New" w:hint="default"/>
+      </w:rPr>
+    </w:lvl>
+    <w:lvl w:ilvl="2" w:tplc="240A0005" w:tentative="1">
+      <w:start w:val="1"/>
+      <w:numFmt w:val="bullet"/>
+      <w:lvlText w:val=""/>
+      <w:lvlJc w:val="left"/>
+      <w:pPr>
+        <w:ind w:left="2880" w:hanging="360"/>
+      </w:pPr>
+      <w:rPr>
+        <w:rFonts w:ascii="Wingdings" w:hAnsi="Wingdings" w:hint="default"/>
+      </w:rPr>
+    </w:lvl>
+    <w:lvl w:ilvl="3" w:tplc="240A0001" w:tentative="1">
+      <w:start w:val="1"/>
+      <w:numFmt w:val="bullet"/>
+      <w:lvlText w:val=""/>
+      <w:lvlJc w:val="left"/>
+      <w:pPr>
+        <w:ind w:left="3600" w:hanging="360"/>
+      </w:pPr>
+      <w:rPr>
+        <w:rFonts w:ascii="Symbol" w:hAnsi="Symbol" w:hint="default"/>
+      </w:rPr>
+    </w:lvl>
+    <w:lvl w:ilvl="4" w:tplc="240A0003" w:tentative="1">
+      <w:start w:val="1"/>
+      <w:numFmt w:val="bullet"/>
+      <w:lvlText w:val="o"/>
+      <w:lvlJc w:val="left"/>
+      <w:pPr>
+        <w:ind w:left="4320" w:hanging="360"/>
+      </w:pPr>
+      <w:rPr>
+        <w:rFonts w:ascii="Courier New" w:hAnsi="Courier New" w:cs="Courier New" w:hint="default"/>
+      </w:rPr>
+    </w:lvl>
+    <w:lvl w:ilvl="5" w:tplc="240A0005" w:tentative="1">
+      <w:start w:val="1"/>
+      <w:numFmt w:val="bullet"/>
+      <w:lvlText w:val=""/>
+      <w:lvlJc w:val="left"/>
+      <w:pPr>
+        <w:ind w:left="5040" w:hanging="360"/>
+      </w:pPr>
+      <w:rPr>
+        <w:rFonts w:ascii="Wingdings" w:hAnsi="Wingdings" w:hint="default"/>
+      </w:rPr>
+    </w:lvl>
+    <w:lvl w:ilvl="6" w:tplc="240A0001" w:tentative="1">
+      <w:start w:val="1"/>
+      <w:numFmt w:val="bullet"/>
+      <w:lvlText w:val=""/>
+      <w:lvlJc w:val="left"/>
+      <w:pPr>
+        <w:ind w:left="5760" w:hanging="360"/>
+      </w:pPr>
+      <w:rPr>
+        <w:rFonts w:ascii="Symbol" w:hAnsi="Symbol" w:hint="default"/>
+      </w:rPr>
+    </w:lvl>
+    <w:lvl w:ilvl="7" w:tplc="240A0003" w:tentative="1">
+      <w:start w:val="1"/>
+      <w:numFmt w:val="bullet"/>
+      <w:lvlText w:val="o"/>
+      <w:lvlJc w:val="left"/>
+      <w:pPr>
+        <w:ind w:left="6480" w:hanging="360"/>
+      </w:pPr>
+      <w:rPr>
+        <w:rFonts w:ascii="Courier New" w:hAnsi="Courier New" w:cs="Courier New" w:hint="default"/>
+      </w:rPr>
+    </w:lvl>
+    <w:lvl w:ilvl="8" w:tplc="240A0005" w:tentative="1">
+      <w:start w:val="1"/>
+      <w:numFmt w:val="bullet"/>
+      <w:lvlText w:val=""/>
+      <w:lvlJc w:val="left"/>
+      <w:pPr>
+        <w:ind w:left="7200" w:hanging="360"/>
+      </w:pPr>
+      <w:rPr>
+        <w:rFonts w:ascii="Wingdings" w:hAnsi="Wingdings" w:hint="default"/>
+      </w:rPr>
+    </w:lvl>
+  </w:abstractNum>
+  <w:abstractNum w:abstractNumId="5" w15:restartNumberingAfterBreak="0">
     <w:nsid w:val="758D6A2E"/>
     <w:multiLevelType w:val="multilevel"/>
     <w:tmpl w:val="84D8F4E0"/>
@@ -9445,7 +11354,7 @@
       </w:rPr>
     </w:lvl>
   </w:abstractNum>
-  <w:abstractNum w:abstractNumId="3" w15:restartNumberingAfterBreak="0">
+  <w:abstractNum w:abstractNumId="6" w15:restartNumberingAfterBreak="0">
     <w:nsid w:val="7FAA72E5"/>
     <w:multiLevelType w:val="multilevel"/>
     <w:tmpl w:val="3618889E"/>
@@ -9559,16 +11468,25 @@
     </w:lvl>
   </w:abstractNum>
   <w:num w:numId="1" w16cid:durableId="384180865">
-    <w:abstractNumId w:val="2"/>
+    <w:abstractNumId w:val="5"/>
   </w:num>
   <w:num w:numId="2" w16cid:durableId="1008869061">
-    <w:abstractNumId w:val="3"/>
+    <w:abstractNumId w:val="6"/>
   </w:num>
   <w:num w:numId="3" w16cid:durableId="284117339">
     <w:abstractNumId w:val="1"/>
   </w:num>
   <w:num w:numId="4" w16cid:durableId="172569182">
     <w:abstractNumId w:val="0"/>
+  </w:num>
+  <w:num w:numId="5" w16cid:durableId="2056850290">
+    <w:abstractNumId w:val="3"/>
+  </w:num>
+  <w:num w:numId="6" w16cid:durableId="887687989">
+    <w:abstractNumId w:val="2"/>
+  </w:num>
+  <w:num w:numId="7" w16cid:durableId="1074740513">
+    <w:abstractNumId w:val="4"/>
   </w:num>
 </w:numbering>
 </file>
@@ -10607,6 +12525,18 @@
       </w:tcPr>
     </w:tblStylePr>
   </w:style>
+  <w:style w:type="character" w:styleId="Mencinsinresolver">
+    <w:name w:val="Unresolved Mention"/>
+    <w:basedOn w:val="Fuentedeprrafopredeter"/>
+    <w:uiPriority w:val="99"/>
+    <w:semiHidden/>
+    <w:unhideWhenUsed/>
+    <w:rsid w:val="000F4672"/>
+    <w:rPr>
+      <w:color w:val="605E5C"/>
+      <w:shd w:val="clear" w:color="auto" w:fill="E1DFDD"/>
+    </w:rPr>
+  </w:style>
 </w:styles>
 </file>
 

</xml_diff>

<commit_message>
enlace al repositorio cambiado
</commit_message>
<xml_diff>
--- a/documentacion/Entrega2-definciones inciales.docx
+++ b/documentacion/Entrega2-definciones inciales.docx
@@ -116,35 +116,7 @@
         <w:rPr>
           <w:lang w:val="es-ES"/>
         </w:rPr>
-        <w:t>Este proyecto tiene un alcance limitado a productos de consumo masivo vendidos a través de plataformas de e-</w:t>
-      </w:r>
-      <w:proofErr w:type="spellStart"/>
-      <w:r>
-        <w:rPr>
-          <w:lang w:val="es-ES"/>
-        </w:rPr>
-        <w:t>commerce</w:t>
-      </w:r>
-      <w:proofErr w:type="spellEnd"/>
-      <w:r>
-        <w:rPr>
-          <w:lang w:val="es-ES"/>
-        </w:rPr>
-        <w:t xml:space="preserve"> (en este caso, </w:t>
-      </w:r>
-      <w:proofErr w:type="spellStart"/>
-      <w:r>
-        <w:rPr>
-          <w:lang w:val="es-ES"/>
-        </w:rPr>
-        <w:t>Olist</w:t>
-      </w:r>
-      <w:proofErr w:type="spellEnd"/>
-      <w:r>
-        <w:rPr>
-          <w:lang w:val="es-ES"/>
-        </w:rPr>
-        <w:t xml:space="preserve"> Store), durante un período determinado (3 años inicialmente, pero ajustable). El modelo debe ser capaz de anticipar cuáles productos tendrán mayor demanda en diferentes épocas del año, considerando patrones estacionales y de comportamiento del consumidor. La solución está diseñada para empresas que buscan mejorar su gestión de inventarios y maximizar la disponibilidad de productos según las necesidades de sus clientes.</w:t>
+        <w:t>Este proyecto tiene un alcance limitado a productos de consumo masivo vendidos a través de plataformas de e-commerce (en este caso, Olist Store), durante un período determinado (3 años inicialmente, pero ajustable). El modelo debe ser capaz de anticipar cuáles productos tendrán mayor demanda en diferentes épocas del año, considerando patrones estacionales y de comportamiento del consumidor. La solución está diseñada para empresas que buscan mejorar su gestión de inventarios y maximizar la disponibilidad de productos según las necesidades de sus clientes.</w:t>
       </w:r>
     </w:p>
     <w:p>
@@ -185,25 +157,7 @@
           <w:sz w:val="22"/>
           <w:szCs w:val="22"/>
         </w:rPr>
-        <w:t xml:space="preserve">Para el desarrollo del proyecto de predicción de demanda estacional, se utilizarán datos históricos de la plataforma </w:t>
-      </w:r>
-      <w:proofErr w:type="spellStart"/>
-      <w:r>
-        <w:rPr>
-          <w:rFonts w:asciiTheme="minorHAnsi" w:hAnsiTheme="minorHAnsi" w:cstheme="minorHAnsi"/>
-          <w:sz w:val="22"/>
-          <w:szCs w:val="22"/>
-        </w:rPr>
-        <w:t>Olist</w:t>
-      </w:r>
-      <w:proofErr w:type="spellEnd"/>
-      <w:r>
-        <w:rPr>
-          <w:rFonts w:asciiTheme="minorHAnsi" w:hAnsiTheme="minorHAnsi" w:cstheme="minorHAnsi"/>
-          <w:sz w:val="22"/>
-          <w:szCs w:val="22"/>
-        </w:rPr>
-        <w:t xml:space="preserve"> Store. Estos datos proporcionan información detallada sobre los productos vendidos, las transacciones realizadas, los clientes, los vendedores y las reseñas. A continuación, se describen las principales tablas que serán empleadas en el análisis:</w:t>
+        <w:t>Para el desarrollo del proyecto de predicción de demanda estacional, se utilizarán datos históricos de la plataforma Olist Store. Estos datos proporcionan información detallada sobre los productos vendidos, las transacciones realizadas, los clientes, los vendedores y las reseñas. A continuación, se describen las principales tablas que serán empleadas en el análisis:</w:t>
       </w:r>
     </w:p>
     <w:p>
@@ -448,7 +402,6 @@
                 <w:bCs w:val="0"/>
               </w:rPr>
             </w:pPr>
-            <w:proofErr w:type="spellStart"/>
             <w:r>
               <w:rPr>
                 <w:rStyle w:val="CdigoHTML"/>
@@ -458,7 +411,6 @@
               </w:rPr>
               <w:t>cep_prefix</w:t>
             </w:r>
-            <w:proofErr w:type="spellEnd"/>
           </w:p>
         </w:tc>
         <w:tc>
@@ -493,14 +445,12 @@
                 <w:rFonts w:cstheme="minorHAnsi"/>
               </w:rPr>
             </w:pPr>
-            <w:proofErr w:type="spellStart"/>
             <w:r>
               <w:rPr>
                 <w:rFonts w:eastAsia="Calibri" w:cstheme="minorHAnsi"/>
               </w:rPr>
               <w:t>string</w:t>
             </w:r>
-            <w:proofErr w:type="spellEnd"/>
           </w:p>
         </w:tc>
         <w:tc>
@@ -557,7 +507,6 @@
                 <w:rFonts w:cstheme="minorHAnsi"/>
               </w:rPr>
             </w:pPr>
-            <w:proofErr w:type="spellStart"/>
             <w:r>
               <w:rPr>
                 <w:rStyle w:val="CdigoHTML"/>
@@ -567,7 +516,6 @@
               </w:rPr>
               <w:t>city</w:t>
             </w:r>
-            <w:proofErr w:type="spellEnd"/>
           </w:p>
         </w:tc>
         <w:tc>
@@ -602,14 +550,12 @@
                 <w:rFonts w:cstheme="minorHAnsi"/>
               </w:rPr>
             </w:pPr>
-            <w:proofErr w:type="spellStart"/>
             <w:r>
               <w:rPr>
                 <w:rFonts w:eastAsia="Calibri" w:cstheme="minorHAnsi"/>
               </w:rPr>
               <w:t>string</w:t>
             </w:r>
-            <w:proofErr w:type="spellEnd"/>
           </w:p>
         </w:tc>
         <w:tc>
@@ -628,21 +574,7 @@
               <w:rPr>
                 <w:rFonts w:eastAsia="Calibri" w:cstheme="minorHAnsi"/>
               </w:rPr>
-              <w:t>"</w:t>
-            </w:r>
-            <w:proofErr w:type="spellStart"/>
-            <w:r>
-              <w:rPr>
-                <w:rFonts w:eastAsia="Calibri" w:cstheme="minorHAnsi"/>
-              </w:rPr>
-              <w:t>teresina</w:t>
-            </w:r>
-            <w:proofErr w:type="spellEnd"/>
-            <w:r>
-              <w:rPr>
-                <w:rFonts w:eastAsia="Calibri" w:cstheme="minorHAnsi"/>
-              </w:rPr>
-              <w:t>"</w:t>
+              <w:t>"teresina"</w:t>
             </w:r>
           </w:p>
         </w:tc>
@@ -720,14 +652,12 @@
                 <w:rFonts w:cstheme="minorHAnsi"/>
               </w:rPr>
             </w:pPr>
-            <w:proofErr w:type="spellStart"/>
             <w:r>
               <w:rPr>
                 <w:rFonts w:eastAsia="Calibri" w:cstheme="minorHAnsi"/>
               </w:rPr>
               <w:t>string</w:t>
             </w:r>
-            <w:proofErr w:type="spellEnd"/>
           </w:p>
         </w:tc>
         <w:tc>
@@ -778,7 +708,6 @@
                 <w:rFonts w:cstheme="minorHAnsi"/>
               </w:rPr>
             </w:pPr>
-            <w:proofErr w:type="spellStart"/>
             <w:r>
               <w:rPr>
                 <w:rStyle w:val="CdigoHTML"/>
@@ -788,7 +717,6 @@
               </w:rPr>
               <w:t>lat</w:t>
             </w:r>
-            <w:proofErr w:type="spellEnd"/>
           </w:p>
         </w:tc>
         <w:tc>
@@ -882,7 +810,6 @@
                 <w:rFonts w:cstheme="minorHAnsi"/>
               </w:rPr>
             </w:pPr>
-            <w:proofErr w:type="spellStart"/>
             <w:r>
               <w:rPr>
                 <w:rStyle w:val="CdigoHTML"/>
@@ -892,7 +819,6 @@
               </w:rPr>
               <w:t>lon</w:t>
             </w:r>
-            <w:proofErr w:type="spellEnd"/>
           </w:p>
         </w:tc>
         <w:tc>
@@ -984,7 +910,6 @@
         </w:rPr>
         <w:t xml:space="preserve">Tabla </w:t>
       </w:r>
-      <w:proofErr w:type="spellStart"/>
       <w:r>
         <w:rPr>
           <w:rStyle w:val="CdigoHTML"/>
@@ -994,7 +919,6 @@
         </w:rPr>
         <w:t>customers</w:t>
       </w:r>
-      <w:proofErr w:type="spellEnd"/>
     </w:p>
     <w:p>
       <w:pPr>
@@ -1012,25 +936,7 @@
           <w:sz w:val="22"/>
           <w:szCs w:val="22"/>
         </w:rPr>
-        <w:t xml:space="preserve">Información detallada sobre los clientes que realizaron compras en </w:t>
-      </w:r>
-      <w:proofErr w:type="spellStart"/>
-      <w:r>
-        <w:rPr>
-          <w:rFonts w:asciiTheme="minorHAnsi" w:hAnsiTheme="minorHAnsi" w:cstheme="minorHAnsi"/>
-          <w:sz w:val="22"/>
-          <w:szCs w:val="22"/>
-        </w:rPr>
-        <w:t>Olist</w:t>
-      </w:r>
-      <w:proofErr w:type="spellEnd"/>
-      <w:r>
-        <w:rPr>
-          <w:rFonts w:asciiTheme="minorHAnsi" w:hAnsiTheme="minorHAnsi" w:cstheme="minorHAnsi"/>
-          <w:sz w:val="22"/>
-          <w:szCs w:val="22"/>
-        </w:rPr>
-        <w:t xml:space="preserve"> Store.</w:t>
+        <w:t>Información detallada sobre los clientes que realizaron compras en Olist Store.</w:t>
       </w:r>
     </w:p>
     <w:tbl>
@@ -1233,7 +1139,6 @@
                 <w:bCs w:val="0"/>
               </w:rPr>
             </w:pPr>
-            <w:proofErr w:type="spellStart"/>
             <w:r>
               <w:rPr>
                 <w:rStyle w:val="CdigoHTML"/>
@@ -1243,7 +1148,6 @@
               </w:rPr>
               <w:t>customer_id</w:t>
             </w:r>
-            <w:proofErr w:type="spellEnd"/>
           </w:p>
         </w:tc>
         <w:tc>
@@ -1278,14 +1182,12 @@
                 <w:rFonts w:cstheme="minorHAnsi"/>
               </w:rPr>
             </w:pPr>
-            <w:proofErr w:type="spellStart"/>
             <w:r>
               <w:rPr>
                 <w:rFonts w:eastAsia="Calibri" w:cstheme="minorHAnsi"/>
               </w:rPr>
               <w:t>string</w:t>
             </w:r>
-            <w:proofErr w:type="spellEnd"/>
           </w:p>
         </w:tc>
         <w:tc>
@@ -1342,7 +1244,6 @@
                 <w:rFonts w:cstheme="minorHAnsi"/>
               </w:rPr>
             </w:pPr>
-            <w:proofErr w:type="spellStart"/>
             <w:r>
               <w:rPr>
                 <w:rStyle w:val="CdigoHTML"/>
@@ -1353,7 +1254,6 @@
               <w:lastRenderedPageBreak/>
               <w:t>customer_unique_id</w:t>
             </w:r>
-            <w:proofErr w:type="spellEnd"/>
           </w:p>
         </w:tc>
         <w:tc>
@@ -1388,14 +1288,12 @@
                 <w:rFonts w:cstheme="minorHAnsi"/>
               </w:rPr>
             </w:pPr>
-            <w:proofErr w:type="spellStart"/>
             <w:r>
               <w:rPr>
                 <w:rFonts w:eastAsia="Calibri" w:cstheme="minorHAnsi"/>
               </w:rPr>
               <w:t>string</w:t>
             </w:r>
-            <w:proofErr w:type="spellEnd"/>
           </w:p>
         </w:tc>
         <w:tc>
@@ -1449,7 +1347,6 @@
                 <w:rFonts w:cstheme="minorHAnsi"/>
               </w:rPr>
             </w:pPr>
-            <w:proofErr w:type="spellStart"/>
             <w:r>
               <w:rPr>
                 <w:rStyle w:val="CdigoHTML"/>
@@ -1459,7 +1356,6 @@
               </w:rPr>
               <w:t>customer_zip_code_prefix</w:t>
             </w:r>
-            <w:proofErr w:type="spellEnd"/>
           </w:p>
         </w:tc>
         <w:tc>
@@ -1494,14 +1390,12 @@
                 <w:rFonts w:cstheme="minorHAnsi"/>
               </w:rPr>
             </w:pPr>
-            <w:proofErr w:type="spellStart"/>
             <w:r>
               <w:rPr>
                 <w:rFonts w:eastAsia="Calibri" w:cstheme="minorHAnsi"/>
               </w:rPr>
               <w:t>string</w:t>
             </w:r>
-            <w:proofErr w:type="spellEnd"/>
           </w:p>
         </w:tc>
         <w:tc>
@@ -1540,21 +1434,7 @@
               <w:rPr>
                 <w:rFonts w:eastAsia="Calibri" w:cstheme="minorHAnsi"/>
               </w:rPr>
-              <w:t>Clave foránea (</w:t>
-            </w:r>
-            <w:proofErr w:type="spellStart"/>
-            <w:r>
-              <w:rPr>
-                <w:rFonts w:eastAsia="Calibri" w:cstheme="minorHAnsi"/>
-              </w:rPr>
-              <w:t>geo.cep_prefix</w:t>
-            </w:r>
-            <w:proofErr w:type="spellEnd"/>
-            <w:r>
-              <w:rPr>
-                <w:rFonts w:eastAsia="Calibri" w:cstheme="minorHAnsi"/>
-              </w:rPr>
-              <w:t>)</w:t>
+              <w:t>Clave foránea (geo.cep_prefix)</w:t>
             </w:r>
           </w:p>
         </w:tc>
@@ -1572,7 +1452,6 @@
                 <w:rFonts w:cstheme="minorHAnsi"/>
               </w:rPr>
             </w:pPr>
-            <w:proofErr w:type="spellStart"/>
             <w:r>
               <w:rPr>
                 <w:rStyle w:val="CdigoHTML"/>
@@ -1582,7 +1461,6 @@
               </w:rPr>
               <w:t>customer_city</w:t>
             </w:r>
-            <w:proofErr w:type="spellEnd"/>
           </w:p>
         </w:tc>
         <w:tc>
@@ -1617,14 +1495,12 @@
                 <w:rFonts w:cstheme="minorHAnsi"/>
               </w:rPr>
             </w:pPr>
-            <w:proofErr w:type="spellStart"/>
             <w:r>
               <w:rPr>
                 <w:rFonts w:eastAsia="Calibri" w:cstheme="minorHAnsi"/>
               </w:rPr>
               <w:t>string</w:t>
             </w:r>
-            <w:proofErr w:type="spellEnd"/>
           </w:p>
         </w:tc>
         <w:tc>
@@ -1643,21 +1519,7 @@
               <w:rPr>
                 <w:rFonts w:eastAsia="Calibri" w:cstheme="minorHAnsi"/>
               </w:rPr>
-              <w:t>"</w:t>
-            </w:r>
-            <w:proofErr w:type="spellStart"/>
-            <w:r>
-              <w:rPr>
-                <w:rFonts w:eastAsia="Calibri" w:cstheme="minorHAnsi"/>
-              </w:rPr>
-              <w:t>jacunda</w:t>
-            </w:r>
-            <w:proofErr w:type="spellEnd"/>
-            <w:r>
-              <w:rPr>
-                <w:rFonts w:eastAsia="Calibri" w:cstheme="minorHAnsi"/>
-              </w:rPr>
-              <w:t>"</w:t>
+              <w:t>"jacunda"</w:t>
             </w:r>
           </w:p>
         </w:tc>
@@ -1692,7 +1554,6 @@
                 <w:rFonts w:cstheme="minorHAnsi"/>
               </w:rPr>
             </w:pPr>
-            <w:proofErr w:type="spellStart"/>
             <w:r>
               <w:rPr>
                 <w:rStyle w:val="CdigoHTML"/>
@@ -1702,7 +1563,6 @@
               </w:rPr>
               <w:t>customer_state</w:t>
             </w:r>
-            <w:proofErr w:type="spellEnd"/>
           </w:p>
         </w:tc>
         <w:tc>
@@ -1737,14 +1597,12 @@
                 <w:rFonts w:cstheme="minorHAnsi"/>
               </w:rPr>
             </w:pPr>
-            <w:proofErr w:type="spellStart"/>
             <w:r>
               <w:rPr>
                 <w:rFonts w:eastAsia="Calibri" w:cstheme="minorHAnsi"/>
               </w:rPr>
               <w:t>string</w:t>
             </w:r>
-            <w:proofErr w:type="spellEnd"/>
           </w:p>
         </w:tc>
         <w:tc>
@@ -1796,7 +1654,6 @@
         </w:rPr>
         <w:t xml:space="preserve">Tabla </w:t>
       </w:r>
-      <w:proofErr w:type="spellStart"/>
       <w:r>
         <w:rPr>
           <w:rStyle w:val="CdigoHTML"/>
@@ -1806,7 +1663,6 @@
         </w:rPr>
         <w:t>order_items</w:t>
       </w:r>
-      <w:proofErr w:type="spellEnd"/>
     </w:p>
     <w:p>
       <w:pPr>
@@ -1824,25 +1680,7 @@
           <w:sz w:val="22"/>
           <w:szCs w:val="22"/>
         </w:rPr>
-        <w:t xml:space="preserve">Esta tabla contiene los detalles de los ítems incluidos en cada pedido realizado en </w:t>
-      </w:r>
-      <w:proofErr w:type="spellStart"/>
-      <w:r>
-        <w:rPr>
-          <w:rFonts w:asciiTheme="minorHAnsi" w:hAnsiTheme="minorHAnsi" w:cstheme="minorHAnsi"/>
-          <w:sz w:val="22"/>
-          <w:szCs w:val="22"/>
-        </w:rPr>
-        <w:t>Olist</w:t>
-      </w:r>
-      <w:proofErr w:type="spellEnd"/>
-      <w:r>
-        <w:rPr>
-          <w:rFonts w:asciiTheme="minorHAnsi" w:hAnsiTheme="minorHAnsi" w:cstheme="minorHAnsi"/>
-          <w:sz w:val="22"/>
-          <w:szCs w:val="22"/>
-        </w:rPr>
-        <w:t xml:space="preserve"> Store.</w:t>
+        <w:t>Esta tabla contiene los detalles de los ítems incluidos en cada pedido realizado en Olist Store.</w:t>
       </w:r>
     </w:p>
     <w:tbl>
@@ -2045,7 +1883,6 @@
                 <w:bCs w:val="0"/>
               </w:rPr>
             </w:pPr>
-            <w:proofErr w:type="spellStart"/>
             <w:r>
               <w:rPr>
                 <w:rStyle w:val="CdigoHTML"/>
@@ -2055,7 +1892,6 @@
               </w:rPr>
               <w:t>order_id</w:t>
             </w:r>
-            <w:proofErr w:type="spellEnd"/>
           </w:p>
         </w:tc>
         <w:tc>
@@ -2090,14 +1926,12 @@
                 <w:rFonts w:cstheme="minorHAnsi"/>
               </w:rPr>
             </w:pPr>
-            <w:proofErr w:type="spellStart"/>
             <w:r>
               <w:rPr>
                 <w:rFonts w:eastAsia="Calibri" w:cstheme="minorHAnsi"/>
               </w:rPr>
               <w:t>string</w:t>
             </w:r>
-            <w:proofErr w:type="spellEnd"/>
           </w:p>
         </w:tc>
         <w:tc>
@@ -2136,21 +1970,7 @@
               <w:rPr>
                 <w:rFonts w:eastAsia="Calibri" w:cstheme="minorHAnsi"/>
               </w:rPr>
-              <w:t>Clave foránea (</w:t>
-            </w:r>
-            <w:proofErr w:type="spellStart"/>
-            <w:r>
-              <w:rPr>
-                <w:rFonts w:eastAsia="Calibri" w:cstheme="minorHAnsi"/>
-              </w:rPr>
-              <w:t>orders.order_id</w:t>
-            </w:r>
-            <w:proofErr w:type="spellEnd"/>
-            <w:r>
-              <w:rPr>
-                <w:rFonts w:eastAsia="Calibri" w:cstheme="minorHAnsi"/>
-              </w:rPr>
-              <w:t>)</w:t>
+              <w:t>Clave foránea (orders.order_id)</w:t>
             </w:r>
           </w:p>
         </w:tc>
@@ -2168,7 +1988,6 @@
                 <w:rFonts w:cstheme="minorHAnsi"/>
               </w:rPr>
             </w:pPr>
-            <w:proofErr w:type="spellStart"/>
             <w:r>
               <w:rPr>
                 <w:rStyle w:val="CdigoHTML"/>
@@ -2178,7 +1997,6 @@
               </w:rPr>
               <w:t>order_item_id</w:t>
             </w:r>
-            <w:proofErr w:type="spellEnd"/>
           </w:p>
         </w:tc>
         <w:tc>
@@ -2213,14 +2031,12 @@
                 <w:rFonts w:cstheme="minorHAnsi"/>
               </w:rPr>
             </w:pPr>
-            <w:proofErr w:type="spellStart"/>
             <w:r>
               <w:rPr>
                 <w:rFonts w:eastAsia="Calibri" w:cstheme="minorHAnsi"/>
               </w:rPr>
               <w:t>integer</w:t>
             </w:r>
-            <w:proofErr w:type="spellEnd"/>
           </w:p>
         </w:tc>
         <w:tc>
@@ -2259,16 +2075,8 @@
               <w:rPr>
                 <w:rFonts w:eastAsia="Calibri" w:cstheme="minorHAnsi"/>
               </w:rPr>
-              <w:t xml:space="preserve">Clave primaria compuesta junto a </w:t>
-            </w:r>
-            <w:proofErr w:type="spellStart"/>
-            <w:r>
-              <w:rPr>
-                <w:rFonts w:eastAsia="Calibri" w:cstheme="minorHAnsi"/>
-              </w:rPr>
-              <w:t>order_id</w:t>
-            </w:r>
-            <w:proofErr w:type="spellEnd"/>
+              <w:t>Clave primaria compuesta junto a order_id</w:t>
+            </w:r>
           </w:p>
         </w:tc>
       </w:tr>
@@ -2288,7 +2096,6 @@
                 <w:rFonts w:cstheme="minorHAnsi"/>
               </w:rPr>
             </w:pPr>
-            <w:proofErr w:type="spellStart"/>
             <w:r>
               <w:rPr>
                 <w:rStyle w:val="CdigoHTML"/>
@@ -2298,7 +2105,6 @@
               </w:rPr>
               <w:t>product_id</w:t>
             </w:r>
-            <w:proofErr w:type="spellEnd"/>
           </w:p>
         </w:tc>
         <w:tc>
@@ -2333,14 +2139,12 @@
                 <w:rFonts w:cstheme="minorHAnsi"/>
               </w:rPr>
             </w:pPr>
-            <w:proofErr w:type="spellStart"/>
             <w:r>
               <w:rPr>
                 <w:rFonts w:eastAsia="Calibri" w:cstheme="minorHAnsi"/>
               </w:rPr>
               <w:t>string</w:t>
             </w:r>
-            <w:proofErr w:type="spellEnd"/>
           </w:p>
         </w:tc>
         <w:tc>
@@ -2379,21 +2183,7 @@
               <w:rPr>
                 <w:rFonts w:eastAsia="Calibri" w:cstheme="minorHAnsi"/>
               </w:rPr>
-              <w:t>Clave foránea (</w:t>
-            </w:r>
-            <w:proofErr w:type="spellStart"/>
-            <w:r>
-              <w:rPr>
-                <w:rFonts w:eastAsia="Calibri" w:cstheme="minorHAnsi"/>
-              </w:rPr>
-              <w:t>products.product_id</w:t>
-            </w:r>
-            <w:proofErr w:type="spellEnd"/>
-            <w:r>
-              <w:rPr>
-                <w:rFonts w:eastAsia="Calibri" w:cstheme="minorHAnsi"/>
-              </w:rPr>
-              <w:t>)</w:t>
+              <w:t>Clave foránea (products.product_id)</w:t>
             </w:r>
           </w:p>
         </w:tc>
@@ -2411,7 +2201,6 @@
                 <w:rFonts w:cstheme="minorHAnsi"/>
               </w:rPr>
             </w:pPr>
-            <w:proofErr w:type="spellStart"/>
             <w:r>
               <w:rPr>
                 <w:rStyle w:val="CdigoHTML"/>
@@ -2421,7 +2210,6 @@
               </w:rPr>
               <w:t>seller_id</w:t>
             </w:r>
-            <w:proofErr w:type="spellEnd"/>
           </w:p>
         </w:tc>
         <w:tc>
@@ -2456,14 +2244,12 @@
                 <w:rFonts w:cstheme="minorHAnsi"/>
               </w:rPr>
             </w:pPr>
-            <w:proofErr w:type="spellStart"/>
             <w:r>
               <w:rPr>
                 <w:rFonts w:eastAsia="Calibri" w:cstheme="minorHAnsi"/>
               </w:rPr>
               <w:t>string</w:t>
             </w:r>
-            <w:proofErr w:type="spellEnd"/>
           </w:p>
         </w:tc>
         <w:tc>
@@ -2504,39 +2290,7 @@
                 <w:rFonts w:eastAsia="Calibri" w:cstheme="minorHAnsi"/>
                 <w:lang w:val="en-US"/>
               </w:rPr>
-              <w:t xml:space="preserve">Clave </w:t>
-            </w:r>
-            <w:proofErr w:type="spellStart"/>
-            <w:r>
-              <w:rPr>
-                <w:rFonts w:eastAsia="Calibri" w:cstheme="minorHAnsi"/>
-                <w:lang w:val="en-US"/>
-              </w:rPr>
-              <w:t>foránea</w:t>
-            </w:r>
-            <w:proofErr w:type="spellEnd"/>
-            <w:r>
-              <w:rPr>
-                <w:rFonts w:eastAsia="Calibri" w:cstheme="minorHAnsi"/>
-                <w:lang w:val="en-US"/>
-              </w:rPr>
-              <w:t xml:space="preserve"> (</w:t>
-            </w:r>
-            <w:proofErr w:type="spellStart"/>
-            <w:r>
-              <w:rPr>
-                <w:rFonts w:eastAsia="Calibri" w:cstheme="minorHAnsi"/>
-                <w:lang w:val="en-US"/>
-              </w:rPr>
-              <w:t>sellers.seller_id</w:t>
-            </w:r>
-            <w:proofErr w:type="spellEnd"/>
-            <w:r>
-              <w:rPr>
-                <w:rFonts w:eastAsia="Calibri" w:cstheme="minorHAnsi"/>
-                <w:lang w:val="en-US"/>
-              </w:rPr>
-              <w:t>)</w:t>
+              <w:t>Clave foránea (sellers.seller_id)</w:t>
             </w:r>
           </w:p>
         </w:tc>
@@ -2557,7 +2311,6 @@
                 <w:rFonts w:cstheme="minorHAnsi"/>
               </w:rPr>
             </w:pPr>
-            <w:proofErr w:type="spellStart"/>
             <w:r>
               <w:rPr>
                 <w:rStyle w:val="CdigoHTML"/>
@@ -2567,7 +2320,6 @@
               </w:rPr>
               <w:t>shipping_limit_date</w:t>
             </w:r>
-            <w:proofErr w:type="spellEnd"/>
           </w:p>
         </w:tc>
         <w:tc>
@@ -2602,14 +2354,12 @@
                 <w:rFonts w:cstheme="minorHAnsi"/>
               </w:rPr>
             </w:pPr>
-            <w:proofErr w:type="spellStart"/>
             <w:r>
               <w:rPr>
                 <w:rFonts w:eastAsia="Calibri" w:cstheme="minorHAnsi"/>
               </w:rPr>
               <w:t>timestamp</w:t>
             </w:r>
-            <w:proofErr w:type="spellEnd"/>
           </w:p>
         </w:tc>
         <w:tc>
@@ -2660,7 +2410,6 @@
                 <w:rFonts w:cstheme="minorHAnsi"/>
               </w:rPr>
             </w:pPr>
-            <w:proofErr w:type="spellStart"/>
             <w:r>
               <w:rPr>
                 <w:rStyle w:val="CdigoHTML"/>
@@ -2670,7 +2419,6 @@
               </w:rPr>
               <w:t>price</w:t>
             </w:r>
-            <w:proofErr w:type="spellEnd"/>
           </w:p>
         </w:tc>
         <w:tc>
@@ -2764,7 +2512,6 @@
                 <w:rFonts w:cstheme="minorHAnsi"/>
               </w:rPr>
             </w:pPr>
-            <w:proofErr w:type="spellStart"/>
             <w:r>
               <w:rPr>
                 <w:rStyle w:val="CdigoHTML"/>
@@ -2774,7 +2521,6 @@
               </w:rPr>
               <w:t>freight_value</w:t>
             </w:r>
-            <w:proofErr w:type="spellEnd"/>
           </w:p>
         </w:tc>
         <w:tc>
@@ -2866,7 +2612,6 @@
         </w:rPr>
         <w:t xml:space="preserve">Tabla </w:t>
       </w:r>
-      <w:proofErr w:type="spellStart"/>
       <w:r>
         <w:rPr>
           <w:rStyle w:val="CdigoHTML"/>
@@ -2876,7 +2621,6 @@
         </w:rPr>
         <w:t>order_payments</w:t>
       </w:r>
-      <w:proofErr w:type="spellEnd"/>
     </w:p>
     <w:p>
       <w:pPr>
@@ -3097,7 +2841,6 @@
                 <w:bCs w:val="0"/>
               </w:rPr>
             </w:pPr>
-            <w:proofErr w:type="spellStart"/>
             <w:r>
               <w:rPr>
                 <w:rStyle w:val="CdigoHTML"/>
@@ -3107,7 +2850,6 @@
               </w:rPr>
               <w:t>order_id</w:t>
             </w:r>
-            <w:proofErr w:type="spellEnd"/>
           </w:p>
         </w:tc>
         <w:tc>
@@ -3142,14 +2884,12 @@
                 <w:rFonts w:cstheme="minorHAnsi"/>
               </w:rPr>
             </w:pPr>
-            <w:proofErr w:type="spellStart"/>
             <w:r>
               <w:rPr>
                 <w:rFonts w:eastAsia="Calibri" w:cstheme="minorHAnsi"/>
               </w:rPr>
               <w:t>string</w:t>
             </w:r>
-            <w:proofErr w:type="spellEnd"/>
           </w:p>
         </w:tc>
         <w:tc>
@@ -3188,21 +2928,7 @@
               <w:rPr>
                 <w:rFonts w:eastAsia="Calibri" w:cstheme="minorHAnsi"/>
               </w:rPr>
-              <w:t>Clave foránea (</w:t>
-            </w:r>
-            <w:proofErr w:type="spellStart"/>
-            <w:r>
-              <w:rPr>
-                <w:rFonts w:eastAsia="Calibri" w:cstheme="minorHAnsi"/>
-              </w:rPr>
-              <w:t>orders.order_id</w:t>
-            </w:r>
-            <w:proofErr w:type="spellEnd"/>
-            <w:r>
-              <w:rPr>
-                <w:rFonts w:eastAsia="Calibri" w:cstheme="minorHAnsi"/>
-              </w:rPr>
-              <w:t>)</w:t>
+              <w:t>Clave foránea (orders.order_id)</w:t>
             </w:r>
           </w:p>
         </w:tc>
@@ -3220,7 +2946,6 @@
                 <w:rFonts w:cstheme="minorHAnsi"/>
               </w:rPr>
             </w:pPr>
-            <w:proofErr w:type="spellStart"/>
             <w:r>
               <w:rPr>
                 <w:rStyle w:val="CdigoHTML"/>
@@ -3230,7 +2955,6 @@
               </w:rPr>
               <w:t>payment_sequential</w:t>
             </w:r>
-            <w:proofErr w:type="spellEnd"/>
           </w:p>
         </w:tc>
         <w:tc>
@@ -3265,14 +2989,12 @@
                 <w:rFonts w:cstheme="minorHAnsi"/>
               </w:rPr>
             </w:pPr>
-            <w:proofErr w:type="spellStart"/>
             <w:r>
               <w:rPr>
                 <w:rFonts w:eastAsia="Calibri" w:cstheme="minorHAnsi"/>
               </w:rPr>
               <w:t>integer</w:t>
             </w:r>
-            <w:proofErr w:type="spellEnd"/>
           </w:p>
         </w:tc>
         <w:tc>
@@ -3311,16 +3033,8 @@
               <w:rPr>
                 <w:rFonts w:eastAsia="Calibri" w:cstheme="minorHAnsi"/>
               </w:rPr>
-              <w:t xml:space="preserve">Clave primaria compuesta junto a </w:t>
-            </w:r>
-            <w:proofErr w:type="spellStart"/>
-            <w:r>
-              <w:rPr>
-                <w:rFonts w:eastAsia="Calibri" w:cstheme="minorHAnsi"/>
-              </w:rPr>
-              <w:t>order_id</w:t>
-            </w:r>
-            <w:proofErr w:type="spellEnd"/>
+              <w:t>Clave primaria compuesta junto a order_id</w:t>
+            </w:r>
           </w:p>
         </w:tc>
       </w:tr>
@@ -3340,7 +3054,6 @@
                 <w:rFonts w:cstheme="minorHAnsi"/>
               </w:rPr>
             </w:pPr>
-            <w:proofErr w:type="spellStart"/>
             <w:r>
               <w:rPr>
                 <w:rStyle w:val="CdigoHTML"/>
@@ -3350,7 +3063,6 @@
               </w:rPr>
               <w:t>payment_type</w:t>
             </w:r>
-            <w:proofErr w:type="spellEnd"/>
           </w:p>
         </w:tc>
         <w:tc>
@@ -3385,14 +3097,12 @@
                 <w:rFonts w:cstheme="minorHAnsi"/>
               </w:rPr>
             </w:pPr>
-            <w:proofErr w:type="spellStart"/>
             <w:r>
               <w:rPr>
                 <w:rFonts w:eastAsia="Calibri" w:cstheme="minorHAnsi"/>
               </w:rPr>
               <w:t>string</w:t>
             </w:r>
-            <w:proofErr w:type="spellEnd"/>
           </w:p>
         </w:tc>
         <w:tc>
@@ -3411,21 +3121,7 @@
               <w:rPr>
                 <w:rFonts w:eastAsia="Calibri" w:cstheme="minorHAnsi"/>
               </w:rPr>
-              <w:t>"</w:t>
-            </w:r>
-            <w:proofErr w:type="spellStart"/>
-            <w:r>
-              <w:rPr>
-                <w:rFonts w:eastAsia="Calibri" w:cstheme="minorHAnsi"/>
-              </w:rPr>
-              <w:t>credit_card</w:t>
-            </w:r>
-            <w:proofErr w:type="spellEnd"/>
-            <w:r>
-              <w:rPr>
-                <w:rFonts w:eastAsia="Calibri" w:cstheme="minorHAnsi"/>
-              </w:rPr>
-              <w:t>"</w:t>
+              <w:t>"credit_card"</w:t>
             </w:r>
           </w:p>
         </w:tc>
@@ -3457,7 +3153,6 @@
                 <w:rFonts w:cstheme="minorHAnsi"/>
               </w:rPr>
             </w:pPr>
-            <w:proofErr w:type="spellStart"/>
             <w:r>
               <w:rPr>
                 <w:rStyle w:val="CdigoHTML"/>
@@ -3467,7 +3162,6 @@
               </w:rPr>
               <w:t>payment_installments</w:t>
             </w:r>
-            <w:proofErr w:type="spellEnd"/>
           </w:p>
         </w:tc>
         <w:tc>
@@ -3502,14 +3196,12 @@
                 <w:rFonts w:cstheme="minorHAnsi"/>
               </w:rPr>
             </w:pPr>
-            <w:proofErr w:type="spellStart"/>
             <w:r>
               <w:rPr>
                 <w:rFonts w:eastAsia="Calibri" w:cstheme="minorHAnsi"/>
               </w:rPr>
               <w:t>integer</w:t>
             </w:r>
-            <w:proofErr w:type="spellEnd"/>
           </w:p>
         </w:tc>
         <w:tc>
@@ -3563,7 +3255,6 @@
                 <w:rFonts w:cstheme="minorHAnsi"/>
               </w:rPr>
             </w:pPr>
-            <w:proofErr w:type="spellStart"/>
             <w:r>
               <w:rPr>
                 <w:rStyle w:val="CdigoHTML"/>
@@ -3573,7 +3264,6 @@
               </w:rPr>
               <w:t>payment_value</w:t>
             </w:r>
-            <w:proofErr w:type="spellEnd"/>
           </w:p>
         </w:tc>
         <w:tc>
@@ -3665,7 +3355,6 @@
         </w:rPr>
         <w:t xml:space="preserve">Tabla </w:t>
       </w:r>
-      <w:proofErr w:type="spellStart"/>
       <w:r>
         <w:rPr>
           <w:rStyle w:val="CdigoHTML"/>
@@ -3675,7 +3364,6 @@
         </w:rPr>
         <w:t>order_reviews</w:t>
       </w:r>
-      <w:proofErr w:type="spellEnd"/>
     </w:p>
     <w:p>
       <w:pPr>
@@ -3693,25 +3381,7 @@
           <w:sz w:val="22"/>
           <w:szCs w:val="22"/>
         </w:rPr>
-        <w:t xml:space="preserve">Incluye información sobre las reseñas de los clientes en </w:t>
-      </w:r>
-      <w:proofErr w:type="spellStart"/>
-      <w:r>
-        <w:rPr>
-          <w:rFonts w:asciiTheme="minorHAnsi" w:hAnsiTheme="minorHAnsi" w:cstheme="minorHAnsi"/>
-          <w:sz w:val="22"/>
-          <w:szCs w:val="22"/>
-        </w:rPr>
-        <w:t>Olist</w:t>
-      </w:r>
-      <w:proofErr w:type="spellEnd"/>
-      <w:r>
-        <w:rPr>
-          <w:rFonts w:asciiTheme="minorHAnsi" w:hAnsiTheme="minorHAnsi" w:cstheme="minorHAnsi"/>
-          <w:sz w:val="22"/>
-          <w:szCs w:val="22"/>
-        </w:rPr>
-        <w:t xml:space="preserve"> Store.</w:t>
+        <w:t>Incluye información sobre las reseñas de los clientes en Olist Store.</w:t>
       </w:r>
     </w:p>
     <w:tbl>
@@ -3914,7 +3584,6 @@
                 <w:bCs w:val="0"/>
               </w:rPr>
             </w:pPr>
-            <w:proofErr w:type="spellStart"/>
             <w:r>
               <w:rPr>
                 <w:rStyle w:val="CdigoHTML"/>
@@ -3924,7 +3593,6 @@
               </w:rPr>
               <w:t>review_id</w:t>
             </w:r>
-            <w:proofErr w:type="spellEnd"/>
           </w:p>
         </w:tc>
         <w:tc>
@@ -3959,14 +3627,12 @@
                 <w:rFonts w:cstheme="minorHAnsi"/>
               </w:rPr>
             </w:pPr>
-            <w:proofErr w:type="spellStart"/>
             <w:r>
               <w:rPr>
                 <w:rFonts w:eastAsia="Calibri" w:cstheme="minorHAnsi"/>
               </w:rPr>
               <w:t>string</w:t>
             </w:r>
-            <w:proofErr w:type="spellEnd"/>
           </w:p>
         </w:tc>
         <w:tc>
@@ -4023,7 +3689,6 @@
                 <w:rFonts w:cstheme="minorHAnsi"/>
               </w:rPr>
             </w:pPr>
-            <w:proofErr w:type="spellStart"/>
             <w:r>
               <w:rPr>
                 <w:rStyle w:val="CdigoHTML"/>
@@ -4033,7 +3698,6 @@
               </w:rPr>
               <w:t>order_id</w:t>
             </w:r>
-            <w:proofErr w:type="spellEnd"/>
           </w:p>
         </w:tc>
         <w:tc>
@@ -4068,14 +3732,12 @@
                 <w:rFonts w:cstheme="minorHAnsi"/>
               </w:rPr>
             </w:pPr>
-            <w:proofErr w:type="spellStart"/>
             <w:r>
               <w:rPr>
                 <w:rFonts w:eastAsia="Calibri" w:cstheme="minorHAnsi"/>
               </w:rPr>
               <w:t>string</w:t>
             </w:r>
-            <w:proofErr w:type="spellEnd"/>
           </w:p>
         </w:tc>
         <w:tc>
@@ -4114,21 +3776,7 @@
               <w:rPr>
                 <w:rFonts w:eastAsia="Calibri" w:cstheme="minorHAnsi"/>
               </w:rPr>
-              <w:t>Clave foránea (</w:t>
-            </w:r>
-            <w:proofErr w:type="spellStart"/>
-            <w:r>
-              <w:rPr>
-                <w:rFonts w:eastAsia="Calibri" w:cstheme="minorHAnsi"/>
-              </w:rPr>
-              <w:t>orders.order_id</w:t>
-            </w:r>
-            <w:proofErr w:type="spellEnd"/>
-            <w:r>
-              <w:rPr>
-                <w:rFonts w:eastAsia="Calibri" w:cstheme="minorHAnsi"/>
-              </w:rPr>
-              <w:t>)</w:t>
+              <w:t>Clave foránea (orders.order_id)</w:t>
             </w:r>
           </w:p>
         </w:tc>
@@ -4149,7 +3797,6 @@
                 <w:rFonts w:cstheme="minorHAnsi"/>
               </w:rPr>
             </w:pPr>
-            <w:proofErr w:type="spellStart"/>
             <w:r>
               <w:rPr>
                 <w:rStyle w:val="CdigoHTML"/>
@@ -4159,7 +3806,6 @@
               </w:rPr>
               <w:t>review_score</w:t>
             </w:r>
-            <w:proofErr w:type="spellEnd"/>
           </w:p>
         </w:tc>
         <w:tc>
@@ -4194,14 +3840,12 @@
                 <w:rFonts w:cstheme="minorHAnsi"/>
               </w:rPr>
             </w:pPr>
-            <w:proofErr w:type="spellStart"/>
             <w:r>
               <w:rPr>
                 <w:rFonts w:eastAsia="Calibri" w:cstheme="minorHAnsi"/>
               </w:rPr>
               <w:t>string</w:t>
             </w:r>
-            <w:proofErr w:type="spellEnd"/>
           </w:p>
         </w:tc>
         <w:tc>
@@ -4252,7 +3896,6 @@
                 <w:rFonts w:cstheme="minorHAnsi"/>
               </w:rPr>
             </w:pPr>
-            <w:proofErr w:type="spellStart"/>
             <w:r>
               <w:rPr>
                 <w:rStyle w:val="CdigoHTML"/>
@@ -4263,7 +3906,6 @@
               <w:lastRenderedPageBreak/>
               <w:t>review_comment_title</w:t>
             </w:r>
-            <w:proofErr w:type="spellEnd"/>
           </w:p>
         </w:tc>
         <w:tc>
@@ -4298,14 +3940,12 @@
                 <w:rFonts w:cstheme="minorHAnsi"/>
               </w:rPr>
             </w:pPr>
-            <w:proofErr w:type="spellStart"/>
             <w:r>
               <w:rPr>
                 <w:rFonts w:eastAsia="Calibri" w:cstheme="minorHAnsi"/>
               </w:rPr>
               <w:t>string</w:t>
             </w:r>
-            <w:proofErr w:type="spellEnd"/>
           </w:p>
         </w:tc>
         <w:tc>
@@ -4359,7 +3999,6 @@
                 <w:rFonts w:cstheme="minorHAnsi"/>
               </w:rPr>
             </w:pPr>
-            <w:proofErr w:type="spellStart"/>
             <w:r>
               <w:rPr>
                 <w:rStyle w:val="CdigoHTML"/>
@@ -4369,7 +4008,6 @@
               </w:rPr>
               <w:t>review_comment_message</w:t>
             </w:r>
-            <w:proofErr w:type="spellEnd"/>
           </w:p>
         </w:tc>
         <w:tc>
@@ -4404,14 +4042,12 @@
                 <w:rFonts w:cstheme="minorHAnsi"/>
               </w:rPr>
             </w:pPr>
-            <w:proofErr w:type="spellStart"/>
             <w:r>
               <w:rPr>
                 <w:rFonts w:eastAsia="Calibri" w:cstheme="minorHAnsi"/>
               </w:rPr>
               <w:t>string</w:t>
             </w:r>
-            <w:proofErr w:type="spellEnd"/>
           </w:p>
         </w:tc>
         <w:tc>
@@ -4430,35 +4066,7 @@
               <w:rPr>
                 <w:rFonts w:eastAsia="Calibri" w:cstheme="minorHAnsi"/>
               </w:rPr>
-              <w:t>"</w:t>
-            </w:r>
-            <w:proofErr w:type="spellStart"/>
-            <w:r>
-              <w:rPr>
-                <w:rFonts w:eastAsia="Calibri" w:cstheme="minorHAnsi"/>
-              </w:rPr>
-              <w:t>Adorei</w:t>
-            </w:r>
-            <w:proofErr w:type="spellEnd"/>
-            <w:r>
-              <w:rPr>
-                <w:rFonts w:eastAsia="Calibri" w:cstheme="minorHAnsi"/>
-              </w:rPr>
-              <w:t xml:space="preserve"> a </w:t>
-            </w:r>
-            <w:proofErr w:type="spellStart"/>
-            <w:r>
-              <w:rPr>
-                <w:rFonts w:eastAsia="Calibri" w:cstheme="minorHAnsi"/>
-              </w:rPr>
-              <w:t>mercadoria</w:t>
-            </w:r>
-            <w:proofErr w:type="spellEnd"/>
-            <w:r>
-              <w:rPr>
-                <w:rFonts w:eastAsia="Calibri" w:cstheme="minorHAnsi"/>
-              </w:rPr>
-              <w:t>!"</w:t>
+              <w:t>"Adorei a mercadoria!"</w:t>
             </w:r>
           </w:p>
         </w:tc>
@@ -4490,7 +4098,6 @@
                 <w:rFonts w:cstheme="minorHAnsi"/>
               </w:rPr>
             </w:pPr>
-            <w:proofErr w:type="spellStart"/>
             <w:r>
               <w:rPr>
                 <w:rStyle w:val="CdigoHTML"/>
@@ -4500,7 +4107,6 @@
               </w:rPr>
               <w:t>review_creation_date</w:t>
             </w:r>
-            <w:proofErr w:type="spellEnd"/>
           </w:p>
         </w:tc>
         <w:tc>
@@ -4535,14 +4141,12 @@
                 <w:rFonts w:cstheme="minorHAnsi"/>
               </w:rPr>
             </w:pPr>
-            <w:proofErr w:type="spellStart"/>
             <w:r>
               <w:rPr>
                 <w:rFonts w:eastAsia="Calibri" w:cstheme="minorHAnsi"/>
               </w:rPr>
               <w:t>timestamp</w:t>
             </w:r>
-            <w:proofErr w:type="spellEnd"/>
           </w:p>
         </w:tc>
         <w:tc>
@@ -4596,7 +4200,6 @@
                 <w:rFonts w:cstheme="minorHAnsi"/>
               </w:rPr>
             </w:pPr>
-            <w:proofErr w:type="spellStart"/>
             <w:r>
               <w:rPr>
                 <w:rStyle w:val="CdigoHTML"/>
@@ -4606,7 +4209,6 @@
               </w:rPr>
               <w:t>review_answer_timestamp</w:t>
             </w:r>
-            <w:proofErr w:type="spellEnd"/>
           </w:p>
         </w:tc>
         <w:tc>
@@ -4641,14 +4243,12 @@
                 <w:rFonts w:cstheme="minorHAnsi"/>
               </w:rPr>
             </w:pPr>
-            <w:proofErr w:type="spellStart"/>
             <w:r>
               <w:rPr>
                 <w:rFonts w:eastAsia="Calibri" w:cstheme="minorHAnsi"/>
               </w:rPr>
               <w:t>timestamp</w:t>
             </w:r>
-            <w:proofErr w:type="spellEnd"/>
           </w:p>
         </w:tc>
         <w:tc>
@@ -4700,7 +4300,6 @@
         </w:rPr>
         <w:t xml:space="preserve">Tabla </w:t>
       </w:r>
-      <w:proofErr w:type="spellStart"/>
       <w:r>
         <w:rPr>
           <w:rStyle w:val="CdigoHTML"/>
@@ -4710,7 +4309,6 @@
         </w:rPr>
         <w:t>orders</w:t>
       </w:r>
-      <w:proofErr w:type="spellEnd"/>
     </w:p>
     <w:p>
       <w:pPr>
@@ -4931,7 +4529,6 @@
                 <w:bCs w:val="0"/>
               </w:rPr>
             </w:pPr>
-            <w:proofErr w:type="spellStart"/>
             <w:r>
               <w:rPr>
                 <w:rStyle w:val="CdigoHTML"/>
@@ -4941,7 +4538,6 @@
               </w:rPr>
               <w:t>order_id</w:t>
             </w:r>
-            <w:proofErr w:type="spellEnd"/>
           </w:p>
         </w:tc>
         <w:tc>
@@ -4976,14 +4572,12 @@
                 <w:rFonts w:cstheme="minorHAnsi"/>
               </w:rPr>
             </w:pPr>
-            <w:proofErr w:type="spellStart"/>
             <w:r>
               <w:rPr>
                 <w:rFonts w:eastAsia="Calibri" w:cstheme="minorHAnsi"/>
               </w:rPr>
               <w:t>string</w:t>
             </w:r>
-            <w:proofErr w:type="spellEnd"/>
           </w:p>
         </w:tc>
         <w:tc>
@@ -5040,7 +4634,6 @@
                 <w:rFonts w:cstheme="minorHAnsi"/>
               </w:rPr>
             </w:pPr>
-            <w:proofErr w:type="spellStart"/>
             <w:r>
               <w:rPr>
                 <w:rStyle w:val="CdigoHTML"/>
@@ -5050,7 +4643,6 @@
               </w:rPr>
               <w:t>customer_id</w:t>
             </w:r>
-            <w:proofErr w:type="spellEnd"/>
           </w:p>
         </w:tc>
         <w:tc>
@@ -5085,14 +4677,12 @@
                 <w:rFonts w:cstheme="minorHAnsi"/>
               </w:rPr>
             </w:pPr>
-            <w:proofErr w:type="spellStart"/>
             <w:r>
               <w:rPr>
                 <w:rFonts w:eastAsia="Calibri" w:cstheme="minorHAnsi"/>
               </w:rPr>
               <w:t>string</w:t>
             </w:r>
-            <w:proofErr w:type="spellEnd"/>
           </w:p>
         </w:tc>
         <w:tc>
@@ -5131,21 +4721,7 @@
               <w:rPr>
                 <w:rFonts w:eastAsia="Calibri" w:cstheme="minorHAnsi"/>
               </w:rPr>
-              <w:t>Clave foránea (</w:t>
-            </w:r>
-            <w:proofErr w:type="spellStart"/>
-            <w:r>
-              <w:rPr>
-                <w:rFonts w:eastAsia="Calibri" w:cstheme="minorHAnsi"/>
-              </w:rPr>
-              <w:t>customers.customer_id</w:t>
-            </w:r>
-            <w:proofErr w:type="spellEnd"/>
-            <w:r>
-              <w:rPr>
-                <w:rFonts w:eastAsia="Calibri" w:cstheme="minorHAnsi"/>
-              </w:rPr>
-              <w:t>)</w:t>
+              <w:t>Clave foránea (customers.customer_id)</w:t>
             </w:r>
           </w:p>
         </w:tc>
@@ -5166,7 +4742,6 @@
                 <w:rFonts w:cstheme="minorHAnsi"/>
               </w:rPr>
             </w:pPr>
-            <w:proofErr w:type="spellStart"/>
             <w:r>
               <w:rPr>
                 <w:rStyle w:val="CdigoHTML"/>
@@ -5176,7 +4751,6 @@
               </w:rPr>
               <w:t>order_status</w:t>
             </w:r>
-            <w:proofErr w:type="spellEnd"/>
           </w:p>
         </w:tc>
         <w:tc>
@@ -5195,35 +4769,7 @@
               <w:rPr>
                 <w:rFonts w:eastAsia="Calibri" w:cstheme="minorHAnsi"/>
               </w:rPr>
-              <w:t xml:space="preserve">Estado del pedido (ej. </w:t>
-            </w:r>
-            <w:proofErr w:type="spellStart"/>
-            <w:r>
-              <w:rPr>
-                <w:rFonts w:eastAsia="Calibri" w:cstheme="minorHAnsi"/>
-              </w:rPr>
-              <w:t>delivered</w:t>
-            </w:r>
-            <w:proofErr w:type="spellEnd"/>
-            <w:r>
-              <w:rPr>
-                <w:rFonts w:eastAsia="Calibri" w:cstheme="minorHAnsi"/>
-              </w:rPr>
-              <w:t xml:space="preserve">, </w:t>
-            </w:r>
-            <w:proofErr w:type="spellStart"/>
-            <w:r>
-              <w:rPr>
-                <w:rFonts w:eastAsia="Calibri" w:cstheme="minorHAnsi"/>
-              </w:rPr>
-              <w:t>canceled</w:t>
-            </w:r>
-            <w:proofErr w:type="spellEnd"/>
-            <w:r>
-              <w:rPr>
-                <w:rFonts w:eastAsia="Calibri" w:cstheme="minorHAnsi"/>
-              </w:rPr>
-              <w:t>)</w:t>
+              <w:t>Estado del pedido (ej. delivered, canceled)</w:t>
             </w:r>
           </w:p>
         </w:tc>
@@ -5239,14 +4785,12 @@
                 <w:rFonts w:cstheme="minorHAnsi"/>
               </w:rPr>
             </w:pPr>
-            <w:proofErr w:type="spellStart"/>
             <w:r>
               <w:rPr>
                 <w:rFonts w:eastAsia="Calibri" w:cstheme="minorHAnsi"/>
               </w:rPr>
               <w:t>string</w:t>
             </w:r>
-            <w:proofErr w:type="spellEnd"/>
           </w:p>
         </w:tc>
         <w:tc>
@@ -5265,21 +4809,7 @@
               <w:rPr>
                 <w:rFonts w:eastAsia="Calibri" w:cstheme="minorHAnsi"/>
               </w:rPr>
-              <w:t>"</w:t>
-            </w:r>
-            <w:proofErr w:type="spellStart"/>
-            <w:r>
-              <w:rPr>
-                <w:rFonts w:eastAsia="Calibri" w:cstheme="minorHAnsi"/>
-              </w:rPr>
-              <w:t>delivered</w:t>
-            </w:r>
-            <w:proofErr w:type="spellEnd"/>
-            <w:r>
-              <w:rPr>
-                <w:rFonts w:eastAsia="Calibri" w:cstheme="minorHAnsi"/>
-              </w:rPr>
-              <w:t>"</w:t>
+              <w:t>"delivered"</w:t>
             </w:r>
           </w:p>
         </w:tc>
@@ -5311,7 +4841,6 @@
                 <w:rFonts w:cstheme="minorHAnsi"/>
               </w:rPr>
             </w:pPr>
-            <w:proofErr w:type="spellStart"/>
             <w:r>
               <w:rPr>
                 <w:rStyle w:val="CdigoHTML"/>
@@ -5321,7 +4850,6 @@
               </w:rPr>
               <w:t>order_purchase_timestamp</w:t>
             </w:r>
-            <w:proofErr w:type="spellEnd"/>
           </w:p>
         </w:tc>
         <w:tc>
@@ -5356,14 +4884,12 @@
                 <w:rFonts w:cstheme="minorHAnsi"/>
               </w:rPr>
             </w:pPr>
-            <w:proofErr w:type="spellStart"/>
             <w:r>
               <w:rPr>
                 <w:rFonts w:eastAsia="Calibri" w:cstheme="minorHAnsi"/>
               </w:rPr>
               <w:t>timestamp</w:t>
             </w:r>
-            <w:proofErr w:type="spellEnd"/>
           </w:p>
         </w:tc>
         <w:tc>
@@ -5417,7 +4943,6 @@
                 <w:rFonts w:cstheme="minorHAnsi"/>
               </w:rPr>
             </w:pPr>
-            <w:proofErr w:type="spellStart"/>
             <w:r>
               <w:rPr>
                 <w:rStyle w:val="CdigoHTML"/>
@@ -5427,7 +4952,6 @@
               </w:rPr>
               <w:t>order_approved_at</w:t>
             </w:r>
-            <w:proofErr w:type="spellEnd"/>
           </w:p>
         </w:tc>
         <w:tc>
@@ -5462,14 +4986,12 @@
                 <w:rFonts w:cstheme="minorHAnsi"/>
               </w:rPr>
             </w:pPr>
-            <w:proofErr w:type="spellStart"/>
             <w:r>
               <w:rPr>
                 <w:rFonts w:eastAsia="Calibri" w:cstheme="minorHAnsi"/>
               </w:rPr>
               <w:t>timestamp</w:t>
             </w:r>
-            <w:proofErr w:type="spellEnd"/>
           </w:p>
         </w:tc>
         <w:tc>
@@ -5520,7 +5042,6 @@
                 <w:rFonts w:cstheme="minorHAnsi"/>
               </w:rPr>
             </w:pPr>
-            <w:proofErr w:type="spellStart"/>
             <w:r>
               <w:rPr>
                 <w:rStyle w:val="CdigoHTML"/>
@@ -5530,7 +5051,6 @@
               </w:rPr>
               <w:t>order_delivered_carrier_date</w:t>
             </w:r>
-            <w:proofErr w:type="spellEnd"/>
           </w:p>
         </w:tc>
         <w:tc>
@@ -5565,14 +5085,12 @@
                 <w:rFonts w:cstheme="minorHAnsi"/>
               </w:rPr>
             </w:pPr>
-            <w:proofErr w:type="spellStart"/>
             <w:r>
               <w:rPr>
                 <w:rFonts w:eastAsia="Calibri" w:cstheme="minorHAnsi"/>
               </w:rPr>
               <w:t>timestamp</w:t>
             </w:r>
-            <w:proofErr w:type="spellEnd"/>
           </w:p>
         </w:tc>
         <w:tc>
@@ -5626,7 +5144,6 @@
                 <w:rFonts w:cstheme="minorHAnsi"/>
               </w:rPr>
             </w:pPr>
-            <w:proofErr w:type="spellStart"/>
             <w:r>
               <w:rPr>
                 <w:rStyle w:val="CdigoHTML"/>
@@ -5636,7 +5153,6 @@
               </w:rPr>
               <w:t>order_delivered_customer_date</w:t>
             </w:r>
-            <w:proofErr w:type="spellEnd"/>
           </w:p>
         </w:tc>
         <w:tc>
@@ -5671,14 +5187,12 @@
                 <w:rFonts w:cstheme="minorHAnsi"/>
               </w:rPr>
             </w:pPr>
-            <w:proofErr w:type="spellStart"/>
             <w:r>
               <w:rPr>
                 <w:rFonts w:eastAsia="Calibri" w:cstheme="minorHAnsi"/>
               </w:rPr>
               <w:t>timestamp</w:t>
             </w:r>
-            <w:proofErr w:type="spellEnd"/>
           </w:p>
         </w:tc>
         <w:tc>
@@ -5729,7 +5243,6 @@
                 <w:rFonts w:cstheme="minorHAnsi"/>
               </w:rPr>
             </w:pPr>
-            <w:proofErr w:type="spellStart"/>
             <w:r>
               <w:rPr>
                 <w:rStyle w:val="CdigoHTML"/>
@@ -5739,7 +5252,6 @@
               </w:rPr>
               <w:t>order_estimated_delivery_date</w:t>
             </w:r>
-            <w:proofErr w:type="spellEnd"/>
           </w:p>
         </w:tc>
         <w:tc>
@@ -5774,14 +5286,12 @@
                 <w:rFonts w:cstheme="minorHAnsi"/>
               </w:rPr>
             </w:pPr>
-            <w:proofErr w:type="spellStart"/>
             <w:r>
               <w:rPr>
                 <w:rFonts w:eastAsia="Calibri" w:cstheme="minorHAnsi"/>
               </w:rPr>
               <w:t>timestamp</w:t>
             </w:r>
-            <w:proofErr w:type="spellEnd"/>
           </w:p>
         </w:tc>
         <w:tc>
@@ -5833,7 +5343,6 @@
         </w:rPr>
         <w:t xml:space="preserve">Tabla </w:t>
       </w:r>
-      <w:proofErr w:type="spellStart"/>
       <w:r>
         <w:rPr>
           <w:rStyle w:val="CdigoHTML"/>
@@ -5843,7 +5352,6 @@
         </w:rPr>
         <w:t>products</w:t>
       </w:r>
-      <w:proofErr w:type="spellEnd"/>
     </w:p>
     <w:p>
       <w:pPr>
@@ -6064,7 +5572,6 @@
                 <w:bCs w:val="0"/>
               </w:rPr>
             </w:pPr>
-            <w:proofErr w:type="spellStart"/>
             <w:r>
               <w:rPr>
                 <w:rStyle w:val="CdigoHTML"/>
@@ -6075,7 +5582,6 @@
               <w:lastRenderedPageBreak/>
               <w:t>product_id</w:t>
             </w:r>
-            <w:proofErr w:type="spellEnd"/>
           </w:p>
         </w:tc>
         <w:tc>
@@ -6110,14 +5616,12 @@
                 <w:rFonts w:cstheme="minorHAnsi"/>
               </w:rPr>
             </w:pPr>
-            <w:proofErr w:type="spellStart"/>
             <w:r>
               <w:rPr>
                 <w:rFonts w:eastAsia="Calibri" w:cstheme="minorHAnsi"/>
               </w:rPr>
               <w:t>string</w:t>
             </w:r>
-            <w:proofErr w:type="spellEnd"/>
           </w:p>
         </w:tc>
         <w:tc>
@@ -6174,7 +5678,6 @@
                 <w:rFonts w:cstheme="minorHAnsi"/>
               </w:rPr>
             </w:pPr>
-            <w:proofErr w:type="spellStart"/>
             <w:r>
               <w:rPr>
                 <w:rStyle w:val="CdigoHTML"/>
@@ -6184,7 +5687,6 @@
               </w:rPr>
               <w:t>product_category_name</w:t>
             </w:r>
-            <w:proofErr w:type="spellEnd"/>
           </w:p>
         </w:tc>
         <w:tc>
@@ -6219,14 +5721,12 @@
                 <w:rFonts w:cstheme="minorHAnsi"/>
               </w:rPr>
             </w:pPr>
-            <w:proofErr w:type="spellStart"/>
             <w:r>
               <w:rPr>
                 <w:rFonts w:eastAsia="Calibri" w:cstheme="minorHAnsi"/>
               </w:rPr>
               <w:t>string</w:t>
             </w:r>
-            <w:proofErr w:type="spellEnd"/>
           </w:p>
         </w:tc>
         <w:tc>
@@ -6245,21 +5745,7 @@
               <w:rPr>
                 <w:rFonts w:eastAsia="Calibri" w:cstheme="minorHAnsi"/>
               </w:rPr>
-              <w:t>"</w:t>
-            </w:r>
-            <w:proofErr w:type="spellStart"/>
-            <w:r>
-              <w:rPr>
-                <w:rFonts w:eastAsia="Calibri" w:cstheme="minorHAnsi"/>
-              </w:rPr>
-              <w:t>perfumaria</w:t>
-            </w:r>
-            <w:proofErr w:type="spellEnd"/>
-            <w:r>
-              <w:rPr>
-                <w:rFonts w:eastAsia="Calibri" w:cstheme="minorHAnsi"/>
-              </w:rPr>
-              <w:t>"</w:t>
+              <w:t>"perfumaria"</w:t>
             </w:r>
           </w:p>
         </w:tc>
@@ -6294,7 +5780,6 @@
                 <w:rFonts w:cstheme="minorHAnsi"/>
               </w:rPr>
             </w:pPr>
-            <w:proofErr w:type="spellStart"/>
             <w:r>
               <w:rPr>
                 <w:rStyle w:val="CdigoHTML"/>
@@ -6304,7 +5789,6 @@
               </w:rPr>
               <w:t>product_name_lenght</w:t>
             </w:r>
-            <w:proofErr w:type="spellEnd"/>
           </w:p>
         </w:tc>
         <w:tc>
@@ -6339,14 +5823,12 @@
                 <w:rFonts w:cstheme="minorHAnsi"/>
               </w:rPr>
             </w:pPr>
-            <w:proofErr w:type="spellStart"/>
             <w:r>
               <w:rPr>
                 <w:rFonts w:eastAsia="Calibri" w:cstheme="minorHAnsi"/>
               </w:rPr>
               <w:t>integer</w:t>
             </w:r>
-            <w:proofErr w:type="spellEnd"/>
           </w:p>
         </w:tc>
         <w:tc>
@@ -6397,7 +5879,6 @@
                 <w:rFonts w:cstheme="minorHAnsi"/>
               </w:rPr>
             </w:pPr>
-            <w:proofErr w:type="spellStart"/>
             <w:r>
               <w:rPr>
                 <w:rStyle w:val="CdigoHTML"/>
@@ -6407,7 +5888,6 @@
               </w:rPr>
               <w:t>product_description_lenght</w:t>
             </w:r>
-            <w:proofErr w:type="spellEnd"/>
           </w:p>
         </w:tc>
         <w:tc>
@@ -6442,14 +5922,12 @@
                 <w:rFonts w:cstheme="minorHAnsi"/>
               </w:rPr>
             </w:pPr>
-            <w:proofErr w:type="spellStart"/>
             <w:r>
               <w:rPr>
                 <w:rFonts w:eastAsia="Calibri" w:cstheme="minorHAnsi"/>
               </w:rPr>
               <w:t>integer</w:t>
             </w:r>
-            <w:proofErr w:type="spellEnd"/>
           </w:p>
         </w:tc>
         <w:tc>
@@ -6503,7 +5981,6 @@
                 <w:rFonts w:cstheme="minorHAnsi"/>
               </w:rPr>
             </w:pPr>
-            <w:proofErr w:type="spellStart"/>
             <w:r>
               <w:rPr>
                 <w:rStyle w:val="CdigoHTML"/>
@@ -6513,7 +5990,6 @@
               </w:rPr>
               <w:t>product_photos_qty</w:t>
             </w:r>
-            <w:proofErr w:type="spellEnd"/>
           </w:p>
         </w:tc>
         <w:tc>
@@ -6548,14 +6024,12 @@
                 <w:rFonts w:cstheme="minorHAnsi"/>
               </w:rPr>
             </w:pPr>
-            <w:proofErr w:type="spellStart"/>
             <w:r>
               <w:rPr>
                 <w:rFonts w:eastAsia="Calibri" w:cstheme="minorHAnsi"/>
               </w:rPr>
               <w:t>integer</w:t>
             </w:r>
-            <w:proofErr w:type="spellEnd"/>
           </w:p>
         </w:tc>
         <w:tc>
@@ -6606,7 +6080,6 @@
                 <w:rFonts w:cstheme="minorHAnsi"/>
               </w:rPr>
             </w:pPr>
-            <w:proofErr w:type="spellStart"/>
             <w:r>
               <w:rPr>
                 <w:rStyle w:val="CdigoHTML"/>
@@ -6616,7 +6089,6 @@
               </w:rPr>
               <w:t>product_weight_g</w:t>
             </w:r>
-            <w:proofErr w:type="spellEnd"/>
           </w:p>
         </w:tc>
         <w:tc>
@@ -6651,14 +6123,12 @@
                 <w:rFonts w:cstheme="minorHAnsi"/>
               </w:rPr>
             </w:pPr>
-            <w:proofErr w:type="spellStart"/>
             <w:r>
               <w:rPr>
                 <w:rFonts w:eastAsia="Calibri" w:cstheme="minorHAnsi"/>
               </w:rPr>
               <w:t>integer</w:t>
             </w:r>
-            <w:proofErr w:type="spellEnd"/>
           </w:p>
         </w:tc>
         <w:tc>
@@ -6712,7 +6182,6 @@
                 <w:rFonts w:cstheme="minorHAnsi"/>
               </w:rPr>
             </w:pPr>
-            <w:proofErr w:type="spellStart"/>
             <w:r>
               <w:rPr>
                 <w:rStyle w:val="CdigoHTML"/>
@@ -6722,7 +6191,6 @@
               </w:rPr>
               <w:t>product_length_cm</w:t>
             </w:r>
-            <w:proofErr w:type="spellEnd"/>
           </w:p>
         </w:tc>
         <w:tc>
@@ -6757,14 +6225,12 @@
                 <w:rFonts w:cstheme="minorHAnsi"/>
               </w:rPr>
             </w:pPr>
-            <w:proofErr w:type="spellStart"/>
             <w:r>
               <w:rPr>
                 <w:rFonts w:eastAsia="Calibri" w:cstheme="minorHAnsi"/>
               </w:rPr>
               <w:t>integer</w:t>
             </w:r>
-            <w:proofErr w:type="spellEnd"/>
           </w:p>
         </w:tc>
         <w:tc>
@@ -6815,7 +6281,6 @@
                 <w:rFonts w:cstheme="minorHAnsi"/>
               </w:rPr>
             </w:pPr>
-            <w:proofErr w:type="spellStart"/>
             <w:r>
               <w:rPr>
                 <w:rStyle w:val="CdigoHTML"/>
@@ -6825,7 +6290,6 @@
               </w:rPr>
               <w:t>product_height_cm</w:t>
             </w:r>
-            <w:proofErr w:type="spellEnd"/>
           </w:p>
         </w:tc>
         <w:tc>
@@ -6860,14 +6324,12 @@
                 <w:rFonts w:cstheme="minorHAnsi"/>
               </w:rPr>
             </w:pPr>
-            <w:proofErr w:type="spellStart"/>
             <w:r>
               <w:rPr>
                 <w:rFonts w:eastAsia="Calibri" w:cstheme="minorHAnsi"/>
               </w:rPr>
               <w:t>integer</w:t>
             </w:r>
-            <w:proofErr w:type="spellEnd"/>
           </w:p>
         </w:tc>
         <w:tc>
@@ -6921,7 +6383,6 @@
                 <w:rFonts w:cstheme="minorHAnsi"/>
               </w:rPr>
             </w:pPr>
-            <w:proofErr w:type="spellStart"/>
             <w:r>
               <w:rPr>
                 <w:rStyle w:val="CdigoHTML"/>
@@ -6931,7 +6392,6 @@
               </w:rPr>
               <w:t>product_width_cm</w:t>
             </w:r>
-            <w:proofErr w:type="spellEnd"/>
           </w:p>
         </w:tc>
         <w:tc>
@@ -6966,14 +6426,12 @@
                 <w:rFonts w:cstheme="minorHAnsi"/>
               </w:rPr>
             </w:pPr>
-            <w:proofErr w:type="spellStart"/>
             <w:r>
               <w:rPr>
                 <w:rFonts w:eastAsia="Calibri" w:cstheme="minorHAnsi"/>
               </w:rPr>
               <w:t>integer</w:t>
             </w:r>
-            <w:proofErr w:type="spellEnd"/>
           </w:p>
         </w:tc>
         <w:tc>
@@ -7025,7 +6483,6 @@
         </w:rPr>
         <w:t xml:space="preserve">Tabla </w:t>
       </w:r>
-      <w:proofErr w:type="spellStart"/>
       <w:r>
         <w:rPr>
           <w:rStyle w:val="CdigoHTML"/>
@@ -7035,7 +6492,6 @@
         </w:rPr>
         <w:t>sellers</w:t>
       </w:r>
-      <w:proofErr w:type="spellEnd"/>
     </w:p>
     <w:p>
       <w:pPr>
@@ -7053,25 +6509,7 @@
           <w:sz w:val="22"/>
           <w:szCs w:val="22"/>
         </w:rPr>
-        <w:t xml:space="preserve">Información sobre los vendedores que ofrecen productos en </w:t>
-      </w:r>
-      <w:proofErr w:type="spellStart"/>
-      <w:r>
-        <w:rPr>
-          <w:rFonts w:asciiTheme="minorHAnsi" w:hAnsiTheme="minorHAnsi" w:cstheme="minorHAnsi"/>
-          <w:sz w:val="22"/>
-          <w:szCs w:val="22"/>
-        </w:rPr>
-        <w:t>Olist</w:t>
-      </w:r>
-      <w:proofErr w:type="spellEnd"/>
-      <w:r>
-        <w:rPr>
-          <w:rFonts w:asciiTheme="minorHAnsi" w:hAnsiTheme="minorHAnsi" w:cstheme="minorHAnsi"/>
-          <w:sz w:val="22"/>
-          <w:szCs w:val="22"/>
-        </w:rPr>
-        <w:t xml:space="preserve"> Store.</w:t>
+        <w:t>Información sobre los vendedores que ofrecen productos en Olist Store.</w:t>
       </w:r>
     </w:p>
     <w:tbl>
@@ -7274,7 +6712,6 @@
                 <w:bCs w:val="0"/>
               </w:rPr>
             </w:pPr>
-            <w:proofErr w:type="spellStart"/>
             <w:r>
               <w:rPr>
                 <w:rStyle w:val="CdigoHTML"/>
@@ -7284,7 +6721,6 @@
               </w:rPr>
               <w:t>seller_id</w:t>
             </w:r>
-            <w:proofErr w:type="spellEnd"/>
           </w:p>
         </w:tc>
         <w:tc>
@@ -7319,14 +6755,12 @@
                 <w:rFonts w:cstheme="minorHAnsi"/>
               </w:rPr>
             </w:pPr>
-            <w:proofErr w:type="spellStart"/>
             <w:r>
               <w:rPr>
                 <w:rFonts w:eastAsia="Calibri" w:cstheme="minorHAnsi"/>
               </w:rPr>
               <w:t>string</w:t>
             </w:r>
-            <w:proofErr w:type="spellEnd"/>
           </w:p>
         </w:tc>
         <w:tc>
@@ -7383,7 +6817,6 @@
                 <w:rFonts w:cstheme="minorHAnsi"/>
               </w:rPr>
             </w:pPr>
-            <w:proofErr w:type="spellStart"/>
             <w:r>
               <w:rPr>
                 <w:rStyle w:val="CdigoHTML"/>
@@ -7393,7 +6826,6 @@
               </w:rPr>
               <w:t>seller_zip_code_prefix</w:t>
             </w:r>
-            <w:proofErr w:type="spellEnd"/>
           </w:p>
         </w:tc>
         <w:tc>
@@ -7428,14 +6860,12 @@
                 <w:rFonts w:cstheme="minorHAnsi"/>
               </w:rPr>
             </w:pPr>
-            <w:proofErr w:type="spellStart"/>
             <w:r>
               <w:rPr>
                 <w:rFonts w:eastAsia="Calibri" w:cstheme="minorHAnsi"/>
               </w:rPr>
               <w:t>string</w:t>
             </w:r>
-            <w:proofErr w:type="spellEnd"/>
           </w:p>
         </w:tc>
         <w:tc>
@@ -7474,21 +6904,7 @@
               <w:rPr>
                 <w:rFonts w:eastAsia="Calibri" w:cstheme="minorHAnsi"/>
               </w:rPr>
-              <w:t>Clave foránea (</w:t>
-            </w:r>
-            <w:proofErr w:type="spellStart"/>
-            <w:r>
-              <w:rPr>
-                <w:rFonts w:eastAsia="Calibri" w:cstheme="minorHAnsi"/>
-              </w:rPr>
-              <w:t>geo.cep_prefix</w:t>
-            </w:r>
-            <w:proofErr w:type="spellEnd"/>
-            <w:r>
-              <w:rPr>
-                <w:rFonts w:eastAsia="Calibri" w:cstheme="minorHAnsi"/>
-              </w:rPr>
-              <w:t>)</w:t>
+              <w:t>Clave foránea (geo.cep_prefix)</w:t>
             </w:r>
           </w:p>
         </w:tc>
@@ -7509,7 +6925,6 @@
                 <w:rFonts w:cstheme="minorHAnsi"/>
               </w:rPr>
             </w:pPr>
-            <w:proofErr w:type="spellStart"/>
             <w:r>
               <w:rPr>
                 <w:rStyle w:val="CdigoHTML"/>
@@ -7519,7 +6934,6 @@
               </w:rPr>
               <w:t>seller_city</w:t>
             </w:r>
-            <w:proofErr w:type="spellEnd"/>
           </w:p>
         </w:tc>
         <w:tc>
@@ -7554,14 +6968,12 @@
                 <w:rFonts w:cstheme="minorHAnsi"/>
               </w:rPr>
             </w:pPr>
-            <w:proofErr w:type="spellStart"/>
             <w:r>
               <w:rPr>
                 <w:rFonts w:eastAsia="Calibri" w:cstheme="minorHAnsi"/>
               </w:rPr>
               <w:t>string</w:t>
             </w:r>
-            <w:proofErr w:type="spellEnd"/>
           </w:p>
         </w:tc>
         <w:tc>
@@ -7580,21 +6992,7 @@
               <w:rPr>
                 <w:rFonts w:eastAsia="Calibri" w:cstheme="minorHAnsi"/>
               </w:rPr>
-              <w:t>"</w:t>
-            </w:r>
-            <w:proofErr w:type="spellStart"/>
-            <w:r>
-              <w:rPr>
-                <w:rFonts w:eastAsia="Calibri" w:cstheme="minorHAnsi"/>
-              </w:rPr>
-              <w:t>campinas</w:t>
-            </w:r>
-            <w:proofErr w:type="spellEnd"/>
-            <w:r>
-              <w:rPr>
-                <w:rFonts w:eastAsia="Calibri" w:cstheme="minorHAnsi"/>
-              </w:rPr>
-              <w:t>"</w:t>
+              <w:t>"campinas"</w:t>
             </w:r>
           </w:p>
         </w:tc>
@@ -7626,7 +7024,6 @@
                 <w:rFonts w:cstheme="minorHAnsi"/>
               </w:rPr>
             </w:pPr>
-            <w:proofErr w:type="spellStart"/>
             <w:r>
               <w:rPr>
                 <w:rStyle w:val="CdigoHTML"/>
@@ -7636,7 +7033,6 @@
               </w:rPr>
               <w:t>seller_state</w:t>
             </w:r>
-            <w:proofErr w:type="spellEnd"/>
           </w:p>
         </w:tc>
         <w:tc>
@@ -7671,14 +7067,12 @@
                 <w:rFonts w:cstheme="minorHAnsi"/>
               </w:rPr>
             </w:pPr>
-            <w:proofErr w:type="spellStart"/>
             <w:r>
               <w:rPr>
                 <w:rFonts w:eastAsia="Calibri" w:cstheme="minorHAnsi"/>
               </w:rPr>
               <w:t>string</w:t>
             </w:r>
-            <w:proofErr w:type="spellEnd"/>
           </w:p>
         </w:tc>
         <w:tc>
@@ -7735,16 +7129,8 @@
         <w:rPr>
           <w:rFonts w:asciiTheme="minorHAnsi" w:hAnsiTheme="minorHAnsi" w:cstheme="minorHAnsi"/>
         </w:rPr>
-        <w:t xml:space="preserve">Tabla datos </w:t>
-      </w:r>
-      <w:proofErr w:type="spellStart"/>
-      <w:r>
-        <w:rPr>
-          <w:rFonts w:asciiTheme="minorHAnsi" w:hAnsiTheme="minorHAnsi" w:cstheme="minorHAnsi"/>
-        </w:rPr>
-        <w:t>product_category</w:t>
-      </w:r>
-      <w:proofErr w:type="spellEnd"/>
+        <w:t>Tabla datos product_category</w:t>
+      </w:r>
     </w:p>
     <w:p>
       <w:pPr>
@@ -7948,7 +7334,6 @@
                 <w:lang w:eastAsia="es-CO"/>
               </w:rPr>
             </w:pPr>
-            <w:proofErr w:type="spellStart"/>
             <w:r>
               <w:rPr>
                 <w:rFonts w:eastAsia="Times New Roman" w:cstheme="minorHAnsi"/>
@@ -7956,7 +7341,6 @@
               </w:rPr>
               <w:t>product_category_name</w:t>
             </w:r>
-            <w:proofErr w:type="spellEnd"/>
           </w:p>
         </w:tc>
         <w:tc>
@@ -7994,7 +7378,6 @@
                 <w:lang w:eastAsia="es-CO"/>
               </w:rPr>
             </w:pPr>
-            <w:proofErr w:type="spellStart"/>
             <w:r>
               <w:rPr>
                 <w:rFonts w:eastAsia="Times New Roman" w:cstheme="minorHAnsi"/>
@@ -8002,7 +7385,6 @@
               </w:rPr>
               <w:t>string</w:t>
             </w:r>
-            <w:proofErr w:type="spellEnd"/>
           </w:p>
         </w:tc>
         <w:tc>
@@ -8023,34 +7405,42 @@
                 <w:rFonts w:eastAsia="Times New Roman" w:cstheme="minorHAnsi"/>
                 <w:lang w:eastAsia="es-CO"/>
               </w:rPr>
-              <w:t>"</w:t>
-            </w:r>
-            <w:proofErr w:type="spellStart"/>
-            <w:r>
+              <w:t>"beleza_saude"</w:t>
+            </w:r>
+          </w:p>
+        </w:tc>
+        <w:tc>
+          <w:tcPr>
+            <w:tcW w:w="1295" w:type="dxa"/>
+          </w:tcPr>
+          <w:p>
+            <w:pPr>
+              <w:spacing w:after="0" w:line="240" w:lineRule="auto"/>
+              <w:cnfStyle w:val="000000100000" w:firstRow="0" w:lastRow="0" w:firstColumn="0" w:lastColumn="0" w:oddVBand="0" w:evenVBand="0" w:oddHBand="1" w:evenHBand="0" w:firstRowFirstColumn="0" w:firstRowLastColumn="0" w:lastRowFirstColumn="0" w:lastRowLastColumn="0"/>
               <w:rPr>
                 <w:rFonts w:eastAsia="Times New Roman" w:cstheme="minorHAnsi"/>
                 <w:lang w:eastAsia="es-CO"/>
               </w:rPr>
-              <w:t>beleza_saude</w:t>
-            </w:r>
-            <w:proofErr w:type="spellEnd"/>
+            </w:pPr>
             <w:r>
               <w:rPr>
                 <w:rFonts w:eastAsia="Times New Roman" w:cstheme="minorHAnsi"/>
                 <w:lang w:eastAsia="es-CO"/>
               </w:rPr>
-              <w:t>"</w:t>
-            </w:r>
-          </w:p>
-        </w:tc>
-        <w:tc>
-          <w:tcPr>
-            <w:tcW w:w="1295" w:type="dxa"/>
-          </w:tcPr>
-          <w:p>
-            <w:pPr>
-              <w:spacing w:after="0" w:line="240" w:lineRule="auto"/>
-              <w:cnfStyle w:val="000000100000" w:firstRow="0" w:lastRow="0" w:firstColumn="0" w:lastColumn="0" w:oddVBand="0" w:evenVBand="0" w:oddHBand="1" w:evenHBand="0" w:firstRowFirstColumn="0" w:firstRowLastColumn="0" w:lastRowFirstColumn="0" w:lastRowLastColumn="0"/>
+              <w:t>Clave primaria</w:t>
+            </w:r>
+          </w:p>
+        </w:tc>
+      </w:tr>
+      <w:tr>
+        <w:tc>
+          <w:tcPr>
+            <w:cnfStyle w:val="001000000000" w:firstRow="0" w:lastRow="0" w:firstColumn="1" w:lastColumn="0" w:oddVBand="0" w:evenVBand="0" w:oddHBand="0" w:evenHBand="0" w:firstRowFirstColumn="0" w:firstRowLastColumn="0" w:lastRowFirstColumn="0" w:lastRowLastColumn="0"/>
+            <w:tcW w:w="3219" w:type="dxa"/>
+          </w:tcPr>
+          <w:p>
+            <w:pPr>
+              <w:spacing w:after="0" w:line="240" w:lineRule="auto"/>
               <w:rPr>
                 <w:rFonts w:eastAsia="Times New Roman" w:cstheme="minorHAnsi"/>
                 <w:lang w:eastAsia="es-CO"/>
@@ -8061,39 +7451,35 @@
                 <w:rFonts w:eastAsia="Times New Roman" w:cstheme="minorHAnsi"/>
                 <w:lang w:eastAsia="es-CO"/>
               </w:rPr>
-              <w:t>Clave primaria</w:t>
-            </w:r>
-          </w:p>
-        </w:tc>
-      </w:tr>
-      <w:tr>
-        <w:tc>
-          <w:tcPr>
-            <w:cnfStyle w:val="001000000000" w:firstRow="0" w:lastRow="0" w:firstColumn="1" w:lastColumn="0" w:oddVBand="0" w:evenVBand="0" w:oddHBand="0" w:evenHBand="0" w:firstRowFirstColumn="0" w:firstRowLastColumn="0" w:lastRowFirstColumn="0" w:lastRowLastColumn="0"/>
-            <w:tcW w:w="3219" w:type="dxa"/>
-          </w:tcPr>
-          <w:p>
-            <w:pPr>
-              <w:spacing w:after="0" w:line="240" w:lineRule="auto"/>
+              <w:t>product_category_name_english</w:t>
+            </w:r>
+          </w:p>
+        </w:tc>
+        <w:tc>
+          <w:tcPr>
+            <w:tcW w:w="3402" w:type="dxa"/>
+          </w:tcPr>
+          <w:p>
+            <w:pPr>
+              <w:spacing w:after="0" w:line="240" w:lineRule="auto"/>
+              <w:cnfStyle w:val="000000000000" w:firstRow="0" w:lastRow="0" w:firstColumn="0" w:lastColumn="0" w:oddVBand="0" w:evenVBand="0" w:oddHBand="0" w:evenHBand="0" w:firstRowFirstColumn="0" w:firstRowLastColumn="0" w:lastRowFirstColumn="0" w:lastRowLastColumn="0"/>
               <w:rPr>
                 <w:rFonts w:eastAsia="Times New Roman" w:cstheme="minorHAnsi"/>
                 <w:lang w:eastAsia="es-CO"/>
               </w:rPr>
             </w:pPr>
-            <w:proofErr w:type="spellStart"/>
             <w:r>
               <w:rPr>
                 <w:rFonts w:eastAsia="Times New Roman" w:cstheme="minorHAnsi"/>
                 <w:lang w:eastAsia="es-CO"/>
               </w:rPr>
-              <w:t>product_category_name_english</w:t>
-            </w:r>
-            <w:proofErr w:type="spellEnd"/>
-          </w:p>
-        </w:tc>
-        <w:tc>
-          <w:tcPr>
-            <w:tcW w:w="3402" w:type="dxa"/>
+              <w:t>Nombre de la categoría de productos en inglés</w:t>
+            </w:r>
+          </w:p>
+        </w:tc>
+        <w:tc>
+          <w:tcPr>
+            <w:tcW w:w="1126" w:type="dxa"/>
           </w:tcPr>
           <w:p>
             <w:pPr>
@@ -8109,13 +7495,13 @@
                 <w:rFonts w:eastAsia="Times New Roman" w:cstheme="minorHAnsi"/>
                 <w:lang w:eastAsia="es-CO"/>
               </w:rPr>
-              <w:t>Nombre de la categoría de productos en inglés</w:t>
-            </w:r>
-          </w:p>
-        </w:tc>
-        <w:tc>
-          <w:tcPr>
-            <w:tcW w:w="1126" w:type="dxa"/>
+              <w:t>string</w:t>
+            </w:r>
+          </w:p>
+        </w:tc>
+        <w:tc>
+          <w:tcPr>
+            <w:tcW w:w="1748" w:type="dxa"/>
           </w:tcPr>
           <w:p>
             <w:pPr>
@@ -8126,52 +7512,12 @@
                 <w:lang w:eastAsia="es-CO"/>
               </w:rPr>
             </w:pPr>
-            <w:proofErr w:type="spellStart"/>
             <w:r>
               <w:rPr>
                 <w:rFonts w:eastAsia="Times New Roman" w:cstheme="minorHAnsi"/>
                 <w:lang w:eastAsia="es-CO"/>
               </w:rPr>
-              <w:t>string</w:t>
-            </w:r>
-            <w:proofErr w:type="spellEnd"/>
-          </w:p>
-        </w:tc>
-        <w:tc>
-          <w:tcPr>
-            <w:tcW w:w="1748" w:type="dxa"/>
-          </w:tcPr>
-          <w:p>
-            <w:pPr>
-              <w:spacing w:after="0" w:line="240" w:lineRule="auto"/>
-              <w:cnfStyle w:val="000000000000" w:firstRow="0" w:lastRow="0" w:firstColumn="0" w:lastColumn="0" w:oddVBand="0" w:evenVBand="0" w:oddHBand="0" w:evenHBand="0" w:firstRowFirstColumn="0" w:firstRowLastColumn="0" w:lastRowFirstColumn="0" w:lastRowLastColumn="0"/>
-              <w:rPr>
-                <w:rFonts w:eastAsia="Times New Roman" w:cstheme="minorHAnsi"/>
-                <w:lang w:eastAsia="es-CO"/>
-              </w:rPr>
-            </w:pPr>
-            <w:r>
-              <w:rPr>
-                <w:rFonts w:eastAsia="Times New Roman" w:cstheme="minorHAnsi"/>
-                <w:lang w:eastAsia="es-CO"/>
-              </w:rPr>
-              <w:t>"</w:t>
-            </w:r>
-            <w:proofErr w:type="spellStart"/>
-            <w:r>
-              <w:rPr>
-                <w:rFonts w:eastAsia="Times New Roman" w:cstheme="minorHAnsi"/>
-                <w:lang w:eastAsia="es-CO"/>
-              </w:rPr>
-              <w:t>health_beauty</w:t>
-            </w:r>
-            <w:proofErr w:type="spellEnd"/>
-            <w:r>
-              <w:rPr>
-                <w:rFonts w:eastAsia="Times New Roman" w:cstheme="minorHAnsi"/>
-                <w:lang w:eastAsia="es-CO"/>
-              </w:rPr>
-              <w:t>"</w:t>
+              <w:t>"health_beauty"</w:t>
             </w:r>
           </w:p>
         </w:tc>
@@ -8352,15 +7698,7 @@
         </w:rPr>
       </w:pPr>
       <w:r>
-        <w:t xml:space="preserve">Para preparar los datos, utilizamos cuatro scripts, cada uno desempeñando un papel esencial en las etapas de estandarización, transformación y enriquecimiento de los datos de geolocalización. La conversión de los archivos originales en formato CSV al formato </w:t>
-      </w:r>
-      <w:proofErr w:type="spellStart"/>
-      <w:r>
-        <w:t>Parquet</w:t>
-      </w:r>
-      <w:proofErr w:type="spellEnd"/>
-      <w:r>
-        <w:t>, que ofrece una estructura más eficiente para el almacenamiento y consulta de grandes volúmenes de datos, fue una de estas etapas fundamentales.</w:t>
+        <w:t>Para preparar los datos, utilizamos cuatro scripts, cada uno desempeñando un papel esencial en las etapas de estandarización, transformación y enriquecimiento de los datos de geolocalización. La conversión de los archivos originales en formato CSV al formato Parquet, que ofrece una estructura más eficiente para el almacenamiento y consulta de grandes volúmenes de datos, fue una de estas etapas fundamentales.</w:t>
       </w:r>
     </w:p>
     <w:p>
@@ -8387,15 +7725,7 @@
         <w:t>log.csv</w:t>
       </w:r>
       <w:r>
-        <w:t xml:space="preserve"> se incorporó en este proceso, asegurando que su información estuviera alineada con las demás bases. Después de esta estandarización, los archivos se convirtieron y guardaron en una nueva carpeta en formato </w:t>
-      </w:r>
-      <w:proofErr w:type="spellStart"/>
-      <w:r>
-        <w:t>Parquet</w:t>
-      </w:r>
-      <w:proofErr w:type="spellEnd"/>
-      <w:r>
-        <w:t>, optimizando el acceso y la manipulación de los datos para las etapas posteriores.</w:t>
+        <w:t xml:space="preserve"> se incorporó en este proceso, asegurando que su información estuviera alineada con las demás bases. Después de esta estandarización, los archivos se convirtieron y guardaron en una nueva carpeta en formato Parquet, optimizando el acceso y la manipulación de los datos para las etapas posteriores.</w:t>
       </w:r>
     </w:p>
     <w:p>
@@ -8469,61 +7799,39 @@
       <w:r>
         <w:t xml:space="preserve"> Por último, refinamos y unificamos los datos. Leímos los archivos </w:t>
       </w:r>
-      <w:proofErr w:type="spellStart"/>
       <w:r>
         <w:rPr>
           <w:rStyle w:val="SourceText"/>
         </w:rPr>
         <w:t>geolocation_correios.parquet</w:t>
       </w:r>
-      <w:proofErr w:type="spellEnd"/>
       <w:r>
         <w:t xml:space="preserve"> y </w:t>
       </w:r>
-      <w:proofErr w:type="spellStart"/>
       <w:r>
         <w:rPr>
           <w:rStyle w:val="SourceText"/>
         </w:rPr>
         <w:t>geo_coords.parquet</w:t>
       </w:r>
-      <w:proofErr w:type="spellEnd"/>
       <w:r>
         <w:t xml:space="preserve">, realizando un </w:t>
       </w:r>
-      <w:proofErr w:type="spellStart"/>
       <w:r>
         <w:rPr>
           <w:rStyle w:val="nfasis"/>
         </w:rPr>
-        <w:t>inner</w:t>
-      </w:r>
-      <w:proofErr w:type="spellEnd"/>
-      <w:r>
-        <w:rPr>
-          <w:rStyle w:val="nfasis"/>
-        </w:rPr>
-        <w:t xml:space="preserve"> </w:t>
-      </w:r>
-      <w:proofErr w:type="spellStart"/>
-      <w:r>
-        <w:rPr>
-          <w:rStyle w:val="nfasis"/>
-        </w:rPr>
-        <w:t>join</w:t>
-      </w:r>
-      <w:proofErr w:type="spellEnd"/>
+        <w:t>inner join</w:t>
+      </w:r>
       <w:r>
         <w:t xml:space="preserve"> basado en la columna </w:t>
       </w:r>
-      <w:proofErr w:type="spellStart"/>
       <w:r>
         <w:rPr>
           <w:rStyle w:val="SourceText"/>
         </w:rPr>
         <w:t>cep_prefix</w:t>
       </w:r>
-      <w:proofErr w:type="spellEnd"/>
       <w:r>
         <w:t xml:space="preserve"> para asegurar la </w:t>
       </w:r>
@@ -8531,14 +7839,12 @@
         <w:lastRenderedPageBreak/>
         <w:t xml:space="preserve">correspondencia entre las ubicaciones y las coordenadas geográficas. Después de la unión, las columnas de latitud y longitud se convirtieron al tipo de dato </w:t>
       </w:r>
-      <w:proofErr w:type="spellStart"/>
       <w:r>
         <w:rPr>
           <w:rStyle w:val="nfasis"/>
         </w:rPr>
         <w:t>double</w:t>
       </w:r>
-      <w:proofErr w:type="spellEnd"/>
       <w:r>
         <w:t>, garantizando una mayor precisión en el tratamiento de las coordenadas geográficas.</w:t>
       </w:r>
@@ -8554,25 +7860,21 @@
       <w:r>
         <w:t xml:space="preserve">Los datos enriquecidos se consolidaron y guardaron en el archivo </w:t>
       </w:r>
-      <w:proofErr w:type="spellStart"/>
       <w:r>
         <w:rPr>
           <w:rStyle w:val="SourceText"/>
         </w:rPr>
         <w:t>geolocation_correios_coords.parquet</w:t>
       </w:r>
-      <w:proofErr w:type="spellEnd"/>
       <w:r>
         <w:t>. Con las columnas de latitud y longitud ajustadas al tipo de dato adecuado (</w:t>
       </w:r>
-      <w:proofErr w:type="spellStart"/>
       <w:r>
         <w:rPr>
           <w:rStyle w:val="nfasis"/>
         </w:rPr>
         <w:t>double</w:t>
       </w:r>
-      <w:proofErr w:type="spellEnd"/>
       <w:r>
         <w:t>), aseguramos la precisión necesaria para análisis posteriores. Los datos están ahora listos para análisis espaciales, con precisión garantizada para consultas y cruces eficientes.</w:t>
       </w:r>
@@ -8634,21 +7936,7 @@
         <w:rPr>
           <w:lang w:val="es-ES"/>
         </w:rPr>
-        <w:t xml:space="preserve">, el nombre de las variables las posibles llaves que permitirían hacer un </w:t>
-      </w:r>
-      <w:proofErr w:type="spellStart"/>
-      <w:r>
-        <w:rPr>
-          <w:lang w:val="es-ES"/>
-        </w:rPr>
-        <w:t>join</w:t>
-      </w:r>
-      <w:proofErr w:type="spellEnd"/>
-      <w:r>
-        <w:rPr>
-          <w:lang w:val="es-ES"/>
-        </w:rPr>
-        <w:t xml:space="preserve"> para formar una base de datos principal a explorar.</w:t>
+        <w:t>, el nombre de las variables las posibles llaves que permitirían hacer un join para formar una base de datos principal a explorar.</w:t>
       </w:r>
     </w:p>
     <w:p>
@@ -8667,21 +7955,7 @@
         <w:rPr>
           <w:lang w:val="es-ES"/>
         </w:rPr>
-        <w:t xml:space="preserve">Se hace una exploración de la base de datos combinada y se procede </w:t>
-      </w:r>
-      <w:proofErr w:type="spellStart"/>
-      <w:r>
-        <w:rPr>
-          <w:lang w:val="es-ES"/>
-        </w:rPr>
-        <w:t>ha</w:t>
-      </w:r>
-      <w:proofErr w:type="spellEnd"/>
-      <w:r>
-        <w:rPr>
-          <w:lang w:val="es-ES"/>
-        </w:rPr>
-        <w:t xml:space="preserve"> hacer limpieza de la misma de la siguiente manera:</w:t>
+        <w:t>Se hace una exploración de la base de datos combinada y se procede ha hacer limpieza de la misma de la siguiente manera:</w:t>
       </w:r>
     </w:p>
     <w:p>
@@ -8700,21 +7974,7 @@
         <w:rPr>
           <w:lang w:val="es-ES"/>
         </w:rPr>
-        <w:t xml:space="preserve"> El análisis del </w:t>
-      </w:r>
-      <w:proofErr w:type="spellStart"/>
-      <w:r>
-        <w:rPr>
-          <w:lang w:val="es-ES"/>
-        </w:rPr>
-        <w:t>DataFrame</w:t>
-      </w:r>
-      <w:proofErr w:type="spellEnd"/>
-      <w:r>
-        <w:rPr>
-          <w:lang w:val="es-ES"/>
-        </w:rPr>
-        <w:t xml:space="preserve"> revela que contiene un total de 119,143 filas y 39 columnas, lo que sugiere una base de datos considerable para el estudio de órdenes de compra. </w:t>
+        <w:t xml:space="preserve"> El análisis del DataFrame revela que contiene un total de 119,143 filas y 39 columnas, lo que sugiere una base de datos considerable para el estudio de órdenes de compra. </w:t>
       </w:r>
     </w:p>
     <w:p>
@@ -8752,49 +8012,7 @@
         <w:rPr>
           <w:lang w:val="es-ES"/>
         </w:rPr>
-        <w:t xml:space="preserve"> En cuanto a las estadísticas numéricas, el precio medio de los productos es de 120.65 reales, con un valor de flete promedio de 20.03 reales. Sin embargo, se presentan discrepancias notables en los datos, ya que hay valores nulos en varias columnas, como </w:t>
-      </w:r>
-      <w:proofErr w:type="spellStart"/>
-      <w:r>
-        <w:rPr>
-          <w:lang w:val="es-ES"/>
-        </w:rPr>
-        <w:t>order_approved_at</w:t>
-      </w:r>
-      <w:proofErr w:type="spellEnd"/>
-      <w:r>
-        <w:rPr>
-          <w:lang w:val="es-ES"/>
-        </w:rPr>
-        <w:t xml:space="preserve">, </w:t>
-      </w:r>
-      <w:proofErr w:type="spellStart"/>
-      <w:r>
-        <w:rPr>
-          <w:lang w:val="es-ES"/>
-        </w:rPr>
-        <w:t>order_delivered_carrier_date</w:t>
-      </w:r>
-      <w:proofErr w:type="spellEnd"/>
-      <w:r>
-        <w:rPr>
-          <w:lang w:val="es-ES"/>
-        </w:rPr>
-        <w:t xml:space="preserve">, y </w:t>
-      </w:r>
-      <w:proofErr w:type="spellStart"/>
-      <w:r>
-        <w:rPr>
-          <w:lang w:val="es-ES"/>
-        </w:rPr>
-        <w:t>order_delivered_customer_date</w:t>
-      </w:r>
-      <w:proofErr w:type="spellEnd"/>
-      <w:r>
-        <w:rPr>
-          <w:lang w:val="es-ES"/>
-        </w:rPr>
-        <w:t xml:space="preserve">, lo que puede complicar un análisis enfocado en de la eficiencia en la entrega (para este ejercicio el enfoque está en predicción de precios y demanda, no eficiencias de entrega). </w:t>
+        <w:t xml:space="preserve"> En cuanto a las estadísticas numéricas, el precio medio de los productos es de 120.65 reales, con un valor de flete promedio de 20.03 reales. Sin embargo, se presentan discrepancias notables en los datos, ya que hay valores nulos en varias columnas, como order_approved_at, order_delivered_carrier_date, y order_delivered_customer_date, lo que puede complicar un análisis enfocado en de la eficiencia en la entrega (para este ejercicio el enfoque está en predicción de precios y demanda, no eficiencias de entrega). </w:t>
       </w:r>
     </w:p>
     <w:p>
@@ -8832,49 +8050,7 @@
         <w:rPr>
           <w:lang w:val="es-ES"/>
         </w:rPr>
-        <w:t xml:space="preserve"> Los tipos de variables en el </w:t>
-      </w:r>
-      <w:proofErr w:type="spellStart"/>
-      <w:r>
-        <w:rPr>
-          <w:lang w:val="es-ES"/>
-        </w:rPr>
-        <w:t>DataFrame</w:t>
-      </w:r>
-      <w:proofErr w:type="spellEnd"/>
-      <w:r>
-        <w:rPr>
-          <w:lang w:val="es-ES"/>
-        </w:rPr>
-        <w:t xml:space="preserve"> incluyen una mezcla de datos categóricos y numéricos, así como datos temporales. En particular, se observa que la mayoría de las columnas son de tipo </w:t>
-      </w:r>
-      <w:proofErr w:type="spellStart"/>
-      <w:r>
-        <w:rPr>
-          <w:lang w:val="es-ES"/>
-        </w:rPr>
-        <w:t>object</w:t>
-      </w:r>
-      <w:proofErr w:type="spellEnd"/>
-      <w:r>
-        <w:rPr>
-          <w:lang w:val="es-ES"/>
-        </w:rPr>
-        <w:t xml:space="preserve">, seguidas de float64 para los datos numéricos y datetime64 para las fechas. Por último, las primeras cinco filas del </w:t>
-      </w:r>
-      <w:proofErr w:type="spellStart"/>
-      <w:r>
-        <w:rPr>
-          <w:lang w:val="es-ES"/>
-        </w:rPr>
-        <w:t>DataFrame</w:t>
-      </w:r>
-      <w:proofErr w:type="spellEnd"/>
-      <w:r>
-        <w:rPr>
-          <w:lang w:val="es-ES"/>
-        </w:rPr>
-        <w:t xml:space="preserve"> proporcionan una visión inicial de la estructura de los datos, mostrando pedidos con información sobre el estado, las fechas de compra y entrega, así como los detalles del producto y del vendedor. Esto establece una base sólida para un análisis más profundo de los patrones de compra y entrega en la plataforma.</w:t>
+        <w:t xml:space="preserve"> Los tipos de variables en el DataFrame incluyen una mezcla de datos categóricos y numéricos, así como datos temporales. En particular, se observa que la mayoría de las columnas son de tipo object, seguidas de float64 para los datos numéricos y datetime64 para las fechas. Por último, las primeras cinco filas del DataFrame proporcionan una visión inicial de la estructura de los datos, mostrando pedidos con información sobre el estado, las fechas de compra y entrega, así como los detalles del producto y del vendedor. Esto establece una base sólida para un análisis más profundo de los patrones de compra y entrega en la plataforma.</w:t>
       </w:r>
     </w:p>
     <w:p>
@@ -9033,21 +8209,7 @@
         <w:rPr>
           <w:lang w:val="es-ES"/>
         </w:rPr>
-        <w:t xml:space="preserve">Después de la depuración de variables con alto grado de valores nulos, se procede a eliminar los valores nulos de variables. Si bien existen grupos de tamaño considerable (como </w:t>
-      </w:r>
-      <w:proofErr w:type="spellStart"/>
-      <w:r>
-        <w:rPr>
-          <w:lang w:val="es-ES"/>
-        </w:rPr>
-        <w:t>product_category_name</w:t>
-      </w:r>
-      <w:proofErr w:type="spellEnd"/>
-      <w:r>
-        <w:rPr>
-          <w:lang w:val="es-ES"/>
-        </w:rPr>
-        <w:t xml:space="preserve"> con una cantidad de nulos de 2542), estos son se estiman relevantes para el entrenamiento del modelo, de manera que se mantienen las variables a costa de eliminar sus registros inválidos.</w:t>
+        <w:t>Después de la depuración de variables con alto grado de valores nulos, se procede a eliminar los valores nulos de variables. Si bien existen grupos de tamaño considerable (como product_category_name con una cantidad de nulos de 2542), estos son se estiman relevantes para el entrenamiento del modelo, de manera que se mantienen las variables a costa de eliminar sus registros inválidos.</w:t>
       </w:r>
     </w:p>
     <w:p>
@@ -9091,21 +8253,7 @@
         <w:rPr>
           <w:lang w:val="es-ES"/>
         </w:rPr>
-        <w:t xml:space="preserve">Las estadísticas descriptivas de las columnas numéricas del </w:t>
-      </w:r>
-      <w:proofErr w:type="spellStart"/>
-      <w:r>
-        <w:rPr>
-          <w:lang w:val="es-ES"/>
-        </w:rPr>
-        <w:t>DataFrame</w:t>
-      </w:r>
-      <w:proofErr w:type="spellEnd"/>
-      <w:r>
-        <w:rPr>
-          <w:lang w:val="es-ES"/>
-        </w:rPr>
-        <w:t xml:space="preserve"> revelan información clave sobre los datos. En cuanto a los precios, la media es de 120.93, con un mínimo de 0.85 y un máximo de 6735.00; la desviación estándar es de 184.19. En lo que respecta al valor de flete, la media es de 20.08, el mínimo es 0.00 y el máximo alcanza 409.68, con una desviación estándar de 15.87. Las fechas de compra muestran una fecha mínima de 2016-09-05 y una máxima de 2018-09-03, con un promedio de 2017-12-31.</w:t>
+        <w:t>Las estadísticas descriptivas de las columnas numéricas del DataFrame revelan información clave sobre los datos. En cuanto a los precios, la media es de 120.93, con un mínimo de 0.85 y un máximo de 6735.00; la desviación estándar es de 184.19. En lo que respecta al valor de flete, la media es de 20.08, el mínimo es 0.00 y el máximo alcanza 409.68, con una desviación estándar de 15.87. Las fechas de compra muestran una fecha mínima de 2016-09-05 y una máxima de 2018-09-03, con un promedio de 2017-12-31.</w:t>
       </w:r>
     </w:p>
     <w:p>
@@ -9124,77 +8272,7 @@
         <w:rPr>
           <w:lang w:val="es-ES"/>
         </w:rPr>
-        <w:t xml:space="preserve">Al visualizar las primeras filas del </w:t>
-      </w:r>
-      <w:proofErr w:type="spellStart"/>
-      <w:r>
-        <w:rPr>
-          <w:lang w:val="es-ES"/>
-        </w:rPr>
-        <w:t>DataFrame</w:t>
-      </w:r>
-      <w:proofErr w:type="spellEnd"/>
-      <w:r>
-        <w:rPr>
-          <w:lang w:val="es-ES"/>
-        </w:rPr>
-        <w:t xml:space="preserve">, se pueden observar ejemplos concretos de los datos, confirmando que las columnas están correctamente pobladas. A partir de esta información, se pueden considerar diversas áreas de análisis, como el estudio de tendencias de ventas a lo largo del tiempo utilizando las fechas de compra para identificar patrones estacionales, el análisis de los productos más vendidos mediante </w:t>
-      </w:r>
-      <w:proofErr w:type="spellStart"/>
-      <w:r>
-        <w:rPr>
-          <w:lang w:val="es-ES"/>
-        </w:rPr>
-        <w:t>product_id</w:t>
-      </w:r>
-      <w:proofErr w:type="spellEnd"/>
-      <w:r>
-        <w:rPr>
-          <w:lang w:val="es-ES"/>
-        </w:rPr>
-        <w:t xml:space="preserve"> y </w:t>
-      </w:r>
-      <w:proofErr w:type="spellStart"/>
-      <w:r>
-        <w:rPr>
-          <w:lang w:val="es-ES"/>
-        </w:rPr>
-        <w:t>order_item_id</w:t>
-      </w:r>
-      <w:proofErr w:type="spellEnd"/>
-      <w:r>
-        <w:rPr>
-          <w:lang w:val="es-ES"/>
-        </w:rPr>
-        <w:t xml:space="preserve">, y la evaluación del impacto del flete en las ventas comparando </w:t>
-      </w:r>
-      <w:proofErr w:type="spellStart"/>
-      <w:r>
-        <w:rPr>
-          <w:lang w:val="es-ES"/>
-        </w:rPr>
-        <w:t>price</w:t>
-      </w:r>
-      <w:proofErr w:type="spellEnd"/>
-      <w:r>
-        <w:rPr>
-          <w:lang w:val="es-ES"/>
-        </w:rPr>
-        <w:t xml:space="preserve"> y </w:t>
-      </w:r>
-      <w:proofErr w:type="spellStart"/>
-      <w:r>
-        <w:rPr>
-          <w:lang w:val="es-ES"/>
-        </w:rPr>
-        <w:t>freight_value</w:t>
-      </w:r>
-      <w:proofErr w:type="spellEnd"/>
-      <w:r>
-        <w:rPr>
-          <w:lang w:val="es-ES"/>
-        </w:rPr>
-        <w:t>.</w:t>
+        <w:t>Al visualizar las primeras filas del DataFrame, se pueden observar ejemplos concretos de los datos, confirmando que las columnas están correctamente pobladas. A partir de esta información, se pueden considerar diversas áreas de análisis, como el estudio de tendencias de ventas a lo largo del tiempo utilizando las fechas de compra para identificar patrones estacionales, el análisis de los productos más vendidos mediante product_id y order_item_id, y la evaluación del impacto del flete en las ventas comparando price y freight_value.</w:t>
       </w:r>
     </w:p>
     <w:p>
@@ -9212,91 +8290,7 @@
         <w:rPr>
           <w:lang w:val="es-ES"/>
         </w:rPr>
-        <w:t>Grafica 1 / Valor del pago por estado del pedido: Esta gráfica presenta la distribución del valor del pago según diferentes estados del pedido, como "</w:t>
-      </w:r>
-      <w:proofErr w:type="spellStart"/>
-      <w:r>
-        <w:rPr>
-          <w:lang w:val="es-ES"/>
-        </w:rPr>
-        <w:t>delivered</w:t>
-      </w:r>
-      <w:proofErr w:type="spellEnd"/>
-      <w:r>
-        <w:rPr>
-          <w:lang w:val="es-ES"/>
-        </w:rPr>
-        <w:t>", "</w:t>
-      </w:r>
-      <w:proofErr w:type="spellStart"/>
-      <w:r>
-        <w:rPr>
-          <w:lang w:val="es-ES"/>
-        </w:rPr>
-        <w:t>shipped</w:t>
-      </w:r>
-      <w:proofErr w:type="spellEnd"/>
-      <w:r>
-        <w:rPr>
-          <w:lang w:val="es-ES"/>
-        </w:rPr>
-        <w:t>", "</w:t>
-      </w:r>
-      <w:proofErr w:type="spellStart"/>
-      <w:r>
-        <w:rPr>
-          <w:lang w:val="es-ES"/>
-        </w:rPr>
-        <w:t>invoiced</w:t>
-      </w:r>
-      <w:proofErr w:type="spellEnd"/>
-      <w:r>
-        <w:rPr>
-          <w:lang w:val="es-ES"/>
-        </w:rPr>
-        <w:t>", "</w:t>
-      </w:r>
-      <w:proofErr w:type="spellStart"/>
-      <w:r>
-        <w:rPr>
-          <w:lang w:val="es-ES"/>
-        </w:rPr>
-        <w:t>processing</w:t>
-      </w:r>
-      <w:proofErr w:type="spellEnd"/>
-      <w:r>
-        <w:rPr>
-          <w:lang w:val="es-ES"/>
-        </w:rPr>
-        <w:t>", etc. La mayoría de los pagos están concentrados en valores bajos, pero existen algunos valores atípicos (</w:t>
-      </w:r>
-      <w:proofErr w:type="spellStart"/>
-      <w:r>
-        <w:rPr>
-          <w:lang w:val="es-ES"/>
-        </w:rPr>
-        <w:t>outliers</w:t>
-      </w:r>
-      <w:proofErr w:type="spellEnd"/>
-      <w:r>
-        <w:rPr>
-          <w:lang w:val="es-ES"/>
-        </w:rPr>
-        <w:t>) que alcanzan hasta los 14,000. En particular, el estado "</w:t>
-      </w:r>
-      <w:proofErr w:type="spellStart"/>
-      <w:r>
-        <w:rPr>
-          <w:lang w:val="es-ES"/>
-        </w:rPr>
-        <w:t>delivered</w:t>
-      </w:r>
-      <w:proofErr w:type="spellEnd"/>
-      <w:r>
-        <w:rPr>
-          <w:lang w:val="es-ES"/>
-        </w:rPr>
-        <w:t xml:space="preserve">" parece tener una mayor variabilidad y más valores atípicos que el resto de los estados, lo que sugiere que hay una amplia gama </w:t>
+        <w:t xml:space="preserve">Grafica 1 / Valor del pago por estado del pedido: Esta gráfica presenta la distribución del valor del pago según diferentes estados del pedido, como "delivered", "shipped", "invoiced", "processing", etc. La mayoría de los pagos están concentrados en valores bajos, pero existen algunos valores atípicos (outliers) que alcanzan hasta los 14,000. En particular, el estado "delivered" parece tener una mayor variabilidad y más valores atípicos que el resto de los estados, lo que sugiere que hay una amplia gama </w:t>
       </w:r>
       <w:r>
         <w:rPr>
@@ -9441,77 +8435,7 @@
         <w:rPr>
           <w:lang w:val="es-ES"/>
         </w:rPr>
-        <w:t xml:space="preserve">Grafica 3 / Top 10 productos más vendidos según su </w:t>
-      </w:r>
-      <w:proofErr w:type="spellStart"/>
-      <w:r>
-        <w:rPr>
-          <w:lang w:val="es-ES"/>
-        </w:rPr>
-        <w:t>categoria</w:t>
-      </w:r>
-      <w:proofErr w:type="spellEnd"/>
-      <w:r>
-        <w:rPr>
-          <w:lang w:val="es-ES"/>
-        </w:rPr>
-        <w:t xml:space="preserve">: Se observa que las categorías de </w:t>
-      </w:r>
-      <w:proofErr w:type="spellStart"/>
-      <w:r>
-        <w:rPr>
-          <w:lang w:val="es-ES"/>
-        </w:rPr>
-        <w:t>hogaar</w:t>
-      </w:r>
-      <w:proofErr w:type="spellEnd"/>
-      <w:r>
-        <w:rPr>
-          <w:lang w:val="es-ES"/>
-        </w:rPr>
-        <w:t xml:space="preserve">, belleza, bienestar y tecnología </w:t>
-      </w:r>
-      <w:proofErr w:type="spellStart"/>
-      <w:r>
-        <w:rPr>
-          <w:lang w:val="es-ES"/>
-        </w:rPr>
-        <w:t>liderán</w:t>
-      </w:r>
-      <w:proofErr w:type="spellEnd"/>
-      <w:r>
-        <w:rPr>
-          <w:lang w:val="es-ES"/>
-        </w:rPr>
-        <w:t xml:space="preserve"> las ventas del </w:t>
-      </w:r>
-      <w:proofErr w:type="spellStart"/>
-      <w:r>
-        <w:rPr>
-          <w:lang w:val="es-ES"/>
-        </w:rPr>
-        <w:t>market</w:t>
-      </w:r>
-      <w:proofErr w:type="spellEnd"/>
-      <w:r>
-        <w:rPr>
-          <w:lang w:val="es-ES"/>
-        </w:rPr>
-        <w:t xml:space="preserve"> place </w:t>
-      </w:r>
-      <w:proofErr w:type="spellStart"/>
-      <w:r>
-        <w:rPr>
-          <w:lang w:val="es-ES"/>
-        </w:rPr>
-        <w:t>Olist</w:t>
-      </w:r>
-      <w:proofErr w:type="spellEnd"/>
-      <w:r>
-        <w:rPr>
-          <w:lang w:val="es-ES"/>
-        </w:rPr>
-        <w:t>.</w:t>
+        <w:t>Grafica 3 / Top 10 productos más vendidos según su categoria: Se observa que las categorías de hogaar, belleza, bienestar y tecnología liderán las ventas del market place Olist.</w:t>
       </w:r>
     </w:p>
     <w:p>
@@ -9681,49 +8605,7 @@
         <w:rPr>
           <w:lang w:val="es-ES"/>
         </w:rPr>
-        <w:t xml:space="preserve">La grafica de </w:t>
-      </w:r>
-      <w:proofErr w:type="spellStart"/>
-      <w:r>
-        <w:rPr>
-          <w:lang w:val="es-ES"/>
-        </w:rPr>
-        <w:t>categoria</w:t>
-      </w:r>
-      <w:proofErr w:type="spellEnd"/>
-      <w:r>
-        <w:rPr>
-          <w:lang w:val="es-ES"/>
-        </w:rPr>
-        <w:t xml:space="preserve"> de producto vendido por </w:t>
-      </w:r>
-      <w:proofErr w:type="spellStart"/>
-      <w:r>
-        <w:rPr>
-          <w:lang w:val="es-ES"/>
-        </w:rPr>
-        <w:t>temporeda</w:t>
-      </w:r>
-      <w:proofErr w:type="spellEnd"/>
-      <w:r>
-        <w:rPr>
-          <w:lang w:val="es-ES"/>
-        </w:rPr>
-        <w:t xml:space="preserve"> sugiere que "</w:t>
-      </w:r>
-      <w:proofErr w:type="spellStart"/>
-      <w:r>
-        <w:rPr>
-          <w:lang w:val="es-ES"/>
-        </w:rPr>
-        <w:t>beleza_saude</w:t>
-      </w:r>
-      <w:proofErr w:type="spellEnd"/>
-      <w:r>
-        <w:rPr>
-          <w:lang w:val="es-ES"/>
-        </w:rPr>
-        <w:t>" tiene una gran demanda tanto en primavera como en verano, mientras que en invierno se observa un aumento en la venta de productos tecnológicos. Esto puede reflejar una estacionalidad en las preferencias de los clientes, probablemente impulsada por factores como el clima o eventos de temporada.</w:t>
+        <w:t>La grafica de categoria de producto vendido por temporeda sugiere que "beleza_saude" tiene una gran demanda tanto en primavera como en verano, mientras que en invierno se observa un aumento en la venta de productos tecnológicos. Esto puede reflejar una estacionalidad en las preferencias de los clientes, probablemente impulsada por factores como el clima o eventos de temporada.</w:t>
       </w:r>
     </w:p>
     <w:p>
@@ -9841,35 +8723,7 @@
         <w:rPr>
           <w:lang w:val="es-ES"/>
         </w:rPr>
-        <w:t xml:space="preserve"> en todas las temporadas se pueden ver los productos de las categorías “</w:t>
-      </w:r>
-      <w:proofErr w:type="spellStart"/>
-      <w:r>
-        <w:rPr>
-          <w:lang w:val="es-ES"/>
-        </w:rPr>
-        <w:t>cama_mesa_banho</w:t>
-      </w:r>
-      <w:proofErr w:type="spellEnd"/>
-      <w:r>
-        <w:rPr>
-          <w:lang w:val="es-ES"/>
-        </w:rPr>
-        <w:t>” y “</w:t>
-      </w:r>
-      <w:proofErr w:type="spellStart"/>
-      <w:r>
-        <w:rPr>
-          <w:lang w:val="es-ES"/>
-        </w:rPr>
-        <w:t>moveis_decoracao</w:t>
-      </w:r>
-      <w:proofErr w:type="spellEnd"/>
-      <w:r>
-        <w:rPr>
-          <w:lang w:val="es-ES"/>
-        </w:rPr>
-        <w:t>” y en otoño es la época de donde son mas frecuentes ventas por mayores valores de manera constante</w:t>
+        <w:t xml:space="preserve"> en todas las temporadas se pueden ver los productos de las categorías “cama_mesa_banho” y “moveis_decoracao” y en otoño es la época de donde son mas frecuentes ventas por mayores valores de manera constante</w:t>
       </w:r>
       <w:r>
         <w:rPr>
@@ -9916,6 +8770,7 @@
       </w:pPr>
       <w:r>
         <w:rPr>
+          <w:noProof/>
           <w:lang w:val="es-ES"/>
         </w:rPr>
         <w:lastRenderedPageBreak/>
@@ -9979,21 +8834,7 @@
         <w:rPr>
           <w:lang w:val="es-ES"/>
         </w:rPr>
-        <w:t xml:space="preserve">Para complementar este análisis se realizaron </w:t>
-      </w:r>
-      <w:proofErr w:type="spellStart"/>
-      <w:r>
-        <w:rPr>
-          <w:lang w:val="es-ES"/>
-        </w:rPr>
-        <w:t>boxplot</w:t>
-      </w:r>
-      <w:proofErr w:type="spellEnd"/>
-      <w:r>
-        <w:rPr>
-          <w:lang w:val="es-ES"/>
-        </w:rPr>
-        <w:t xml:space="preserve"> que permiten identificar la variación en los valores totales de ventas para cada temporada en las 5 categorías de muestra, se encontró que en todos los casos los valores atípicos </w:t>
+        <w:t xml:space="preserve">Para complementar este análisis se realizaron boxplot que permiten identificar la variación en los valores totales de ventas para cada temporada en las 5 categorías de muestra, se encontró que en todos los casos los valores atípicos </w:t>
       </w:r>
       <w:r>
         <w:rPr>
@@ -10011,21 +8852,7 @@
         <w:rPr>
           <w:lang w:val="es-ES"/>
         </w:rPr>
-        <w:t xml:space="preserve"> </w:t>
-      </w:r>
-      <w:proofErr w:type="spellStart"/>
-      <w:r>
-        <w:rPr>
-          <w:lang w:val="es-ES"/>
-        </w:rPr>
-        <w:t>y</w:t>
-      </w:r>
-      <w:proofErr w:type="spellEnd"/>
-      <w:r>
-        <w:rPr>
-          <w:lang w:val="es-ES"/>
-        </w:rPr>
-        <w:t xml:space="preserve"> primavera</w:t>
+        <w:t xml:space="preserve"> y primavera</w:t>
       </w:r>
       <w:r>
         <w:rPr>
@@ -10062,6 +8889,7 @@
       </w:pPr>
       <w:r>
         <w:rPr>
+          <w:noProof/>
           <w:lang w:val="es-ES"/>
         </w:rPr>
         <w:drawing>
@@ -10117,49 +8945,7 @@
         <w:rPr>
           <w:lang w:val="es-ES"/>
         </w:rPr>
-        <w:t xml:space="preserve">Finalmente, se hizo un ejercicio de revisión de correlación de las variables cuantitativas alrededor de la variable Price (ignorando las variables de </w:t>
-      </w:r>
-      <w:proofErr w:type="spellStart"/>
-      <w:r>
-        <w:rPr>
-          <w:lang w:val="es-ES"/>
-        </w:rPr>
-        <w:t>payment</w:t>
-      </w:r>
-      <w:proofErr w:type="spellEnd"/>
-      <w:r>
-        <w:rPr>
-          <w:lang w:val="es-ES"/>
-        </w:rPr>
-        <w:t xml:space="preserve"> </w:t>
-      </w:r>
-      <w:proofErr w:type="spellStart"/>
-      <w:r>
-        <w:rPr>
-          <w:lang w:val="es-ES"/>
-        </w:rPr>
-        <w:t>value</w:t>
-      </w:r>
-      <w:proofErr w:type="spellEnd"/>
-      <w:r>
-        <w:rPr>
-          <w:lang w:val="es-ES"/>
-        </w:rPr>
-        <w:t xml:space="preserve"> y total </w:t>
-      </w:r>
-      <w:proofErr w:type="spellStart"/>
-      <w:r>
-        <w:rPr>
-          <w:lang w:val="es-ES"/>
-        </w:rPr>
-        <w:t>value</w:t>
-      </w:r>
-      <w:proofErr w:type="spellEnd"/>
-      <w:r>
-        <w:rPr>
-          <w:lang w:val="es-ES"/>
-        </w:rPr>
-        <w:t xml:space="preserve">). Se definió lo siguiente: </w:t>
+        <w:t xml:space="preserve">Finalmente, se hizo un ejercicio de revisión de correlación de las variables cuantitativas alrededor de la variable Price (ignorando las variables de payment value y total value). Se definió lo siguiente: </w:t>
       </w:r>
     </w:p>
     <w:p>
@@ -10345,25 +9131,7 @@
           <w:lang w:val="es-ES"/>
         </w:rPr>
         <w:lastRenderedPageBreak/>
-        <w:t xml:space="preserve">Maqueta del </w:t>
-      </w:r>
-      <w:proofErr w:type="spellStart"/>
-      <w:r>
-        <w:rPr>
-          <w:sz w:val="24"/>
-          <w:szCs w:val="24"/>
-          <w:lang w:val="es-ES"/>
-        </w:rPr>
-        <w:t>dashboard</w:t>
-      </w:r>
-      <w:proofErr w:type="spellEnd"/>
-      <w:r>
-        <w:rPr>
-          <w:sz w:val="24"/>
-          <w:szCs w:val="24"/>
-          <w:lang w:val="es-ES"/>
-        </w:rPr>
-        <w:t>.</w:t>
+        <w:t>Maqueta del dashboard.</w:t>
       </w:r>
     </w:p>
     <w:p>
@@ -10379,19 +9147,7 @@
         <w:rPr>
           <w:lang w:val="es-ES"/>
         </w:rPr>
-        <w:t xml:space="preserve">A </w:t>
-      </w:r>
-      <w:r>
-        <w:rPr>
-          <w:lang w:val="es-ES"/>
-        </w:rPr>
-        <w:t>continuación,</w:t>
-      </w:r>
-      <w:r>
-        <w:rPr>
-          <w:lang w:val="es-ES"/>
-        </w:rPr>
-        <w:t xml:space="preserve"> se presenta la maqueta </w:t>
+        <w:t xml:space="preserve">A continuación, se presenta la maqueta </w:t>
       </w:r>
       <w:r>
         <w:rPr>
@@ -10538,15 +9294,12 @@
           <w:lang w:val="es-ES"/>
         </w:rPr>
       </w:pPr>
-      <w:hyperlink r:id="rId16" w:history="1">
-        <w:r>
-          <w:rPr>
-            <w:rStyle w:val="Hipervnculo"/>
-            <w:lang w:val="es-ES"/>
-          </w:rPr>
-          <w:t>https://github.com/felipelobatodasilva/despliegue_analytica</w:t>
-        </w:r>
-      </w:hyperlink>
+      <w:r>
+        <w:rPr>
+          <w:lang w:val="es-ES"/>
+        </w:rPr>
+        <w:t>https://github.com/felipelobatodasilva/despliegue_analytica.git</w:t>
+      </w:r>
     </w:p>
     <w:p>
       <w:pPr>
@@ -10564,8 +9317,22 @@
           <w:ilvl w:val="0"/>
           <w:numId w:val="2"/>
         </w:numPr>
-      </w:pPr>
-      <w:r>
+        <w:rPr>
+          <w:rFonts w:asciiTheme="majorHAnsi" w:eastAsiaTheme="majorEastAsia" w:hAnsiTheme="majorHAnsi" w:cstheme="majorBidi"/>
+          <w:color w:val="2F5496" w:themeColor="accent1" w:themeShade="BF"/>
+          <w:sz w:val="24"/>
+          <w:szCs w:val="24"/>
+          <w:lang w:val="es-ES"/>
+        </w:rPr>
+      </w:pPr>
+      <w:r>
+        <w:rPr>
+          <w:rFonts w:asciiTheme="majorHAnsi" w:eastAsiaTheme="majorEastAsia" w:hAnsiTheme="majorHAnsi" w:cstheme="majorBidi"/>
+          <w:color w:val="2F5496" w:themeColor="accent1" w:themeShade="BF"/>
+          <w:sz w:val="24"/>
+          <w:szCs w:val="24"/>
+          <w:lang w:val="es-ES"/>
+        </w:rPr>
         <w:t>Reporte de trabajo en equipo</w:t>
       </w:r>
     </w:p>

</xml_diff>

<commit_message>
Se carga Anexo a entrega 1
</commit_message>
<xml_diff>
--- a/documentacion/Entrega2-definciones inciales.docx
+++ b/documentacion/Entrega2-definciones inciales.docx
@@ -2,6 +2,151 @@
 <file path=word/document.xml><?xml version="1.0" encoding="utf-8"?>
 <w:document xmlns:wpc="http://schemas.microsoft.com/office/word/2010/wordprocessingCanvas" xmlns:cx="http://schemas.microsoft.com/office/drawing/2014/chartex" xmlns:cx1="http://schemas.microsoft.com/office/drawing/2015/9/8/chartex" xmlns:cx2="http://schemas.microsoft.com/office/drawing/2015/10/21/chartex" xmlns:cx3="http://schemas.microsoft.com/office/drawing/2016/5/9/chartex" xmlns:cx4="http://schemas.microsoft.com/office/drawing/2016/5/10/chartex" xmlns:cx5="http://schemas.microsoft.com/office/drawing/2016/5/11/chartex" xmlns:cx6="http://schemas.microsoft.com/office/drawing/2016/5/12/chartex" xmlns:cx7="http://schemas.microsoft.com/office/drawing/2016/5/13/chartex" xmlns:cx8="http://schemas.microsoft.com/office/drawing/2016/5/14/chartex" xmlns:mc="http://schemas.openxmlformats.org/markup-compatibility/2006" xmlns:aink="http://schemas.microsoft.com/office/drawing/2016/ink" xmlns:am3d="http://schemas.microsoft.com/office/drawing/2017/model3d" xmlns:o="urn:schemas-microsoft-com:office:office" xmlns:oel="http://schemas.microsoft.com/office/2019/extlst" xmlns:r="http://schemas.openxmlformats.org/officeDocument/2006/relationships" xmlns:m="http://schemas.openxmlformats.org/officeDocument/2006/math" xmlns:v="urn:schemas-microsoft-com:vml" xmlns:wp14="http://schemas.microsoft.com/office/word/2010/wordprocessingDrawing" xmlns:wp="http://schemas.openxmlformats.org/drawingml/2006/wordprocessingDrawing" xmlns:w10="urn:schemas-microsoft-com:office:word" xmlns:w="http://schemas.openxmlformats.org/wordprocessingml/2006/main" xmlns:w14="http://schemas.microsoft.com/office/word/2010/wordml" xmlns:w15="http://schemas.microsoft.com/office/word/2012/wordml" xmlns:w16cex="http://schemas.microsoft.com/office/word/2018/wordml/cex" xmlns:w16cid="http://schemas.microsoft.com/office/word/2016/wordml/cid" xmlns:w16="http://schemas.microsoft.com/office/word/2018/wordml" xmlns:w16du="http://schemas.microsoft.com/office/word/2023/wordml/word16du" xmlns:w16sdtdh="http://schemas.microsoft.com/office/word/2020/wordml/sdtdatahash" xmlns:w16se="http://schemas.microsoft.com/office/word/2015/wordml/symex" xmlns:wpg="http://schemas.microsoft.com/office/word/2010/wordprocessingGroup" xmlns:wpi="http://schemas.microsoft.com/office/word/2010/wordprocessingInk" xmlns:wne="http://schemas.microsoft.com/office/word/2006/wordml" xmlns:wps="http://schemas.microsoft.com/office/word/2010/wordprocessingShape" mc:Ignorable="w14 w15 w16se w16cid w16 w16cex w16sdtdh w16du wp14">
   <w:body>
+    <w:p>
+      <w:pPr>
+        <w:tabs>
+          <w:tab w:val="num" w:pos="0"/>
+        </w:tabs>
+        <w:ind w:left="360" w:hanging="360"/>
+      </w:pPr>
+      <w:bookmarkStart w:id="0" w:name="_Hlk180920637"/>
+      <w:bookmarkEnd w:id="0"/>
+    </w:p>
+    <w:p>
+      <w:pPr>
+        <w:pStyle w:val="Ttulo1"/>
+        <w:ind w:left="360"/>
+        <w:rPr>
+          <w:sz w:val="24"/>
+          <w:szCs w:val="24"/>
+          <w:lang w:val="es-ES"/>
+        </w:rPr>
+      </w:pPr>
+      <w:r>
+        <w:rPr>
+          <w:sz w:val="24"/>
+          <w:szCs w:val="24"/>
+          <w:lang w:val="es-ES"/>
+        </w:rPr>
+        <w:t>Grupo 3. Avances del proyecto - semana 3</w:t>
+      </w:r>
+    </w:p>
+    <w:p>
+      <w:pPr>
+        <w:pStyle w:val="Ttulo1"/>
+        <w:rPr>
+          <w:sz w:val="24"/>
+          <w:szCs w:val="24"/>
+          <w:lang w:val="es-ES"/>
+        </w:rPr>
+      </w:pPr>
+      <w:r>
+        <w:rPr>
+          <w:sz w:val="24"/>
+          <w:szCs w:val="24"/>
+          <w:lang w:val="es-ES"/>
+        </w:rPr>
+        <w:t xml:space="preserve"> </w:t>
+      </w:r>
+      <w:r>
+        <w:rPr>
+          <w:sz w:val="24"/>
+          <w:szCs w:val="24"/>
+        </w:rPr>
+        <w:t xml:space="preserve">YOSELIN NIETO </w:t>
+      </w:r>
+      <w:r>
+        <w:rPr>
+          <w:sz w:val="24"/>
+          <w:szCs w:val="24"/>
+        </w:rPr>
+        <w:t>GIL</w:t>
+      </w:r>
+      <w:r>
+        <w:rPr>
+          <w:sz w:val="24"/>
+          <w:szCs w:val="24"/>
+        </w:rPr>
+        <w:t>,</w:t>
+      </w:r>
+      <w:r>
+        <w:rPr>
+          <w:sz w:val="24"/>
+          <w:szCs w:val="24"/>
+        </w:rPr>
+        <w:t xml:space="preserve"> FELIPE</w:t>
+      </w:r>
+      <w:r>
+        <w:rPr>
+          <w:sz w:val="24"/>
+          <w:szCs w:val="24"/>
+        </w:rPr>
+        <w:t xml:space="preserve"> DIEGO FELIPE DIEGO LOBATO DA </w:t>
+      </w:r>
+      <w:r>
+        <w:rPr>
+          <w:sz w:val="24"/>
+          <w:szCs w:val="24"/>
+        </w:rPr>
+        <w:t>SILVA</w:t>
+      </w:r>
+      <w:r>
+        <w:rPr>
+          <w:sz w:val="24"/>
+          <w:szCs w:val="24"/>
+        </w:rPr>
+        <w:t>,</w:t>
+      </w:r>
+      <w:r>
+        <w:rPr>
+          <w:sz w:val="24"/>
+          <w:szCs w:val="24"/>
+        </w:rPr>
+        <w:t xml:space="preserve"> NICOLAS</w:t>
+      </w:r>
+      <w:r>
+        <w:rPr>
+          <w:sz w:val="24"/>
+          <w:szCs w:val="24"/>
+        </w:rPr>
+        <w:t xml:space="preserve"> ALEJANDRO YEPES JOVEN</w:t>
+      </w:r>
+      <w:r>
+        <w:rPr>
+          <w:sz w:val="24"/>
+          <w:szCs w:val="24"/>
+        </w:rPr>
+        <w:t xml:space="preserve"> y </w:t>
+      </w:r>
+      <w:r>
+        <w:rPr>
+          <w:sz w:val="24"/>
+          <w:szCs w:val="24"/>
+        </w:rPr>
+        <w:t xml:space="preserve">ANA </w:t>
+      </w:r>
+      <w:r>
+        <w:rPr>
+          <w:sz w:val="24"/>
+          <w:szCs w:val="24"/>
+        </w:rPr>
+        <w:t>MARIA</w:t>
+      </w:r>
+      <w:r>
+        <w:rPr>
+          <w:sz w:val="24"/>
+          <w:szCs w:val="24"/>
+        </w:rPr>
+        <w:t xml:space="preserve"> SOTO OROZCO</w:t>
+      </w:r>
+      <w:r>
+        <w:rPr>
+          <w:sz w:val="24"/>
+          <w:szCs w:val="24"/>
+        </w:rPr>
+        <w:t>.</w:t>
+      </w:r>
+    </w:p>
     <w:p>
       <w:pPr>
         <w:pStyle w:val="Ttulo1"/>
@@ -26,6 +171,7 @@
     </w:p>
     <w:p>
       <w:pPr>
+        <w:jc w:val="both"/>
         <w:rPr>
           <w:lang w:val="es-ES"/>
         </w:rPr>
@@ -39,6 +185,7 @@
     </w:p>
     <w:p>
       <w:pPr>
+        <w:jc w:val="both"/>
         <w:rPr>
           <w:lang w:val="es-ES"/>
         </w:rPr>
@@ -74,6 +221,7 @@
     </w:p>
     <w:p>
       <w:pPr>
+        <w:jc w:val="both"/>
         <w:rPr>
           <w:lang w:val="es-ES"/>
         </w:rPr>
@@ -87,6 +235,7 @@
     </w:p>
     <w:p>
       <w:pPr>
+        <w:jc w:val="both"/>
         <w:rPr>
           <w:b/>
           <w:bCs/>
@@ -108,15 +257,44 @@
     </w:p>
     <w:p>
       <w:pPr>
-        <w:rPr>
-          <w:lang w:val="es-ES"/>
-        </w:rPr>
-      </w:pPr>
-      <w:r>
-        <w:rPr>
-          <w:lang w:val="es-ES"/>
-        </w:rPr>
-        <w:t>Este proyecto tiene un alcance limitado a productos de consumo masivo vendidos a través de plataformas de e-commerce (en este caso, Olist Store), durante un período determinado (3 años inicialmente, pero ajustable). El modelo debe ser capaz de anticipar cuáles productos tendrán mayor demanda en diferentes épocas del año, considerando patrones estacionales y de comportamiento del consumidor. La solución está diseñada para empresas que buscan mejorar su gestión de inventarios y maximizar la disponibilidad de productos según las necesidades de sus clientes.</w:t>
+        <w:jc w:val="both"/>
+        <w:rPr>
+          <w:lang w:val="es-ES"/>
+        </w:rPr>
+      </w:pPr>
+      <w:r>
+        <w:rPr>
+          <w:lang w:val="es-ES"/>
+        </w:rPr>
+        <w:t>Este proyecto tiene un alcance limitado a productos de consumo masivo vendidos a través de plataformas de e-</w:t>
+      </w:r>
+      <w:proofErr w:type="spellStart"/>
+      <w:r>
+        <w:rPr>
+          <w:lang w:val="es-ES"/>
+        </w:rPr>
+        <w:t>commerce</w:t>
+      </w:r>
+      <w:proofErr w:type="spellEnd"/>
+      <w:r>
+        <w:rPr>
+          <w:lang w:val="es-ES"/>
+        </w:rPr>
+        <w:t xml:space="preserve"> (en este caso, </w:t>
+      </w:r>
+      <w:proofErr w:type="spellStart"/>
+      <w:r>
+        <w:rPr>
+          <w:lang w:val="es-ES"/>
+        </w:rPr>
+        <w:t>Olist</w:t>
+      </w:r>
+      <w:proofErr w:type="spellEnd"/>
+      <w:r>
+        <w:rPr>
+          <w:lang w:val="es-ES"/>
+        </w:rPr>
+        <w:t xml:space="preserve"> Store), durante un período determinado (3 años inicialmente, pero ajustable). El modelo debe ser capaz de anticipar cuáles productos tendrán mayor demanda en diferentes épocas del año, considerando patrones estacionales y de comportamiento del consumidor. La solución está diseñada para empresas que buscan mejorar su gestión de inventarios y maximizar la disponibilidad de productos según las necesidades de sus clientes.</w:t>
       </w:r>
     </w:p>
     <w:p>
@@ -145,6 +323,7 @@
       <w:pPr>
         <w:pStyle w:val="NormalWeb"/>
         <w:spacing w:before="280" w:after="280"/>
+        <w:jc w:val="both"/>
         <w:rPr>
           <w:rFonts w:asciiTheme="minorHAnsi" w:hAnsiTheme="minorHAnsi" w:cstheme="minorHAnsi"/>
           <w:sz w:val="22"/>
@@ -157,7 +336,25 @@
           <w:sz w:val="22"/>
           <w:szCs w:val="22"/>
         </w:rPr>
-        <w:t>Para el desarrollo del proyecto de predicción de demanda estacional, se utilizarán datos históricos de la plataforma Olist Store. Estos datos proporcionan información detallada sobre los productos vendidos, las transacciones realizadas, los clientes, los vendedores y las reseñas. A continuación, se describen las principales tablas que serán empleadas en el análisis:</w:t>
+        <w:t xml:space="preserve">Para el desarrollo del proyecto de predicción de demanda estacional, se utilizarán datos históricos de la plataforma </w:t>
+      </w:r>
+      <w:proofErr w:type="spellStart"/>
+      <w:r>
+        <w:rPr>
+          <w:rFonts w:asciiTheme="minorHAnsi" w:hAnsiTheme="minorHAnsi" w:cstheme="minorHAnsi"/>
+          <w:sz w:val="22"/>
+          <w:szCs w:val="22"/>
+        </w:rPr>
+        <w:t>Olist</w:t>
+      </w:r>
+      <w:proofErr w:type="spellEnd"/>
+      <w:r>
+        <w:rPr>
+          <w:rFonts w:asciiTheme="minorHAnsi" w:hAnsiTheme="minorHAnsi" w:cstheme="minorHAnsi"/>
+          <w:sz w:val="22"/>
+          <w:szCs w:val="22"/>
+        </w:rPr>
+        <w:t xml:space="preserve"> Store. Estos datos proporcionan información detallada sobre los productos vendidos, las transacciones realizadas, los clientes, los vendedores y las reseñas. A continuación, se describen las principales tablas que serán empleadas en el análisis:</w:t>
       </w:r>
     </w:p>
     <w:p>
@@ -402,6 +599,7 @@
                 <w:bCs w:val="0"/>
               </w:rPr>
             </w:pPr>
+            <w:proofErr w:type="spellStart"/>
             <w:r>
               <w:rPr>
                 <w:rStyle w:val="CdigoHTML"/>
@@ -411,6 +609,7 @@
               </w:rPr>
               <w:t>cep_prefix</w:t>
             </w:r>
+            <w:proofErr w:type="spellEnd"/>
           </w:p>
         </w:tc>
         <w:tc>
@@ -445,12 +644,14 @@
                 <w:rFonts w:cstheme="minorHAnsi"/>
               </w:rPr>
             </w:pPr>
+            <w:proofErr w:type="spellStart"/>
             <w:r>
               <w:rPr>
                 <w:rFonts w:eastAsia="Calibri" w:cstheme="minorHAnsi"/>
               </w:rPr>
               <w:t>string</w:t>
             </w:r>
+            <w:proofErr w:type="spellEnd"/>
           </w:p>
         </w:tc>
         <w:tc>
@@ -507,6 +708,7 @@
                 <w:rFonts w:cstheme="minorHAnsi"/>
               </w:rPr>
             </w:pPr>
+            <w:proofErr w:type="spellStart"/>
             <w:r>
               <w:rPr>
                 <w:rStyle w:val="CdigoHTML"/>
@@ -516,6 +718,7 @@
               </w:rPr>
               <w:t>city</w:t>
             </w:r>
+            <w:proofErr w:type="spellEnd"/>
           </w:p>
         </w:tc>
         <w:tc>
@@ -550,12 +753,14 @@
                 <w:rFonts w:cstheme="minorHAnsi"/>
               </w:rPr>
             </w:pPr>
+            <w:proofErr w:type="spellStart"/>
             <w:r>
               <w:rPr>
                 <w:rFonts w:eastAsia="Calibri" w:cstheme="minorHAnsi"/>
               </w:rPr>
               <w:t>string</w:t>
             </w:r>
+            <w:proofErr w:type="spellEnd"/>
           </w:p>
         </w:tc>
         <w:tc>
@@ -574,7 +779,21 @@
               <w:rPr>
                 <w:rFonts w:eastAsia="Calibri" w:cstheme="minorHAnsi"/>
               </w:rPr>
-              <w:t>"teresina"</w:t>
+              <w:t>"</w:t>
+            </w:r>
+            <w:proofErr w:type="spellStart"/>
+            <w:r>
+              <w:rPr>
+                <w:rFonts w:eastAsia="Calibri" w:cstheme="minorHAnsi"/>
+              </w:rPr>
+              <w:t>teresina</w:t>
+            </w:r>
+            <w:proofErr w:type="spellEnd"/>
+            <w:r>
+              <w:rPr>
+                <w:rFonts w:eastAsia="Calibri" w:cstheme="minorHAnsi"/>
+              </w:rPr>
+              <w:t>"</w:t>
             </w:r>
           </w:p>
         </w:tc>
@@ -652,12 +871,14 @@
                 <w:rFonts w:cstheme="minorHAnsi"/>
               </w:rPr>
             </w:pPr>
+            <w:proofErr w:type="spellStart"/>
             <w:r>
               <w:rPr>
                 <w:rFonts w:eastAsia="Calibri" w:cstheme="minorHAnsi"/>
               </w:rPr>
               <w:t>string</w:t>
             </w:r>
+            <w:proofErr w:type="spellEnd"/>
           </w:p>
         </w:tc>
         <w:tc>
@@ -708,6 +929,7 @@
                 <w:rFonts w:cstheme="minorHAnsi"/>
               </w:rPr>
             </w:pPr>
+            <w:proofErr w:type="spellStart"/>
             <w:r>
               <w:rPr>
                 <w:rStyle w:val="CdigoHTML"/>
@@ -717,6 +939,7 @@
               </w:rPr>
               <w:t>lat</w:t>
             </w:r>
+            <w:proofErr w:type="spellEnd"/>
           </w:p>
         </w:tc>
         <w:tc>
@@ -810,6 +1033,7 @@
                 <w:rFonts w:cstheme="minorHAnsi"/>
               </w:rPr>
             </w:pPr>
+            <w:proofErr w:type="spellStart"/>
             <w:r>
               <w:rPr>
                 <w:rStyle w:val="CdigoHTML"/>
@@ -819,6 +1043,7 @@
               </w:rPr>
               <w:t>lon</w:t>
             </w:r>
+            <w:proofErr w:type="spellEnd"/>
           </w:p>
         </w:tc>
         <w:tc>
@@ -908,8 +1133,10 @@
         <w:rPr>
           <w:rFonts w:asciiTheme="minorHAnsi" w:hAnsiTheme="minorHAnsi" w:cstheme="minorHAnsi"/>
         </w:rPr>
+        <w:lastRenderedPageBreak/>
         <w:t xml:space="preserve">Tabla </w:t>
       </w:r>
+      <w:proofErr w:type="spellStart"/>
       <w:r>
         <w:rPr>
           <w:rStyle w:val="CdigoHTML"/>
@@ -919,6 +1146,7 @@
         </w:rPr>
         <w:t>customers</w:t>
       </w:r>
+      <w:proofErr w:type="spellEnd"/>
     </w:p>
     <w:p>
       <w:pPr>
@@ -936,7 +1164,25 @@
           <w:sz w:val="22"/>
           <w:szCs w:val="22"/>
         </w:rPr>
-        <w:t>Información detallada sobre los clientes que realizaron compras en Olist Store.</w:t>
+        <w:t xml:space="preserve">Información detallada sobre los clientes que realizaron compras en </w:t>
+      </w:r>
+      <w:proofErr w:type="spellStart"/>
+      <w:r>
+        <w:rPr>
+          <w:rFonts w:asciiTheme="minorHAnsi" w:hAnsiTheme="minorHAnsi" w:cstheme="minorHAnsi"/>
+          <w:sz w:val="22"/>
+          <w:szCs w:val="22"/>
+        </w:rPr>
+        <w:t>Olist</w:t>
+      </w:r>
+      <w:proofErr w:type="spellEnd"/>
+      <w:r>
+        <w:rPr>
+          <w:rFonts w:asciiTheme="minorHAnsi" w:hAnsiTheme="minorHAnsi" w:cstheme="minorHAnsi"/>
+          <w:sz w:val="22"/>
+          <w:szCs w:val="22"/>
+        </w:rPr>
+        <w:t xml:space="preserve"> Store.</w:t>
       </w:r>
     </w:p>
     <w:tbl>
@@ -1139,6 +1385,7 @@
                 <w:bCs w:val="0"/>
               </w:rPr>
             </w:pPr>
+            <w:proofErr w:type="spellStart"/>
             <w:r>
               <w:rPr>
                 <w:rStyle w:val="CdigoHTML"/>
@@ -1148,6 +1395,7 @@
               </w:rPr>
               <w:t>customer_id</w:t>
             </w:r>
+            <w:proofErr w:type="spellEnd"/>
           </w:p>
         </w:tc>
         <w:tc>
@@ -1182,12 +1430,14 @@
                 <w:rFonts w:cstheme="minorHAnsi"/>
               </w:rPr>
             </w:pPr>
+            <w:proofErr w:type="spellStart"/>
             <w:r>
               <w:rPr>
                 <w:rFonts w:eastAsia="Calibri" w:cstheme="minorHAnsi"/>
               </w:rPr>
               <w:t>string</w:t>
             </w:r>
+            <w:proofErr w:type="spellEnd"/>
           </w:p>
         </w:tc>
         <w:tc>
@@ -1244,6 +1494,7 @@
                 <w:rFonts w:cstheme="minorHAnsi"/>
               </w:rPr>
             </w:pPr>
+            <w:proofErr w:type="spellStart"/>
             <w:r>
               <w:rPr>
                 <w:rStyle w:val="CdigoHTML"/>
@@ -1251,9 +1502,9 @@
                 <w:sz w:val="22"/>
                 <w:szCs w:val="22"/>
               </w:rPr>
-              <w:lastRenderedPageBreak/>
               <w:t>customer_unique_id</w:t>
             </w:r>
+            <w:proofErr w:type="spellEnd"/>
           </w:p>
         </w:tc>
         <w:tc>
@@ -1288,12 +1539,14 @@
                 <w:rFonts w:cstheme="minorHAnsi"/>
               </w:rPr>
             </w:pPr>
+            <w:proofErr w:type="spellStart"/>
             <w:r>
               <w:rPr>
                 <w:rFonts w:eastAsia="Calibri" w:cstheme="minorHAnsi"/>
               </w:rPr>
               <w:t>string</w:t>
             </w:r>
+            <w:proofErr w:type="spellEnd"/>
           </w:p>
         </w:tc>
         <w:tc>
@@ -1347,6 +1600,7 @@
                 <w:rFonts w:cstheme="minorHAnsi"/>
               </w:rPr>
             </w:pPr>
+            <w:proofErr w:type="spellStart"/>
             <w:r>
               <w:rPr>
                 <w:rStyle w:val="CdigoHTML"/>
@@ -1356,6 +1610,7 @@
               </w:rPr>
               <w:t>customer_zip_code_prefix</w:t>
             </w:r>
+            <w:proofErr w:type="spellEnd"/>
           </w:p>
         </w:tc>
         <w:tc>
@@ -1390,12 +1645,14 @@
                 <w:rFonts w:cstheme="minorHAnsi"/>
               </w:rPr>
             </w:pPr>
+            <w:proofErr w:type="spellStart"/>
             <w:r>
               <w:rPr>
                 <w:rFonts w:eastAsia="Calibri" w:cstheme="minorHAnsi"/>
               </w:rPr>
               <w:t>string</w:t>
             </w:r>
+            <w:proofErr w:type="spellEnd"/>
           </w:p>
         </w:tc>
         <w:tc>
@@ -1434,7 +1691,21 @@
               <w:rPr>
                 <w:rFonts w:eastAsia="Calibri" w:cstheme="minorHAnsi"/>
               </w:rPr>
-              <w:t>Clave foránea (geo.cep_prefix)</w:t>
+              <w:t>Clave foránea (</w:t>
+            </w:r>
+            <w:proofErr w:type="spellStart"/>
+            <w:r>
+              <w:rPr>
+                <w:rFonts w:eastAsia="Calibri" w:cstheme="minorHAnsi"/>
+              </w:rPr>
+              <w:t>geo.cep_prefix</w:t>
+            </w:r>
+            <w:proofErr w:type="spellEnd"/>
+            <w:r>
+              <w:rPr>
+                <w:rFonts w:eastAsia="Calibri" w:cstheme="minorHAnsi"/>
+              </w:rPr>
+              <w:t>)</w:t>
             </w:r>
           </w:p>
         </w:tc>
@@ -1452,6 +1723,7 @@
                 <w:rFonts w:cstheme="minorHAnsi"/>
               </w:rPr>
             </w:pPr>
+            <w:proofErr w:type="spellStart"/>
             <w:r>
               <w:rPr>
                 <w:rStyle w:val="CdigoHTML"/>
@@ -1461,6 +1733,7 @@
               </w:rPr>
               <w:t>customer_city</w:t>
             </w:r>
+            <w:proofErr w:type="spellEnd"/>
           </w:p>
         </w:tc>
         <w:tc>
@@ -1495,12 +1768,14 @@
                 <w:rFonts w:cstheme="minorHAnsi"/>
               </w:rPr>
             </w:pPr>
+            <w:proofErr w:type="spellStart"/>
             <w:r>
               <w:rPr>
                 <w:rFonts w:eastAsia="Calibri" w:cstheme="minorHAnsi"/>
               </w:rPr>
               <w:t>string</w:t>
             </w:r>
+            <w:proofErr w:type="spellEnd"/>
           </w:p>
         </w:tc>
         <w:tc>
@@ -1519,7 +1794,21 @@
               <w:rPr>
                 <w:rFonts w:eastAsia="Calibri" w:cstheme="minorHAnsi"/>
               </w:rPr>
-              <w:t>"jacunda"</w:t>
+              <w:t>"</w:t>
+            </w:r>
+            <w:proofErr w:type="spellStart"/>
+            <w:r>
+              <w:rPr>
+                <w:rFonts w:eastAsia="Calibri" w:cstheme="minorHAnsi"/>
+              </w:rPr>
+              <w:t>jacunda</w:t>
+            </w:r>
+            <w:proofErr w:type="spellEnd"/>
+            <w:r>
+              <w:rPr>
+                <w:rFonts w:eastAsia="Calibri" w:cstheme="minorHAnsi"/>
+              </w:rPr>
+              <w:t>"</w:t>
             </w:r>
           </w:p>
         </w:tc>
@@ -1554,6 +1843,7 @@
                 <w:rFonts w:cstheme="minorHAnsi"/>
               </w:rPr>
             </w:pPr>
+            <w:proofErr w:type="spellStart"/>
             <w:r>
               <w:rPr>
                 <w:rStyle w:val="CdigoHTML"/>
@@ -1563,6 +1853,7 @@
               </w:rPr>
               <w:t>customer_state</w:t>
             </w:r>
+            <w:proofErr w:type="spellEnd"/>
           </w:p>
         </w:tc>
         <w:tc>
@@ -1597,12 +1888,14 @@
                 <w:rFonts w:cstheme="minorHAnsi"/>
               </w:rPr>
             </w:pPr>
+            <w:proofErr w:type="spellStart"/>
             <w:r>
               <w:rPr>
                 <w:rFonts w:eastAsia="Calibri" w:cstheme="minorHAnsi"/>
               </w:rPr>
               <w:t>string</w:t>
             </w:r>
+            <w:proofErr w:type="spellEnd"/>
           </w:p>
         </w:tc>
         <w:tc>
@@ -1654,6 +1947,7 @@
         </w:rPr>
         <w:t xml:space="preserve">Tabla </w:t>
       </w:r>
+      <w:proofErr w:type="spellStart"/>
       <w:r>
         <w:rPr>
           <w:rStyle w:val="CdigoHTML"/>
@@ -1663,6 +1957,7 @@
         </w:rPr>
         <w:t>order_items</w:t>
       </w:r>
+      <w:proofErr w:type="spellEnd"/>
     </w:p>
     <w:p>
       <w:pPr>
@@ -1680,7 +1975,25 @@
           <w:sz w:val="22"/>
           <w:szCs w:val="22"/>
         </w:rPr>
-        <w:t>Esta tabla contiene los detalles de los ítems incluidos en cada pedido realizado en Olist Store.</w:t>
+        <w:t xml:space="preserve">Esta tabla contiene los detalles de los ítems incluidos en cada pedido realizado en </w:t>
+      </w:r>
+      <w:proofErr w:type="spellStart"/>
+      <w:r>
+        <w:rPr>
+          <w:rFonts w:asciiTheme="minorHAnsi" w:hAnsiTheme="minorHAnsi" w:cstheme="minorHAnsi"/>
+          <w:sz w:val="22"/>
+          <w:szCs w:val="22"/>
+        </w:rPr>
+        <w:t>Olist</w:t>
+      </w:r>
+      <w:proofErr w:type="spellEnd"/>
+      <w:r>
+        <w:rPr>
+          <w:rFonts w:asciiTheme="minorHAnsi" w:hAnsiTheme="minorHAnsi" w:cstheme="minorHAnsi"/>
+          <w:sz w:val="22"/>
+          <w:szCs w:val="22"/>
+        </w:rPr>
+        <w:t xml:space="preserve"> Store.</w:t>
       </w:r>
     </w:p>
     <w:tbl>
@@ -1883,6 +2196,7 @@
                 <w:bCs w:val="0"/>
               </w:rPr>
             </w:pPr>
+            <w:proofErr w:type="spellStart"/>
             <w:r>
               <w:rPr>
                 <w:rStyle w:val="CdigoHTML"/>
@@ -1892,6 +2206,7 @@
               </w:rPr>
               <w:t>order_id</w:t>
             </w:r>
+            <w:proofErr w:type="spellEnd"/>
           </w:p>
         </w:tc>
         <w:tc>
@@ -1926,12 +2241,14 @@
                 <w:rFonts w:cstheme="minorHAnsi"/>
               </w:rPr>
             </w:pPr>
+            <w:proofErr w:type="spellStart"/>
             <w:r>
               <w:rPr>
                 <w:rFonts w:eastAsia="Calibri" w:cstheme="minorHAnsi"/>
               </w:rPr>
               <w:t>string</w:t>
             </w:r>
+            <w:proofErr w:type="spellEnd"/>
           </w:p>
         </w:tc>
         <w:tc>
@@ -1970,7 +2287,21 @@
               <w:rPr>
                 <w:rFonts w:eastAsia="Calibri" w:cstheme="minorHAnsi"/>
               </w:rPr>
-              <w:t>Clave foránea (orders.order_id)</w:t>
+              <w:t>Clave foránea (</w:t>
+            </w:r>
+            <w:proofErr w:type="spellStart"/>
+            <w:r>
+              <w:rPr>
+                <w:rFonts w:eastAsia="Calibri" w:cstheme="minorHAnsi"/>
+              </w:rPr>
+              <w:t>orders.order_id</w:t>
+            </w:r>
+            <w:proofErr w:type="spellEnd"/>
+            <w:r>
+              <w:rPr>
+                <w:rFonts w:eastAsia="Calibri" w:cstheme="minorHAnsi"/>
+              </w:rPr>
+              <w:t>)</w:t>
             </w:r>
           </w:p>
         </w:tc>
@@ -1988,6 +2319,7 @@
                 <w:rFonts w:cstheme="minorHAnsi"/>
               </w:rPr>
             </w:pPr>
+            <w:proofErr w:type="spellStart"/>
             <w:r>
               <w:rPr>
                 <w:rStyle w:val="CdigoHTML"/>
@@ -1997,6 +2329,7 @@
               </w:rPr>
               <w:t>order_item_id</w:t>
             </w:r>
+            <w:proofErr w:type="spellEnd"/>
           </w:p>
         </w:tc>
         <w:tc>
@@ -2031,12 +2364,14 @@
                 <w:rFonts w:cstheme="minorHAnsi"/>
               </w:rPr>
             </w:pPr>
+            <w:proofErr w:type="spellStart"/>
             <w:r>
               <w:rPr>
                 <w:rFonts w:eastAsia="Calibri" w:cstheme="minorHAnsi"/>
               </w:rPr>
               <w:t>integer</w:t>
             </w:r>
+            <w:proofErr w:type="spellEnd"/>
           </w:p>
         </w:tc>
         <w:tc>
@@ -2075,8 +2410,16 @@
               <w:rPr>
                 <w:rFonts w:eastAsia="Calibri" w:cstheme="minorHAnsi"/>
               </w:rPr>
-              <w:t>Clave primaria compuesta junto a order_id</w:t>
-            </w:r>
+              <w:t xml:space="preserve">Clave primaria compuesta junto a </w:t>
+            </w:r>
+            <w:proofErr w:type="spellStart"/>
+            <w:r>
+              <w:rPr>
+                <w:rFonts w:eastAsia="Calibri" w:cstheme="minorHAnsi"/>
+              </w:rPr>
+              <w:t>order_id</w:t>
+            </w:r>
+            <w:proofErr w:type="spellEnd"/>
           </w:p>
         </w:tc>
       </w:tr>
@@ -2096,6 +2439,7 @@
                 <w:rFonts w:cstheme="minorHAnsi"/>
               </w:rPr>
             </w:pPr>
+            <w:proofErr w:type="spellStart"/>
             <w:r>
               <w:rPr>
                 <w:rStyle w:val="CdigoHTML"/>
@@ -2105,6 +2449,7 @@
               </w:rPr>
               <w:t>product_id</w:t>
             </w:r>
+            <w:proofErr w:type="spellEnd"/>
           </w:p>
         </w:tc>
         <w:tc>
@@ -2139,12 +2484,14 @@
                 <w:rFonts w:cstheme="minorHAnsi"/>
               </w:rPr>
             </w:pPr>
+            <w:proofErr w:type="spellStart"/>
             <w:r>
               <w:rPr>
                 <w:rFonts w:eastAsia="Calibri" w:cstheme="minorHAnsi"/>
               </w:rPr>
               <w:t>string</w:t>
             </w:r>
+            <w:proofErr w:type="spellEnd"/>
           </w:p>
         </w:tc>
         <w:tc>
@@ -2183,7 +2530,21 @@
               <w:rPr>
                 <w:rFonts w:eastAsia="Calibri" w:cstheme="minorHAnsi"/>
               </w:rPr>
-              <w:t>Clave foránea (products.product_id)</w:t>
+              <w:t>Clave foránea (</w:t>
+            </w:r>
+            <w:proofErr w:type="spellStart"/>
+            <w:r>
+              <w:rPr>
+                <w:rFonts w:eastAsia="Calibri" w:cstheme="minorHAnsi"/>
+              </w:rPr>
+              <w:t>products.product_id</w:t>
+            </w:r>
+            <w:proofErr w:type="spellEnd"/>
+            <w:r>
+              <w:rPr>
+                <w:rFonts w:eastAsia="Calibri" w:cstheme="minorHAnsi"/>
+              </w:rPr>
+              <w:t>)</w:t>
             </w:r>
           </w:p>
         </w:tc>
@@ -2201,6 +2562,7 @@
                 <w:rFonts w:cstheme="minorHAnsi"/>
               </w:rPr>
             </w:pPr>
+            <w:proofErr w:type="spellStart"/>
             <w:r>
               <w:rPr>
                 <w:rStyle w:val="CdigoHTML"/>
@@ -2210,6 +2572,7 @@
               </w:rPr>
               <w:t>seller_id</w:t>
             </w:r>
+            <w:proofErr w:type="spellEnd"/>
           </w:p>
         </w:tc>
         <w:tc>
@@ -2244,12 +2607,14 @@
                 <w:rFonts w:cstheme="minorHAnsi"/>
               </w:rPr>
             </w:pPr>
+            <w:proofErr w:type="spellStart"/>
             <w:r>
               <w:rPr>
                 <w:rFonts w:eastAsia="Calibri" w:cstheme="minorHAnsi"/>
               </w:rPr>
               <w:t>string</w:t>
             </w:r>
+            <w:proofErr w:type="spellEnd"/>
           </w:p>
         </w:tc>
         <w:tc>
@@ -2290,7 +2655,39 @@
                 <w:rFonts w:eastAsia="Calibri" w:cstheme="minorHAnsi"/>
                 <w:lang w:val="en-US"/>
               </w:rPr>
-              <w:t>Clave foránea (sellers.seller_id)</w:t>
+              <w:t xml:space="preserve">Clave </w:t>
+            </w:r>
+            <w:proofErr w:type="spellStart"/>
+            <w:r>
+              <w:rPr>
+                <w:rFonts w:eastAsia="Calibri" w:cstheme="minorHAnsi"/>
+                <w:lang w:val="en-US"/>
+              </w:rPr>
+              <w:t>foránea</w:t>
+            </w:r>
+            <w:proofErr w:type="spellEnd"/>
+            <w:r>
+              <w:rPr>
+                <w:rFonts w:eastAsia="Calibri" w:cstheme="minorHAnsi"/>
+                <w:lang w:val="en-US"/>
+              </w:rPr>
+              <w:t xml:space="preserve"> (</w:t>
+            </w:r>
+            <w:proofErr w:type="spellStart"/>
+            <w:r>
+              <w:rPr>
+                <w:rFonts w:eastAsia="Calibri" w:cstheme="minorHAnsi"/>
+                <w:lang w:val="en-US"/>
+              </w:rPr>
+              <w:t>sellers.seller_id</w:t>
+            </w:r>
+            <w:proofErr w:type="spellEnd"/>
+            <w:r>
+              <w:rPr>
+                <w:rFonts w:eastAsia="Calibri" w:cstheme="minorHAnsi"/>
+                <w:lang w:val="en-US"/>
+              </w:rPr>
+              <w:t>)</w:t>
             </w:r>
           </w:p>
         </w:tc>
@@ -2311,6 +2708,7 @@
                 <w:rFonts w:cstheme="minorHAnsi"/>
               </w:rPr>
             </w:pPr>
+            <w:proofErr w:type="spellStart"/>
             <w:r>
               <w:rPr>
                 <w:rStyle w:val="CdigoHTML"/>
@@ -2320,6 +2718,7 @@
               </w:rPr>
               <w:t>shipping_limit_date</w:t>
             </w:r>
+            <w:proofErr w:type="spellEnd"/>
           </w:p>
         </w:tc>
         <w:tc>
@@ -2354,12 +2753,14 @@
                 <w:rFonts w:cstheme="minorHAnsi"/>
               </w:rPr>
             </w:pPr>
+            <w:proofErr w:type="spellStart"/>
             <w:r>
               <w:rPr>
                 <w:rFonts w:eastAsia="Calibri" w:cstheme="minorHAnsi"/>
               </w:rPr>
               <w:t>timestamp</w:t>
             </w:r>
+            <w:proofErr w:type="spellEnd"/>
           </w:p>
         </w:tc>
         <w:tc>
@@ -2410,6 +2811,7 @@
                 <w:rFonts w:cstheme="minorHAnsi"/>
               </w:rPr>
             </w:pPr>
+            <w:proofErr w:type="spellStart"/>
             <w:r>
               <w:rPr>
                 <w:rStyle w:val="CdigoHTML"/>
@@ -2419,6 +2821,7 @@
               </w:rPr>
               <w:t>price</w:t>
             </w:r>
+            <w:proofErr w:type="spellEnd"/>
           </w:p>
         </w:tc>
         <w:tc>
@@ -2512,6 +2915,7 @@
                 <w:rFonts w:cstheme="minorHAnsi"/>
               </w:rPr>
             </w:pPr>
+            <w:proofErr w:type="spellStart"/>
             <w:r>
               <w:rPr>
                 <w:rStyle w:val="CdigoHTML"/>
@@ -2521,6 +2925,7 @@
               </w:rPr>
               <w:t>freight_value</w:t>
             </w:r>
+            <w:proofErr w:type="spellEnd"/>
           </w:p>
         </w:tc>
         <w:tc>
@@ -2612,6 +3017,7 @@
         </w:rPr>
         <w:t xml:space="preserve">Tabla </w:t>
       </w:r>
+      <w:proofErr w:type="spellStart"/>
       <w:r>
         <w:rPr>
           <w:rStyle w:val="CdigoHTML"/>
@@ -2621,6 +3027,7 @@
         </w:rPr>
         <w:t>order_payments</w:t>
       </w:r>
+      <w:proofErr w:type="spellEnd"/>
     </w:p>
     <w:p>
       <w:pPr>
@@ -2841,6 +3248,7 @@
                 <w:bCs w:val="0"/>
               </w:rPr>
             </w:pPr>
+            <w:proofErr w:type="spellStart"/>
             <w:r>
               <w:rPr>
                 <w:rStyle w:val="CdigoHTML"/>
@@ -2850,6 +3258,7 @@
               </w:rPr>
               <w:t>order_id</w:t>
             </w:r>
+            <w:proofErr w:type="spellEnd"/>
           </w:p>
         </w:tc>
         <w:tc>
@@ -2884,12 +3293,14 @@
                 <w:rFonts w:cstheme="minorHAnsi"/>
               </w:rPr>
             </w:pPr>
+            <w:proofErr w:type="spellStart"/>
             <w:r>
               <w:rPr>
                 <w:rFonts w:eastAsia="Calibri" w:cstheme="minorHAnsi"/>
               </w:rPr>
               <w:t>string</w:t>
             </w:r>
+            <w:proofErr w:type="spellEnd"/>
           </w:p>
         </w:tc>
         <w:tc>
@@ -2928,7 +3339,21 @@
               <w:rPr>
                 <w:rFonts w:eastAsia="Calibri" w:cstheme="minorHAnsi"/>
               </w:rPr>
-              <w:t>Clave foránea (orders.order_id)</w:t>
+              <w:t>Clave foránea (</w:t>
+            </w:r>
+            <w:proofErr w:type="spellStart"/>
+            <w:r>
+              <w:rPr>
+                <w:rFonts w:eastAsia="Calibri" w:cstheme="minorHAnsi"/>
+              </w:rPr>
+              <w:t>orders.order_id</w:t>
+            </w:r>
+            <w:proofErr w:type="spellEnd"/>
+            <w:r>
+              <w:rPr>
+                <w:rFonts w:eastAsia="Calibri" w:cstheme="minorHAnsi"/>
+              </w:rPr>
+              <w:t>)</w:t>
             </w:r>
           </w:p>
         </w:tc>
@@ -2946,6 +3371,7 @@
                 <w:rFonts w:cstheme="minorHAnsi"/>
               </w:rPr>
             </w:pPr>
+            <w:proofErr w:type="spellStart"/>
             <w:r>
               <w:rPr>
                 <w:rStyle w:val="CdigoHTML"/>
@@ -2955,6 +3381,7 @@
               </w:rPr>
               <w:t>payment_sequential</w:t>
             </w:r>
+            <w:proofErr w:type="spellEnd"/>
           </w:p>
         </w:tc>
         <w:tc>
@@ -2989,12 +3416,14 @@
                 <w:rFonts w:cstheme="minorHAnsi"/>
               </w:rPr>
             </w:pPr>
+            <w:proofErr w:type="spellStart"/>
             <w:r>
               <w:rPr>
                 <w:rFonts w:eastAsia="Calibri" w:cstheme="minorHAnsi"/>
               </w:rPr>
               <w:t>integer</w:t>
             </w:r>
+            <w:proofErr w:type="spellEnd"/>
           </w:p>
         </w:tc>
         <w:tc>
@@ -3033,8 +3462,16 @@
               <w:rPr>
                 <w:rFonts w:eastAsia="Calibri" w:cstheme="minorHAnsi"/>
               </w:rPr>
-              <w:t>Clave primaria compuesta junto a order_id</w:t>
-            </w:r>
+              <w:t xml:space="preserve">Clave primaria compuesta junto a </w:t>
+            </w:r>
+            <w:proofErr w:type="spellStart"/>
+            <w:r>
+              <w:rPr>
+                <w:rFonts w:eastAsia="Calibri" w:cstheme="minorHAnsi"/>
+              </w:rPr>
+              <w:t>order_id</w:t>
+            </w:r>
+            <w:proofErr w:type="spellEnd"/>
           </w:p>
         </w:tc>
       </w:tr>
@@ -3054,6 +3491,7 @@
                 <w:rFonts w:cstheme="minorHAnsi"/>
               </w:rPr>
             </w:pPr>
+            <w:proofErr w:type="spellStart"/>
             <w:r>
               <w:rPr>
                 <w:rStyle w:val="CdigoHTML"/>
@@ -3063,6 +3501,7 @@
               </w:rPr>
               <w:t>payment_type</w:t>
             </w:r>
+            <w:proofErr w:type="spellEnd"/>
           </w:p>
         </w:tc>
         <w:tc>
@@ -3097,12 +3536,14 @@
                 <w:rFonts w:cstheme="minorHAnsi"/>
               </w:rPr>
             </w:pPr>
+            <w:proofErr w:type="spellStart"/>
             <w:r>
               <w:rPr>
                 <w:rFonts w:eastAsia="Calibri" w:cstheme="minorHAnsi"/>
               </w:rPr>
               <w:t>string</w:t>
             </w:r>
+            <w:proofErr w:type="spellEnd"/>
           </w:p>
         </w:tc>
         <w:tc>
@@ -3121,7 +3562,21 @@
               <w:rPr>
                 <w:rFonts w:eastAsia="Calibri" w:cstheme="minorHAnsi"/>
               </w:rPr>
-              <w:t>"credit_card"</w:t>
+              <w:t>"</w:t>
+            </w:r>
+            <w:proofErr w:type="spellStart"/>
+            <w:r>
+              <w:rPr>
+                <w:rFonts w:eastAsia="Calibri" w:cstheme="minorHAnsi"/>
+              </w:rPr>
+              <w:t>credit_card</w:t>
+            </w:r>
+            <w:proofErr w:type="spellEnd"/>
+            <w:r>
+              <w:rPr>
+                <w:rFonts w:eastAsia="Calibri" w:cstheme="minorHAnsi"/>
+              </w:rPr>
+              <w:t>"</w:t>
             </w:r>
           </w:p>
         </w:tc>
@@ -3153,6 +3608,7 @@
                 <w:rFonts w:cstheme="minorHAnsi"/>
               </w:rPr>
             </w:pPr>
+            <w:proofErr w:type="spellStart"/>
             <w:r>
               <w:rPr>
                 <w:rStyle w:val="CdigoHTML"/>
@@ -3162,6 +3618,7 @@
               </w:rPr>
               <w:t>payment_installments</w:t>
             </w:r>
+            <w:proofErr w:type="spellEnd"/>
           </w:p>
         </w:tc>
         <w:tc>
@@ -3196,12 +3653,14 @@
                 <w:rFonts w:cstheme="minorHAnsi"/>
               </w:rPr>
             </w:pPr>
+            <w:proofErr w:type="spellStart"/>
             <w:r>
               <w:rPr>
                 <w:rFonts w:eastAsia="Calibri" w:cstheme="minorHAnsi"/>
               </w:rPr>
               <w:t>integer</w:t>
             </w:r>
+            <w:proofErr w:type="spellEnd"/>
           </w:p>
         </w:tc>
         <w:tc>
@@ -3255,6 +3714,7 @@
                 <w:rFonts w:cstheme="minorHAnsi"/>
               </w:rPr>
             </w:pPr>
+            <w:proofErr w:type="spellStart"/>
             <w:r>
               <w:rPr>
                 <w:rStyle w:val="CdigoHTML"/>
@@ -3264,6 +3724,7 @@
               </w:rPr>
               <w:t>payment_value</w:t>
             </w:r>
+            <w:proofErr w:type="spellEnd"/>
           </w:p>
         </w:tc>
         <w:tc>
@@ -3355,6 +3816,7 @@
         </w:rPr>
         <w:t xml:space="preserve">Tabla </w:t>
       </w:r>
+      <w:proofErr w:type="spellStart"/>
       <w:r>
         <w:rPr>
           <w:rStyle w:val="CdigoHTML"/>
@@ -3364,6 +3826,7 @@
         </w:rPr>
         <w:t>order_reviews</w:t>
       </w:r>
+      <w:proofErr w:type="spellEnd"/>
     </w:p>
     <w:p>
       <w:pPr>
@@ -3381,7 +3844,25 @@
           <w:sz w:val="22"/>
           <w:szCs w:val="22"/>
         </w:rPr>
-        <w:t>Incluye información sobre las reseñas de los clientes en Olist Store.</w:t>
+        <w:t xml:space="preserve">Incluye información sobre las reseñas de los clientes en </w:t>
+      </w:r>
+      <w:proofErr w:type="spellStart"/>
+      <w:r>
+        <w:rPr>
+          <w:rFonts w:asciiTheme="minorHAnsi" w:hAnsiTheme="minorHAnsi" w:cstheme="minorHAnsi"/>
+          <w:sz w:val="22"/>
+          <w:szCs w:val="22"/>
+        </w:rPr>
+        <w:t>Olist</w:t>
+      </w:r>
+      <w:proofErr w:type="spellEnd"/>
+      <w:r>
+        <w:rPr>
+          <w:rFonts w:asciiTheme="minorHAnsi" w:hAnsiTheme="minorHAnsi" w:cstheme="minorHAnsi"/>
+          <w:sz w:val="22"/>
+          <w:szCs w:val="22"/>
+        </w:rPr>
+        <w:t xml:space="preserve"> Store.</w:t>
       </w:r>
     </w:p>
     <w:tbl>
@@ -3429,6 +3910,7 @@
                 <w:bCs/>
                 <w:color w:val="FFFFFF"/>
               </w:rPr>
+              <w:lastRenderedPageBreak/>
               <w:t>Nombre de la Columna</w:t>
             </w:r>
           </w:p>
@@ -3584,6 +4066,7 @@
                 <w:bCs w:val="0"/>
               </w:rPr>
             </w:pPr>
+            <w:proofErr w:type="spellStart"/>
             <w:r>
               <w:rPr>
                 <w:rStyle w:val="CdigoHTML"/>
@@ -3593,6 +4076,7 @@
               </w:rPr>
               <w:t>review_id</w:t>
             </w:r>
+            <w:proofErr w:type="spellEnd"/>
           </w:p>
         </w:tc>
         <w:tc>
@@ -3627,12 +4111,14 @@
                 <w:rFonts w:cstheme="minorHAnsi"/>
               </w:rPr>
             </w:pPr>
+            <w:proofErr w:type="spellStart"/>
             <w:r>
               <w:rPr>
                 <w:rFonts w:eastAsia="Calibri" w:cstheme="minorHAnsi"/>
               </w:rPr>
               <w:t>string</w:t>
             </w:r>
+            <w:proofErr w:type="spellEnd"/>
           </w:p>
         </w:tc>
         <w:tc>
@@ -3689,6 +4175,7 @@
                 <w:rFonts w:cstheme="minorHAnsi"/>
               </w:rPr>
             </w:pPr>
+            <w:proofErr w:type="spellStart"/>
             <w:r>
               <w:rPr>
                 <w:rStyle w:val="CdigoHTML"/>
@@ -3698,6 +4185,7 @@
               </w:rPr>
               <w:t>order_id</w:t>
             </w:r>
+            <w:proofErr w:type="spellEnd"/>
           </w:p>
         </w:tc>
         <w:tc>
@@ -3732,12 +4220,14 @@
                 <w:rFonts w:cstheme="minorHAnsi"/>
               </w:rPr>
             </w:pPr>
+            <w:proofErr w:type="spellStart"/>
             <w:r>
               <w:rPr>
                 <w:rFonts w:eastAsia="Calibri" w:cstheme="minorHAnsi"/>
               </w:rPr>
               <w:t>string</w:t>
             </w:r>
+            <w:proofErr w:type="spellEnd"/>
           </w:p>
         </w:tc>
         <w:tc>
@@ -3776,7 +4266,21 @@
               <w:rPr>
                 <w:rFonts w:eastAsia="Calibri" w:cstheme="minorHAnsi"/>
               </w:rPr>
-              <w:t>Clave foránea (orders.order_id)</w:t>
+              <w:t>Clave foránea (</w:t>
+            </w:r>
+            <w:proofErr w:type="spellStart"/>
+            <w:r>
+              <w:rPr>
+                <w:rFonts w:eastAsia="Calibri" w:cstheme="minorHAnsi"/>
+              </w:rPr>
+              <w:t>orders.order_id</w:t>
+            </w:r>
+            <w:proofErr w:type="spellEnd"/>
+            <w:r>
+              <w:rPr>
+                <w:rFonts w:eastAsia="Calibri" w:cstheme="minorHAnsi"/>
+              </w:rPr>
+              <w:t>)</w:t>
             </w:r>
           </w:p>
         </w:tc>
@@ -3797,6 +4301,7 @@
                 <w:rFonts w:cstheme="minorHAnsi"/>
               </w:rPr>
             </w:pPr>
+            <w:proofErr w:type="spellStart"/>
             <w:r>
               <w:rPr>
                 <w:rStyle w:val="CdigoHTML"/>
@@ -3806,6 +4311,7 @@
               </w:rPr>
               <w:t>review_score</w:t>
             </w:r>
+            <w:proofErr w:type="spellEnd"/>
           </w:p>
         </w:tc>
         <w:tc>
@@ -3840,12 +4346,14 @@
                 <w:rFonts w:cstheme="minorHAnsi"/>
               </w:rPr>
             </w:pPr>
+            <w:proofErr w:type="spellStart"/>
             <w:r>
               <w:rPr>
                 <w:rFonts w:eastAsia="Calibri" w:cstheme="minorHAnsi"/>
               </w:rPr>
               <w:t>string</w:t>
             </w:r>
+            <w:proofErr w:type="spellEnd"/>
           </w:p>
         </w:tc>
         <w:tc>
@@ -3896,6 +4404,7 @@
                 <w:rFonts w:cstheme="minorHAnsi"/>
               </w:rPr>
             </w:pPr>
+            <w:proofErr w:type="spellStart"/>
             <w:r>
               <w:rPr>
                 <w:rStyle w:val="CdigoHTML"/>
@@ -3903,9 +4412,9 @@
                 <w:sz w:val="22"/>
                 <w:szCs w:val="22"/>
               </w:rPr>
-              <w:lastRenderedPageBreak/>
               <w:t>review_comment_title</w:t>
             </w:r>
+            <w:proofErr w:type="spellEnd"/>
           </w:p>
         </w:tc>
         <w:tc>
@@ -3940,12 +4449,14 @@
                 <w:rFonts w:cstheme="minorHAnsi"/>
               </w:rPr>
             </w:pPr>
+            <w:proofErr w:type="spellStart"/>
             <w:r>
               <w:rPr>
                 <w:rFonts w:eastAsia="Calibri" w:cstheme="minorHAnsi"/>
               </w:rPr>
               <w:t>string</w:t>
             </w:r>
+            <w:proofErr w:type="spellEnd"/>
           </w:p>
         </w:tc>
         <w:tc>
@@ -3999,6 +4510,7 @@
                 <w:rFonts w:cstheme="minorHAnsi"/>
               </w:rPr>
             </w:pPr>
+            <w:proofErr w:type="spellStart"/>
             <w:r>
               <w:rPr>
                 <w:rStyle w:val="CdigoHTML"/>
@@ -4008,6 +4520,7 @@
               </w:rPr>
               <w:t>review_comment_message</w:t>
             </w:r>
+            <w:proofErr w:type="spellEnd"/>
           </w:p>
         </w:tc>
         <w:tc>
@@ -4042,12 +4555,14 @@
                 <w:rFonts w:cstheme="minorHAnsi"/>
               </w:rPr>
             </w:pPr>
+            <w:proofErr w:type="spellStart"/>
             <w:r>
               <w:rPr>
                 <w:rFonts w:eastAsia="Calibri" w:cstheme="minorHAnsi"/>
               </w:rPr>
               <w:t>string</w:t>
             </w:r>
+            <w:proofErr w:type="spellEnd"/>
           </w:p>
         </w:tc>
         <w:tc>
@@ -4066,7 +4581,35 @@
               <w:rPr>
                 <w:rFonts w:eastAsia="Calibri" w:cstheme="minorHAnsi"/>
               </w:rPr>
-              <w:t>"Adorei a mercadoria!"</w:t>
+              <w:t>"</w:t>
+            </w:r>
+            <w:proofErr w:type="spellStart"/>
+            <w:r>
+              <w:rPr>
+                <w:rFonts w:eastAsia="Calibri" w:cstheme="minorHAnsi"/>
+              </w:rPr>
+              <w:t>Adorei</w:t>
+            </w:r>
+            <w:proofErr w:type="spellEnd"/>
+            <w:r>
+              <w:rPr>
+                <w:rFonts w:eastAsia="Calibri" w:cstheme="minorHAnsi"/>
+              </w:rPr>
+              <w:t xml:space="preserve"> a </w:t>
+            </w:r>
+            <w:proofErr w:type="spellStart"/>
+            <w:r>
+              <w:rPr>
+                <w:rFonts w:eastAsia="Calibri" w:cstheme="minorHAnsi"/>
+              </w:rPr>
+              <w:t>mercadoria</w:t>
+            </w:r>
+            <w:proofErr w:type="spellEnd"/>
+            <w:r>
+              <w:rPr>
+                <w:rFonts w:eastAsia="Calibri" w:cstheme="minorHAnsi"/>
+              </w:rPr>
+              <w:t>!"</w:t>
             </w:r>
           </w:p>
         </w:tc>
@@ -4098,6 +4641,7 @@
                 <w:rFonts w:cstheme="minorHAnsi"/>
               </w:rPr>
             </w:pPr>
+            <w:proofErr w:type="spellStart"/>
             <w:r>
               <w:rPr>
                 <w:rStyle w:val="CdigoHTML"/>
@@ -4107,6 +4651,7 @@
               </w:rPr>
               <w:t>review_creation_date</w:t>
             </w:r>
+            <w:proofErr w:type="spellEnd"/>
           </w:p>
         </w:tc>
         <w:tc>
@@ -4141,12 +4686,14 @@
                 <w:rFonts w:cstheme="minorHAnsi"/>
               </w:rPr>
             </w:pPr>
+            <w:proofErr w:type="spellStart"/>
             <w:r>
               <w:rPr>
                 <w:rFonts w:eastAsia="Calibri" w:cstheme="minorHAnsi"/>
               </w:rPr>
               <w:t>timestamp</w:t>
             </w:r>
+            <w:proofErr w:type="spellEnd"/>
           </w:p>
         </w:tc>
         <w:tc>
@@ -4200,6 +4747,7 @@
                 <w:rFonts w:cstheme="minorHAnsi"/>
               </w:rPr>
             </w:pPr>
+            <w:proofErr w:type="spellStart"/>
             <w:r>
               <w:rPr>
                 <w:rStyle w:val="CdigoHTML"/>
@@ -4209,6 +4757,7 @@
               </w:rPr>
               <w:t>review_answer_timestamp</w:t>
             </w:r>
+            <w:proofErr w:type="spellEnd"/>
           </w:p>
         </w:tc>
         <w:tc>
@@ -4243,12 +4792,14 @@
                 <w:rFonts w:cstheme="minorHAnsi"/>
               </w:rPr>
             </w:pPr>
+            <w:proofErr w:type="spellStart"/>
             <w:r>
               <w:rPr>
                 <w:rFonts w:eastAsia="Calibri" w:cstheme="minorHAnsi"/>
               </w:rPr>
               <w:t>timestamp</w:t>
             </w:r>
+            <w:proofErr w:type="spellEnd"/>
           </w:p>
         </w:tc>
         <w:tc>
@@ -4300,6 +4851,7 @@
         </w:rPr>
         <w:t xml:space="preserve">Tabla </w:t>
       </w:r>
+      <w:proofErr w:type="spellStart"/>
       <w:r>
         <w:rPr>
           <w:rStyle w:val="CdigoHTML"/>
@@ -4309,6 +4861,7 @@
         </w:rPr>
         <w:t>orders</w:t>
       </w:r>
+      <w:proofErr w:type="spellEnd"/>
     </w:p>
     <w:p>
       <w:pPr>
@@ -4529,6 +5082,7 @@
                 <w:bCs w:val="0"/>
               </w:rPr>
             </w:pPr>
+            <w:proofErr w:type="spellStart"/>
             <w:r>
               <w:rPr>
                 <w:rStyle w:val="CdigoHTML"/>
@@ -4538,6 +5092,7 @@
               </w:rPr>
               <w:t>order_id</w:t>
             </w:r>
+            <w:proofErr w:type="spellEnd"/>
           </w:p>
         </w:tc>
         <w:tc>
@@ -4572,12 +5127,14 @@
                 <w:rFonts w:cstheme="minorHAnsi"/>
               </w:rPr>
             </w:pPr>
+            <w:proofErr w:type="spellStart"/>
             <w:r>
               <w:rPr>
                 <w:rFonts w:eastAsia="Calibri" w:cstheme="minorHAnsi"/>
               </w:rPr>
               <w:t>string</w:t>
             </w:r>
+            <w:proofErr w:type="spellEnd"/>
           </w:p>
         </w:tc>
         <w:tc>
@@ -4634,6 +5191,7 @@
                 <w:rFonts w:cstheme="minorHAnsi"/>
               </w:rPr>
             </w:pPr>
+            <w:proofErr w:type="spellStart"/>
             <w:r>
               <w:rPr>
                 <w:rStyle w:val="CdigoHTML"/>
@@ -4643,6 +5201,7 @@
               </w:rPr>
               <w:t>customer_id</w:t>
             </w:r>
+            <w:proofErr w:type="spellEnd"/>
           </w:p>
         </w:tc>
         <w:tc>
@@ -4677,12 +5236,14 @@
                 <w:rFonts w:cstheme="minorHAnsi"/>
               </w:rPr>
             </w:pPr>
+            <w:proofErr w:type="spellStart"/>
             <w:r>
               <w:rPr>
                 <w:rFonts w:eastAsia="Calibri" w:cstheme="minorHAnsi"/>
               </w:rPr>
               <w:t>string</w:t>
             </w:r>
+            <w:proofErr w:type="spellEnd"/>
           </w:p>
         </w:tc>
         <w:tc>
@@ -4721,7 +5282,21 @@
               <w:rPr>
                 <w:rFonts w:eastAsia="Calibri" w:cstheme="minorHAnsi"/>
               </w:rPr>
-              <w:t>Clave foránea (customers.customer_id)</w:t>
+              <w:t>Clave foránea (</w:t>
+            </w:r>
+            <w:proofErr w:type="spellStart"/>
+            <w:r>
+              <w:rPr>
+                <w:rFonts w:eastAsia="Calibri" w:cstheme="minorHAnsi"/>
+              </w:rPr>
+              <w:t>customers.customer_id</w:t>
+            </w:r>
+            <w:proofErr w:type="spellEnd"/>
+            <w:r>
+              <w:rPr>
+                <w:rFonts w:eastAsia="Calibri" w:cstheme="minorHAnsi"/>
+              </w:rPr>
+              <w:t>)</w:t>
             </w:r>
           </w:p>
         </w:tc>
@@ -4742,6 +5317,7 @@
                 <w:rFonts w:cstheme="minorHAnsi"/>
               </w:rPr>
             </w:pPr>
+            <w:proofErr w:type="spellStart"/>
             <w:r>
               <w:rPr>
                 <w:rStyle w:val="CdigoHTML"/>
@@ -4751,6 +5327,7 @@
               </w:rPr>
               <w:t>order_status</w:t>
             </w:r>
+            <w:proofErr w:type="spellEnd"/>
           </w:p>
         </w:tc>
         <w:tc>
@@ -4769,7 +5346,35 @@
               <w:rPr>
                 <w:rFonts w:eastAsia="Calibri" w:cstheme="minorHAnsi"/>
               </w:rPr>
-              <w:t>Estado del pedido (ej. delivered, canceled)</w:t>
+              <w:t xml:space="preserve">Estado del pedido (ej. </w:t>
+            </w:r>
+            <w:proofErr w:type="spellStart"/>
+            <w:r>
+              <w:rPr>
+                <w:rFonts w:eastAsia="Calibri" w:cstheme="minorHAnsi"/>
+              </w:rPr>
+              <w:t>delivered</w:t>
+            </w:r>
+            <w:proofErr w:type="spellEnd"/>
+            <w:r>
+              <w:rPr>
+                <w:rFonts w:eastAsia="Calibri" w:cstheme="minorHAnsi"/>
+              </w:rPr>
+              <w:t xml:space="preserve">, </w:t>
+            </w:r>
+            <w:proofErr w:type="spellStart"/>
+            <w:r>
+              <w:rPr>
+                <w:rFonts w:eastAsia="Calibri" w:cstheme="minorHAnsi"/>
+              </w:rPr>
+              <w:t>canceled</w:t>
+            </w:r>
+            <w:proofErr w:type="spellEnd"/>
+            <w:r>
+              <w:rPr>
+                <w:rFonts w:eastAsia="Calibri" w:cstheme="minorHAnsi"/>
+              </w:rPr>
+              <w:t>)</w:t>
             </w:r>
           </w:p>
         </w:tc>
@@ -4785,12 +5390,14 @@
                 <w:rFonts w:cstheme="minorHAnsi"/>
               </w:rPr>
             </w:pPr>
+            <w:proofErr w:type="spellStart"/>
             <w:r>
               <w:rPr>
                 <w:rFonts w:eastAsia="Calibri" w:cstheme="minorHAnsi"/>
               </w:rPr>
               <w:t>string</w:t>
             </w:r>
+            <w:proofErr w:type="spellEnd"/>
           </w:p>
         </w:tc>
         <w:tc>
@@ -4809,7 +5416,21 @@
               <w:rPr>
                 <w:rFonts w:eastAsia="Calibri" w:cstheme="minorHAnsi"/>
               </w:rPr>
-              <w:t>"delivered"</w:t>
+              <w:t>"</w:t>
+            </w:r>
+            <w:proofErr w:type="spellStart"/>
+            <w:r>
+              <w:rPr>
+                <w:rFonts w:eastAsia="Calibri" w:cstheme="minorHAnsi"/>
+              </w:rPr>
+              <w:t>delivered</w:t>
+            </w:r>
+            <w:proofErr w:type="spellEnd"/>
+            <w:r>
+              <w:rPr>
+                <w:rFonts w:eastAsia="Calibri" w:cstheme="minorHAnsi"/>
+              </w:rPr>
+              <w:t>"</w:t>
             </w:r>
           </w:p>
         </w:tc>
@@ -4841,6 +5462,7 @@
                 <w:rFonts w:cstheme="minorHAnsi"/>
               </w:rPr>
             </w:pPr>
+            <w:proofErr w:type="spellStart"/>
             <w:r>
               <w:rPr>
                 <w:rStyle w:val="CdigoHTML"/>
@@ -4850,6 +5472,7 @@
               </w:rPr>
               <w:t>order_purchase_timestamp</w:t>
             </w:r>
+            <w:proofErr w:type="spellEnd"/>
           </w:p>
         </w:tc>
         <w:tc>
@@ -4884,12 +5507,14 @@
                 <w:rFonts w:cstheme="minorHAnsi"/>
               </w:rPr>
             </w:pPr>
+            <w:proofErr w:type="spellStart"/>
             <w:r>
               <w:rPr>
                 <w:rFonts w:eastAsia="Calibri" w:cstheme="minorHAnsi"/>
               </w:rPr>
               <w:t>timestamp</w:t>
             </w:r>
+            <w:proofErr w:type="spellEnd"/>
           </w:p>
         </w:tc>
         <w:tc>
@@ -4943,6 +5568,7 @@
                 <w:rFonts w:cstheme="minorHAnsi"/>
               </w:rPr>
             </w:pPr>
+            <w:proofErr w:type="spellStart"/>
             <w:r>
               <w:rPr>
                 <w:rStyle w:val="CdigoHTML"/>
@@ -4952,6 +5578,7 @@
               </w:rPr>
               <w:t>order_approved_at</w:t>
             </w:r>
+            <w:proofErr w:type="spellEnd"/>
           </w:p>
         </w:tc>
         <w:tc>
@@ -4986,12 +5613,14 @@
                 <w:rFonts w:cstheme="minorHAnsi"/>
               </w:rPr>
             </w:pPr>
+            <w:proofErr w:type="spellStart"/>
             <w:r>
               <w:rPr>
                 <w:rFonts w:eastAsia="Calibri" w:cstheme="minorHAnsi"/>
               </w:rPr>
               <w:t>timestamp</w:t>
             </w:r>
+            <w:proofErr w:type="spellEnd"/>
           </w:p>
         </w:tc>
         <w:tc>
@@ -5042,6 +5671,7 @@
                 <w:rFonts w:cstheme="minorHAnsi"/>
               </w:rPr>
             </w:pPr>
+            <w:proofErr w:type="spellStart"/>
             <w:r>
               <w:rPr>
                 <w:rStyle w:val="CdigoHTML"/>
@@ -5051,6 +5681,7 @@
               </w:rPr>
               <w:t>order_delivered_carrier_date</w:t>
             </w:r>
+            <w:proofErr w:type="spellEnd"/>
           </w:p>
         </w:tc>
         <w:tc>
@@ -5085,12 +5716,14 @@
                 <w:rFonts w:cstheme="minorHAnsi"/>
               </w:rPr>
             </w:pPr>
+            <w:proofErr w:type="spellStart"/>
             <w:r>
               <w:rPr>
                 <w:rFonts w:eastAsia="Calibri" w:cstheme="minorHAnsi"/>
               </w:rPr>
               <w:t>timestamp</w:t>
             </w:r>
+            <w:proofErr w:type="spellEnd"/>
           </w:p>
         </w:tc>
         <w:tc>
@@ -5144,6 +5777,7 @@
                 <w:rFonts w:cstheme="minorHAnsi"/>
               </w:rPr>
             </w:pPr>
+            <w:proofErr w:type="spellStart"/>
             <w:r>
               <w:rPr>
                 <w:rStyle w:val="CdigoHTML"/>
@@ -5153,6 +5787,7 @@
               </w:rPr>
               <w:t>order_delivered_customer_date</w:t>
             </w:r>
+            <w:proofErr w:type="spellEnd"/>
           </w:p>
         </w:tc>
         <w:tc>
@@ -5187,12 +5822,14 @@
                 <w:rFonts w:cstheme="minorHAnsi"/>
               </w:rPr>
             </w:pPr>
+            <w:proofErr w:type="spellStart"/>
             <w:r>
               <w:rPr>
                 <w:rFonts w:eastAsia="Calibri" w:cstheme="minorHAnsi"/>
               </w:rPr>
               <w:t>timestamp</w:t>
             </w:r>
+            <w:proofErr w:type="spellEnd"/>
           </w:p>
         </w:tc>
         <w:tc>
@@ -5243,6 +5880,7 @@
                 <w:rFonts w:cstheme="minorHAnsi"/>
               </w:rPr>
             </w:pPr>
+            <w:proofErr w:type="spellStart"/>
             <w:r>
               <w:rPr>
                 <w:rStyle w:val="CdigoHTML"/>
@@ -5252,6 +5890,7 @@
               </w:rPr>
               <w:t>order_estimated_delivery_date</w:t>
             </w:r>
+            <w:proofErr w:type="spellEnd"/>
           </w:p>
         </w:tc>
         <w:tc>
@@ -5270,7 +5909,14 @@
               <w:rPr>
                 <w:rFonts w:eastAsia="Calibri" w:cstheme="minorHAnsi"/>
               </w:rPr>
-              <w:t>Fecha estimada de entrega del pedido</w:t>
+              <w:t xml:space="preserve">Fecha estimada de </w:t>
+            </w:r>
+            <w:r>
+              <w:rPr>
+                <w:rFonts w:eastAsia="Calibri" w:cstheme="minorHAnsi"/>
+              </w:rPr>
+              <w:lastRenderedPageBreak/>
+              <w:t>entrega del pedido</w:t>
             </w:r>
           </w:p>
         </w:tc>
@@ -5286,12 +5932,15 @@
                 <w:rFonts w:cstheme="minorHAnsi"/>
               </w:rPr>
             </w:pPr>
-            <w:r>
-              <w:rPr>
-                <w:rFonts w:eastAsia="Calibri" w:cstheme="minorHAnsi"/>
-              </w:rPr>
+            <w:proofErr w:type="spellStart"/>
+            <w:r>
+              <w:rPr>
+                <w:rFonts w:eastAsia="Calibri" w:cstheme="minorHAnsi"/>
+              </w:rPr>
+              <w:lastRenderedPageBreak/>
               <w:t>timestamp</w:t>
             </w:r>
+            <w:proofErr w:type="spellEnd"/>
           </w:p>
         </w:tc>
         <w:tc>
@@ -5343,6 +5992,7 @@
         </w:rPr>
         <w:t xml:space="preserve">Tabla </w:t>
       </w:r>
+      <w:proofErr w:type="spellStart"/>
       <w:r>
         <w:rPr>
           <w:rStyle w:val="CdigoHTML"/>
@@ -5352,6 +6002,7 @@
         </w:rPr>
         <w:t>products</w:t>
       </w:r>
+      <w:proofErr w:type="spellEnd"/>
     </w:p>
     <w:p>
       <w:pPr>
@@ -5572,6 +6223,7 @@
                 <w:bCs w:val="0"/>
               </w:rPr>
             </w:pPr>
+            <w:proofErr w:type="spellStart"/>
             <w:r>
               <w:rPr>
                 <w:rStyle w:val="CdigoHTML"/>
@@ -5579,9 +6231,9 @@
                 <w:sz w:val="22"/>
                 <w:szCs w:val="22"/>
               </w:rPr>
-              <w:lastRenderedPageBreak/>
               <w:t>product_id</w:t>
             </w:r>
+            <w:proofErr w:type="spellEnd"/>
           </w:p>
         </w:tc>
         <w:tc>
@@ -5616,12 +6268,14 @@
                 <w:rFonts w:cstheme="minorHAnsi"/>
               </w:rPr>
             </w:pPr>
+            <w:proofErr w:type="spellStart"/>
             <w:r>
               <w:rPr>
                 <w:rFonts w:eastAsia="Calibri" w:cstheme="minorHAnsi"/>
               </w:rPr>
               <w:t>string</w:t>
             </w:r>
+            <w:proofErr w:type="spellEnd"/>
           </w:p>
         </w:tc>
         <w:tc>
@@ -5678,6 +6332,7 @@
                 <w:rFonts w:cstheme="minorHAnsi"/>
               </w:rPr>
             </w:pPr>
+            <w:proofErr w:type="spellStart"/>
             <w:r>
               <w:rPr>
                 <w:rStyle w:val="CdigoHTML"/>
@@ -5687,6 +6342,7 @@
               </w:rPr>
               <w:t>product_category_name</w:t>
             </w:r>
+            <w:proofErr w:type="spellEnd"/>
           </w:p>
         </w:tc>
         <w:tc>
@@ -5721,12 +6377,14 @@
                 <w:rFonts w:cstheme="minorHAnsi"/>
               </w:rPr>
             </w:pPr>
+            <w:proofErr w:type="spellStart"/>
             <w:r>
               <w:rPr>
                 <w:rFonts w:eastAsia="Calibri" w:cstheme="minorHAnsi"/>
               </w:rPr>
               <w:t>string</w:t>
             </w:r>
+            <w:proofErr w:type="spellEnd"/>
           </w:p>
         </w:tc>
         <w:tc>
@@ -5745,7 +6403,21 @@
               <w:rPr>
                 <w:rFonts w:eastAsia="Calibri" w:cstheme="minorHAnsi"/>
               </w:rPr>
-              <w:t>"perfumaria"</w:t>
+              <w:t>"</w:t>
+            </w:r>
+            <w:proofErr w:type="spellStart"/>
+            <w:r>
+              <w:rPr>
+                <w:rFonts w:eastAsia="Calibri" w:cstheme="minorHAnsi"/>
+              </w:rPr>
+              <w:t>perfumaria</w:t>
+            </w:r>
+            <w:proofErr w:type="spellEnd"/>
+            <w:r>
+              <w:rPr>
+                <w:rFonts w:eastAsia="Calibri" w:cstheme="minorHAnsi"/>
+              </w:rPr>
+              <w:t>"</w:t>
             </w:r>
           </w:p>
         </w:tc>
@@ -5780,6 +6452,7 @@
                 <w:rFonts w:cstheme="minorHAnsi"/>
               </w:rPr>
             </w:pPr>
+            <w:proofErr w:type="spellStart"/>
             <w:r>
               <w:rPr>
                 <w:rStyle w:val="CdigoHTML"/>
@@ -5789,6 +6462,7 @@
               </w:rPr>
               <w:t>product_name_lenght</w:t>
             </w:r>
+            <w:proofErr w:type="spellEnd"/>
           </w:p>
         </w:tc>
         <w:tc>
@@ -5823,12 +6497,14 @@
                 <w:rFonts w:cstheme="minorHAnsi"/>
               </w:rPr>
             </w:pPr>
+            <w:proofErr w:type="spellStart"/>
             <w:r>
               <w:rPr>
                 <w:rFonts w:eastAsia="Calibri" w:cstheme="minorHAnsi"/>
               </w:rPr>
               <w:t>integer</w:t>
             </w:r>
+            <w:proofErr w:type="spellEnd"/>
           </w:p>
         </w:tc>
         <w:tc>
@@ -5879,6 +6555,7 @@
                 <w:rFonts w:cstheme="minorHAnsi"/>
               </w:rPr>
             </w:pPr>
+            <w:proofErr w:type="spellStart"/>
             <w:r>
               <w:rPr>
                 <w:rStyle w:val="CdigoHTML"/>
@@ -5888,6 +6565,7 @@
               </w:rPr>
               <w:t>product_description_lenght</w:t>
             </w:r>
+            <w:proofErr w:type="spellEnd"/>
           </w:p>
         </w:tc>
         <w:tc>
@@ -5922,12 +6600,14 @@
                 <w:rFonts w:cstheme="minorHAnsi"/>
               </w:rPr>
             </w:pPr>
+            <w:proofErr w:type="spellStart"/>
             <w:r>
               <w:rPr>
                 <w:rFonts w:eastAsia="Calibri" w:cstheme="minorHAnsi"/>
               </w:rPr>
               <w:t>integer</w:t>
             </w:r>
+            <w:proofErr w:type="spellEnd"/>
           </w:p>
         </w:tc>
         <w:tc>
@@ -5981,6 +6661,7 @@
                 <w:rFonts w:cstheme="minorHAnsi"/>
               </w:rPr>
             </w:pPr>
+            <w:proofErr w:type="spellStart"/>
             <w:r>
               <w:rPr>
                 <w:rStyle w:val="CdigoHTML"/>
@@ -5990,6 +6671,7 @@
               </w:rPr>
               <w:t>product_photos_qty</w:t>
             </w:r>
+            <w:proofErr w:type="spellEnd"/>
           </w:p>
         </w:tc>
         <w:tc>
@@ -6024,12 +6706,14 @@
                 <w:rFonts w:cstheme="minorHAnsi"/>
               </w:rPr>
             </w:pPr>
+            <w:proofErr w:type="spellStart"/>
             <w:r>
               <w:rPr>
                 <w:rFonts w:eastAsia="Calibri" w:cstheme="minorHAnsi"/>
               </w:rPr>
               <w:t>integer</w:t>
             </w:r>
+            <w:proofErr w:type="spellEnd"/>
           </w:p>
         </w:tc>
         <w:tc>
@@ -6080,6 +6764,7 @@
                 <w:rFonts w:cstheme="minorHAnsi"/>
               </w:rPr>
             </w:pPr>
+            <w:proofErr w:type="spellStart"/>
             <w:r>
               <w:rPr>
                 <w:rStyle w:val="CdigoHTML"/>
@@ -6089,6 +6774,7 @@
               </w:rPr>
               <w:t>product_weight_g</w:t>
             </w:r>
+            <w:proofErr w:type="spellEnd"/>
           </w:p>
         </w:tc>
         <w:tc>
@@ -6123,12 +6809,14 @@
                 <w:rFonts w:cstheme="minorHAnsi"/>
               </w:rPr>
             </w:pPr>
+            <w:proofErr w:type="spellStart"/>
             <w:r>
               <w:rPr>
                 <w:rFonts w:eastAsia="Calibri" w:cstheme="minorHAnsi"/>
               </w:rPr>
               <w:t>integer</w:t>
             </w:r>
+            <w:proofErr w:type="spellEnd"/>
           </w:p>
         </w:tc>
         <w:tc>
@@ -6182,6 +6870,7 @@
                 <w:rFonts w:cstheme="minorHAnsi"/>
               </w:rPr>
             </w:pPr>
+            <w:proofErr w:type="spellStart"/>
             <w:r>
               <w:rPr>
                 <w:rStyle w:val="CdigoHTML"/>
@@ -6191,6 +6880,7 @@
               </w:rPr>
               <w:t>product_length_cm</w:t>
             </w:r>
+            <w:proofErr w:type="spellEnd"/>
           </w:p>
         </w:tc>
         <w:tc>
@@ -6225,12 +6915,14 @@
                 <w:rFonts w:cstheme="minorHAnsi"/>
               </w:rPr>
             </w:pPr>
+            <w:proofErr w:type="spellStart"/>
             <w:r>
               <w:rPr>
                 <w:rFonts w:eastAsia="Calibri" w:cstheme="minorHAnsi"/>
               </w:rPr>
               <w:t>integer</w:t>
             </w:r>
+            <w:proofErr w:type="spellEnd"/>
           </w:p>
         </w:tc>
         <w:tc>
@@ -6281,6 +6973,7 @@
                 <w:rFonts w:cstheme="minorHAnsi"/>
               </w:rPr>
             </w:pPr>
+            <w:proofErr w:type="spellStart"/>
             <w:r>
               <w:rPr>
                 <w:rStyle w:val="CdigoHTML"/>
@@ -6290,6 +6983,7 @@
               </w:rPr>
               <w:t>product_height_cm</w:t>
             </w:r>
+            <w:proofErr w:type="spellEnd"/>
           </w:p>
         </w:tc>
         <w:tc>
@@ -6324,12 +7018,14 @@
                 <w:rFonts w:cstheme="minorHAnsi"/>
               </w:rPr>
             </w:pPr>
+            <w:proofErr w:type="spellStart"/>
             <w:r>
               <w:rPr>
                 <w:rFonts w:eastAsia="Calibri" w:cstheme="minorHAnsi"/>
               </w:rPr>
               <w:t>integer</w:t>
             </w:r>
+            <w:proofErr w:type="spellEnd"/>
           </w:p>
         </w:tc>
         <w:tc>
@@ -6383,6 +7079,7 @@
                 <w:rFonts w:cstheme="minorHAnsi"/>
               </w:rPr>
             </w:pPr>
+            <w:proofErr w:type="spellStart"/>
             <w:r>
               <w:rPr>
                 <w:rStyle w:val="CdigoHTML"/>
@@ -6392,6 +7089,7 @@
               </w:rPr>
               <w:t>product_width_cm</w:t>
             </w:r>
+            <w:proofErr w:type="spellEnd"/>
           </w:p>
         </w:tc>
         <w:tc>
@@ -6426,12 +7124,14 @@
                 <w:rFonts w:cstheme="minorHAnsi"/>
               </w:rPr>
             </w:pPr>
+            <w:proofErr w:type="spellStart"/>
             <w:r>
               <w:rPr>
                 <w:rFonts w:eastAsia="Calibri" w:cstheme="minorHAnsi"/>
               </w:rPr>
               <w:t>integer</w:t>
             </w:r>
+            <w:proofErr w:type="spellEnd"/>
           </w:p>
         </w:tc>
         <w:tc>
@@ -6483,6 +7183,7 @@
         </w:rPr>
         <w:t xml:space="preserve">Tabla </w:t>
       </w:r>
+      <w:proofErr w:type="spellStart"/>
       <w:r>
         <w:rPr>
           <w:rStyle w:val="CdigoHTML"/>
@@ -6492,6 +7193,7 @@
         </w:rPr>
         <w:t>sellers</w:t>
       </w:r>
+      <w:proofErr w:type="spellEnd"/>
     </w:p>
     <w:p>
       <w:pPr>
@@ -6509,7 +7211,25 @@
           <w:sz w:val="22"/>
           <w:szCs w:val="22"/>
         </w:rPr>
-        <w:t>Información sobre los vendedores que ofrecen productos en Olist Store.</w:t>
+        <w:t xml:space="preserve">Información sobre los vendedores que ofrecen productos en </w:t>
+      </w:r>
+      <w:proofErr w:type="spellStart"/>
+      <w:r>
+        <w:rPr>
+          <w:rFonts w:asciiTheme="minorHAnsi" w:hAnsiTheme="minorHAnsi" w:cstheme="minorHAnsi"/>
+          <w:sz w:val="22"/>
+          <w:szCs w:val="22"/>
+        </w:rPr>
+        <w:t>Olist</w:t>
+      </w:r>
+      <w:proofErr w:type="spellEnd"/>
+      <w:r>
+        <w:rPr>
+          <w:rFonts w:asciiTheme="minorHAnsi" w:hAnsiTheme="minorHAnsi" w:cstheme="minorHAnsi"/>
+          <w:sz w:val="22"/>
+          <w:szCs w:val="22"/>
+        </w:rPr>
+        <w:t xml:space="preserve"> Store.</w:t>
       </w:r>
     </w:p>
     <w:tbl>
@@ -6712,6 +7432,7 @@
                 <w:bCs w:val="0"/>
               </w:rPr>
             </w:pPr>
+            <w:proofErr w:type="spellStart"/>
             <w:r>
               <w:rPr>
                 <w:rStyle w:val="CdigoHTML"/>
@@ -6721,6 +7442,7 @@
               </w:rPr>
               <w:t>seller_id</w:t>
             </w:r>
+            <w:proofErr w:type="spellEnd"/>
           </w:p>
         </w:tc>
         <w:tc>
@@ -6755,12 +7477,14 @@
                 <w:rFonts w:cstheme="minorHAnsi"/>
               </w:rPr>
             </w:pPr>
+            <w:proofErr w:type="spellStart"/>
             <w:r>
               <w:rPr>
                 <w:rFonts w:eastAsia="Calibri" w:cstheme="minorHAnsi"/>
               </w:rPr>
               <w:t>string</w:t>
             </w:r>
+            <w:proofErr w:type="spellEnd"/>
           </w:p>
         </w:tc>
         <w:tc>
@@ -6817,6 +7541,7 @@
                 <w:rFonts w:cstheme="minorHAnsi"/>
               </w:rPr>
             </w:pPr>
+            <w:proofErr w:type="spellStart"/>
             <w:r>
               <w:rPr>
                 <w:rStyle w:val="CdigoHTML"/>
@@ -6826,6 +7551,7 @@
               </w:rPr>
               <w:t>seller_zip_code_prefix</w:t>
             </w:r>
+            <w:proofErr w:type="spellEnd"/>
           </w:p>
         </w:tc>
         <w:tc>
@@ -6860,12 +7586,14 @@
                 <w:rFonts w:cstheme="minorHAnsi"/>
               </w:rPr>
             </w:pPr>
+            <w:proofErr w:type="spellStart"/>
             <w:r>
               <w:rPr>
                 <w:rFonts w:eastAsia="Calibri" w:cstheme="minorHAnsi"/>
               </w:rPr>
               <w:t>string</w:t>
             </w:r>
+            <w:proofErr w:type="spellEnd"/>
           </w:p>
         </w:tc>
         <w:tc>
@@ -6904,7 +7632,21 @@
               <w:rPr>
                 <w:rFonts w:eastAsia="Calibri" w:cstheme="minorHAnsi"/>
               </w:rPr>
-              <w:t>Clave foránea (geo.cep_prefix)</w:t>
+              <w:t>Clave foránea (</w:t>
+            </w:r>
+            <w:proofErr w:type="spellStart"/>
+            <w:r>
+              <w:rPr>
+                <w:rFonts w:eastAsia="Calibri" w:cstheme="minorHAnsi"/>
+              </w:rPr>
+              <w:t>geo.cep_prefix</w:t>
+            </w:r>
+            <w:proofErr w:type="spellEnd"/>
+            <w:r>
+              <w:rPr>
+                <w:rFonts w:eastAsia="Calibri" w:cstheme="minorHAnsi"/>
+              </w:rPr>
+              <w:t>)</w:t>
             </w:r>
           </w:p>
         </w:tc>
@@ -6925,6 +7667,7 @@
                 <w:rFonts w:cstheme="minorHAnsi"/>
               </w:rPr>
             </w:pPr>
+            <w:proofErr w:type="spellStart"/>
             <w:r>
               <w:rPr>
                 <w:rStyle w:val="CdigoHTML"/>
@@ -6934,6 +7677,7 @@
               </w:rPr>
               <w:t>seller_city</w:t>
             </w:r>
+            <w:proofErr w:type="spellEnd"/>
           </w:p>
         </w:tc>
         <w:tc>
@@ -6968,12 +7712,14 @@
                 <w:rFonts w:cstheme="minorHAnsi"/>
               </w:rPr>
             </w:pPr>
+            <w:proofErr w:type="spellStart"/>
             <w:r>
               <w:rPr>
                 <w:rFonts w:eastAsia="Calibri" w:cstheme="minorHAnsi"/>
               </w:rPr>
               <w:t>string</w:t>
             </w:r>
+            <w:proofErr w:type="spellEnd"/>
           </w:p>
         </w:tc>
         <w:tc>
@@ -6992,7 +7738,21 @@
               <w:rPr>
                 <w:rFonts w:eastAsia="Calibri" w:cstheme="minorHAnsi"/>
               </w:rPr>
-              <w:t>"campinas"</w:t>
+              <w:t>"</w:t>
+            </w:r>
+            <w:proofErr w:type="spellStart"/>
+            <w:r>
+              <w:rPr>
+                <w:rFonts w:eastAsia="Calibri" w:cstheme="minorHAnsi"/>
+              </w:rPr>
+              <w:t>campinas</w:t>
+            </w:r>
+            <w:proofErr w:type="spellEnd"/>
+            <w:r>
+              <w:rPr>
+                <w:rFonts w:eastAsia="Calibri" w:cstheme="minorHAnsi"/>
+              </w:rPr>
+              <w:t>"</w:t>
             </w:r>
           </w:p>
         </w:tc>
@@ -7024,6 +7784,7 @@
                 <w:rFonts w:cstheme="minorHAnsi"/>
               </w:rPr>
             </w:pPr>
+            <w:proofErr w:type="spellStart"/>
             <w:r>
               <w:rPr>
                 <w:rStyle w:val="CdigoHTML"/>
@@ -7033,6 +7794,7 @@
               </w:rPr>
               <w:t>seller_state</w:t>
             </w:r>
+            <w:proofErr w:type="spellEnd"/>
           </w:p>
         </w:tc>
         <w:tc>
@@ -7067,12 +7829,14 @@
                 <w:rFonts w:cstheme="minorHAnsi"/>
               </w:rPr>
             </w:pPr>
+            <w:proofErr w:type="spellStart"/>
             <w:r>
               <w:rPr>
                 <w:rFonts w:eastAsia="Calibri" w:cstheme="minorHAnsi"/>
               </w:rPr>
               <w:t>string</w:t>
             </w:r>
+            <w:proofErr w:type="spellEnd"/>
           </w:p>
         </w:tc>
         <w:tc>
@@ -7129,8 +7893,16 @@
         <w:rPr>
           <w:rFonts w:asciiTheme="minorHAnsi" w:hAnsiTheme="minorHAnsi" w:cstheme="minorHAnsi"/>
         </w:rPr>
-        <w:t>Tabla datos product_category</w:t>
-      </w:r>
+        <w:t xml:space="preserve">Tabla datos </w:t>
+      </w:r>
+      <w:proofErr w:type="spellStart"/>
+      <w:r>
+        <w:rPr>
+          <w:rFonts w:asciiTheme="minorHAnsi" w:hAnsiTheme="minorHAnsi" w:cstheme="minorHAnsi"/>
+        </w:rPr>
+        <w:t>product_category</w:t>
+      </w:r>
+      <w:proofErr w:type="spellEnd"/>
     </w:p>
     <w:p>
       <w:pPr>
@@ -7334,6 +8106,7 @@
                 <w:lang w:eastAsia="es-CO"/>
               </w:rPr>
             </w:pPr>
+            <w:proofErr w:type="spellStart"/>
             <w:r>
               <w:rPr>
                 <w:rFonts w:eastAsia="Times New Roman" w:cstheme="minorHAnsi"/>
@@ -7341,6 +8114,7 @@
               </w:rPr>
               <w:t>product_category_name</w:t>
             </w:r>
+            <w:proofErr w:type="spellEnd"/>
           </w:p>
         </w:tc>
         <w:tc>
@@ -7378,6 +8152,7 @@
                 <w:lang w:eastAsia="es-CO"/>
               </w:rPr>
             </w:pPr>
+            <w:proofErr w:type="spellStart"/>
             <w:r>
               <w:rPr>
                 <w:rFonts w:eastAsia="Times New Roman" w:cstheme="minorHAnsi"/>
@@ -7385,6 +8160,7 @@
               </w:rPr>
               <w:t>string</w:t>
             </w:r>
+            <w:proofErr w:type="spellEnd"/>
           </w:p>
         </w:tc>
         <w:tc>
@@ -7405,28 +8181,44 @@
                 <w:rFonts w:eastAsia="Times New Roman" w:cstheme="minorHAnsi"/>
                 <w:lang w:eastAsia="es-CO"/>
               </w:rPr>
-              <w:t>"beleza_saude"</w:t>
-            </w:r>
-          </w:p>
-        </w:tc>
-        <w:tc>
-          <w:tcPr>
-            <w:tcW w:w="1295" w:type="dxa"/>
-          </w:tcPr>
-          <w:p>
-            <w:pPr>
-              <w:spacing w:after="0" w:line="240" w:lineRule="auto"/>
-              <w:cnfStyle w:val="000000100000" w:firstRow="0" w:lastRow="0" w:firstColumn="0" w:lastColumn="0" w:oddVBand="0" w:evenVBand="0" w:oddHBand="1" w:evenHBand="0" w:firstRowFirstColumn="0" w:firstRowLastColumn="0" w:lastRowFirstColumn="0" w:lastRowLastColumn="0"/>
+              <w:t>"</w:t>
+            </w:r>
+            <w:proofErr w:type="spellStart"/>
+            <w:r>
               <w:rPr>
                 <w:rFonts w:eastAsia="Times New Roman" w:cstheme="minorHAnsi"/>
                 <w:lang w:eastAsia="es-CO"/>
               </w:rPr>
-            </w:pPr>
+              <w:t>beleza_saude</w:t>
+            </w:r>
+            <w:proofErr w:type="spellEnd"/>
             <w:r>
               <w:rPr>
                 <w:rFonts w:eastAsia="Times New Roman" w:cstheme="minorHAnsi"/>
                 <w:lang w:eastAsia="es-CO"/>
               </w:rPr>
+              <w:t>"</w:t>
+            </w:r>
+          </w:p>
+        </w:tc>
+        <w:tc>
+          <w:tcPr>
+            <w:tcW w:w="1295" w:type="dxa"/>
+          </w:tcPr>
+          <w:p>
+            <w:pPr>
+              <w:spacing w:after="0" w:line="240" w:lineRule="auto"/>
+              <w:cnfStyle w:val="000000100000" w:firstRow="0" w:lastRow="0" w:firstColumn="0" w:lastColumn="0" w:oddVBand="0" w:evenVBand="0" w:oddHBand="1" w:evenHBand="0" w:firstRowFirstColumn="0" w:firstRowLastColumn="0" w:lastRowFirstColumn="0" w:lastRowLastColumn="0"/>
+              <w:rPr>
+                <w:rFonts w:eastAsia="Times New Roman" w:cstheme="minorHAnsi"/>
+                <w:lang w:eastAsia="es-CO"/>
+              </w:rPr>
+            </w:pPr>
+            <w:r>
+              <w:rPr>
+                <w:rFonts w:eastAsia="Times New Roman" w:cstheme="minorHAnsi"/>
+                <w:lang w:eastAsia="es-CO"/>
+              </w:rPr>
               <w:t>Clave primaria</w:t>
             </w:r>
           </w:p>
@@ -7446,6 +8238,7 @@
                 <w:lang w:eastAsia="es-CO"/>
               </w:rPr>
             </w:pPr>
+            <w:proofErr w:type="spellStart"/>
             <w:r>
               <w:rPr>
                 <w:rFonts w:eastAsia="Times New Roman" w:cstheme="minorHAnsi"/>
@@ -7453,6 +8246,7 @@
               </w:rPr>
               <w:t>product_category_name_english</w:t>
             </w:r>
+            <w:proofErr w:type="spellEnd"/>
           </w:p>
         </w:tc>
         <w:tc>
@@ -7490,6 +8284,7 @@
                 <w:lang w:eastAsia="es-CO"/>
               </w:rPr>
             </w:pPr>
+            <w:proofErr w:type="spellStart"/>
             <w:r>
               <w:rPr>
                 <w:rFonts w:eastAsia="Times New Roman" w:cstheme="minorHAnsi"/>
@@ -7497,6 +8292,7 @@
               </w:rPr>
               <w:t>string</w:t>
             </w:r>
+            <w:proofErr w:type="spellEnd"/>
           </w:p>
         </w:tc>
         <w:tc>
@@ -7517,22 +8313,38 @@
                 <w:rFonts w:eastAsia="Times New Roman" w:cstheme="minorHAnsi"/>
                 <w:lang w:eastAsia="es-CO"/>
               </w:rPr>
-              <w:t>"health_beauty"</w:t>
-            </w:r>
-          </w:p>
-        </w:tc>
-        <w:tc>
-          <w:tcPr>
-            <w:tcW w:w="1295" w:type="dxa"/>
-          </w:tcPr>
-          <w:p>
-            <w:pPr>
-              <w:spacing w:after="0" w:line="240" w:lineRule="auto"/>
-              <w:cnfStyle w:val="000000000000" w:firstRow="0" w:lastRow="0" w:firstColumn="0" w:lastColumn="0" w:oddVBand="0" w:evenVBand="0" w:oddHBand="0" w:evenHBand="0" w:firstRowFirstColumn="0" w:firstRowLastColumn="0" w:lastRowFirstColumn="0" w:lastRowLastColumn="0"/>
+              <w:t>"</w:t>
+            </w:r>
+            <w:proofErr w:type="spellStart"/>
+            <w:r>
               <w:rPr>
                 <w:rFonts w:eastAsia="Times New Roman" w:cstheme="minorHAnsi"/>
                 <w:lang w:eastAsia="es-CO"/>
               </w:rPr>
+              <w:t>health_beauty</w:t>
+            </w:r>
+            <w:proofErr w:type="spellEnd"/>
+            <w:r>
+              <w:rPr>
+                <w:rFonts w:eastAsia="Times New Roman" w:cstheme="minorHAnsi"/>
+                <w:lang w:eastAsia="es-CO"/>
+              </w:rPr>
+              <w:t>"</w:t>
+            </w:r>
+          </w:p>
+        </w:tc>
+        <w:tc>
+          <w:tcPr>
+            <w:tcW w:w="1295" w:type="dxa"/>
+          </w:tcPr>
+          <w:p>
+            <w:pPr>
+              <w:spacing w:after="0" w:line="240" w:lineRule="auto"/>
+              <w:cnfStyle w:val="000000000000" w:firstRow="0" w:lastRow="0" w:firstColumn="0" w:lastColumn="0" w:oddVBand="0" w:evenVBand="0" w:oddHBand="0" w:evenHBand="0" w:firstRowFirstColumn="0" w:firstRowLastColumn="0" w:lastRowFirstColumn="0" w:lastRowLastColumn="0"/>
+              <w:rPr>
+                <w:rFonts w:eastAsia="Times New Roman" w:cstheme="minorHAnsi"/>
+                <w:lang w:eastAsia="es-CO"/>
+              </w:rPr>
             </w:pPr>
           </w:p>
         </w:tc>
@@ -7555,6 +8367,7 @@
         <w:rPr>
           <w:lang w:val="es-ES"/>
         </w:rPr>
+        <w:lastRenderedPageBreak/>
         <w:t>A continuación, se adjunta la imagen que muestra el esquema de datos de las tablas descritas anteriormente y se identifica las relaciones que existen entre ellas.</w:t>
       </w:r>
     </w:p>
@@ -7567,7 +8380,6 @@
         <w:rPr>
           <w:noProof/>
         </w:rPr>
-        <w:lastRenderedPageBreak/>
         <w:drawing>
           <wp:inline distT="0" distB="0" distL="0" distR="0" wp14:anchorId="21684741" wp14:editId="38823FD6">
             <wp:extent cx="5410200" cy="3255010"/>
@@ -7586,7 +8398,7 @@
                     </pic:cNvPicPr>
                   </pic:nvPicPr>
                   <pic:blipFill>
-                    <a:blip r:embed="rId5"/>
+                    <a:blip r:embed="rId7"/>
                     <a:stretch>
                       <a:fillRect/>
                     </a:stretch>
@@ -7660,7 +8472,7 @@
         </w:rPr>
         <w:t xml:space="preserve">El primer paso en el proceso fue garantizar que los datos estuvieran preparados y organizados para un uso eficiente en los análisis. Todas las bases de datos se obtuvieron del enlace </w:t>
       </w:r>
-      <w:hyperlink r:id="rId6" w:tgtFrame="_new">
+      <w:hyperlink r:id="rId8" w:tgtFrame="_new">
         <w:r>
           <w:rPr>
             <w:rStyle w:val="Hipervnculo"/>
@@ -7698,7 +8510,15 @@
         </w:rPr>
       </w:pPr>
       <w:r>
-        <w:t>Para preparar los datos, utilizamos cuatro scripts, cada uno desempeñando un papel esencial en las etapas de estandarización, transformación y enriquecimiento de los datos de geolocalización. La conversión de los archivos originales en formato CSV al formato Parquet, que ofrece una estructura más eficiente para el almacenamiento y consulta de grandes volúmenes de datos, fue una de estas etapas fundamentales.</w:t>
+        <w:t xml:space="preserve">Para preparar los datos, utilizamos cuatro scripts, cada uno desempeñando un papel esencial en las etapas de estandarización, transformación y enriquecimiento de los datos de geolocalización. La conversión de los archivos originales en formato CSV al formato </w:t>
+      </w:r>
+      <w:proofErr w:type="spellStart"/>
+      <w:r>
+        <w:t>Parquet</w:t>
+      </w:r>
+      <w:proofErr w:type="spellEnd"/>
+      <w:r>
+        <w:t>, que ofrece una estructura más eficiente para el almacenamiento y consulta de grandes volúmenes de datos, fue una de estas etapas fundamentales.</w:t>
       </w:r>
     </w:p>
     <w:p>
@@ -7725,7 +8545,15 @@
         <w:t>log.csv</w:t>
       </w:r>
       <w:r>
-        <w:t xml:space="preserve"> se incorporó en este proceso, asegurando que su información estuviera alineada con las demás bases. Después de esta estandarización, los archivos se convirtieron y guardaron en una nueva carpeta en formato Parquet, optimizando el acceso y la manipulación de los datos para las etapas posteriores.</w:t>
+        <w:t xml:space="preserve"> se incorporó en este proceso, asegurando que su información estuviera alineada con las demás bases. Después de esta estandarización, los archivos se convirtieron y guardaron en una nueva carpeta en formato </w:t>
+      </w:r>
+      <w:proofErr w:type="spellStart"/>
+      <w:r>
+        <w:t>Parquet</w:t>
+      </w:r>
+      <w:proofErr w:type="spellEnd"/>
+      <w:r>
+        <w:t>, optimizando el acceso y la manipulación de los datos para las etapas posteriores.</w:t>
       </w:r>
     </w:p>
     <w:p>
@@ -7794,57 +8622,78 @@
         <w:rPr>
           <w:rStyle w:val="StrongEmphasis"/>
         </w:rPr>
+        <w:lastRenderedPageBreak/>
         <w:t>Script 4:</w:t>
       </w:r>
       <w:r>
         <w:t xml:space="preserve"> Por último, refinamos y unificamos los datos. Leímos los archivos </w:t>
       </w:r>
+      <w:proofErr w:type="spellStart"/>
       <w:r>
         <w:rPr>
           <w:rStyle w:val="SourceText"/>
         </w:rPr>
         <w:t>geolocation_correios.parquet</w:t>
       </w:r>
+      <w:proofErr w:type="spellEnd"/>
       <w:r>
         <w:t xml:space="preserve"> y </w:t>
       </w:r>
+      <w:proofErr w:type="spellStart"/>
       <w:r>
         <w:rPr>
           <w:rStyle w:val="SourceText"/>
         </w:rPr>
         <w:t>geo_coords.parquet</w:t>
       </w:r>
+      <w:proofErr w:type="spellEnd"/>
       <w:r>
         <w:t xml:space="preserve">, realizando un </w:t>
       </w:r>
+      <w:proofErr w:type="spellStart"/>
       <w:r>
         <w:rPr>
           <w:rStyle w:val="nfasis"/>
         </w:rPr>
-        <w:t>inner join</w:t>
-      </w:r>
+        <w:t>inner</w:t>
+      </w:r>
+      <w:proofErr w:type="spellEnd"/>
+      <w:r>
+        <w:rPr>
+          <w:rStyle w:val="nfasis"/>
+        </w:rPr>
+        <w:t xml:space="preserve"> </w:t>
+      </w:r>
+      <w:proofErr w:type="spellStart"/>
+      <w:r>
+        <w:rPr>
+          <w:rStyle w:val="nfasis"/>
+        </w:rPr>
+        <w:t>join</w:t>
+      </w:r>
+      <w:proofErr w:type="spellEnd"/>
       <w:r>
         <w:t xml:space="preserve"> basado en la columna </w:t>
       </w:r>
+      <w:proofErr w:type="spellStart"/>
       <w:r>
         <w:rPr>
           <w:rStyle w:val="SourceText"/>
         </w:rPr>
         <w:t>cep_prefix</w:t>
       </w:r>
-      <w:r>
-        <w:t xml:space="preserve"> para asegurar la </w:t>
-      </w:r>
-      <w:r>
-        <w:lastRenderedPageBreak/>
-        <w:t xml:space="preserve">correspondencia entre las ubicaciones y las coordenadas geográficas. Después de la unión, las columnas de latitud y longitud se convirtieron al tipo de dato </w:t>
-      </w:r>
+      <w:proofErr w:type="spellEnd"/>
+      <w:r>
+        <w:t xml:space="preserve"> para asegurar la correspondencia entre las ubicaciones y las coordenadas geográficas. Después de la unión, las columnas de latitud y longitud se convirtieron al tipo de dato </w:t>
+      </w:r>
+      <w:proofErr w:type="spellStart"/>
       <w:r>
         <w:rPr>
           <w:rStyle w:val="nfasis"/>
         </w:rPr>
         <w:t>double</w:t>
       </w:r>
+      <w:proofErr w:type="spellEnd"/>
       <w:r>
         <w:t>, garantizando una mayor precisión en el tratamiento de las coordenadas geográficas.</w:t>
       </w:r>
@@ -7860,21 +8709,25 @@
       <w:r>
         <w:t xml:space="preserve">Los datos enriquecidos se consolidaron y guardaron en el archivo </w:t>
       </w:r>
+      <w:proofErr w:type="spellStart"/>
       <w:r>
         <w:rPr>
           <w:rStyle w:val="SourceText"/>
         </w:rPr>
         <w:t>geolocation_correios_coords.parquet</w:t>
       </w:r>
+      <w:proofErr w:type="spellEnd"/>
       <w:r>
         <w:t>. Con las columnas de latitud y longitud ajustadas al tipo de dato adecuado (</w:t>
       </w:r>
+      <w:proofErr w:type="spellStart"/>
       <w:r>
         <w:rPr>
           <w:rStyle w:val="nfasis"/>
         </w:rPr>
         <w:t>double</w:t>
       </w:r>
+      <w:proofErr w:type="spellEnd"/>
       <w:r>
         <w:t>), aseguramos la precisión necesaria para análisis posteriores. Los datos están ahora listos para análisis espaciales, con precisión garantizada para consultas y cruces eficientes.</w:t>
       </w:r>
@@ -7936,7 +8789,21 @@
         <w:rPr>
           <w:lang w:val="es-ES"/>
         </w:rPr>
-        <w:t>, el nombre de las variables las posibles llaves que permitirían hacer un join para formar una base de datos principal a explorar.</w:t>
+        <w:t xml:space="preserve">, el nombre de las variables las posibles llaves que permitirían hacer un </w:t>
+      </w:r>
+      <w:proofErr w:type="spellStart"/>
+      <w:r>
+        <w:rPr>
+          <w:lang w:val="es-ES"/>
+        </w:rPr>
+        <w:t>join</w:t>
+      </w:r>
+      <w:proofErr w:type="spellEnd"/>
+      <w:r>
+        <w:rPr>
+          <w:lang w:val="es-ES"/>
+        </w:rPr>
+        <w:t xml:space="preserve"> para formar una base de datos principal a explorar.</w:t>
       </w:r>
     </w:p>
     <w:p>
@@ -7955,7 +8822,21 @@
         <w:rPr>
           <w:lang w:val="es-ES"/>
         </w:rPr>
-        <w:t>Se hace una exploración de la base de datos combinada y se procede ha hacer limpieza de la misma de la siguiente manera:</w:t>
+        <w:t xml:space="preserve">Se hace una exploración de la base de datos combinada y se procede </w:t>
+      </w:r>
+      <w:proofErr w:type="spellStart"/>
+      <w:r>
+        <w:rPr>
+          <w:lang w:val="es-ES"/>
+        </w:rPr>
+        <w:t>ha</w:t>
+      </w:r>
+      <w:proofErr w:type="spellEnd"/>
+      <w:r>
+        <w:rPr>
+          <w:lang w:val="es-ES"/>
+        </w:rPr>
+        <w:t xml:space="preserve"> hacer limpieza de la misma de la siguiente manera:</w:t>
       </w:r>
     </w:p>
     <w:p>
@@ -7974,7 +8855,21 @@
         <w:rPr>
           <w:lang w:val="es-ES"/>
         </w:rPr>
-        <w:t xml:space="preserve"> El análisis del DataFrame revela que contiene un total de 119,143 filas y 39 columnas, lo que sugiere una base de datos considerable para el estudio de órdenes de compra. </w:t>
+        <w:t xml:space="preserve"> El análisis del </w:t>
+      </w:r>
+      <w:proofErr w:type="spellStart"/>
+      <w:r>
+        <w:rPr>
+          <w:lang w:val="es-ES"/>
+        </w:rPr>
+        <w:t>DataFrame</w:t>
+      </w:r>
+      <w:proofErr w:type="spellEnd"/>
+      <w:r>
+        <w:rPr>
+          <w:lang w:val="es-ES"/>
+        </w:rPr>
+        <w:t xml:space="preserve"> revela que contiene un total de 119,143 filas y 39 columnas, lo que sugiere una base de datos considerable para el estudio de órdenes de compra. </w:t>
       </w:r>
     </w:p>
     <w:p>
@@ -8012,7 +8907,49 @@
         <w:rPr>
           <w:lang w:val="es-ES"/>
         </w:rPr>
-        <w:t xml:space="preserve"> En cuanto a las estadísticas numéricas, el precio medio de los productos es de 120.65 reales, con un valor de flete promedio de 20.03 reales. Sin embargo, se presentan discrepancias notables en los datos, ya que hay valores nulos en varias columnas, como order_approved_at, order_delivered_carrier_date, y order_delivered_customer_date, lo que puede complicar un análisis enfocado en de la eficiencia en la entrega (para este ejercicio el enfoque está en predicción de precios y demanda, no eficiencias de entrega). </w:t>
+        <w:t xml:space="preserve"> En cuanto a las estadísticas numéricas, el precio medio de los productos es de 120.65 reales, con un valor de flete promedio de 20.03 reales. Sin embargo, se presentan discrepancias notables en los datos, ya que hay valores nulos en varias columnas, como </w:t>
+      </w:r>
+      <w:proofErr w:type="spellStart"/>
+      <w:r>
+        <w:rPr>
+          <w:lang w:val="es-ES"/>
+        </w:rPr>
+        <w:t>order_approved_at</w:t>
+      </w:r>
+      <w:proofErr w:type="spellEnd"/>
+      <w:r>
+        <w:rPr>
+          <w:lang w:val="es-ES"/>
+        </w:rPr>
+        <w:t xml:space="preserve">, </w:t>
+      </w:r>
+      <w:proofErr w:type="spellStart"/>
+      <w:r>
+        <w:rPr>
+          <w:lang w:val="es-ES"/>
+        </w:rPr>
+        <w:t>order_delivered_carrier_date</w:t>
+      </w:r>
+      <w:proofErr w:type="spellEnd"/>
+      <w:r>
+        <w:rPr>
+          <w:lang w:val="es-ES"/>
+        </w:rPr>
+        <w:t xml:space="preserve">, y </w:t>
+      </w:r>
+      <w:proofErr w:type="spellStart"/>
+      <w:r>
+        <w:rPr>
+          <w:lang w:val="es-ES"/>
+        </w:rPr>
+        <w:t>order_delivered_customer_date</w:t>
+      </w:r>
+      <w:proofErr w:type="spellEnd"/>
+      <w:r>
+        <w:rPr>
+          <w:lang w:val="es-ES"/>
+        </w:rPr>
+        <w:t xml:space="preserve">, lo que puede complicar un análisis enfocado en de la eficiencia en la entrega (para este ejercicio el enfoque está en predicción de precios y demanda, no eficiencias de entrega). </w:t>
       </w:r>
     </w:p>
     <w:p>
@@ -8050,7 +8987,49 @@
         <w:rPr>
           <w:lang w:val="es-ES"/>
         </w:rPr>
-        <w:t xml:space="preserve"> Los tipos de variables en el DataFrame incluyen una mezcla de datos categóricos y numéricos, así como datos temporales. En particular, se observa que la mayoría de las columnas son de tipo object, seguidas de float64 para los datos numéricos y datetime64 para las fechas. Por último, las primeras cinco filas del DataFrame proporcionan una visión inicial de la estructura de los datos, mostrando pedidos con información sobre el estado, las fechas de compra y entrega, así como los detalles del producto y del vendedor. Esto establece una base sólida para un análisis más profundo de los patrones de compra y entrega en la plataforma.</w:t>
+        <w:t xml:space="preserve"> Los tipos de variables en el </w:t>
+      </w:r>
+      <w:proofErr w:type="spellStart"/>
+      <w:r>
+        <w:rPr>
+          <w:lang w:val="es-ES"/>
+        </w:rPr>
+        <w:t>DataFrame</w:t>
+      </w:r>
+      <w:proofErr w:type="spellEnd"/>
+      <w:r>
+        <w:rPr>
+          <w:lang w:val="es-ES"/>
+        </w:rPr>
+        <w:t xml:space="preserve"> incluyen una mezcla de datos categóricos y numéricos, así como datos temporales. En particular, se observa que la mayoría de las columnas son de tipo </w:t>
+      </w:r>
+      <w:proofErr w:type="spellStart"/>
+      <w:r>
+        <w:rPr>
+          <w:lang w:val="es-ES"/>
+        </w:rPr>
+        <w:t>object</w:t>
+      </w:r>
+      <w:proofErr w:type="spellEnd"/>
+      <w:r>
+        <w:rPr>
+          <w:lang w:val="es-ES"/>
+        </w:rPr>
+        <w:t xml:space="preserve">, seguidas de float64 para los datos numéricos y datetime64 para las fechas. Por último, las primeras cinco filas del </w:t>
+      </w:r>
+      <w:proofErr w:type="spellStart"/>
+      <w:r>
+        <w:rPr>
+          <w:lang w:val="es-ES"/>
+        </w:rPr>
+        <w:t>DataFrame</w:t>
+      </w:r>
+      <w:proofErr w:type="spellEnd"/>
+      <w:r>
+        <w:rPr>
+          <w:lang w:val="es-ES"/>
+        </w:rPr>
+        <w:t xml:space="preserve"> proporcionan una visión inicial de la estructura de los datos, mostrando pedidos con información sobre el estado, las fechas de compra y entrega, así como los detalles del producto y del vendedor. Esto establece una base sólida para un análisis más profundo de los patrones de compra y entrega en la plataforma.</w:t>
       </w:r>
     </w:p>
     <w:p>
@@ -8141,7 +9120,6 @@
           <w:iCs/>
           <w:lang w:val="es-ES"/>
         </w:rPr>
-        <w:lastRenderedPageBreak/>
         <w:t>Exploración de valores nulos por variable</w:t>
       </w:r>
     </w:p>
@@ -8172,7 +9150,7 @@
                     <pic:cNvPicPr/>
                   </pic:nvPicPr>
                   <pic:blipFill>
-                    <a:blip r:embed="rId7"/>
+                    <a:blip r:embed="rId9"/>
                     <a:stretch>
                       <a:fillRect/>
                     </a:stretch>
@@ -8209,7 +9187,21 @@
         <w:rPr>
           <w:lang w:val="es-ES"/>
         </w:rPr>
-        <w:t>Después de la depuración de variables con alto grado de valores nulos, se procede a eliminar los valores nulos de variables. Si bien existen grupos de tamaño considerable (como product_category_name con una cantidad de nulos de 2542), estos son se estiman relevantes para el entrenamiento del modelo, de manera que se mantienen las variables a costa de eliminar sus registros inválidos.</w:t>
+        <w:t xml:space="preserve">Después de la depuración de variables con alto grado de valores nulos, se procede a eliminar los valores nulos de variables. Si bien existen grupos de tamaño considerable (como </w:t>
+      </w:r>
+      <w:proofErr w:type="spellStart"/>
+      <w:r>
+        <w:rPr>
+          <w:lang w:val="es-ES"/>
+        </w:rPr>
+        <w:t>product_category_name</w:t>
+      </w:r>
+      <w:proofErr w:type="spellEnd"/>
+      <w:r>
+        <w:rPr>
+          <w:lang w:val="es-ES"/>
+        </w:rPr>
+        <w:t xml:space="preserve"> con una cantidad de nulos de 2542), estos son se estiman relevantes para el entrenamiento del modelo, de manera que se mantienen las variables a costa de eliminar sus registros inválidos.</w:t>
       </w:r>
     </w:p>
     <w:p>
@@ -8253,7 +9245,21 @@
         <w:rPr>
           <w:lang w:val="es-ES"/>
         </w:rPr>
-        <w:t>Las estadísticas descriptivas de las columnas numéricas del DataFrame revelan información clave sobre los datos. En cuanto a los precios, la media es de 120.93, con un mínimo de 0.85 y un máximo de 6735.00; la desviación estándar es de 184.19. En lo que respecta al valor de flete, la media es de 20.08, el mínimo es 0.00 y el máximo alcanza 409.68, con una desviación estándar de 15.87. Las fechas de compra muestran una fecha mínima de 2016-09-05 y una máxima de 2018-09-03, con un promedio de 2017-12-31.</w:t>
+        <w:t xml:space="preserve">Las estadísticas descriptivas de las columnas numéricas del </w:t>
+      </w:r>
+      <w:proofErr w:type="spellStart"/>
+      <w:r>
+        <w:rPr>
+          <w:lang w:val="es-ES"/>
+        </w:rPr>
+        <w:t>DataFrame</w:t>
+      </w:r>
+      <w:proofErr w:type="spellEnd"/>
+      <w:r>
+        <w:rPr>
+          <w:lang w:val="es-ES"/>
+        </w:rPr>
+        <w:t xml:space="preserve"> revelan información clave sobre los datos. En cuanto a los precios, la media es de 120.93, con un mínimo de 0.85 y un máximo de 6735.00; la desviación estándar es de 184.19. En lo que respecta al valor de flete, la media es de 20.08, el mínimo es 0.00 y el máximo alcanza 409.68, con una desviación estándar de 15.87. Las fechas de compra muestran una fecha mínima de 2016-09-05 y una máxima de 2018-09-03, con un promedio de 2017-12-31.</w:t>
       </w:r>
     </w:p>
     <w:p>
@@ -8272,7 +9278,77 @@
         <w:rPr>
           <w:lang w:val="es-ES"/>
         </w:rPr>
-        <w:t>Al visualizar las primeras filas del DataFrame, se pueden observar ejemplos concretos de los datos, confirmando que las columnas están correctamente pobladas. A partir de esta información, se pueden considerar diversas áreas de análisis, como el estudio de tendencias de ventas a lo largo del tiempo utilizando las fechas de compra para identificar patrones estacionales, el análisis de los productos más vendidos mediante product_id y order_item_id, y la evaluación del impacto del flete en las ventas comparando price y freight_value.</w:t>
+        <w:t xml:space="preserve">Al visualizar las primeras filas del </w:t>
+      </w:r>
+      <w:proofErr w:type="spellStart"/>
+      <w:r>
+        <w:rPr>
+          <w:lang w:val="es-ES"/>
+        </w:rPr>
+        <w:t>DataFrame</w:t>
+      </w:r>
+      <w:proofErr w:type="spellEnd"/>
+      <w:r>
+        <w:rPr>
+          <w:lang w:val="es-ES"/>
+        </w:rPr>
+        <w:t xml:space="preserve">, se pueden observar ejemplos concretos de los datos, confirmando que las columnas están correctamente pobladas. A partir de esta información, se pueden considerar diversas áreas de análisis, como el estudio de tendencias de ventas a lo largo del tiempo utilizando las fechas de compra para identificar patrones estacionales, el análisis de los productos más vendidos mediante </w:t>
+      </w:r>
+      <w:proofErr w:type="spellStart"/>
+      <w:r>
+        <w:rPr>
+          <w:lang w:val="es-ES"/>
+        </w:rPr>
+        <w:t>product_id</w:t>
+      </w:r>
+      <w:proofErr w:type="spellEnd"/>
+      <w:r>
+        <w:rPr>
+          <w:lang w:val="es-ES"/>
+        </w:rPr>
+        <w:t xml:space="preserve"> y </w:t>
+      </w:r>
+      <w:proofErr w:type="spellStart"/>
+      <w:r>
+        <w:rPr>
+          <w:lang w:val="es-ES"/>
+        </w:rPr>
+        <w:t>order_item_id</w:t>
+      </w:r>
+      <w:proofErr w:type="spellEnd"/>
+      <w:r>
+        <w:rPr>
+          <w:lang w:val="es-ES"/>
+        </w:rPr>
+        <w:t xml:space="preserve">, y la evaluación del impacto del flete en las ventas comparando </w:t>
+      </w:r>
+      <w:proofErr w:type="spellStart"/>
+      <w:r>
+        <w:rPr>
+          <w:lang w:val="es-ES"/>
+        </w:rPr>
+        <w:t>price</w:t>
+      </w:r>
+      <w:proofErr w:type="spellEnd"/>
+      <w:r>
+        <w:rPr>
+          <w:lang w:val="es-ES"/>
+        </w:rPr>
+        <w:t xml:space="preserve"> y </w:t>
+      </w:r>
+      <w:proofErr w:type="spellStart"/>
+      <w:r>
+        <w:rPr>
+          <w:lang w:val="es-ES"/>
+        </w:rPr>
+        <w:t>freight_value</w:t>
+      </w:r>
+      <w:proofErr w:type="spellEnd"/>
+      <w:r>
+        <w:rPr>
+          <w:lang w:val="es-ES"/>
+        </w:rPr>
+        <w:t>.</w:t>
       </w:r>
     </w:p>
     <w:p>
@@ -8290,14 +9366,98 @@
         <w:rPr>
           <w:lang w:val="es-ES"/>
         </w:rPr>
-        <w:t xml:space="preserve">Grafica 1 / Valor del pago por estado del pedido: Esta gráfica presenta la distribución del valor del pago según diferentes estados del pedido, como "delivered", "shipped", "invoiced", "processing", etc. La mayoría de los pagos están concentrados en valores bajos, pero existen algunos valores atípicos (outliers) que alcanzan hasta los 14,000. En particular, el estado "delivered" parece tener una mayor variabilidad y más valores atípicos que el resto de los estados, lo que sugiere que hay una amplia gama </w:t>
+        <w:t>Grafica 1 / Valor del pago por estado del pedido: Esta gráfica presenta la distribución del valor del pago según diferentes estados del pedido, como "</w:t>
+      </w:r>
+      <w:proofErr w:type="spellStart"/>
+      <w:r>
+        <w:rPr>
+          <w:lang w:val="es-ES"/>
+        </w:rPr>
+        <w:t>delivered</w:t>
+      </w:r>
+      <w:proofErr w:type="spellEnd"/>
+      <w:r>
+        <w:rPr>
+          <w:lang w:val="es-ES"/>
+        </w:rPr>
+        <w:t>", "</w:t>
+      </w:r>
+      <w:proofErr w:type="spellStart"/>
+      <w:r>
+        <w:rPr>
+          <w:lang w:val="es-ES"/>
+        </w:rPr>
+        <w:t>shipped</w:t>
+      </w:r>
+      <w:proofErr w:type="spellEnd"/>
+      <w:r>
+        <w:rPr>
+          <w:lang w:val="es-ES"/>
+        </w:rPr>
+        <w:t>", "</w:t>
+      </w:r>
+      <w:proofErr w:type="spellStart"/>
+      <w:r>
+        <w:rPr>
+          <w:lang w:val="es-ES"/>
+        </w:rPr>
+        <w:t>invoiced</w:t>
+      </w:r>
+      <w:proofErr w:type="spellEnd"/>
+      <w:r>
+        <w:rPr>
+          <w:lang w:val="es-ES"/>
+        </w:rPr>
+        <w:t>", "</w:t>
+      </w:r>
+      <w:proofErr w:type="spellStart"/>
+      <w:r>
+        <w:rPr>
+          <w:lang w:val="es-ES"/>
+        </w:rPr>
+        <w:t>processing</w:t>
+      </w:r>
+      <w:proofErr w:type="spellEnd"/>
+      <w:r>
+        <w:rPr>
+          <w:lang w:val="es-ES"/>
+        </w:rPr>
+        <w:t xml:space="preserve">", etc. La </w:t>
       </w:r>
       <w:r>
         <w:rPr>
           <w:lang w:val="es-ES"/>
         </w:rPr>
         <w:lastRenderedPageBreak/>
-        <w:t>de pagos en pedidos entregados, posiblemente debido a diferencias en los tipos de productos o en el tamaño de los pedidos.</w:t>
+        <w:t>mayoría de los pagos están concentrados en valores bajos, pero existen algunos valores atípicos (</w:t>
+      </w:r>
+      <w:proofErr w:type="spellStart"/>
+      <w:r>
+        <w:rPr>
+          <w:lang w:val="es-ES"/>
+        </w:rPr>
+        <w:t>outliers</w:t>
+      </w:r>
+      <w:proofErr w:type="spellEnd"/>
+      <w:r>
+        <w:rPr>
+          <w:lang w:val="es-ES"/>
+        </w:rPr>
+        <w:t>) que alcanzan hasta los 14,000. En particular, el estado "</w:t>
+      </w:r>
+      <w:proofErr w:type="spellStart"/>
+      <w:r>
+        <w:rPr>
+          <w:lang w:val="es-ES"/>
+        </w:rPr>
+        <w:t>delivered</w:t>
+      </w:r>
+      <w:proofErr w:type="spellEnd"/>
+      <w:r>
+        <w:rPr>
+          <w:lang w:val="es-ES"/>
+        </w:rPr>
+        <w:t>" parece tener una mayor variabilidad y más valores atípicos que el resto de los estados, lo que sugiere que hay una amplia gama de pagos en pedidos entregados, posiblemente debido a diferencias en los tipos de productos o en el tamaño de los pedidos.</w:t>
       </w:r>
     </w:p>
     <w:p>
@@ -8329,7 +9489,7 @@
                     <pic:cNvPicPr/>
                   </pic:nvPicPr>
                   <pic:blipFill>
-                    <a:blip r:embed="rId8"/>
+                    <a:blip r:embed="rId10"/>
                     <a:stretch>
                       <a:fillRect/>
                     </a:stretch>
@@ -8398,7 +9558,7 @@
                     <pic:cNvPicPr/>
                   </pic:nvPicPr>
                   <pic:blipFill>
-                    <a:blip r:embed="rId9"/>
+                    <a:blip r:embed="rId11"/>
                     <a:stretch>
                       <a:fillRect/>
                     </a:stretch>
@@ -8435,7 +9595,77 @@
         <w:rPr>
           <w:lang w:val="es-ES"/>
         </w:rPr>
-        <w:t>Grafica 3 / Top 10 productos más vendidos según su categoria: Se observa que las categorías de hogaar, belleza, bienestar y tecnología liderán las ventas del market place Olist.</w:t>
+        <w:t xml:space="preserve">Grafica 3 / Top 10 productos más vendidos según su </w:t>
+      </w:r>
+      <w:proofErr w:type="spellStart"/>
+      <w:r>
+        <w:rPr>
+          <w:lang w:val="es-ES"/>
+        </w:rPr>
+        <w:t>categoria</w:t>
+      </w:r>
+      <w:proofErr w:type="spellEnd"/>
+      <w:r>
+        <w:rPr>
+          <w:lang w:val="es-ES"/>
+        </w:rPr>
+        <w:t xml:space="preserve">: Se observa que las categorías de </w:t>
+      </w:r>
+      <w:proofErr w:type="spellStart"/>
+      <w:r>
+        <w:rPr>
+          <w:lang w:val="es-ES"/>
+        </w:rPr>
+        <w:t>hogaar</w:t>
+      </w:r>
+      <w:proofErr w:type="spellEnd"/>
+      <w:r>
+        <w:rPr>
+          <w:lang w:val="es-ES"/>
+        </w:rPr>
+        <w:t xml:space="preserve">, belleza, bienestar y tecnología </w:t>
+      </w:r>
+      <w:proofErr w:type="spellStart"/>
+      <w:r>
+        <w:rPr>
+          <w:lang w:val="es-ES"/>
+        </w:rPr>
+        <w:t>liderán</w:t>
+      </w:r>
+      <w:proofErr w:type="spellEnd"/>
+      <w:r>
+        <w:rPr>
+          <w:lang w:val="es-ES"/>
+        </w:rPr>
+        <w:t xml:space="preserve"> las ventas del </w:t>
+      </w:r>
+      <w:proofErr w:type="spellStart"/>
+      <w:r>
+        <w:rPr>
+          <w:lang w:val="es-ES"/>
+        </w:rPr>
+        <w:t>market</w:t>
+      </w:r>
+      <w:proofErr w:type="spellEnd"/>
+      <w:r>
+        <w:rPr>
+          <w:lang w:val="es-ES"/>
+        </w:rPr>
+        <w:t xml:space="preserve"> place </w:t>
+      </w:r>
+      <w:proofErr w:type="spellStart"/>
+      <w:r>
+        <w:rPr>
+          <w:lang w:val="es-ES"/>
+        </w:rPr>
+        <w:t>Olist</w:t>
+      </w:r>
+      <w:proofErr w:type="spellEnd"/>
+      <w:r>
+        <w:rPr>
+          <w:lang w:val="es-ES"/>
+        </w:rPr>
+        <w:t>.</w:t>
       </w:r>
     </w:p>
     <w:p>
@@ -8481,7 +9711,7 @@
                     <pic:cNvPicPr/>
                   </pic:nvPicPr>
                   <pic:blipFill>
-                    <a:blip r:embed="rId10">
+                    <a:blip r:embed="rId12">
                       <a:extLst>
                         <a:ext uri="{28A0092B-C50C-407E-A947-70E740481C1C}">
                           <a14:useLocalDpi xmlns:a14="http://schemas.microsoft.com/office/drawing/2010/main" val="0"/>
@@ -8605,7 +9835,49 @@
         <w:rPr>
           <w:lang w:val="es-ES"/>
         </w:rPr>
-        <w:t>La grafica de categoria de producto vendido por temporeda sugiere que "beleza_saude" tiene una gran demanda tanto en primavera como en verano, mientras que en invierno se observa un aumento en la venta de productos tecnológicos. Esto puede reflejar una estacionalidad en las preferencias de los clientes, probablemente impulsada por factores como el clima o eventos de temporada.</w:t>
+        <w:t xml:space="preserve">La grafica de </w:t>
+      </w:r>
+      <w:proofErr w:type="spellStart"/>
+      <w:r>
+        <w:rPr>
+          <w:lang w:val="es-ES"/>
+        </w:rPr>
+        <w:t>categoria</w:t>
+      </w:r>
+      <w:proofErr w:type="spellEnd"/>
+      <w:r>
+        <w:rPr>
+          <w:lang w:val="es-ES"/>
+        </w:rPr>
+        <w:t xml:space="preserve"> de producto vendido por </w:t>
+      </w:r>
+      <w:proofErr w:type="spellStart"/>
+      <w:r>
+        <w:rPr>
+          <w:lang w:val="es-ES"/>
+        </w:rPr>
+        <w:t>temporeda</w:t>
+      </w:r>
+      <w:proofErr w:type="spellEnd"/>
+      <w:r>
+        <w:rPr>
+          <w:lang w:val="es-ES"/>
+        </w:rPr>
+        <w:t xml:space="preserve"> sugiere que "</w:t>
+      </w:r>
+      <w:proofErr w:type="spellStart"/>
+      <w:r>
+        <w:rPr>
+          <w:lang w:val="es-ES"/>
+        </w:rPr>
+        <w:t>beleza_saude</w:t>
+      </w:r>
+      <w:proofErr w:type="spellEnd"/>
+      <w:r>
+        <w:rPr>
+          <w:lang w:val="es-ES"/>
+        </w:rPr>
+        <w:t>" tiene una gran demanda tanto en primavera como en verano, mientras que en invierno se observa un aumento en la venta de productos tecnológicos. Esto puede reflejar una estacionalidad en las preferencias de los clientes, probablemente impulsada por factores como el clima o eventos de temporada.</w:t>
       </w:r>
     </w:p>
     <w:p>
@@ -8643,7 +9915,7 @@
                     <pic:cNvPicPr/>
                   </pic:nvPicPr>
                   <pic:blipFill>
-                    <a:blip r:embed="rId11" cstate="print">
+                    <a:blip r:embed="rId13" cstate="print">
                       <a:extLst>
                         <a:ext uri="{28A0092B-C50C-407E-A947-70E740481C1C}">
                           <a14:useLocalDpi xmlns:a14="http://schemas.microsoft.com/office/drawing/2010/main" val="0"/>
@@ -8723,7 +9995,49 @@
         <w:rPr>
           <w:lang w:val="es-ES"/>
         </w:rPr>
-        <w:t xml:space="preserve"> en todas las temporadas se pueden ver los productos de las categorías “cama_mesa_banho” y “moveis_decoracao” y en otoño es la época de donde son mas frecuentes ventas por mayores valores de manera constante</w:t>
+        <w:t xml:space="preserve"> en todas las temporadas se pueden ver los productos de las categorías “</w:t>
+      </w:r>
+      <w:proofErr w:type="spellStart"/>
+      <w:r>
+        <w:rPr>
+          <w:lang w:val="es-ES"/>
+        </w:rPr>
+        <w:t>cama_mesa_banho</w:t>
+      </w:r>
+      <w:proofErr w:type="spellEnd"/>
+      <w:r>
+        <w:rPr>
+          <w:lang w:val="es-ES"/>
+        </w:rPr>
+        <w:t>” y “</w:t>
+      </w:r>
+      <w:proofErr w:type="spellStart"/>
+      <w:r>
+        <w:rPr>
+          <w:lang w:val="es-ES"/>
+        </w:rPr>
+        <w:t>moveis_decoracao</w:t>
+      </w:r>
+      <w:proofErr w:type="spellEnd"/>
+      <w:r>
+        <w:rPr>
+          <w:lang w:val="es-ES"/>
+        </w:rPr>
+        <w:t xml:space="preserve">” y en otoño es la época de donde son </w:t>
+      </w:r>
+      <w:proofErr w:type="spellStart"/>
+      <w:r>
+        <w:rPr>
+          <w:lang w:val="es-ES"/>
+        </w:rPr>
+        <w:t>mas</w:t>
+      </w:r>
+      <w:proofErr w:type="spellEnd"/>
+      <w:r>
+        <w:rPr>
+          <w:lang w:val="es-ES"/>
+        </w:rPr>
+        <w:t xml:space="preserve"> frecuentes ventas por mayores valores de manera constante</w:t>
       </w:r>
       <w:r>
         <w:rPr>
@@ -8790,7 +10104,7 @@
                     <pic:cNvPicPr/>
                   </pic:nvPicPr>
                   <pic:blipFill>
-                    <a:blip r:embed="rId12"/>
+                    <a:blip r:embed="rId14"/>
                     <a:stretch>
                       <a:fillRect/>
                     </a:stretch>
@@ -8834,7 +10148,21 @@
         <w:rPr>
           <w:lang w:val="es-ES"/>
         </w:rPr>
-        <w:t xml:space="preserve">Para complementar este análisis se realizaron boxplot que permiten identificar la variación en los valores totales de ventas para cada temporada en las 5 categorías de muestra, se encontró que en todos los casos los valores atípicos </w:t>
+        <w:t xml:space="preserve">Para complementar este análisis se realizaron </w:t>
+      </w:r>
+      <w:proofErr w:type="spellStart"/>
+      <w:r>
+        <w:rPr>
+          <w:lang w:val="es-ES"/>
+        </w:rPr>
+        <w:t>boxplot</w:t>
+      </w:r>
+      <w:proofErr w:type="spellEnd"/>
+      <w:r>
+        <w:rPr>
+          <w:lang w:val="es-ES"/>
+        </w:rPr>
+        <w:t xml:space="preserve"> que permiten identificar la variación en los valores totales de ventas para cada temporada en las 5 categorías de muestra, se encontró que en todos los casos los valores atípicos </w:t>
       </w:r>
       <w:r>
         <w:rPr>
@@ -8908,7 +10236,7 @@
                     <pic:cNvPicPr/>
                   </pic:nvPicPr>
                   <pic:blipFill>
-                    <a:blip r:embed="rId13"/>
+                    <a:blip r:embed="rId15"/>
                     <a:stretch>
                       <a:fillRect/>
                     </a:stretch>
@@ -8945,7 +10273,49 @@
         <w:rPr>
           <w:lang w:val="es-ES"/>
         </w:rPr>
-        <w:t xml:space="preserve">Finalmente, se hizo un ejercicio de revisión de correlación de las variables cuantitativas alrededor de la variable Price (ignorando las variables de payment value y total value). Se definió lo siguiente: </w:t>
+        <w:t xml:space="preserve">Finalmente, se hizo un ejercicio de revisión de correlación de las variables cuantitativas alrededor de la variable Price (ignorando las variables de </w:t>
+      </w:r>
+      <w:proofErr w:type="spellStart"/>
+      <w:r>
+        <w:rPr>
+          <w:lang w:val="es-ES"/>
+        </w:rPr>
+        <w:t>payment</w:t>
+      </w:r>
+      <w:proofErr w:type="spellEnd"/>
+      <w:r>
+        <w:rPr>
+          <w:lang w:val="es-ES"/>
+        </w:rPr>
+        <w:t xml:space="preserve"> </w:t>
+      </w:r>
+      <w:proofErr w:type="spellStart"/>
+      <w:r>
+        <w:rPr>
+          <w:lang w:val="es-ES"/>
+        </w:rPr>
+        <w:t>value</w:t>
+      </w:r>
+      <w:proofErr w:type="spellEnd"/>
+      <w:r>
+        <w:rPr>
+          <w:lang w:val="es-ES"/>
+        </w:rPr>
+        <w:t xml:space="preserve"> y total </w:t>
+      </w:r>
+      <w:proofErr w:type="spellStart"/>
+      <w:r>
+        <w:rPr>
+          <w:lang w:val="es-ES"/>
+        </w:rPr>
+        <w:t>value</w:t>
+      </w:r>
+      <w:proofErr w:type="spellEnd"/>
+      <w:r>
+        <w:rPr>
+          <w:lang w:val="es-ES"/>
+        </w:rPr>
+        <w:t xml:space="preserve">). Se definió lo siguiente: </w:t>
       </w:r>
     </w:p>
     <w:p>
@@ -9090,7 +10460,7 @@
                     <pic:cNvPicPr/>
                   </pic:nvPicPr>
                   <pic:blipFill>
-                    <a:blip r:embed="rId14"/>
+                    <a:blip r:embed="rId16"/>
                     <a:stretch>
                       <a:fillRect/>
                     </a:stretch>
@@ -9131,7 +10501,25 @@
           <w:lang w:val="es-ES"/>
         </w:rPr>
         <w:lastRenderedPageBreak/>
-        <w:t>Maqueta del dashboard.</w:t>
+        <w:t xml:space="preserve">Maqueta del </w:t>
+      </w:r>
+      <w:proofErr w:type="spellStart"/>
+      <w:r>
+        <w:rPr>
+          <w:sz w:val="24"/>
+          <w:szCs w:val="24"/>
+          <w:lang w:val="es-ES"/>
+        </w:rPr>
+        <w:t>dashboard</w:t>
+      </w:r>
+      <w:proofErr w:type="spellEnd"/>
+      <w:r>
+        <w:rPr>
+          <w:sz w:val="24"/>
+          <w:szCs w:val="24"/>
+          <w:lang w:val="es-ES"/>
+        </w:rPr>
+        <w:t>.</w:t>
       </w:r>
     </w:p>
     <w:p>
@@ -9236,7 +10624,7 @@
                     <pic:cNvPicPr/>
                   </pic:nvPicPr>
                   <pic:blipFill rotWithShape="1">
-                    <a:blip r:embed="rId15"/>
+                    <a:blip r:embed="rId17"/>
                     <a:srcRect l="21852" t="23045" r="31111" b="13744"/>
                     <a:stretch/>
                   </pic:blipFill>
@@ -9294,11 +10682,29 @@
           <w:lang w:val="es-ES"/>
         </w:rPr>
       </w:pPr>
-      <w:r>
-        <w:rPr>
-          <w:lang w:val="es-ES"/>
-        </w:rPr>
-        <w:t>https://github.com/felipelobatodasilva/despliegue_analytica.git</w:t>
+      <w:hyperlink r:id="rId18" w:history="1">
+        <w:r>
+          <w:rPr>
+            <w:rStyle w:val="Hipervnculo"/>
+            <w:lang w:val="es-ES"/>
+          </w:rPr>
+          <w:t>https://github.com/felipelobatodasilva/despliegue_analytica.git</w:t>
+        </w:r>
+      </w:hyperlink>
+    </w:p>
+    <w:p>
+      <w:pPr>
+        <w:pStyle w:val="Prrafodelista"/>
+        <w:ind w:left="360"/>
+        <w:rPr>
+          <w:lang w:val="es-ES"/>
+        </w:rPr>
+      </w:pPr>
+      <w:r>
+        <w:rPr>
+          <w:lang w:val="es-ES"/>
+        </w:rPr>
+        <w:t xml:space="preserve"> en el anexo se encuentran detalles sobre el repositorio.</w:t>
       </w:r>
     </w:p>
     <w:p>
@@ -9338,6 +10744,7 @@
     </w:p>
     <w:p>
       <w:pPr>
+        <w:jc w:val="both"/>
         <w:rPr>
           <w:lang w:val="es-ES"/>
         </w:rPr>
@@ -9385,6 +10792,1086 @@
           <w:lang w:val="es-ES"/>
         </w:rPr>
       </w:pPr>
+    </w:p>
+    <w:p>
+      <w:pPr>
+        <w:rPr>
+          <w:lang w:val="es-ES"/>
+        </w:rPr>
+      </w:pPr>
+    </w:p>
+    <w:p>
+      <w:pPr>
+        <w:rPr>
+          <w:lang w:val="es-ES"/>
+        </w:rPr>
+      </w:pPr>
+    </w:p>
+    <w:p>
+      <w:pPr>
+        <w:rPr>
+          <w:lang w:val="es-ES"/>
+        </w:rPr>
+      </w:pPr>
+    </w:p>
+    <w:p>
+      <w:pPr>
+        <w:rPr>
+          <w:lang w:val="es-ES"/>
+        </w:rPr>
+      </w:pPr>
+    </w:p>
+    <w:p>
+      <w:pPr>
+        <w:rPr>
+          <w:lang w:val="es-ES"/>
+        </w:rPr>
+      </w:pPr>
+    </w:p>
+    <w:p>
+      <w:pPr>
+        <w:rPr>
+          <w:lang w:val="es-ES"/>
+        </w:rPr>
+      </w:pPr>
+    </w:p>
+    <w:p>
+      <w:pPr>
+        <w:rPr>
+          <w:lang w:val="es-ES"/>
+        </w:rPr>
+      </w:pPr>
+    </w:p>
+    <w:p>
+      <w:pPr>
+        <w:pStyle w:val="Prrafodelista"/>
+        <w:ind w:left="360"/>
+        <w:rPr>
+          <w:rFonts w:asciiTheme="majorHAnsi" w:eastAsiaTheme="majorEastAsia" w:hAnsiTheme="majorHAnsi" w:cstheme="majorBidi"/>
+          <w:color w:val="2F5496" w:themeColor="accent1" w:themeShade="BF"/>
+          <w:sz w:val="24"/>
+          <w:szCs w:val="24"/>
+          <w:lang w:val="es-ES"/>
+        </w:rPr>
+      </w:pPr>
+      <w:r>
+        <w:rPr>
+          <w:rFonts w:asciiTheme="majorHAnsi" w:eastAsiaTheme="majorEastAsia" w:hAnsiTheme="majorHAnsi" w:cstheme="majorBidi"/>
+          <w:color w:val="2F5496" w:themeColor="accent1" w:themeShade="BF"/>
+          <w:sz w:val="24"/>
+          <w:szCs w:val="24"/>
+          <w:lang w:val="es-ES"/>
+        </w:rPr>
+        <w:t>Anexo. Capturas creación de repositorio</w:t>
+      </w:r>
+    </w:p>
+    <w:p>
+      <w:r>
+        <w:t>Git : Configuré el repositorio remoto en GitHub y subí todos los archivos pequeños, incluyendo el código y otros datos ligeros.</w:t>
+      </w:r>
+    </w:p>
+    <w:p>
+      <w:r>
+        <w:t xml:space="preserve">DVC : Los archivos grandes de las carpetas </w:t>
+      </w:r>
+      <w:proofErr w:type="spellStart"/>
+      <w:r>
+        <w:t>files_csv</w:t>
+      </w:r>
+      <w:proofErr w:type="spellEnd"/>
+      <w:r>
+        <w:t xml:space="preserve"> y </w:t>
+      </w:r>
+      <w:proofErr w:type="spellStart"/>
+      <w:r>
+        <w:t>files_parquet</w:t>
+      </w:r>
+      <w:proofErr w:type="spellEnd"/>
+      <w:r>
+        <w:t xml:space="preserve"> los gestioné con DVC y los almacené en un </w:t>
+      </w:r>
+      <w:proofErr w:type="spellStart"/>
+      <w:r>
+        <w:t>bucket</w:t>
+      </w:r>
+      <w:proofErr w:type="spellEnd"/>
+      <w:r>
+        <w:t xml:space="preserve"> de S3.</w:t>
+      </w:r>
+    </w:p>
+    <w:p>
+      <w:pPr>
+        <w:rPr>
+          <w:noProof/>
+        </w:rPr>
+      </w:pPr>
+      <w:r>
+        <w:rPr>
+          <w:noProof/>
+        </w:rPr>
+        <w:drawing>
+          <wp:anchor distT="0" distB="0" distL="0" distR="0" simplePos="0" relativeHeight="251663360" behindDoc="0" locked="0" layoutInCell="0" allowOverlap="1" wp14:anchorId="3606178C" wp14:editId="473AB681">
+            <wp:simplePos x="0" y="0"/>
+            <wp:positionH relativeFrom="column">
+              <wp:posOffset>114935</wp:posOffset>
+            </wp:positionH>
+            <wp:positionV relativeFrom="paragraph">
+              <wp:posOffset>6350</wp:posOffset>
+            </wp:positionV>
+            <wp:extent cx="6120130" cy="3856355"/>
+            <wp:effectExtent l="0" t="0" r="0" b="0"/>
+            <wp:wrapSquare wrapText="largest"/>
+            <wp:docPr id="2" name="Image3"/>
+            <wp:cNvGraphicFramePr>
+              <a:graphicFrameLocks xmlns:a="http://schemas.openxmlformats.org/drawingml/2006/main" noChangeAspect="1"/>
+            </wp:cNvGraphicFramePr>
+            <a:graphic xmlns:a="http://schemas.openxmlformats.org/drawingml/2006/main">
+              <a:graphicData uri="http://schemas.openxmlformats.org/drawingml/2006/picture">
+                <pic:pic xmlns:pic="http://schemas.openxmlformats.org/drawingml/2006/picture">
+                  <pic:nvPicPr>
+                    <pic:cNvPr id="2" name="Image3"/>
+                    <pic:cNvPicPr>
+                      <a:picLocks noChangeAspect="1" noChangeArrowheads="1"/>
+                    </pic:cNvPicPr>
+                  </pic:nvPicPr>
+                  <pic:blipFill>
+                    <a:blip r:embed="rId19"/>
+                    <a:stretch>
+                      <a:fillRect/>
+                    </a:stretch>
+                  </pic:blipFill>
+                  <pic:spPr bwMode="auto">
+                    <a:xfrm>
+                      <a:off x="0" y="0"/>
+                      <a:ext cx="6120130" cy="3856355"/>
+                    </a:xfrm>
+                    <a:prstGeom prst="rect">
+                      <a:avLst/>
+                    </a:prstGeom>
+                  </pic:spPr>
+                </pic:pic>
+              </a:graphicData>
+            </a:graphic>
+          </wp:anchor>
+        </w:drawing>
+      </w:r>
+    </w:p>
+    <w:p>
+      <w:pPr>
+        <w:rPr>
+          <w:noProof/>
+        </w:rPr>
+      </w:pPr>
+    </w:p>
+    <w:p>
+      <w:pPr>
+        <w:rPr>
+          <w:noProof/>
+        </w:rPr>
+      </w:pPr>
+    </w:p>
+    <w:p>
+      <w:pPr>
+        <w:rPr>
+          <w:noProof/>
+        </w:rPr>
+      </w:pPr>
+    </w:p>
+    <w:p>
+      <w:pPr>
+        <w:rPr>
+          <w:noProof/>
+        </w:rPr>
+      </w:pPr>
+    </w:p>
+    <w:p>
+      <w:pPr>
+        <w:rPr>
+          <w:noProof/>
+        </w:rPr>
+      </w:pPr>
+    </w:p>
+    <w:p/>
+    <w:p/>
+    <w:p/>
+    <w:p/>
+    <w:p/>
+    <w:p/>
+    <w:p/>
+    <w:p/>
+    <w:p>
+      <w:r>
+        <w:t>Figura 0</w:t>
+      </w:r>
+      <w:r>
+        <w:t>1</w:t>
+      </w:r>
+      <w:r>
+        <w:t xml:space="preserve"> – Vistazo del repo en que </w:t>
+      </w:r>
+      <w:r>
+        <w:t>están</w:t>
+      </w:r>
+      <w:r>
+        <w:t xml:space="preserve"> todos los archivos pequeños</w:t>
+      </w:r>
+    </w:p>
+    <w:p>
+      <w:r>
+        <w:rPr>
+          <w:noProof/>
+        </w:rPr>
+        <w:drawing>
+          <wp:anchor distT="0" distB="0" distL="0" distR="0" simplePos="0" relativeHeight="251662336" behindDoc="0" locked="0" layoutInCell="0" allowOverlap="1" wp14:anchorId="0B375F89" wp14:editId="633CD5A3">
+            <wp:simplePos x="0" y="0"/>
+            <wp:positionH relativeFrom="margin">
+              <wp:align>left</wp:align>
+            </wp:positionH>
+            <wp:positionV relativeFrom="paragraph">
+              <wp:posOffset>11430</wp:posOffset>
+            </wp:positionV>
+            <wp:extent cx="6120130" cy="3304540"/>
+            <wp:effectExtent l="0" t="0" r="0" b="0"/>
+            <wp:wrapSquare wrapText="largest"/>
+            <wp:docPr id="3" name="Image2"/>
+            <wp:cNvGraphicFramePr>
+              <a:graphicFrameLocks xmlns:a="http://schemas.openxmlformats.org/drawingml/2006/main" noChangeAspect="1"/>
+            </wp:cNvGraphicFramePr>
+            <a:graphic xmlns:a="http://schemas.openxmlformats.org/drawingml/2006/main">
+              <a:graphicData uri="http://schemas.openxmlformats.org/drawingml/2006/picture">
+                <pic:pic xmlns:pic="http://schemas.openxmlformats.org/drawingml/2006/picture">
+                  <pic:nvPicPr>
+                    <pic:cNvPr id="3" name="Image2"/>
+                    <pic:cNvPicPr>
+                      <a:picLocks noChangeAspect="1" noChangeArrowheads="1"/>
+                    </pic:cNvPicPr>
+                  </pic:nvPicPr>
+                  <pic:blipFill>
+                    <a:blip r:embed="rId20"/>
+                    <a:stretch>
+                      <a:fillRect/>
+                    </a:stretch>
+                  </pic:blipFill>
+                  <pic:spPr bwMode="auto">
+                    <a:xfrm>
+                      <a:off x="0" y="0"/>
+                      <a:ext cx="6120130" cy="3304540"/>
+                    </a:xfrm>
+                    <a:prstGeom prst="rect">
+                      <a:avLst/>
+                    </a:prstGeom>
+                  </pic:spPr>
+                </pic:pic>
+              </a:graphicData>
+            </a:graphic>
+          </wp:anchor>
+        </w:drawing>
+      </w:r>
+    </w:p>
+    <w:p/>
+    <w:p/>
+    <w:p/>
+    <w:p/>
+    <w:p/>
+    <w:p/>
+    <w:p/>
+    <w:p/>
+    <w:p/>
+    <w:p/>
+    <w:p/>
+    <w:p>
+      <w:r>
+        <w:lastRenderedPageBreak/>
+        <w:t>Figura 0</w:t>
+      </w:r>
+      <w:r>
+        <w:t>2</w:t>
+      </w:r>
+      <w:r>
+        <w:t xml:space="preserve"> – Preparando el DVC en el mismo repositorio em donde están los archivos pequeños</w:t>
+      </w:r>
+    </w:p>
+    <w:p/>
+    <w:p/>
+    <w:p/>
+    <w:p>
+      <w:r>
+        <w:rPr>
+          <w:noProof/>
+        </w:rPr>
+        <w:drawing>
+          <wp:anchor distT="0" distB="0" distL="0" distR="0" simplePos="0" relativeHeight="251664384" behindDoc="0" locked="0" layoutInCell="0" allowOverlap="1" wp14:anchorId="75F483A4" wp14:editId="7CD4631C">
+            <wp:simplePos x="0" y="0"/>
+            <wp:positionH relativeFrom="column">
+              <wp:posOffset>127635</wp:posOffset>
+            </wp:positionH>
+            <wp:positionV relativeFrom="paragraph">
+              <wp:posOffset>2540</wp:posOffset>
+            </wp:positionV>
+            <wp:extent cx="6120130" cy="3304540"/>
+            <wp:effectExtent l="0" t="0" r="0" b="0"/>
+            <wp:wrapSquare wrapText="largest"/>
+            <wp:docPr id="4" name="Image4"/>
+            <wp:cNvGraphicFramePr>
+              <a:graphicFrameLocks xmlns:a="http://schemas.openxmlformats.org/drawingml/2006/main" noChangeAspect="1"/>
+            </wp:cNvGraphicFramePr>
+            <a:graphic xmlns:a="http://schemas.openxmlformats.org/drawingml/2006/main">
+              <a:graphicData uri="http://schemas.openxmlformats.org/drawingml/2006/picture">
+                <pic:pic xmlns:pic="http://schemas.openxmlformats.org/drawingml/2006/picture">
+                  <pic:nvPicPr>
+                    <pic:cNvPr id="4" name="Image4"/>
+                    <pic:cNvPicPr>
+                      <a:picLocks noChangeAspect="1" noChangeArrowheads="1"/>
+                    </pic:cNvPicPr>
+                  </pic:nvPicPr>
+                  <pic:blipFill>
+                    <a:blip r:embed="rId21"/>
+                    <a:stretch>
+                      <a:fillRect/>
+                    </a:stretch>
+                  </pic:blipFill>
+                  <pic:spPr bwMode="auto">
+                    <a:xfrm>
+                      <a:off x="0" y="0"/>
+                      <a:ext cx="6120130" cy="3304540"/>
+                    </a:xfrm>
+                    <a:prstGeom prst="rect">
+                      <a:avLst/>
+                    </a:prstGeom>
+                  </pic:spPr>
+                </pic:pic>
+              </a:graphicData>
+            </a:graphic>
+          </wp:anchor>
+        </w:drawing>
+      </w:r>
+    </w:p>
+    <w:p/>
+    <w:p/>
+    <w:p/>
+    <w:p/>
+    <w:p/>
+    <w:p/>
+    <w:p/>
+    <w:p/>
+    <w:p/>
+    <w:p/>
+    <w:p/>
+    <w:p>
+      <w:r>
+        <w:t>Figura 0</w:t>
+      </w:r>
+      <w:r>
+        <w:t>3</w:t>
+      </w:r>
+      <w:r>
+        <w:t xml:space="preserve"> – Agregando el </w:t>
+      </w:r>
+      <w:proofErr w:type="spellStart"/>
+      <w:r>
+        <w:t>bucket</w:t>
+      </w:r>
+      <w:proofErr w:type="spellEnd"/>
+      <w:r>
+        <w:t xml:space="preserve"> de s3 remoto a </w:t>
+      </w:r>
+      <w:proofErr w:type="spellStart"/>
+      <w:r>
+        <w:t>dvc</w:t>
+      </w:r>
+      <w:proofErr w:type="spellEnd"/>
+      <w:r>
+        <w:t xml:space="preserve"> para que se guarde los archivos largos adentro de él. </w:t>
+      </w:r>
+      <w:r>
+        <w:t>Además,</w:t>
+      </w:r>
+      <w:r>
+        <w:t xml:space="preserve"> se carga las carpetas con los archivos pesados a ese </w:t>
+      </w:r>
+      <w:proofErr w:type="spellStart"/>
+      <w:r>
+        <w:t>bucket</w:t>
+      </w:r>
+      <w:proofErr w:type="spellEnd"/>
+      <w:r>
+        <w:t xml:space="preserve"> remoto</w:t>
+      </w:r>
+    </w:p>
+    <w:p>
+      <w:r>
+        <w:rPr>
+          <w:noProof/>
+        </w:rPr>
+        <w:drawing>
+          <wp:anchor distT="0" distB="0" distL="0" distR="0" simplePos="0" relativeHeight="251665408" behindDoc="0" locked="0" layoutInCell="0" allowOverlap="1" wp14:anchorId="69CB129C" wp14:editId="3889B8D4">
+            <wp:simplePos x="0" y="0"/>
+            <wp:positionH relativeFrom="margin">
+              <wp:align>left</wp:align>
+            </wp:positionH>
+            <wp:positionV relativeFrom="paragraph">
+              <wp:posOffset>5715</wp:posOffset>
+            </wp:positionV>
+            <wp:extent cx="6120130" cy="3304540"/>
+            <wp:effectExtent l="0" t="0" r="0" b="0"/>
+            <wp:wrapSquare wrapText="largest"/>
+            <wp:docPr id="5" name="Image5"/>
+            <wp:cNvGraphicFramePr>
+              <a:graphicFrameLocks xmlns:a="http://schemas.openxmlformats.org/drawingml/2006/main" noChangeAspect="1"/>
+            </wp:cNvGraphicFramePr>
+            <a:graphic xmlns:a="http://schemas.openxmlformats.org/drawingml/2006/main">
+              <a:graphicData uri="http://schemas.openxmlformats.org/drawingml/2006/picture">
+                <pic:pic xmlns:pic="http://schemas.openxmlformats.org/drawingml/2006/picture">
+                  <pic:nvPicPr>
+                    <pic:cNvPr id="5" name="Image5"/>
+                    <pic:cNvPicPr>
+                      <a:picLocks noChangeAspect="1" noChangeArrowheads="1"/>
+                    </pic:cNvPicPr>
+                  </pic:nvPicPr>
+                  <pic:blipFill>
+                    <a:blip r:embed="rId22"/>
+                    <a:stretch>
+                      <a:fillRect/>
+                    </a:stretch>
+                  </pic:blipFill>
+                  <pic:spPr bwMode="auto">
+                    <a:xfrm>
+                      <a:off x="0" y="0"/>
+                      <a:ext cx="6120130" cy="3304540"/>
+                    </a:xfrm>
+                    <a:prstGeom prst="rect">
+                      <a:avLst/>
+                    </a:prstGeom>
+                  </pic:spPr>
+                </pic:pic>
+              </a:graphicData>
+            </a:graphic>
+          </wp:anchor>
+        </w:drawing>
+      </w:r>
+    </w:p>
+    <w:p/>
+    <w:p/>
+    <w:p/>
+    <w:p/>
+    <w:p/>
+    <w:p/>
+    <w:p/>
+    <w:p/>
+    <w:p/>
+    <w:p/>
+    <w:p/>
+    <w:p>
+      <w:r>
+        <w:t>Figura 0</w:t>
+      </w:r>
+      <w:r>
+        <w:t>4</w:t>
+      </w:r>
+      <w:r>
+        <w:t xml:space="preserve"> – Empujando los archivos locales para el s3</w:t>
+      </w:r>
+    </w:p>
+    <w:p/>
+    <w:p/>
+    <w:p/>
+    <w:p/>
+    <w:p/>
+    <w:p>
+      <w:r>
+        <w:rPr>
+          <w:noProof/>
+        </w:rPr>
+        <w:drawing>
+          <wp:anchor distT="0" distB="0" distL="0" distR="0" simplePos="0" relativeHeight="251666432" behindDoc="0" locked="0" layoutInCell="0" allowOverlap="1" wp14:anchorId="4480B1AA" wp14:editId="33DF1FBD">
+            <wp:simplePos x="0" y="0"/>
+            <wp:positionH relativeFrom="column">
+              <wp:posOffset>89535</wp:posOffset>
+            </wp:positionH>
+            <wp:positionV relativeFrom="paragraph">
+              <wp:posOffset>0</wp:posOffset>
+            </wp:positionV>
+            <wp:extent cx="6120130" cy="3304540"/>
+            <wp:effectExtent l="0" t="0" r="0" b="0"/>
+            <wp:wrapSquare wrapText="largest"/>
+            <wp:docPr id="6" name="Image6"/>
+            <wp:cNvGraphicFramePr>
+              <a:graphicFrameLocks xmlns:a="http://schemas.openxmlformats.org/drawingml/2006/main" noChangeAspect="1"/>
+            </wp:cNvGraphicFramePr>
+            <a:graphic xmlns:a="http://schemas.openxmlformats.org/drawingml/2006/main">
+              <a:graphicData uri="http://schemas.openxmlformats.org/drawingml/2006/picture">
+                <pic:pic xmlns:pic="http://schemas.openxmlformats.org/drawingml/2006/picture">
+                  <pic:nvPicPr>
+                    <pic:cNvPr id="6" name="Image6"/>
+                    <pic:cNvPicPr>
+                      <a:picLocks noChangeAspect="1" noChangeArrowheads="1"/>
+                    </pic:cNvPicPr>
+                  </pic:nvPicPr>
+                  <pic:blipFill>
+                    <a:blip r:embed="rId23"/>
+                    <a:stretch>
+                      <a:fillRect/>
+                    </a:stretch>
+                  </pic:blipFill>
+                  <pic:spPr bwMode="auto">
+                    <a:xfrm>
+                      <a:off x="0" y="0"/>
+                      <a:ext cx="6120130" cy="3304540"/>
+                    </a:xfrm>
+                    <a:prstGeom prst="rect">
+                      <a:avLst/>
+                    </a:prstGeom>
+                  </pic:spPr>
+                </pic:pic>
+              </a:graphicData>
+            </a:graphic>
+          </wp:anchor>
+        </w:drawing>
+      </w:r>
+    </w:p>
+    <w:p/>
+    <w:p/>
+    <w:p/>
+    <w:p/>
+    <w:p/>
+    <w:p/>
+    <w:p/>
+    <w:p/>
+    <w:p/>
+    <w:p/>
+    <w:p/>
+    <w:p>
+      <w:r>
+        <w:t>Figura 0</w:t>
+      </w:r>
+      <w:r>
+        <w:t>5</w:t>
+      </w:r>
+      <w:r>
+        <w:t xml:space="preserve"> – Archivos empujados con </w:t>
+      </w:r>
+      <w:r>
+        <w:t>éxito</w:t>
+      </w:r>
+    </w:p>
+    <w:p>
+      <w:r>
+        <w:rPr>
+          <w:noProof/>
+        </w:rPr>
+        <w:drawing>
+          <wp:anchor distT="0" distB="0" distL="0" distR="0" simplePos="0" relativeHeight="251667456" behindDoc="0" locked="0" layoutInCell="0" allowOverlap="1" wp14:anchorId="0361BC06" wp14:editId="3A6535D6">
+            <wp:simplePos x="0" y="0"/>
+            <wp:positionH relativeFrom="column">
+              <wp:posOffset>26035</wp:posOffset>
+            </wp:positionH>
+            <wp:positionV relativeFrom="paragraph">
+              <wp:posOffset>5715</wp:posOffset>
+            </wp:positionV>
+            <wp:extent cx="6120130" cy="2486025"/>
+            <wp:effectExtent l="0" t="0" r="0" b="0"/>
+            <wp:wrapSquare wrapText="largest"/>
+            <wp:docPr id="7" name="Image7"/>
+            <wp:cNvGraphicFramePr>
+              <a:graphicFrameLocks xmlns:a="http://schemas.openxmlformats.org/drawingml/2006/main" noChangeAspect="1"/>
+            </wp:cNvGraphicFramePr>
+            <a:graphic xmlns:a="http://schemas.openxmlformats.org/drawingml/2006/main">
+              <a:graphicData uri="http://schemas.openxmlformats.org/drawingml/2006/picture">
+                <pic:pic xmlns:pic="http://schemas.openxmlformats.org/drawingml/2006/picture">
+                  <pic:nvPicPr>
+                    <pic:cNvPr id="7" name="Image7"/>
+                    <pic:cNvPicPr>
+                      <a:picLocks noChangeAspect="1" noChangeArrowheads="1"/>
+                    </pic:cNvPicPr>
+                  </pic:nvPicPr>
+                  <pic:blipFill>
+                    <a:blip r:embed="rId24"/>
+                    <a:stretch>
+                      <a:fillRect/>
+                    </a:stretch>
+                  </pic:blipFill>
+                  <pic:spPr bwMode="auto">
+                    <a:xfrm>
+                      <a:off x="0" y="0"/>
+                      <a:ext cx="6120130" cy="2486025"/>
+                    </a:xfrm>
+                    <a:prstGeom prst="rect">
+                      <a:avLst/>
+                    </a:prstGeom>
+                  </pic:spPr>
+                </pic:pic>
+              </a:graphicData>
+            </a:graphic>
+          </wp:anchor>
+        </w:drawing>
+      </w:r>
+    </w:p>
+    <w:p/>
+    <w:p/>
+    <w:p/>
+    <w:p/>
+    <w:p/>
+    <w:p/>
+    <w:p/>
+    <w:p/>
+    <w:p>
+      <w:r>
+        <w:t>Figura 0</w:t>
+      </w:r>
+      <w:r>
+        <w:t>6</w:t>
+      </w:r>
+      <w:r>
+        <w:t xml:space="preserve"> – </w:t>
+      </w:r>
+      <w:proofErr w:type="spellStart"/>
+      <w:r>
+        <w:t>Commiteando</w:t>
+      </w:r>
+      <w:proofErr w:type="spellEnd"/>
+      <w:r>
+        <w:t xml:space="preserve"> todas las modificaciones </w:t>
+      </w:r>
+      <w:r>
+        <w:t>en</w:t>
+      </w:r>
+      <w:r>
+        <w:t xml:space="preserve"> el repo</w:t>
+      </w:r>
+    </w:p>
+    <w:p/>
+    <w:p/>
+    <w:p/>
+    <w:p/>
+    <w:p/>
+    <w:p/>
+    <w:p/>
+    <w:p/>
+    <w:p/>
+    <w:p/>
+    <w:p/>
+    <w:p/>
+    <w:p>
+      <w:r>
+        <w:rPr>
+          <w:noProof/>
+        </w:rPr>
+        <w:drawing>
+          <wp:anchor distT="0" distB="0" distL="0" distR="0" simplePos="0" relativeHeight="251668480" behindDoc="0" locked="0" layoutInCell="0" allowOverlap="1" wp14:anchorId="0912BBA9" wp14:editId="7C3330DE">
+            <wp:simplePos x="0" y="0"/>
+            <wp:positionH relativeFrom="column">
+              <wp:posOffset>70485</wp:posOffset>
+            </wp:positionH>
+            <wp:positionV relativeFrom="paragraph">
+              <wp:posOffset>63500</wp:posOffset>
+            </wp:positionV>
+            <wp:extent cx="6120130" cy="3094355"/>
+            <wp:effectExtent l="0" t="0" r="0" b="0"/>
+            <wp:wrapSquare wrapText="largest"/>
+            <wp:docPr id="8" name="Image8"/>
+            <wp:cNvGraphicFramePr>
+              <a:graphicFrameLocks xmlns:a="http://schemas.openxmlformats.org/drawingml/2006/main" noChangeAspect="1"/>
+            </wp:cNvGraphicFramePr>
+            <a:graphic xmlns:a="http://schemas.openxmlformats.org/drawingml/2006/main">
+              <a:graphicData uri="http://schemas.openxmlformats.org/drawingml/2006/picture">
+                <pic:pic xmlns:pic="http://schemas.openxmlformats.org/drawingml/2006/picture">
+                  <pic:nvPicPr>
+                    <pic:cNvPr id="8" name="Image8"/>
+                    <pic:cNvPicPr>
+                      <a:picLocks noChangeAspect="1" noChangeArrowheads="1"/>
+                    </pic:cNvPicPr>
+                  </pic:nvPicPr>
+                  <pic:blipFill>
+                    <a:blip r:embed="rId25"/>
+                    <a:stretch>
+                      <a:fillRect/>
+                    </a:stretch>
+                  </pic:blipFill>
+                  <pic:spPr bwMode="auto">
+                    <a:xfrm>
+                      <a:off x="0" y="0"/>
+                      <a:ext cx="6120130" cy="3094355"/>
+                    </a:xfrm>
+                    <a:prstGeom prst="rect">
+                      <a:avLst/>
+                    </a:prstGeom>
+                  </pic:spPr>
+                </pic:pic>
+              </a:graphicData>
+            </a:graphic>
+          </wp:anchor>
+        </w:drawing>
+      </w:r>
+    </w:p>
+    <w:p/>
+    <w:p/>
+    <w:p/>
+    <w:p/>
+    <w:p/>
+    <w:p/>
+    <w:p/>
+    <w:p/>
+    <w:p/>
+    <w:p/>
+    <w:p/>
+    <w:p>
+      <w:r>
+        <w:t>Figura 0</w:t>
+      </w:r>
+      <w:r>
+        <w:t>7</w:t>
+      </w:r>
+      <w:r>
+        <w:t xml:space="preserve"> – Realizando el </w:t>
+      </w:r>
+      <w:proofErr w:type="spellStart"/>
+      <w:r>
+        <w:t>git</w:t>
+      </w:r>
+      <w:proofErr w:type="spellEnd"/>
+      <w:r>
+        <w:t xml:space="preserve"> </w:t>
+      </w:r>
+      <w:proofErr w:type="spellStart"/>
+      <w:r>
+        <w:t>push</w:t>
+      </w:r>
+      <w:proofErr w:type="spellEnd"/>
+      <w:r>
+        <w:t xml:space="preserve"> al repo</w:t>
+      </w:r>
+    </w:p>
+    <w:p>
+      <w:r>
+        <w:rPr>
+          <w:noProof/>
+        </w:rPr>
+        <w:drawing>
+          <wp:anchor distT="0" distB="0" distL="0" distR="0" simplePos="0" relativeHeight="251669504" behindDoc="0" locked="0" layoutInCell="0" allowOverlap="1" wp14:anchorId="17978750" wp14:editId="02FAB7BF">
+            <wp:simplePos x="0" y="0"/>
+            <wp:positionH relativeFrom="column">
+              <wp:posOffset>-37465</wp:posOffset>
+            </wp:positionH>
+            <wp:positionV relativeFrom="paragraph">
+              <wp:posOffset>273050</wp:posOffset>
+            </wp:positionV>
+            <wp:extent cx="6120130" cy="1605915"/>
+            <wp:effectExtent l="0" t="0" r="0" b="0"/>
+            <wp:wrapSquare wrapText="largest"/>
+            <wp:docPr id="9" name="Image9"/>
+            <wp:cNvGraphicFramePr>
+              <a:graphicFrameLocks xmlns:a="http://schemas.openxmlformats.org/drawingml/2006/main" noChangeAspect="1"/>
+            </wp:cNvGraphicFramePr>
+            <a:graphic xmlns:a="http://schemas.openxmlformats.org/drawingml/2006/main">
+              <a:graphicData uri="http://schemas.openxmlformats.org/drawingml/2006/picture">
+                <pic:pic xmlns:pic="http://schemas.openxmlformats.org/drawingml/2006/picture">
+                  <pic:nvPicPr>
+                    <pic:cNvPr id="9" name="Image9"/>
+                    <pic:cNvPicPr>
+                      <a:picLocks noChangeAspect="1" noChangeArrowheads="1"/>
+                    </pic:cNvPicPr>
+                  </pic:nvPicPr>
+                  <pic:blipFill>
+                    <a:blip r:embed="rId26"/>
+                    <a:stretch>
+                      <a:fillRect/>
+                    </a:stretch>
+                  </pic:blipFill>
+                  <pic:spPr bwMode="auto">
+                    <a:xfrm>
+                      <a:off x="0" y="0"/>
+                      <a:ext cx="6120130" cy="1605915"/>
+                    </a:xfrm>
+                    <a:prstGeom prst="rect">
+                      <a:avLst/>
+                    </a:prstGeom>
+                  </pic:spPr>
+                </pic:pic>
+              </a:graphicData>
+            </a:graphic>
+          </wp:anchor>
+        </w:drawing>
+      </w:r>
+    </w:p>
+    <w:p/>
+    <w:p/>
+    <w:p/>
+    <w:p/>
+    <w:p/>
+    <w:p/>
+    <w:p>
+      <w:r>
+        <w:t>Figura 0</w:t>
+      </w:r>
+      <w:r>
+        <w:t>8</w:t>
+      </w:r>
+      <w:r>
+        <w:t xml:space="preserve"> – </w:t>
+      </w:r>
+      <w:r>
+        <w:t>Captura</w:t>
+      </w:r>
+      <w:r>
+        <w:t xml:space="preserve"> de los archivos que han sido empujados al s3 en la nube</w:t>
+      </w:r>
+    </w:p>
+    <w:p>
+      <w:r>
+        <w:rPr>
+          <w:noProof/>
+        </w:rPr>
+        <w:lastRenderedPageBreak/>
+        <w:drawing>
+          <wp:anchor distT="0" distB="0" distL="0" distR="0" simplePos="0" relativeHeight="251670528" behindDoc="0" locked="0" layoutInCell="0" allowOverlap="1" wp14:anchorId="3D307409" wp14:editId="1FF82E8C">
+            <wp:simplePos x="0" y="0"/>
+            <wp:positionH relativeFrom="margin">
+              <wp:posOffset>-38100</wp:posOffset>
+            </wp:positionH>
+            <wp:positionV relativeFrom="paragraph">
+              <wp:posOffset>132715</wp:posOffset>
+            </wp:positionV>
+            <wp:extent cx="6120130" cy="1675130"/>
+            <wp:effectExtent l="0" t="0" r="0" b="1270"/>
+            <wp:wrapSquare wrapText="largest"/>
+            <wp:docPr id="10" name="Image10"/>
+            <wp:cNvGraphicFramePr>
+              <a:graphicFrameLocks xmlns:a="http://schemas.openxmlformats.org/drawingml/2006/main" noChangeAspect="1"/>
+            </wp:cNvGraphicFramePr>
+            <a:graphic xmlns:a="http://schemas.openxmlformats.org/drawingml/2006/main">
+              <a:graphicData uri="http://schemas.openxmlformats.org/drawingml/2006/picture">
+                <pic:pic xmlns:pic="http://schemas.openxmlformats.org/drawingml/2006/picture">
+                  <pic:nvPicPr>
+                    <pic:cNvPr id="10" name="Image10"/>
+                    <pic:cNvPicPr>
+                      <a:picLocks noChangeAspect="1" noChangeArrowheads="1"/>
+                    </pic:cNvPicPr>
+                  </pic:nvPicPr>
+                  <pic:blipFill>
+                    <a:blip r:embed="rId27"/>
+                    <a:stretch>
+                      <a:fillRect/>
+                    </a:stretch>
+                  </pic:blipFill>
+                  <pic:spPr bwMode="auto">
+                    <a:xfrm>
+                      <a:off x="0" y="0"/>
+                      <a:ext cx="6120130" cy="1675130"/>
+                    </a:xfrm>
+                    <a:prstGeom prst="rect">
+                      <a:avLst/>
+                    </a:prstGeom>
+                  </pic:spPr>
+                </pic:pic>
+              </a:graphicData>
+            </a:graphic>
+          </wp:anchor>
+        </w:drawing>
+      </w:r>
+    </w:p>
+    <w:p/>
+    <w:p/>
+    <w:p/>
+    <w:p/>
+    <w:p/>
+    <w:p/>
+    <w:p>
+      <w:r>
+        <w:t xml:space="preserve">Figura </w:t>
+      </w:r>
+      <w:r>
+        <w:t>9</w:t>
+      </w:r>
+      <w:r>
+        <w:t xml:space="preserve"> – </w:t>
+      </w:r>
+      <w:r>
+        <w:t>Captura</w:t>
+      </w:r>
+      <w:r>
+        <w:t xml:space="preserve"> del hash md5 adentro de la carpeta files</w:t>
+      </w:r>
+    </w:p>
+    <w:p/>
+    <w:p>
+      <w:r>
+        <w:t>Esos fueron los comandos para subir y aplicar el DVC:</w:t>
+      </w:r>
+    </w:p>
+    <w:p/>
+    <w:p>
+      <w:proofErr w:type="spellStart"/>
+      <w:r>
+        <w:t>dvc</w:t>
+      </w:r>
+      <w:proofErr w:type="spellEnd"/>
+      <w:r>
+        <w:t xml:space="preserve"> </w:t>
+      </w:r>
+      <w:proofErr w:type="spellStart"/>
+      <w:r>
+        <w:t>init</w:t>
+      </w:r>
+      <w:proofErr w:type="spellEnd"/>
+    </w:p>
+    <w:p>
+      <w:proofErr w:type="spellStart"/>
+      <w:r>
+        <w:t>dvc</w:t>
+      </w:r>
+      <w:proofErr w:type="spellEnd"/>
+      <w:r>
+        <w:t xml:space="preserve"> remote </w:t>
+      </w:r>
+      <w:proofErr w:type="spellStart"/>
+      <w:r>
+        <w:t>add</w:t>
+      </w:r>
+      <w:proofErr w:type="spellEnd"/>
+      <w:r>
+        <w:t xml:space="preserve"> -d </w:t>
+      </w:r>
+      <w:proofErr w:type="spellStart"/>
+      <w:r>
+        <w:t>mi_remoto</w:t>
+      </w:r>
+      <w:proofErr w:type="spellEnd"/>
+      <w:r>
+        <w:t xml:space="preserve"> s3://despliegue-analytica-uniandes</w:t>
+      </w:r>
+    </w:p>
+    <w:p>
+      <w:proofErr w:type="spellStart"/>
+      <w:r>
+        <w:t>dvc</w:t>
+      </w:r>
+      <w:proofErr w:type="spellEnd"/>
+      <w:r>
+        <w:t xml:space="preserve"> </w:t>
+      </w:r>
+      <w:proofErr w:type="spellStart"/>
+      <w:r>
+        <w:t>add</w:t>
+      </w:r>
+      <w:proofErr w:type="spellEnd"/>
+      <w:r>
+        <w:t xml:space="preserve"> </w:t>
+      </w:r>
+      <w:proofErr w:type="spellStart"/>
+      <w:r>
+        <w:t>files_csv</w:t>
+      </w:r>
+      <w:proofErr w:type="spellEnd"/>
+    </w:p>
+    <w:p>
+      <w:proofErr w:type="spellStart"/>
+      <w:r>
+        <w:t>dvc</w:t>
+      </w:r>
+      <w:proofErr w:type="spellEnd"/>
+      <w:r>
+        <w:t xml:space="preserve"> </w:t>
+      </w:r>
+      <w:proofErr w:type="spellStart"/>
+      <w:r>
+        <w:t>add</w:t>
+      </w:r>
+      <w:proofErr w:type="spellEnd"/>
+      <w:r>
+        <w:t xml:space="preserve"> </w:t>
+      </w:r>
+      <w:proofErr w:type="spellStart"/>
+      <w:r>
+        <w:t>files_parquet</w:t>
+      </w:r>
+      <w:proofErr w:type="spellEnd"/>
+    </w:p>
+    <w:p>
+      <w:proofErr w:type="spellStart"/>
+      <w:r>
+        <w:t>dvc</w:t>
+      </w:r>
+      <w:proofErr w:type="spellEnd"/>
+      <w:r>
+        <w:t xml:space="preserve"> </w:t>
+      </w:r>
+      <w:proofErr w:type="spellStart"/>
+      <w:r>
+        <w:t>push</w:t>
+      </w:r>
+      <w:proofErr w:type="spellEnd"/>
+    </w:p>
+    <w:p>
+      <w:proofErr w:type="spellStart"/>
+      <w:r>
+        <w:t>git</w:t>
+      </w:r>
+      <w:proofErr w:type="spellEnd"/>
+      <w:r>
+        <w:t xml:space="preserve"> status</w:t>
+      </w:r>
+    </w:p>
+    <w:p>
+      <w:proofErr w:type="spellStart"/>
+      <w:r>
+        <w:t>git</w:t>
+      </w:r>
+      <w:proofErr w:type="spellEnd"/>
+      <w:r>
+        <w:t xml:space="preserve"> </w:t>
+      </w:r>
+      <w:proofErr w:type="spellStart"/>
+      <w:r>
+        <w:t>add</w:t>
+      </w:r>
+      <w:proofErr w:type="spellEnd"/>
+      <w:r>
+        <w:t xml:space="preserve"> .</w:t>
+      </w:r>
+    </w:p>
+    <w:p>
+      <w:proofErr w:type="spellStart"/>
+      <w:r>
+        <w:t>git</w:t>
+      </w:r>
+      <w:proofErr w:type="spellEnd"/>
+      <w:r>
+        <w:t xml:space="preserve"> </w:t>
+      </w:r>
+      <w:proofErr w:type="spellStart"/>
+      <w:r>
+        <w:t>commit</w:t>
+      </w:r>
+      <w:proofErr w:type="spellEnd"/>
+      <w:r>
+        <w:t xml:space="preserve"> -m "Añadiendo los archivos restantes al control de versiones en Git"</w:t>
+      </w:r>
+    </w:p>
+    <w:p>
+      <w:proofErr w:type="spellStart"/>
+      <w:r>
+        <w:t>git</w:t>
+      </w:r>
+      <w:proofErr w:type="spellEnd"/>
+      <w:r>
+        <w:t xml:space="preserve"> </w:t>
+      </w:r>
+      <w:proofErr w:type="spellStart"/>
+      <w:r>
+        <w:t>push</w:t>
+      </w:r>
+      <w:proofErr w:type="spellEnd"/>
+      <w:r>
+        <w:t xml:space="preserve"> -u </w:t>
+      </w:r>
+      <w:proofErr w:type="spellStart"/>
+      <w:r>
+        <w:t>origin</w:t>
+      </w:r>
+      <w:proofErr w:type="spellEnd"/>
+      <w:r>
+        <w:t xml:space="preserve"> master</w:t>
+      </w:r>
     </w:p>
     <w:p>
       <w:pPr>
@@ -9402,6 +11889,56 @@
     </w:sectPr>
   </w:body>
 </w:document>
+</file>
+
+<file path=word/endnotes.xml><?xml version="1.0" encoding="utf-8"?>
+<w:endnotes xmlns:wpc="http://schemas.microsoft.com/office/word/2010/wordprocessingCanvas" xmlns:cx="http://schemas.microsoft.com/office/drawing/2014/chartex" xmlns:cx1="http://schemas.microsoft.com/office/drawing/2015/9/8/chartex" xmlns:cx2="http://schemas.microsoft.com/office/drawing/2015/10/21/chartex" xmlns:cx3="http://schemas.microsoft.com/office/drawing/2016/5/9/chartex" xmlns:cx4="http://schemas.microsoft.com/office/drawing/2016/5/10/chartex" xmlns:cx5="http://schemas.microsoft.com/office/drawing/2016/5/11/chartex" xmlns:cx6="http://schemas.microsoft.com/office/drawing/2016/5/12/chartex" xmlns:cx7="http://schemas.microsoft.com/office/drawing/2016/5/13/chartex" xmlns:cx8="http://schemas.microsoft.com/office/drawing/2016/5/14/chartex" xmlns:mc="http://schemas.openxmlformats.org/markup-compatibility/2006" xmlns:aink="http://schemas.microsoft.com/office/drawing/2016/ink" xmlns:am3d="http://schemas.microsoft.com/office/drawing/2017/model3d" xmlns:o="urn:schemas-microsoft-com:office:office" xmlns:oel="http://schemas.microsoft.com/office/2019/extlst" xmlns:r="http://schemas.openxmlformats.org/officeDocument/2006/relationships" xmlns:m="http://schemas.openxmlformats.org/officeDocument/2006/math" xmlns:v="urn:schemas-microsoft-com:vml" xmlns:wp14="http://schemas.microsoft.com/office/word/2010/wordprocessingDrawing" xmlns:wp="http://schemas.openxmlformats.org/drawingml/2006/wordprocessingDrawing" xmlns:w10="urn:schemas-microsoft-com:office:word" xmlns:w="http://schemas.openxmlformats.org/wordprocessingml/2006/main" xmlns:w14="http://schemas.microsoft.com/office/word/2010/wordml" xmlns:w15="http://schemas.microsoft.com/office/word/2012/wordml" xmlns:w16cex="http://schemas.microsoft.com/office/word/2018/wordml/cex" xmlns:w16cid="http://schemas.microsoft.com/office/word/2016/wordml/cid" xmlns:w16="http://schemas.microsoft.com/office/word/2018/wordml" xmlns:w16du="http://schemas.microsoft.com/office/word/2023/wordml/word16du" xmlns:w16sdtdh="http://schemas.microsoft.com/office/word/2020/wordml/sdtdatahash" xmlns:w16se="http://schemas.microsoft.com/office/word/2015/wordml/symex" xmlns:wpg="http://schemas.microsoft.com/office/word/2010/wordprocessingGroup" xmlns:wpi="http://schemas.microsoft.com/office/word/2010/wordprocessingInk" xmlns:wne="http://schemas.microsoft.com/office/word/2006/wordml" xmlns:wps="http://schemas.microsoft.com/office/word/2010/wordprocessingShape" mc:Ignorable="w14 w15 w16se w16cid w16 w16cex w16sdtdh w16du wp14">
+  <w:endnote w:type="separator" w:id="-1">
+    <w:p>
+      <w:pPr>
+        <w:spacing w:after="0" w:line="240" w:lineRule="auto"/>
+      </w:pPr>
+      <w:r>
+        <w:separator/>
+      </w:r>
+    </w:p>
+  </w:endnote>
+  <w:endnote w:type="continuationSeparator" w:id="0">
+    <w:p>
+      <w:pPr>
+        <w:spacing w:after="0" w:line="240" w:lineRule="auto"/>
+      </w:pPr>
+      <w:r>
+        <w:continuationSeparator/>
+      </w:r>
+    </w:p>
+  </w:endnote>
+</w:endnotes>
+</file>
+
+<file path=word/footnotes.xml><?xml version="1.0" encoding="utf-8"?>
+<w:footnotes xmlns:wpc="http://schemas.microsoft.com/office/word/2010/wordprocessingCanvas" xmlns:cx="http://schemas.microsoft.com/office/drawing/2014/chartex" xmlns:cx1="http://schemas.microsoft.com/office/drawing/2015/9/8/chartex" xmlns:cx2="http://schemas.microsoft.com/office/drawing/2015/10/21/chartex" xmlns:cx3="http://schemas.microsoft.com/office/drawing/2016/5/9/chartex" xmlns:cx4="http://schemas.microsoft.com/office/drawing/2016/5/10/chartex" xmlns:cx5="http://schemas.microsoft.com/office/drawing/2016/5/11/chartex" xmlns:cx6="http://schemas.microsoft.com/office/drawing/2016/5/12/chartex" xmlns:cx7="http://schemas.microsoft.com/office/drawing/2016/5/13/chartex" xmlns:cx8="http://schemas.microsoft.com/office/drawing/2016/5/14/chartex" xmlns:mc="http://schemas.openxmlformats.org/markup-compatibility/2006" xmlns:aink="http://schemas.microsoft.com/office/drawing/2016/ink" xmlns:am3d="http://schemas.microsoft.com/office/drawing/2017/model3d" xmlns:o="urn:schemas-microsoft-com:office:office" xmlns:oel="http://schemas.microsoft.com/office/2019/extlst" xmlns:r="http://schemas.openxmlformats.org/officeDocument/2006/relationships" xmlns:m="http://schemas.openxmlformats.org/officeDocument/2006/math" xmlns:v="urn:schemas-microsoft-com:vml" xmlns:wp14="http://schemas.microsoft.com/office/word/2010/wordprocessingDrawing" xmlns:wp="http://schemas.openxmlformats.org/drawingml/2006/wordprocessingDrawing" xmlns:w10="urn:schemas-microsoft-com:office:word" xmlns:w="http://schemas.openxmlformats.org/wordprocessingml/2006/main" xmlns:w14="http://schemas.microsoft.com/office/word/2010/wordml" xmlns:w15="http://schemas.microsoft.com/office/word/2012/wordml" xmlns:w16cex="http://schemas.microsoft.com/office/word/2018/wordml/cex" xmlns:w16cid="http://schemas.microsoft.com/office/word/2016/wordml/cid" xmlns:w16="http://schemas.microsoft.com/office/word/2018/wordml" xmlns:w16du="http://schemas.microsoft.com/office/word/2023/wordml/word16du" xmlns:w16sdtdh="http://schemas.microsoft.com/office/word/2020/wordml/sdtdatahash" xmlns:w16se="http://schemas.microsoft.com/office/word/2015/wordml/symex" xmlns:wpg="http://schemas.microsoft.com/office/word/2010/wordprocessingGroup" xmlns:wpi="http://schemas.microsoft.com/office/word/2010/wordprocessingInk" xmlns:wne="http://schemas.microsoft.com/office/word/2006/wordml" xmlns:wps="http://schemas.microsoft.com/office/word/2010/wordprocessingShape" mc:Ignorable="w14 w15 w16se w16cid w16 w16cex w16sdtdh w16du wp14">
+  <w:footnote w:type="separator" w:id="-1">
+    <w:p>
+      <w:pPr>
+        <w:spacing w:after="0" w:line="240" w:lineRule="auto"/>
+      </w:pPr>
+      <w:r>
+        <w:separator/>
+      </w:r>
+    </w:p>
+  </w:footnote>
+  <w:footnote w:type="continuationSeparator" w:id="0">
+    <w:p>
+      <w:pPr>
+        <w:spacing w:after="0" w:line="240" w:lineRule="auto"/>
+      </w:pPr>
+      <w:r>
+        <w:continuationSeparator/>
+      </w:r>
+    </w:p>
+  </w:footnote>
+</w:footnotes>
 </file>
 
 <file path=word/numbering.xml><?xml version="1.0" encoding="utf-8"?>
@@ -10752,7 +13289,6 @@
   <w:style w:type="character" w:default="1" w:styleId="Fuentedeprrafopredeter">
     <w:name w:val="Default Paragraph Font"/>
     <w:uiPriority w:val="1"/>
-    <w:semiHidden/>
     <w:unhideWhenUsed/>
   </w:style>
   <w:style w:type="table" w:default="1" w:styleId="Tablanormal">
@@ -11304,6 +13840,50 @@
       <w:shd w:val="clear" w:color="auto" w:fill="E1DFDD"/>
     </w:rPr>
   </w:style>
+  <w:style w:type="paragraph" w:styleId="Encabezado">
+    <w:name w:val="header"/>
+    <w:basedOn w:val="Normal"/>
+    <w:link w:val="EncabezadoCar"/>
+    <w:uiPriority w:val="99"/>
+    <w:unhideWhenUsed/>
+    <w:rsid w:val="001B7C8B"/>
+    <w:pPr>
+      <w:tabs>
+        <w:tab w:val="center" w:pos="4419"/>
+        <w:tab w:val="right" w:pos="8838"/>
+      </w:tabs>
+      <w:spacing w:after="0" w:line="240" w:lineRule="auto"/>
+    </w:pPr>
+  </w:style>
+  <w:style w:type="character" w:customStyle="1" w:styleId="EncabezadoCar">
+    <w:name w:val="Encabezado Car"/>
+    <w:basedOn w:val="Fuentedeprrafopredeter"/>
+    <w:link w:val="Encabezado"/>
+    <w:uiPriority w:val="99"/>
+    <w:rsid w:val="001B7C8B"/>
+  </w:style>
+  <w:style w:type="paragraph" w:styleId="Piedepgina">
+    <w:name w:val="footer"/>
+    <w:basedOn w:val="Normal"/>
+    <w:link w:val="PiedepginaCar"/>
+    <w:uiPriority w:val="99"/>
+    <w:unhideWhenUsed/>
+    <w:rsid w:val="001B7C8B"/>
+    <w:pPr>
+      <w:tabs>
+        <w:tab w:val="center" w:pos="4419"/>
+        <w:tab w:val="right" w:pos="8838"/>
+      </w:tabs>
+      <w:spacing w:after="0" w:line="240" w:lineRule="auto"/>
+    </w:pPr>
+  </w:style>
+  <w:style w:type="character" w:customStyle="1" w:styleId="PiedepginaCar">
+    <w:name w:val="Pie de página Car"/>
+    <w:basedOn w:val="Fuentedeprrafopredeter"/>
+    <w:link w:val="Piedepgina"/>
+    <w:uiPriority w:val="99"/>
+    <w:rsid w:val="001B7C8B"/>
+  </w:style>
 </w:styles>
 </file>
 

</xml_diff>